<commit_message>
Worked on Contact page: made responsive, stylings and added Media Icons. Implemented mediaIcons.js list as source for rendered icons.
</commit_message>
<xml_diff>
--- a/Proiect-lucrare/01 - Proiect.docx
+++ b/Proiect-lucrare/01 - Proiect.docx
@@ -10170,19 +10170,7 @@
         <w:rPr>
           <w:lang w:val="ro-RO"/>
         </w:rPr>
-        <w:t xml:space="preserve"> etc. Aceste librarii </w:t>
-      </w:r>
-      <w:r>
-        <w:rPr>
-          <w:lang w:val="ro-RO"/>
-        </w:rPr>
-        <w:t>se vor instala prin intermediul CLI</w:t>
-      </w:r>
-      <w:r>
-        <w:rPr>
-          <w:lang w:val="ro-RO"/>
-        </w:rPr>
-        <w:t xml:space="preserve"> și au rolul de a facilita navigarea între paginile aplicației, de a conferi proprietăți de adaptabilitate (</w:t>
+        <w:t xml:space="preserve"> etc. Aceste librarii se vor instala prin intermediul CLI și au rolul de a facilita navigarea între paginile aplicației, de a conferi proprietăți de adaptabilitate (</w:t>
       </w:r>
       <w:proofErr w:type="spellStart"/>
       <w:r>
@@ -10206,19 +10194,7 @@
         <w:rPr>
           <w:lang w:val="ro-RO"/>
         </w:rPr>
-        <w:t xml:space="preserve">paginilor, în funcție de dispozitivul </w:t>
-      </w:r>
-      <w:r>
-        <w:rPr>
-          <w:lang w:val="ro-RO"/>
-        </w:rPr>
-        <w:t>și de rezoluția ecranului</w:t>
-      </w:r>
-      <w:r>
-        <w:rPr>
-          <w:lang w:val="ro-RO"/>
-        </w:rPr>
-        <w:t xml:space="preserve"> de pe care este accesată aplicația</w:t>
+        <w:t>paginilor, în funcție de dispozitivul și de rezoluția ecranului de pe care este accesată aplicația</w:t>
       </w:r>
       <w:r>
         <w:rPr>
@@ -11474,10 +11450,8 @@
         <w:spacing w:line="240" w:lineRule="auto"/>
         <w:jc w:val="left"/>
         <w:rPr>
-          <w:rStyle w:val="Code"/>
-          <w:rFonts w:ascii="Times New Roman" w:hAnsi="Times New Roman"/>
           <w:color w:val="FF0000"/>
-          <w:sz w:val="28"/>
+          <w:lang w:val="ro-RO"/>
         </w:rPr>
       </w:pPr>
       <w:proofErr w:type="spellStart"/>
@@ -11600,15 +11574,86 @@
         </w:rPr>
         <w:t>menu</w:t>
       </w:r>
-      <w:proofErr w:type="spellEnd"/>
-    </w:p>
-    <w:p>
-      <w:pPr>
-        <w:rPr>
-          <w:lang w:val="ro-RO"/>
-        </w:rPr>
-      </w:pPr>
       <w:bookmarkStart w:id="22" w:name="_Toc42472114"/>
+      <w:proofErr w:type="spellEnd"/>
+    </w:p>
+    <w:p>
+      <w:pPr>
+        <w:pStyle w:val="ListParagraph"/>
+        <w:numPr>
+          <w:ilvl w:val="0"/>
+          <w:numId w:val="13"/>
+        </w:numPr>
+        <w:spacing w:line="240" w:lineRule="auto"/>
+        <w:jc w:val="left"/>
+        <w:rPr>
+          <w:sz w:val="24"/>
+        </w:rPr>
+      </w:pPr>
+      <w:r>
+        <w:rPr>
+          <w:lang w:val="ro-RO"/>
+        </w:rPr>
+        <w:t>MDB-</w:t>
+      </w:r>
+      <w:proofErr w:type="spellStart"/>
+      <w:r>
+        <w:rPr>
+          <w:lang w:val="ro-RO"/>
+        </w:rPr>
+        <w:t>React</w:t>
+      </w:r>
+      <w:proofErr w:type="spellEnd"/>
+      <w:r>
+        <w:rPr>
+          <w:lang w:val="ro-RO"/>
+        </w:rPr>
+        <w:t xml:space="preserve"> - </w:t>
+      </w:r>
+      <w:r>
+        <w:rPr>
+          <w:rFonts w:ascii="Menlo" w:hAnsi="Menlo" w:cs="Menlo"/>
+          <w:color w:val="E83E8C"/>
+          <w:sz w:val="21"/>
+          <w:szCs w:val="21"/>
+          <w:shd w:val="clear" w:color="auto" w:fill="FFFFFF"/>
+        </w:rPr>
+        <w:t>npm install mdbreact</w:t>
+      </w:r>
+    </w:p>
+    <w:p>
+      <w:pPr>
+        <w:pStyle w:val="ListParagraph"/>
+        <w:numPr>
+          <w:ilvl w:val="0"/>
+          <w:numId w:val="13"/>
+        </w:numPr>
+        <w:shd w:val="clear" w:color="auto" w:fill="F6F8FA"/>
+        <w:tabs>
+          <w:tab w:val="left" w:pos="916"/>
+          <w:tab w:val="left" w:pos="1832"/>
+          <w:tab w:val="left" w:pos="2748"/>
+          <w:tab w:val="left" w:pos="3664"/>
+          <w:tab w:val="left" w:pos="4580"/>
+          <w:tab w:val="left" w:pos="5496"/>
+          <w:tab w:val="left" w:pos="6412"/>
+          <w:tab w:val="left" w:pos="7328"/>
+          <w:tab w:val="left" w:pos="8244"/>
+          <w:tab w:val="left" w:pos="9160"/>
+          <w:tab w:val="left" w:pos="10076"/>
+          <w:tab w:val="left" w:pos="10992"/>
+          <w:tab w:val="left" w:pos="11908"/>
+          <w:tab w:val="left" w:pos="12824"/>
+          <w:tab w:val="left" w:pos="13740"/>
+          <w:tab w:val="left" w:pos="14656"/>
+        </w:tabs>
+        <w:spacing w:line="240" w:lineRule="auto"/>
+        <w:jc w:val="left"/>
+        <w:rPr>
+          <w:color w:val="FF0000"/>
+          <w:lang w:val="ro-RO"/>
+        </w:rPr>
+      </w:pPr>
     </w:p>
     <w:p>
       <w:pPr>
@@ -11699,7 +11744,7 @@
           <w:color w:val="FF0000"/>
           <w:lang w:val="ro-RO"/>
         </w:rPr>
-        <w:t>IonIcons</w:t>
+        <w:t>MDBReact</w:t>
       </w:r>
       <w:proofErr w:type="spellEnd"/>
       <w:r>
@@ -11707,7 +11752,14 @@
           <w:color w:val="FF0000"/>
           <w:lang w:val="ro-RO"/>
         </w:rPr>
-        <w:t xml:space="preserve"> si introducerea script-ului in index.html din </w:t>
+        <w:t xml:space="preserve"> </w:t>
+      </w:r>
+      <w:r>
+        <w:rPr>
+          <w:color w:val="FF0000"/>
+          <w:lang w:val="ro-RO"/>
+        </w:rPr>
+        <w:t xml:space="preserve">si introducerea script-ului in index.html din </w:t>
       </w:r>
       <w:proofErr w:type="spellStart"/>
       <w:r>
@@ -11870,13 +11922,7 @@
         <w:rPr>
           <w:lang w:val="ro-RO"/>
         </w:rPr>
-        <w:t>e</w:t>
-      </w:r>
-      <w:r>
-        <w:rPr>
-          <w:lang w:val="ro-RO"/>
-        </w:rPr>
-        <w:t xml:space="preserve"> din XAMPP</w:t>
+        <w:t>e din XAMPP</w:t>
       </w:r>
     </w:p>
     <w:p>
@@ -11920,13 +11966,7 @@
         <w:rPr>
           <w:lang w:val="ro-RO"/>
         </w:rPr>
-        <w:t>e</w:t>
-      </w:r>
-      <w:r>
-        <w:rPr>
-          <w:lang w:val="ro-RO"/>
-        </w:rPr>
-        <w:t xml:space="preserve"> în </w:t>
+        <w:t xml:space="preserve">e în </w:t>
       </w:r>
       <w:proofErr w:type="spellStart"/>
       <w:r>
@@ -11992,13 +12032,7 @@
         <w:rPr>
           <w:lang w:val="ro-RO"/>
         </w:rPr>
-        <w:t>e</w:t>
-      </w:r>
-      <w:r>
-        <w:rPr>
-          <w:lang w:val="ro-RO"/>
-        </w:rPr>
-        <w:t xml:space="preserve"> (din aplicație </w:t>
+        <w:t xml:space="preserve">e (din aplicație </w:t>
       </w:r>
       <w:r>
         <w:rPr>

</xml_diff>

<commit_message>
Implemented the POST Fetch from Log-In to query DB if user & pass are matching. Implemented some JS logic and need to configure Cookies to save the Log-In state.
</commit_message>
<xml_diff>
--- a/Proiect-lucrare/01 - Proiect.docx
+++ b/Proiect-lucrare/01 - Proiect.docx
@@ -2690,7 +2690,91 @@
         <w:rPr>
           <w:lang w:val="ro-RO"/>
         </w:rPr>
-        <w:t xml:space="preserve"> internet, DNS, intranet și extranet, servere web și aplicații web, pagini web statice și dinamice, limbaje de markup, scripting și styling, precum HTML, JavaScript sau CSS. De asemeni sunt prezentate noțiunile de bază ale bazelor de date relaționale. Este prezentat modul de utilizare a MySQL, conectarea și deconectarea de la server, crearea și selectarea bazelor de date, crearea tabelelor și introducerea interogărilor.</w:t>
+        <w:t xml:space="preserve"> internet, DNS, intranet și </w:t>
+      </w:r>
+      <w:proofErr w:type="spellStart"/>
+      <w:r>
+        <w:rPr>
+          <w:lang w:val="ro-RO"/>
+        </w:rPr>
+        <w:t>extranet</w:t>
+      </w:r>
+      <w:proofErr w:type="spellEnd"/>
+      <w:r>
+        <w:rPr>
+          <w:lang w:val="ro-RO"/>
+        </w:rPr>
+        <w:t xml:space="preserve">, servere web și aplicații web, pagini web statice și dinamice, limbaje de </w:t>
+      </w:r>
+      <w:proofErr w:type="spellStart"/>
+      <w:r>
+        <w:rPr>
+          <w:lang w:val="ro-RO"/>
+        </w:rPr>
+        <w:t>markup</w:t>
+      </w:r>
+      <w:proofErr w:type="spellEnd"/>
+      <w:r>
+        <w:rPr>
+          <w:lang w:val="ro-RO"/>
+        </w:rPr>
+        <w:t xml:space="preserve">, </w:t>
+      </w:r>
+      <w:proofErr w:type="spellStart"/>
+      <w:r>
+        <w:rPr>
+          <w:lang w:val="ro-RO"/>
+        </w:rPr>
+        <w:t>scripting</w:t>
+      </w:r>
+      <w:proofErr w:type="spellEnd"/>
+      <w:r>
+        <w:rPr>
+          <w:lang w:val="ro-RO"/>
+        </w:rPr>
+        <w:t xml:space="preserve"> și </w:t>
+      </w:r>
+      <w:proofErr w:type="spellStart"/>
+      <w:r>
+        <w:rPr>
+          <w:lang w:val="ro-RO"/>
+        </w:rPr>
+        <w:t>styling</w:t>
+      </w:r>
+      <w:proofErr w:type="spellEnd"/>
+      <w:r>
+        <w:rPr>
+          <w:lang w:val="ro-RO"/>
+        </w:rPr>
+        <w:t xml:space="preserve">, precum HTML, </w:t>
+      </w:r>
+      <w:proofErr w:type="spellStart"/>
+      <w:r>
+        <w:rPr>
+          <w:lang w:val="ro-RO"/>
+        </w:rPr>
+        <w:t>JavaScript</w:t>
+      </w:r>
+      <w:proofErr w:type="spellEnd"/>
+      <w:r>
+        <w:rPr>
+          <w:lang w:val="ro-RO"/>
+        </w:rPr>
+        <w:t xml:space="preserve"> sau CSS. De asemeni sunt prezentate noțiunile de bază ale bazelor de date relaționale. Este prezentat modul de utilizare a </w:t>
+      </w:r>
+      <w:proofErr w:type="spellStart"/>
+      <w:r>
+        <w:rPr>
+          <w:lang w:val="ro-RO"/>
+        </w:rPr>
+        <w:t>MySQL</w:t>
+      </w:r>
+      <w:proofErr w:type="spellEnd"/>
+      <w:r>
+        <w:rPr>
+          <w:lang w:val="ro-RO"/>
+        </w:rPr>
+        <w:t>, conectarea și deconectarea de la server, crearea și selectarea bazelor de date, crearea tabelelor și introducerea interogărilor.</w:t>
       </w:r>
     </w:p>
     <w:p>
@@ -2768,7 +2852,49 @@
         <w:rPr>
           <w:lang w:val="ro-RO"/>
         </w:rPr>
-        <w:t xml:space="preserve"> reprezintă descrierea aplicației. Implementarea acestui site a fost realizată folosind framework-ul ReactJS a limbajului de programare JavaScript datorită flexibilității și modularității acestuia și a faptului că</w:t>
+        <w:t xml:space="preserve"> reprezintă descrierea aplicației. Implementarea acestui site a fost realizată folosind </w:t>
+      </w:r>
+      <w:proofErr w:type="spellStart"/>
+      <w:r>
+        <w:rPr>
+          <w:lang w:val="ro-RO"/>
+        </w:rPr>
+        <w:t>framework-ul</w:t>
+      </w:r>
+      <w:proofErr w:type="spellEnd"/>
+      <w:r>
+        <w:rPr>
+          <w:lang w:val="ro-RO"/>
+        </w:rPr>
+        <w:t xml:space="preserve"> </w:t>
+      </w:r>
+      <w:proofErr w:type="spellStart"/>
+      <w:r>
+        <w:rPr>
+          <w:lang w:val="ro-RO"/>
+        </w:rPr>
+        <w:t>ReactJS</w:t>
+      </w:r>
+      <w:proofErr w:type="spellEnd"/>
+      <w:r>
+        <w:rPr>
+          <w:lang w:val="ro-RO"/>
+        </w:rPr>
+        <w:t xml:space="preserve"> a limbajului de programare </w:t>
+      </w:r>
+      <w:proofErr w:type="spellStart"/>
+      <w:r>
+        <w:rPr>
+          <w:lang w:val="ro-RO"/>
+        </w:rPr>
+        <w:t>JavaScript</w:t>
+      </w:r>
+      <w:proofErr w:type="spellEnd"/>
+      <w:r>
+        <w:rPr>
+          <w:lang w:val="ro-RO"/>
+        </w:rPr>
+        <w:t xml:space="preserve"> datorită flexibilității și modularității acestuia și a faptului că</w:t>
       </w:r>
       <w:r>
         <w:rPr>
@@ -2792,19 +2918,47 @@
         <w:rPr>
           <w:lang w:val="ro-RO"/>
         </w:rPr>
-        <w:t>-s</w:t>
-      </w:r>
-      <w:r>
-        <w:rPr>
-          <w:lang w:val="ro-RO"/>
-        </w:rPr>
-        <w:t>ource și</w:t>
-      </w:r>
-      <w:r>
-        <w:rPr>
-          <w:lang w:val="ro-RO"/>
-        </w:rPr>
-        <w:t xml:space="preserve"> poate fi folosit gratuit, fără restricții. De asemenea, a fost ales sistemul de gestiune a bazelor de date relaționale MySQL datorită faptului că și acesta poate fi folosit gratuit și este unul dintre cele mai folosite produs</w:t>
+        <w:t>-</w:t>
+      </w:r>
+      <w:proofErr w:type="spellStart"/>
+      <w:r>
+        <w:rPr>
+          <w:lang w:val="ro-RO"/>
+        </w:rPr>
+        <w:t>s</w:t>
+      </w:r>
+      <w:r>
+        <w:rPr>
+          <w:lang w:val="ro-RO"/>
+        </w:rPr>
+        <w:t>ource</w:t>
+      </w:r>
+      <w:proofErr w:type="spellEnd"/>
+      <w:r>
+        <w:rPr>
+          <w:lang w:val="ro-RO"/>
+        </w:rPr>
+        <w:t xml:space="preserve"> și</w:t>
+      </w:r>
+      <w:r>
+        <w:rPr>
+          <w:lang w:val="ro-RO"/>
+        </w:rPr>
+        <w:t xml:space="preserve"> poate fi folosit gratuit, fără restricții. De asemenea, a fost ales sistemul de gestiune a bazelor de date relaționale </w:t>
+      </w:r>
+      <w:proofErr w:type="spellStart"/>
+      <w:r>
+        <w:rPr>
+          <w:lang w:val="ro-RO"/>
+        </w:rPr>
+        <w:t>MySQL</w:t>
+      </w:r>
+      <w:proofErr w:type="spellEnd"/>
+      <w:r>
+        <w:rPr>
+          <w:lang w:val="ro-RO"/>
+        </w:rPr>
+        <w:t xml:space="preserve"> datorită faptului că și acesta poate fi folosit gratuit și este unul dintre cele mai folosite produs</w:t>
       </w:r>
       <w:r>
         <w:rPr>
@@ -2842,7 +2996,21 @@
           <w:lang w:val="ro-RO"/>
         </w:rPr>
         <w:tab/>
-        <w:t xml:space="preserve">Interfața grafică a aplicației este construită pe baza unui template, pe care toate paginile site-ului îl folosesc pentru a păstra </w:t>
+        <w:t xml:space="preserve">Interfața grafică a aplicației este construită pe baza unui </w:t>
+      </w:r>
+      <w:proofErr w:type="spellStart"/>
+      <w:r>
+        <w:rPr>
+          <w:lang w:val="ro-RO"/>
+        </w:rPr>
+        <w:t>template</w:t>
+      </w:r>
+      <w:proofErr w:type="spellEnd"/>
+      <w:r>
+        <w:rPr>
+          <w:lang w:val="ro-RO"/>
+        </w:rPr>
+        <w:t xml:space="preserve">, pe care toate paginile site-ului îl folosesc pentru a păstra </w:t>
       </w:r>
       <w:r>
         <w:rPr>
@@ -2905,8 +3073,16 @@
         <w:rPr>
           <w:lang w:val="ro-RO"/>
         </w:rPr>
-        <w:t xml:space="preserve"> a fost folosită librăria BootStrap</w:t>
-      </w:r>
+        <w:t xml:space="preserve"> a fost folosită librăria </w:t>
+      </w:r>
+      <w:proofErr w:type="spellStart"/>
+      <w:r>
+        <w:rPr>
+          <w:lang w:val="ro-RO"/>
+        </w:rPr>
+        <w:t>BootStrap</w:t>
+      </w:r>
+      <w:proofErr w:type="spellEnd"/>
       <w:r>
         <w:rPr>
           <w:lang w:val="ro-RO"/>
@@ -2917,7 +3093,14 @@
         <w:rPr>
           <w:lang w:val="ro-RO"/>
         </w:rPr>
-        <w:t xml:space="preserve"> pentru React</w:t>
+        <w:t xml:space="preserve"> pentru </w:t>
+      </w:r>
+      <w:proofErr w:type="spellStart"/>
+      <w:r>
+        <w:rPr>
+          <w:lang w:val="ro-RO"/>
+        </w:rPr>
+        <w:t>React</w:t>
       </w:r>
       <w:r>
         <w:rPr>
@@ -2925,6 +3108,7 @@
         </w:rPr>
         <w:t>JS</w:t>
       </w:r>
+      <w:proofErr w:type="spellEnd"/>
       <w:r>
         <w:rPr>
           <w:lang w:val="ro-RO"/>
@@ -3045,7 +3229,49 @@
           <w:lang w:val="ro-RO"/>
         </w:rPr>
         <w:tab/>
-        <w:t>Prin combinarea acestor trei produse, ReactJS, MySQL și BootStrap, aplicația realizată este una foarte flexibilă, putându-se adăuga, ulterior, noi funcționalități.</w:t>
+        <w:t xml:space="preserve">Prin combinarea acestor trei produse, </w:t>
+      </w:r>
+      <w:proofErr w:type="spellStart"/>
+      <w:r>
+        <w:rPr>
+          <w:lang w:val="ro-RO"/>
+        </w:rPr>
+        <w:t>ReactJS</w:t>
+      </w:r>
+      <w:proofErr w:type="spellEnd"/>
+      <w:r>
+        <w:rPr>
+          <w:lang w:val="ro-RO"/>
+        </w:rPr>
+        <w:t xml:space="preserve">, </w:t>
+      </w:r>
+      <w:proofErr w:type="spellStart"/>
+      <w:r>
+        <w:rPr>
+          <w:lang w:val="ro-RO"/>
+        </w:rPr>
+        <w:t>MySQL</w:t>
+      </w:r>
+      <w:proofErr w:type="spellEnd"/>
+      <w:r>
+        <w:rPr>
+          <w:lang w:val="ro-RO"/>
+        </w:rPr>
+        <w:t xml:space="preserve"> și </w:t>
+      </w:r>
+      <w:proofErr w:type="spellStart"/>
+      <w:r>
+        <w:rPr>
+          <w:lang w:val="ro-RO"/>
+        </w:rPr>
+        <w:t>BootStrap</w:t>
+      </w:r>
+      <w:proofErr w:type="spellEnd"/>
+      <w:r>
+        <w:rPr>
+          <w:lang w:val="ro-RO"/>
+        </w:rPr>
+        <w:t>, aplicația realizată este una foarte flexibilă, putându-se adăuga, ulterior, noi funcționalități.</w:t>
       </w:r>
     </w:p>
     <w:p>
@@ -3671,8 +3897,16 @@
         <w:rPr>
           <w:lang w:val="ro-RO"/>
         </w:rPr>
-        <w:t>pe ramura de FrontEnd</w:t>
-      </w:r>
+        <w:t xml:space="preserve">pe ramura de </w:t>
+      </w:r>
+      <w:proofErr w:type="spellStart"/>
+      <w:r>
+        <w:rPr>
+          <w:lang w:val="ro-RO"/>
+        </w:rPr>
+        <w:t>FrontEnd</w:t>
+      </w:r>
+      <w:proofErr w:type="spellEnd"/>
       <w:r>
         <w:rPr>
           <w:lang w:val="ro-RO"/>
@@ -3905,7 +4139,49 @@
         <w:rPr>
           <w:lang w:val="ro-RO"/>
         </w:rPr>
-        <w:t xml:space="preserve">În această lucrare va fi descris modul de implementare a unei aplicații WEB folosind unul din framework-urile limbajului de programare JavaScript, și anume ReactJS. În cadrul acestei aplicații se vor folosi fișiere de tip </w:t>
+        <w:t xml:space="preserve">În această lucrare va fi descris modul de implementare a unei aplicații WEB folosind unul din </w:t>
+      </w:r>
+      <w:proofErr w:type="spellStart"/>
+      <w:r>
+        <w:rPr>
+          <w:lang w:val="ro-RO"/>
+        </w:rPr>
+        <w:t>framework</w:t>
+      </w:r>
+      <w:proofErr w:type="spellEnd"/>
+      <w:r>
+        <w:rPr>
+          <w:lang w:val="ro-RO"/>
+        </w:rPr>
+        <w:t xml:space="preserve">-urile limbajului de programare </w:t>
+      </w:r>
+      <w:proofErr w:type="spellStart"/>
+      <w:r>
+        <w:rPr>
+          <w:lang w:val="ro-RO"/>
+        </w:rPr>
+        <w:t>JavaScript</w:t>
+      </w:r>
+      <w:proofErr w:type="spellEnd"/>
+      <w:r>
+        <w:rPr>
+          <w:lang w:val="ro-RO"/>
+        </w:rPr>
+        <w:t xml:space="preserve">, și anume </w:t>
+      </w:r>
+      <w:proofErr w:type="spellStart"/>
+      <w:r>
+        <w:rPr>
+          <w:lang w:val="ro-RO"/>
+        </w:rPr>
+        <w:t>ReactJS</w:t>
+      </w:r>
+      <w:proofErr w:type="spellEnd"/>
+      <w:r>
+        <w:rPr>
+          <w:lang w:val="ro-RO"/>
+        </w:rPr>
+        <w:t xml:space="preserve">. În cadrul acestei aplicații se vor folosi fișiere de tip </w:t>
       </w:r>
       <w:r>
         <w:rPr>
@@ -3949,6 +4225,7 @@
         </w:rPr>
         <w:t xml:space="preserve"> iar informațiile vor fi citite/salvate dintr-o baza de date de tip </w:t>
       </w:r>
+      <w:proofErr w:type="spellStart"/>
       <w:r>
         <w:rPr>
           <w:i/>
@@ -3957,6 +4234,7 @@
         </w:rPr>
         <w:t>MySQL</w:t>
       </w:r>
+      <w:proofErr w:type="spellEnd"/>
       <w:r>
         <w:rPr>
           <w:lang w:val="ro-RO"/>
@@ -3989,7 +4267,21 @@
         <w:rPr>
           <w:lang w:val="ro-RO"/>
         </w:rPr>
-        <w:t>Aplicația va fi dezvoltată într-un mediu de lucru local, de tip LocalServer, iar la final va fi compilată varianta de producție și copiată pe un server real, putând fi accesată de orice persoana care cunoaște adresa URL și folosește un calculator, tabletă sau telefon mobil,  ce are o conexiune la Internet.</w:t>
+        <w:t xml:space="preserve">Aplicația va fi dezvoltată într-un mediu de lucru local, de tip </w:t>
+      </w:r>
+      <w:proofErr w:type="spellStart"/>
+      <w:r>
+        <w:rPr>
+          <w:lang w:val="ro-RO"/>
+        </w:rPr>
+        <w:t>LocalServer</w:t>
+      </w:r>
+      <w:proofErr w:type="spellEnd"/>
+      <w:r>
+        <w:rPr>
+          <w:lang w:val="ro-RO"/>
+        </w:rPr>
+        <w:t>, iar la final va fi compilată varianta de producție și copiată pe un server real, putând fi accesată de orice persoana care cunoaște adresa URL și folosește un calculator, tabletă sau telefon mobil,  ce are o conexiune la Internet.</w:t>
       </w:r>
     </w:p>
     <w:p>
@@ -4233,40 +4525,68 @@
           <w:iCs/>
           <w:lang w:val="ro-RO"/>
         </w:rPr>
-        <w:t>World Wide Web</w:t>
-      </w:r>
-      <w:r>
-        <w:rPr>
-          <w:lang w:val="ro-RO"/>
-        </w:rPr>
-        <w:t>) este bazată pe protocolul numit HTTP</w:t>
-      </w:r>
-      <w:r>
-        <w:rPr>
-          <w:lang w:val="ro-RO"/>
-        </w:rPr>
-        <w:t>/S</w:t>
-      </w:r>
-      <w:r>
-        <w:rPr>
-          <w:lang w:val="ro-RO"/>
-        </w:rPr>
-        <w:t xml:space="preserve"> (</w:t>
-      </w:r>
+        <w:t xml:space="preserve">World </w:t>
+      </w:r>
+      <w:proofErr w:type="spellStart"/>
       <w:r>
         <w:rPr>
           <w:i/>
           <w:iCs/>
           <w:lang w:val="ro-RO"/>
         </w:rPr>
-        <w:t>HyperText Transfer Protocol</w:t>
-      </w:r>
+        <w:t>Wide</w:t>
+      </w:r>
+      <w:proofErr w:type="spellEnd"/>
       <w:r>
         <w:rPr>
           <w:i/>
           <w:iCs/>
           <w:lang w:val="ro-RO"/>
         </w:rPr>
+        <w:t xml:space="preserve"> Web</w:t>
+      </w:r>
+      <w:r>
+        <w:rPr>
+          <w:lang w:val="ro-RO"/>
+        </w:rPr>
+        <w:t>) este bazată pe protocolul numit HTTP</w:t>
+      </w:r>
+      <w:r>
+        <w:rPr>
+          <w:lang w:val="ro-RO"/>
+        </w:rPr>
+        <w:t>/S</w:t>
+      </w:r>
+      <w:r>
+        <w:rPr>
+          <w:lang w:val="ro-RO"/>
+        </w:rPr>
+        <w:t xml:space="preserve"> (</w:t>
+      </w:r>
+      <w:proofErr w:type="spellStart"/>
+      <w:r>
+        <w:rPr>
+          <w:i/>
+          <w:iCs/>
+          <w:lang w:val="ro-RO"/>
+        </w:rPr>
+        <w:t>HyperText</w:t>
+      </w:r>
+      <w:proofErr w:type="spellEnd"/>
+      <w:r>
+        <w:rPr>
+          <w:i/>
+          <w:iCs/>
+          <w:lang w:val="ro-RO"/>
+        </w:rPr>
+        <w:t xml:space="preserve"> Transfer Protocol</w:t>
+      </w:r>
+      <w:r>
+        <w:rPr>
+          <w:i/>
+          <w:iCs/>
+          <w:lang w:val="ro-RO"/>
+        </w:rPr>
         <w:t>/Secure</w:t>
       </w:r>
       <w:r>
@@ -4293,7 +4613,35 @@
           <w:lang w:val="ro-RO"/>
         </w:rPr>
         <w:tab/>
-        <w:t>Internetul reprezintă o mulțime globală de calculatoare interconectate, similar unei rețele locale, dar la o scară mult mai largă. Elementul primar al Internet-ului este WWW-ul, sau Web-ul, care este un suport pentru text, grafică, animație și sunet. Documentele destinate Web-ului sunt cunoscute sub numele de pagini Web.</w:t>
+        <w:t>Internetul reprezintă o mulțime globală de calculatoare interconectate, similar unei rețele locale, dar la o scară mult mai largă. Elementul primar al Internet-ului este WWW-</w:t>
+      </w:r>
+      <w:proofErr w:type="spellStart"/>
+      <w:r>
+        <w:rPr>
+          <w:lang w:val="ro-RO"/>
+        </w:rPr>
+        <w:t>ul</w:t>
+      </w:r>
+      <w:proofErr w:type="spellEnd"/>
+      <w:r>
+        <w:rPr>
+          <w:lang w:val="ro-RO"/>
+        </w:rPr>
+        <w:t>, sau Web-</w:t>
+      </w:r>
+      <w:proofErr w:type="spellStart"/>
+      <w:r>
+        <w:rPr>
+          <w:lang w:val="ro-RO"/>
+        </w:rPr>
+        <w:t>ul</w:t>
+      </w:r>
+      <w:proofErr w:type="spellEnd"/>
+      <w:r>
+        <w:rPr>
+          <w:lang w:val="ro-RO"/>
+        </w:rPr>
+        <w:t>, care este un suport pentru text, grafică, animație și sunet. Documentele destinate Web-ului sunt cunoscute sub numele de pagini Web.</w:t>
       </w:r>
     </w:p>
     <w:p>
@@ -4340,7 +4688,21 @@
         <w:rPr>
           <w:lang w:val="ro-RO"/>
         </w:rPr>
-        <w:t xml:space="preserve"> sunt regăsite și afișate prin intermediul navigatoarelor Web (browsere).</w:t>
+        <w:t xml:space="preserve"> sunt regăsite și afișate prin intermediul navigatoarelor Web (</w:t>
+      </w:r>
+      <w:proofErr w:type="spellStart"/>
+      <w:r>
+        <w:rPr>
+          <w:lang w:val="ro-RO"/>
+        </w:rPr>
+        <w:t>browsere</w:t>
+      </w:r>
+      <w:proofErr w:type="spellEnd"/>
+      <w:r>
+        <w:rPr>
+          <w:lang w:val="ro-RO"/>
+        </w:rPr>
+        <w:t>).</w:t>
       </w:r>
     </w:p>
     <w:p>
@@ -4367,26 +4729,66 @@
         </w:rPr>
         <w:t>-</w:t>
       </w:r>
+      <w:proofErr w:type="spellStart"/>
       <w:r>
         <w:rPr>
           <w:lang w:val="ro-RO"/>
         </w:rPr>
         <w:t>ul</w:t>
       </w:r>
+      <w:proofErr w:type="spellEnd"/>
       <w:r>
         <w:rPr>
           <w:lang w:val="ro-RO"/>
         </w:rPr>
         <w:t xml:space="preserve"> Web afișează paginile Web prin interpretarea unor marcatori, definiți cu ajutorul unui limbaj special numit HTML (</w:t>
       </w:r>
+      <w:proofErr w:type="spellStart"/>
       <w:r>
         <w:rPr>
           <w:i/>
           <w:iCs/>
           <w:lang w:val="ro-RO"/>
         </w:rPr>
-        <w:t>HyperText Markup Language</w:t>
-      </w:r>
+        <w:t>HyperText</w:t>
+      </w:r>
+      <w:proofErr w:type="spellEnd"/>
+      <w:r>
+        <w:rPr>
+          <w:i/>
+          <w:iCs/>
+          <w:lang w:val="ro-RO"/>
+        </w:rPr>
+        <w:t xml:space="preserve"> </w:t>
+      </w:r>
+      <w:proofErr w:type="spellStart"/>
+      <w:r>
+        <w:rPr>
+          <w:i/>
+          <w:iCs/>
+          <w:lang w:val="ro-RO"/>
+        </w:rPr>
+        <w:t>Markup</w:t>
+      </w:r>
+      <w:proofErr w:type="spellEnd"/>
+      <w:r>
+        <w:rPr>
+          <w:i/>
+          <w:iCs/>
+          <w:lang w:val="ro-RO"/>
+        </w:rPr>
+        <w:t xml:space="preserve"> </w:t>
+      </w:r>
+      <w:proofErr w:type="spellStart"/>
+      <w:r>
+        <w:rPr>
+          <w:i/>
+          <w:iCs/>
+          <w:lang w:val="ro-RO"/>
+        </w:rPr>
+        <w:t>Language</w:t>
+      </w:r>
+      <w:proofErr w:type="spellEnd"/>
       <w:r>
         <w:rPr>
           <w:lang w:val="ro-RO"/>
@@ -4479,7 +4881,21 @@
         <w:rPr>
           <w:lang w:val="ro-RO"/>
         </w:rPr>
-        <w:t xml:space="preserve">bine proiectat, toate celelalte pagini punctează către pagina principală, prin Hypelink-uri, chiar dacă </w:t>
+        <w:t xml:space="preserve">bine proiectat, toate celelalte pagini punctează către pagina principală, prin </w:t>
+      </w:r>
+      <w:proofErr w:type="spellStart"/>
+      <w:r>
+        <w:rPr>
+          <w:lang w:val="ro-RO"/>
+        </w:rPr>
+        <w:t>Hypelink</w:t>
+      </w:r>
+      <w:proofErr w:type="spellEnd"/>
+      <w:r>
+        <w:rPr>
+          <w:lang w:val="ro-RO"/>
+        </w:rPr>
+        <w:t xml:space="preserve">-uri, chiar dacă </w:t>
       </w:r>
       <w:r>
         <w:rPr>
@@ -4589,6 +5005,7 @@
         <w:tab/>
         <w:t>Prin publicarea unui site local (</w:t>
       </w:r>
+      <w:proofErr w:type="spellStart"/>
       <w:r>
         <w:rPr>
           <w:i/>
@@ -4597,6 +5014,7 @@
         </w:rPr>
         <w:t>Upload</w:t>
       </w:r>
+      <w:proofErr w:type="spellEnd"/>
       <w:r>
         <w:rPr>
           <w:lang w:val="ro-RO"/>
@@ -4794,11 +5212,19 @@
         </w:rPr>
         <w:t>-</w:t>
       </w:r>
-      <w:r>
-        <w:rPr>
-          <w:lang w:val="ro-RO"/>
-        </w:rPr>
-        <w:t>ul Web este cel care determină ceea ce trebuie cerut, nu serverul Web.</w:t>
+      <w:proofErr w:type="spellStart"/>
+      <w:r>
+        <w:rPr>
+          <w:lang w:val="ro-RO"/>
+        </w:rPr>
+        <w:t>ul</w:t>
+      </w:r>
+      <w:proofErr w:type="spellEnd"/>
+      <w:r>
+        <w:rPr>
+          <w:lang w:val="ro-RO"/>
+        </w:rPr>
+        <w:t xml:space="preserve"> Web este cel care determină ceea ce trebuie cerut, nu serverul Web.</w:t>
       </w:r>
     </w:p>
     <w:p>
@@ -4910,161 +5336,253 @@
         <w:tab/>
         <w:t>Paginile Web sunt fișiere cu simplu text folosind limbajul HTML. Acesta este implementat ca o mulțime de elemente (</w:t>
       </w:r>
+      <w:proofErr w:type="spellStart"/>
       <w:r>
         <w:rPr>
           <w:i/>
           <w:iCs/>
           <w:lang w:val="ro-RO"/>
         </w:rPr>
-        <w:t>Tag-uri</w:t>
-      </w:r>
-      <w:r>
-        <w:rPr>
-          <w:lang w:val="ro-RO"/>
-        </w:rPr>
-        <w:t xml:space="preserve">). </w:t>
-      </w:r>
-    </w:p>
-    <w:p>
-      <w:pPr>
-        <w:ind w:firstLine="720"/>
-        <w:rPr>
-          <w:lang w:val="ro-RO"/>
-        </w:rPr>
-      </w:pPr>
-      <w:r>
-        <w:rPr>
-          <w:lang w:val="ro-RO"/>
-        </w:rPr>
-        <w:lastRenderedPageBreak/>
-        <w:t>Tag-urile HTML sunt folosite de către autorii paginilor Web pentru a marca paginile de text, iar browser-ele le folosesc  pentru a randa și afișa informațiile pentru vizualiza</w:t>
-      </w:r>
-      <w:r>
-        <w:rPr>
-          <w:lang w:val="ro-RO"/>
-        </w:rPr>
-        <w:t>rea</w:t>
-      </w:r>
-      <w:r>
-        <w:rPr>
-          <w:lang w:val="ro-RO"/>
-        </w:rPr>
-        <w:t xml:space="preserve"> de către utilizator. Marea majoritate a paginilor Web conțin hyperlink-uri către alte pagini Web.</w:t>
-      </w:r>
-    </w:p>
-    <w:p>
-      <w:pPr>
-        <w:ind w:firstLine="720"/>
-        <w:rPr>
-          <w:lang w:val="ro-RO"/>
-        </w:rPr>
-      </w:pPr>
-      <w:r>
-        <w:rPr>
-          <w:lang w:val="ro-RO"/>
-        </w:rPr>
-        <w:t>Fiind un limbaj de mark</w:t>
-      </w:r>
-      <w:r>
-        <w:rPr>
-          <w:lang w:val="ro-RO"/>
-        </w:rPr>
-        <w:t>-</w:t>
-      </w:r>
-      <w:r>
-        <w:rPr>
-          <w:lang w:val="ro-RO"/>
-        </w:rPr>
-        <w:t>up, HMTL-ul permite crearea layout-ului paginilor și a formularelor, dar nimic mai mult</w:t>
-      </w:r>
-      <w:r>
-        <w:rPr>
-          <w:lang w:val="ro-RO"/>
-        </w:rPr>
-        <w:t>, adică o pagina Web Statică.</w:t>
-      </w:r>
-    </w:p>
-    <w:p>
-      <w:pPr>
-        <w:ind w:firstLine="720"/>
-        <w:rPr>
-          <w:lang w:val="ro-RO"/>
-        </w:rPr>
-      </w:pPr>
-    </w:p>
-    <w:p>
-      <w:pPr>
-        <w:pStyle w:val="Heading3"/>
-        <w:rPr>
-          <w:lang w:val="ro-RO"/>
-        </w:rPr>
-      </w:pPr>
-      <w:bookmarkStart w:id="8" w:name="_Toc42472100"/>
-      <w:r>
-        <w:rPr>
-          <w:lang w:val="ro-RO"/>
-        </w:rPr>
-        <w:t xml:space="preserve">2.3.2. – </w:t>
-      </w:r>
-      <w:r>
-        <w:rPr>
-          <w:lang w:val="ro-RO"/>
-        </w:rPr>
-        <w:t>CSS</w:t>
-      </w:r>
-      <w:bookmarkEnd w:id="8"/>
-    </w:p>
-    <w:p>
-      <w:pPr>
-        <w:ind w:firstLine="720"/>
-        <w:rPr>
-          <w:lang w:val="ro-RO"/>
-        </w:rPr>
-      </w:pPr>
-      <w:r>
-        <w:rPr>
-          <w:lang w:val="ro-RO"/>
-        </w:rPr>
-        <w:t>Majoritatea browser-</w:t>
-      </w:r>
-      <w:r>
-        <w:rPr>
-          <w:lang w:val="ro-RO"/>
-        </w:rPr>
-        <w:t>e</w:t>
-      </w:r>
-      <w:r>
-        <w:rPr>
-          <w:lang w:val="ro-RO"/>
-        </w:rPr>
-        <w:t>lor noi permit folosirea și a altor tehnologii, dintre care cea mai cunoscută este CSS (</w:t>
-      </w:r>
+        <w:t>Tag</w:t>
+      </w:r>
+      <w:proofErr w:type="spellEnd"/>
       <w:r>
         <w:rPr>
           <w:i/>
           <w:iCs/>
           <w:lang w:val="ro-RO"/>
         </w:rPr>
-        <w:t>Cascading Styles Sheet</w:t>
-      </w:r>
-      <w:r>
-        <w:rPr>
-          <w:lang w:val="ro-RO"/>
-        </w:rPr>
-        <w:t xml:space="preserve">). Acest limbaj permite </w:t>
-      </w:r>
-      <w:r>
-        <w:rPr>
-          <w:lang w:val="ro-RO"/>
-        </w:rPr>
-        <w:t>descrierea (</w:t>
-      </w:r>
+        <w:t>-uri</w:t>
+      </w:r>
+      <w:r>
+        <w:rPr>
+          <w:lang w:val="ro-RO"/>
+        </w:rPr>
+        <w:t xml:space="preserve">). </w:t>
+      </w:r>
+    </w:p>
+    <w:p>
+      <w:pPr>
+        <w:ind w:firstLine="720"/>
+        <w:rPr>
+          <w:lang w:val="ro-RO"/>
+        </w:rPr>
+      </w:pPr>
+      <w:proofErr w:type="spellStart"/>
+      <w:r>
+        <w:rPr>
+          <w:lang w:val="ro-RO"/>
+        </w:rPr>
+        <w:lastRenderedPageBreak/>
+        <w:t>Tag</w:t>
+      </w:r>
+      <w:proofErr w:type="spellEnd"/>
+      <w:r>
+        <w:rPr>
+          <w:lang w:val="ro-RO"/>
+        </w:rPr>
+        <w:t>-urile HTML sunt folosite de către autorii paginilor Web pentru a marca paginile de text, iar browser-ele le folosesc  pentru a randa și afișa informațiile pentru vizualiza</w:t>
+      </w:r>
+      <w:r>
+        <w:rPr>
+          <w:lang w:val="ro-RO"/>
+        </w:rPr>
+        <w:t>rea</w:t>
+      </w:r>
+      <w:r>
+        <w:rPr>
+          <w:lang w:val="ro-RO"/>
+        </w:rPr>
+        <w:t xml:space="preserve"> de către utilizator. Marea majoritate a paginilor Web conțin hyperlink-uri către alte pagini Web.</w:t>
+      </w:r>
+    </w:p>
+    <w:p>
+      <w:pPr>
+        <w:ind w:firstLine="720"/>
+        <w:rPr>
+          <w:lang w:val="ro-RO"/>
+        </w:rPr>
+      </w:pPr>
+      <w:r>
+        <w:rPr>
+          <w:lang w:val="ro-RO"/>
+        </w:rPr>
+        <w:t xml:space="preserve">Fiind un limbaj de </w:t>
+      </w:r>
+      <w:proofErr w:type="spellStart"/>
+      <w:r>
+        <w:rPr>
+          <w:lang w:val="ro-RO"/>
+        </w:rPr>
+        <w:t>mark</w:t>
+      </w:r>
+      <w:r>
+        <w:rPr>
+          <w:lang w:val="ro-RO"/>
+        </w:rPr>
+        <w:t>-</w:t>
+      </w:r>
+      <w:r>
+        <w:rPr>
+          <w:lang w:val="ro-RO"/>
+        </w:rPr>
+        <w:t>up</w:t>
+      </w:r>
+      <w:proofErr w:type="spellEnd"/>
+      <w:r>
+        <w:rPr>
+          <w:lang w:val="ro-RO"/>
+        </w:rPr>
+        <w:t>, HMTL-</w:t>
+      </w:r>
+      <w:proofErr w:type="spellStart"/>
+      <w:r>
+        <w:rPr>
+          <w:lang w:val="ro-RO"/>
+        </w:rPr>
+        <w:t>ul</w:t>
+      </w:r>
+      <w:proofErr w:type="spellEnd"/>
+      <w:r>
+        <w:rPr>
+          <w:lang w:val="ro-RO"/>
+        </w:rPr>
+        <w:t xml:space="preserve"> permite crearea layout-ului paginilor și a formularelor, dar nimic mai mult</w:t>
+      </w:r>
+      <w:r>
+        <w:rPr>
+          <w:lang w:val="ro-RO"/>
+        </w:rPr>
+        <w:t>, adică o pagina Web Statică.</w:t>
+      </w:r>
+    </w:p>
+    <w:p>
+      <w:pPr>
+        <w:ind w:firstLine="720"/>
+        <w:rPr>
+          <w:lang w:val="ro-RO"/>
+        </w:rPr>
+      </w:pPr>
+    </w:p>
+    <w:p>
+      <w:pPr>
+        <w:pStyle w:val="Heading3"/>
+        <w:rPr>
+          <w:lang w:val="ro-RO"/>
+        </w:rPr>
+      </w:pPr>
+      <w:bookmarkStart w:id="8" w:name="_Toc42472100"/>
+      <w:r>
+        <w:rPr>
+          <w:lang w:val="ro-RO"/>
+        </w:rPr>
+        <w:t xml:space="preserve">2.3.2. – </w:t>
+      </w:r>
+      <w:r>
+        <w:rPr>
+          <w:lang w:val="ro-RO"/>
+        </w:rPr>
+        <w:t>CSS</w:t>
+      </w:r>
+      <w:bookmarkEnd w:id="8"/>
+    </w:p>
+    <w:p>
+      <w:pPr>
+        <w:ind w:firstLine="720"/>
+        <w:rPr>
+          <w:lang w:val="ro-RO"/>
+        </w:rPr>
+      </w:pPr>
+      <w:r>
+        <w:rPr>
+          <w:lang w:val="ro-RO"/>
+        </w:rPr>
+        <w:t>Majoritatea browser-</w:t>
+      </w:r>
+      <w:proofErr w:type="spellStart"/>
+      <w:r>
+        <w:rPr>
+          <w:lang w:val="ro-RO"/>
+        </w:rPr>
+        <w:t>e</w:t>
+      </w:r>
+      <w:r>
+        <w:rPr>
+          <w:lang w:val="ro-RO"/>
+        </w:rPr>
+        <w:t>lor</w:t>
+      </w:r>
+      <w:proofErr w:type="spellEnd"/>
+      <w:r>
+        <w:rPr>
+          <w:lang w:val="ro-RO"/>
+        </w:rPr>
+        <w:t xml:space="preserve"> noi permit folosirea și a altor tehnologii, dintre care cea mai cunoscută este CSS (</w:t>
+      </w:r>
+      <w:proofErr w:type="spellStart"/>
       <w:r>
         <w:rPr>
           <w:i/>
           <w:iCs/>
           <w:lang w:val="ro-RO"/>
         </w:rPr>
+        <w:t>Cascading</w:t>
+      </w:r>
+      <w:proofErr w:type="spellEnd"/>
+      <w:r>
+        <w:rPr>
+          <w:i/>
+          <w:iCs/>
+          <w:lang w:val="ro-RO"/>
+        </w:rPr>
+        <w:t xml:space="preserve"> </w:t>
+      </w:r>
+      <w:proofErr w:type="spellStart"/>
+      <w:r>
+        <w:rPr>
+          <w:i/>
+          <w:iCs/>
+          <w:lang w:val="ro-RO"/>
+        </w:rPr>
+        <w:t>Styles</w:t>
+      </w:r>
+      <w:proofErr w:type="spellEnd"/>
+      <w:r>
+        <w:rPr>
+          <w:i/>
+          <w:iCs/>
+          <w:lang w:val="ro-RO"/>
+        </w:rPr>
+        <w:t xml:space="preserve"> </w:t>
+      </w:r>
+      <w:proofErr w:type="spellStart"/>
+      <w:r>
+        <w:rPr>
+          <w:i/>
+          <w:iCs/>
+          <w:lang w:val="ro-RO"/>
+        </w:rPr>
+        <w:t>Sheet</w:t>
+      </w:r>
+      <w:proofErr w:type="spellEnd"/>
+      <w:r>
+        <w:rPr>
+          <w:lang w:val="ro-RO"/>
+        </w:rPr>
+        <w:t xml:space="preserve">). Acest limbaj permite </w:t>
+      </w:r>
+      <w:r>
+        <w:rPr>
+          <w:lang w:val="ro-RO"/>
+        </w:rPr>
+        <w:t>descrierea (</w:t>
+      </w:r>
+      <w:r>
+        <w:rPr>
+          <w:i/>
+          <w:iCs/>
+          <w:lang w:val="ro-RO"/>
+        </w:rPr>
         <w:t>stilizarea</w:t>
       </w:r>
       <w:r>
@@ -5140,6 +5658,7 @@
         </w:rPr>
         <w:t xml:space="preserve">2.4 – </w:t>
       </w:r>
+      <w:proofErr w:type="spellStart"/>
       <w:r>
         <w:rPr>
           <w:lang w:val="ro-RO"/>
@@ -5147,6 +5666,7 @@
         <w:t>JavaScript</w:t>
       </w:r>
       <w:bookmarkEnd w:id="9"/>
+      <w:proofErr w:type="spellEnd"/>
     </w:p>
     <w:p>
       <w:pPr>
@@ -5178,6 +5698,7 @@
         </w:rPr>
         <w:t xml:space="preserve">este necesar a se folosi și un limbaj de </w:t>
       </w:r>
+      <w:proofErr w:type="spellStart"/>
       <w:r>
         <w:rPr>
           <w:i/>
@@ -5186,12 +5707,14 @@
         </w:rPr>
         <w:t>scripting</w:t>
       </w:r>
+      <w:proofErr w:type="spellEnd"/>
       <w:r>
         <w:rPr>
           <w:lang w:val="ro-RO"/>
         </w:rPr>
         <w:t xml:space="preserve"> la nivel de client. </w:t>
       </w:r>
+      <w:proofErr w:type="spellStart"/>
       <w:r>
         <w:rPr>
           <w:i/>
@@ -5200,6 +5723,7 @@
         </w:rPr>
         <w:t>Scripting-ul</w:t>
       </w:r>
+      <w:proofErr w:type="spellEnd"/>
       <w:r>
         <w:rPr>
           <w:lang w:val="ro-RO"/>
@@ -5242,7 +5766,63 @@
         <w:rPr>
           <w:lang w:val="ro-RO"/>
         </w:rPr>
-        <w:t xml:space="preserve">Cel mai cunoscut limbaj de scripting pe parte de client este, fără nicio îndoială, JavaScript, limbaj ce este suportat, mai mult sau mai puțin, de aproape orice browser existent. Folosind JavaScript se pot realiza: animarea textului și a imaginilor, validarea formularelor, crearea de meniuri drop-down și a controalelor de navigare, </w:t>
+        <w:t xml:space="preserve">Cel mai cunoscut limbaj de </w:t>
+      </w:r>
+      <w:proofErr w:type="spellStart"/>
+      <w:r>
+        <w:rPr>
+          <w:lang w:val="ro-RO"/>
+        </w:rPr>
+        <w:t>scripting</w:t>
+      </w:r>
+      <w:proofErr w:type="spellEnd"/>
+      <w:r>
+        <w:rPr>
+          <w:lang w:val="ro-RO"/>
+        </w:rPr>
+        <w:t xml:space="preserve"> pe parte de client este, fără nicio îndoială, </w:t>
+      </w:r>
+      <w:proofErr w:type="spellStart"/>
+      <w:r>
+        <w:rPr>
+          <w:lang w:val="ro-RO"/>
+        </w:rPr>
+        <w:t>JavaScript</w:t>
+      </w:r>
+      <w:proofErr w:type="spellEnd"/>
+      <w:r>
+        <w:rPr>
+          <w:lang w:val="ro-RO"/>
+        </w:rPr>
+        <w:t xml:space="preserve">, limbaj ce este suportat, mai mult sau mai puțin, de aproape orice browser existent. Folosind </w:t>
+      </w:r>
+      <w:proofErr w:type="spellStart"/>
+      <w:r>
+        <w:rPr>
+          <w:lang w:val="ro-RO"/>
+        </w:rPr>
+        <w:t>JavaScript</w:t>
+      </w:r>
+      <w:proofErr w:type="spellEnd"/>
+      <w:r>
+        <w:rPr>
+          <w:lang w:val="ro-RO"/>
+        </w:rPr>
+        <w:t xml:space="preserve"> se pot realiza: animarea textului și a imaginilor, validarea formularelor, crearea de meniuri </w:t>
+      </w:r>
+      <w:proofErr w:type="spellStart"/>
+      <w:r>
+        <w:rPr>
+          <w:lang w:val="ro-RO"/>
+        </w:rPr>
+        <w:t>drop-down</w:t>
+      </w:r>
+      <w:proofErr w:type="spellEnd"/>
+      <w:r>
+        <w:rPr>
+          <w:lang w:val="ro-RO"/>
+        </w:rPr>
+        <w:t xml:space="preserve"> și a controalelor de navigare, </w:t>
       </w:r>
       <w:r>
         <w:rPr>
@@ -5255,7 +5835,21 @@
         <w:rPr>
           <w:lang w:val="ro-RO"/>
         </w:rPr>
-        <w:t>.  Pe scurt, JavaScript poate introduce multiple funcționalități în paginile Web.</w:t>
+        <w:t xml:space="preserve">.  Pe scurt, </w:t>
+      </w:r>
+      <w:proofErr w:type="spellStart"/>
+      <w:r>
+        <w:rPr>
+          <w:lang w:val="ro-RO"/>
+        </w:rPr>
+        <w:t>JavaScript</w:t>
+      </w:r>
+      <w:proofErr w:type="spellEnd"/>
+      <w:r>
+        <w:rPr>
+          <w:lang w:val="ro-RO"/>
+        </w:rPr>
+        <w:t xml:space="preserve"> poate introduce multiple funcționalități în paginile Web.</w:t>
       </w:r>
     </w:p>
     <w:p>
@@ -5265,11 +5859,19 @@
           <w:lang w:val="ro-RO"/>
         </w:rPr>
       </w:pPr>
-      <w:r>
-        <w:rPr>
-          <w:lang w:val="ro-RO"/>
-        </w:rPr>
-        <w:t>JavaScript este un limbaj de programare orientat obiect bazat pe conceptul prototipurilor.</w:t>
+      <w:proofErr w:type="spellStart"/>
+      <w:r>
+        <w:rPr>
+          <w:lang w:val="ro-RO"/>
+        </w:rPr>
+        <w:t>JavaScript</w:t>
+      </w:r>
+      <w:proofErr w:type="spellEnd"/>
+      <w:r>
+        <w:rPr>
+          <w:lang w:val="ro-RO"/>
+        </w:rPr>
+        <w:t xml:space="preserve"> este un limbaj de programare orientat obiect bazat pe conceptul prototipurilor.</w:t>
       </w:r>
     </w:p>
     <w:p>
@@ -5279,11 +5881,19 @@
           <w:lang w:val="ro-RO"/>
         </w:rPr>
       </w:pPr>
-      <w:r>
-        <w:rPr>
-          <w:lang w:val="ro-RO"/>
-        </w:rPr>
-        <w:t xml:space="preserve">Scripting-ul permite programatorilor să detecteze și să proceseze </w:t>
+      <w:proofErr w:type="spellStart"/>
+      <w:r>
+        <w:rPr>
+          <w:lang w:val="ro-RO"/>
+        </w:rPr>
+        <w:t>Scripting-ul</w:t>
+      </w:r>
+      <w:proofErr w:type="spellEnd"/>
+      <w:r>
+        <w:rPr>
+          <w:lang w:val="ro-RO"/>
+        </w:rPr>
+        <w:t xml:space="preserve"> permite programatorilor să detecteze și să proceseze </w:t>
       </w:r>
       <w:r>
         <w:rPr>
@@ -5337,7 +5947,21 @@
         <w:rPr>
           <w:lang w:val="ro-RO"/>
         </w:rPr>
-        <w:t xml:space="preserve"> prin intermediul tag-ului  </w:t>
+        <w:t xml:space="preserve"> prin intermediul </w:t>
+      </w:r>
+      <w:proofErr w:type="spellStart"/>
+      <w:r>
+        <w:rPr>
+          <w:lang w:val="ro-RO"/>
+        </w:rPr>
+        <w:t>tag</w:t>
+      </w:r>
+      <w:proofErr w:type="spellEnd"/>
+      <w:r>
+        <w:rPr>
+          <w:lang w:val="ro-RO"/>
+        </w:rPr>
+        <w:t xml:space="preserve">-ului  </w:t>
       </w:r>
       <w:r>
         <w:rPr>
@@ -5365,7 +5989,21 @@
         <w:rPr>
           <w:lang w:val="ro-RO"/>
         </w:rPr>
-        <w:t>Spre deosebire de alte limbaje de script-ing, precum PHP (</w:t>
+        <w:t>Spre deosebire de alte limbaje de script-</w:t>
+      </w:r>
+      <w:proofErr w:type="spellStart"/>
+      <w:r>
+        <w:rPr>
+          <w:lang w:val="ro-RO"/>
+        </w:rPr>
+        <w:t>ing</w:t>
+      </w:r>
+      <w:proofErr w:type="spellEnd"/>
+      <w:r>
+        <w:rPr>
+          <w:lang w:val="ro-RO"/>
+        </w:rPr>
+        <w:t>, precum PHP (</w:t>
       </w:r>
       <w:r>
         <w:rPr>
@@ -5373,244 +6011,36 @@
           <w:iCs/>
           <w:lang w:val="ro-RO"/>
         </w:rPr>
-        <w:t>PHP: Hypertext PreProcessor</w:t>
-      </w:r>
-      <w:r>
-        <w:rPr>
-          <w:lang w:val="ro-RO"/>
-        </w:rPr>
-        <w:t>)</w:t>
-      </w:r>
-      <w:r>
-        <w:rPr>
-          <w:lang w:val="ro-RO"/>
-        </w:rPr>
-        <w:t xml:space="preserve"> ce este executat pe serverul Web,</w:t>
-      </w:r>
-      <w:r>
-        <w:rPr>
-          <w:lang w:val="ro-RO"/>
-        </w:rPr>
-        <w:t xml:space="preserve"> JavaScript </w:t>
-      </w:r>
-      <w:r>
-        <w:rPr>
-          <w:lang w:val="ro-RO"/>
-        </w:rPr>
-        <w:t xml:space="preserve">este executat direct </w:t>
-      </w:r>
-      <w:r>
-        <w:rPr>
-          <w:lang w:val="ro-RO"/>
-        </w:rPr>
-        <w:t>î</w:t>
-      </w:r>
-      <w:r>
-        <w:rPr>
-          <w:lang w:val="ro-RO"/>
-        </w:rPr>
-        <w:t>n calculatorul clientului, în browser-ul acestuia.</w:t>
-      </w:r>
-    </w:p>
-    <w:p>
-      <w:pPr>
-        <w:ind w:firstLine="720"/>
-        <w:rPr>
-          <w:lang w:val="ro-RO"/>
-        </w:rPr>
-      </w:pPr>
-      <w:r>
-        <w:rPr>
-          <w:lang w:val="ro-RO"/>
-        </w:rPr>
-        <w:t>Dar, JavaScript se poate folosi și pentru</w:t>
-      </w:r>
-      <w:r>
-        <w:rPr>
-          <w:lang w:val="ro-RO"/>
-        </w:rPr>
-        <w:t xml:space="preserve"> a rula pe</w:t>
-      </w:r>
-      <w:r>
-        <w:rPr>
-          <w:lang w:val="ro-RO"/>
-        </w:rPr>
-        <w:t xml:space="preserve"> server</w:t>
-      </w:r>
-      <w:r>
-        <w:rPr>
-          <w:lang w:val="ro-RO"/>
-        </w:rPr>
-        <w:t>, cu ajutorul unui mediu de lucru, de tip Open</w:t>
-      </w:r>
-      <w:r>
-        <w:rPr>
-          <w:lang w:val="ro-RO"/>
-        </w:rPr>
-        <w:t>-</w:t>
-      </w:r>
-      <w:r>
-        <w:rPr>
-          <w:lang w:val="ro-RO"/>
-        </w:rPr>
-        <w:t xml:space="preserve">Source, numit NodeJS. Astfel a luat naștere o nouă paradigmă, anume ”JavaScript peste tot”, adică folosirea unui singur limbaj de programare pentru crearea scripturilor ce rulează </w:t>
-      </w:r>
-      <w:r>
-        <w:rPr>
-          <w:lang w:val="ro-RO"/>
-        </w:rPr>
-        <w:t>at</w:t>
-      </w:r>
-      <w:r>
-        <w:rPr>
-          <w:lang w:val="ro-RO"/>
-        </w:rPr>
-        <w:t>â</w:t>
-      </w:r>
-      <w:r>
-        <w:rPr>
-          <w:lang w:val="ro-RO"/>
-        </w:rPr>
-        <w:t>t î</w:t>
-      </w:r>
-      <w:r>
-        <w:rPr>
-          <w:lang w:val="ro-RO"/>
-        </w:rPr>
-        <w:t>n browser</w:t>
-      </w:r>
-      <w:r>
-        <w:rPr>
-          <w:lang w:val="ro-RO"/>
-        </w:rPr>
-        <w:t>-ul</w:t>
-      </w:r>
-      <w:r>
-        <w:rPr>
-          <w:lang w:val="ro-RO"/>
-        </w:rPr>
-        <w:t xml:space="preserve"> client</w:t>
-      </w:r>
-      <w:r>
-        <w:rPr>
-          <w:lang w:val="ro-RO"/>
-        </w:rPr>
-        <w:t>ului</w:t>
-      </w:r>
-      <w:r>
-        <w:rPr>
-          <w:lang w:val="ro-RO"/>
-        </w:rPr>
-        <w:t xml:space="preserve"> cât și pe </w:t>
-      </w:r>
-      <w:r>
-        <w:rPr>
-          <w:lang w:val="ro-RO"/>
-        </w:rPr>
-        <w:t xml:space="preserve">Web </w:t>
-      </w:r>
-      <w:r>
-        <w:rPr>
-          <w:lang w:val="ro-RO"/>
-        </w:rPr>
-        <w:t>server</w:t>
-      </w:r>
-      <w:r>
-        <w:rPr>
-          <w:lang w:val="ro-RO"/>
-        </w:rPr>
-        <w:t>.</w:t>
-      </w:r>
-    </w:p>
-    <w:p>
-      <w:pPr>
-        <w:ind w:firstLine="720"/>
-        <w:rPr>
-          <w:lang w:val="ro-RO"/>
-        </w:rPr>
-      </w:pPr>
-      <w:r>
-        <w:rPr>
-          <w:lang w:val="ro-RO"/>
-        </w:rPr>
-        <w:t>NodeJS permite crearea paginilor Web dinamice direct de pe Web serve</w:t>
-      </w:r>
-      <w:r>
-        <w:rPr>
-          <w:lang w:val="ro-RO"/>
-        </w:rPr>
-        <w:t>r.</w:t>
-      </w:r>
-    </w:p>
-    <w:p>
-      <w:pPr>
-        <w:rPr>
-          <w:lang w:val="ro-RO"/>
-        </w:rPr>
-      </w:pPr>
-    </w:p>
-    <w:p>
-      <w:pPr>
-        <w:pStyle w:val="Heading2"/>
-        <w:rPr>
-          <w:lang w:val="ro-RO"/>
-        </w:rPr>
-      </w:pPr>
-      <w:r>
-        <w:rPr>
-          <w:lang w:val="ro-RO"/>
-        </w:rPr>
-        <w:tab/>
-      </w:r>
-      <w:bookmarkStart w:id="10" w:name="_Toc42472102"/>
-      <w:r>
-        <w:rPr>
-          <w:lang w:val="ro-RO"/>
-        </w:rPr>
-        <w:t>2.5 – React</w:t>
-      </w:r>
-      <w:r>
-        <w:rPr>
-          <w:lang w:val="ro-RO"/>
-        </w:rPr>
-        <w:t>JS</w:t>
-      </w:r>
-      <w:bookmarkEnd w:id="10"/>
-    </w:p>
-    <w:p>
-      <w:pPr>
-        <w:rPr>
-          <w:sz w:val="24"/>
-          <w:lang w:val="ro-RO"/>
-        </w:rPr>
-      </w:pPr>
-      <w:r>
-        <w:rPr>
-          <w:lang w:val="ro-RO"/>
-        </w:rPr>
-        <w:tab/>
-        <w:t>React</w:t>
-      </w:r>
-      <w:r>
-        <w:rPr>
-          <w:lang w:val="ro-RO"/>
-        </w:rPr>
-        <w:t>JS</w:t>
-      </w:r>
-      <w:r>
-        <w:rPr>
-          <w:lang w:val="ro-RO"/>
-        </w:rPr>
-        <w:t xml:space="preserve"> (React.js sau React) este o bibliotecă (</w:t>
-      </w:r>
+        <w:t xml:space="preserve">PHP: </w:t>
+      </w:r>
+      <w:proofErr w:type="spellStart"/>
       <w:r>
         <w:rPr>
           <w:i/>
           <w:iCs/>
           <w:lang w:val="ro-RO"/>
         </w:rPr>
-        <w:t>un framework</w:t>
-      </w:r>
+        <w:t>Hypertext</w:t>
+      </w:r>
+      <w:proofErr w:type="spellEnd"/>
+      <w:r>
+        <w:rPr>
+          <w:i/>
+          <w:iCs/>
+          <w:lang w:val="ro-RO"/>
+        </w:rPr>
+        <w:t xml:space="preserve"> </w:t>
+      </w:r>
+      <w:proofErr w:type="spellStart"/>
+      <w:r>
+        <w:rPr>
+          <w:i/>
+          <w:iCs/>
+          <w:lang w:val="ro-RO"/>
+        </w:rPr>
+        <w:t>PreProcessor</w:t>
+      </w:r>
+      <w:proofErr w:type="spellEnd"/>
       <w:r>
         <w:rPr>
           <w:lang w:val="ro-RO"/>
@@ -5621,13 +6051,390 @@
         <w:rPr>
           <w:lang w:val="ro-RO"/>
         </w:rPr>
+        <w:t xml:space="preserve"> ce este executat pe serverul Web,</w:t>
+      </w:r>
+      <w:r>
+        <w:rPr>
+          <w:lang w:val="ro-RO"/>
+        </w:rPr>
         <w:t xml:space="preserve"> </w:t>
       </w:r>
-      <w:r>
-        <w:rPr>
-          <w:lang w:val="ro-RO"/>
-        </w:rPr>
-        <w:t xml:space="preserve">JavaScript, </w:t>
+      <w:proofErr w:type="spellStart"/>
+      <w:r>
+        <w:rPr>
+          <w:lang w:val="ro-RO"/>
+        </w:rPr>
+        <w:t>JavaScript</w:t>
+      </w:r>
+      <w:proofErr w:type="spellEnd"/>
+      <w:r>
+        <w:rPr>
+          <w:lang w:val="ro-RO"/>
+        </w:rPr>
+        <w:t xml:space="preserve"> </w:t>
+      </w:r>
+      <w:r>
+        <w:rPr>
+          <w:lang w:val="ro-RO"/>
+        </w:rPr>
+        <w:t xml:space="preserve">este executat direct </w:t>
+      </w:r>
+      <w:r>
+        <w:rPr>
+          <w:lang w:val="ro-RO"/>
+        </w:rPr>
+        <w:t>î</w:t>
+      </w:r>
+      <w:r>
+        <w:rPr>
+          <w:lang w:val="ro-RO"/>
+        </w:rPr>
+        <w:t>n calculatorul clientului, în browser-</w:t>
+      </w:r>
+      <w:proofErr w:type="spellStart"/>
+      <w:r>
+        <w:rPr>
+          <w:lang w:val="ro-RO"/>
+        </w:rPr>
+        <w:t>ul</w:t>
+      </w:r>
+      <w:proofErr w:type="spellEnd"/>
+      <w:r>
+        <w:rPr>
+          <w:lang w:val="ro-RO"/>
+        </w:rPr>
+        <w:t xml:space="preserve"> acestuia.</w:t>
+      </w:r>
+    </w:p>
+    <w:p>
+      <w:pPr>
+        <w:ind w:firstLine="720"/>
+        <w:rPr>
+          <w:lang w:val="ro-RO"/>
+        </w:rPr>
+      </w:pPr>
+      <w:r>
+        <w:rPr>
+          <w:lang w:val="ro-RO"/>
+        </w:rPr>
+        <w:t xml:space="preserve">Dar, </w:t>
+      </w:r>
+      <w:proofErr w:type="spellStart"/>
+      <w:r>
+        <w:rPr>
+          <w:lang w:val="ro-RO"/>
+        </w:rPr>
+        <w:t>JavaScript</w:t>
+      </w:r>
+      <w:proofErr w:type="spellEnd"/>
+      <w:r>
+        <w:rPr>
+          <w:lang w:val="ro-RO"/>
+        </w:rPr>
+        <w:t xml:space="preserve"> se poate folosi și pentru</w:t>
+      </w:r>
+      <w:r>
+        <w:rPr>
+          <w:lang w:val="ro-RO"/>
+        </w:rPr>
+        <w:t xml:space="preserve"> a rula pe</w:t>
+      </w:r>
+      <w:r>
+        <w:rPr>
+          <w:lang w:val="ro-RO"/>
+        </w:rPr>
+        <w:t xml:space="preserve"> server</w:t>
+      </w:r>
+      <w:r>
+        <w:rPr>
+          <w:lang w:val="ro-RO"/>
+        </w:rPr>
+        <w:t>, cu ajutorul unui mediu de lucru, de tip Open</w:t>
+      </w:r>
+      <w:r>
+        <w:rPr>
+          <w:lang w:val="ro-RO"/>
+        </w:rPr>
+        <w:t>-</w:t>
+      </w:r>
+      <w:proofErr w:type="spellStart"/>
+      <w:r>
+        <w:rPr>
+          <w:lang w:val="ro-RO"/>
+        </w:rPr>
+        <w:t>Source</w:t>
+      </w:r>
+      <w:proofErr w:type="spellEnd"/>
+      <w:r>
+        <w:rPr>
+          <w:lang w:val="ro-RO"/>
+        </w:rPr>
+        <w:t xml:space="preserve">, numit </w:t>
+      </w:r>
+      <w:proofErr w:type="spellStart"/>
+      <w:r>
+        <w:rPr>
+          <w:lang w:val="ro-RO"/>
+        </w:rPr>
+        <w:t>NodeJS</w:t>
+      </w:r>
+      <w:proofErr w:type="spellEnd"/>
+      <w:r>
+        <w:rPr>
+          <w:lang w:val="ro-RO"/>
+        </w:rPr>
+        <w:t>. Astfel a luat naștere o nouă paradigmă, anume ”</w:t>
+      </w:r>
+      <w:proofErr w:type="spellStart"/>
+      <w:r>
+        <w:rPr>
+          <w:lang w:val="ro-RO"/>
+        </w:rPr>
+        <w:t>JavaScript</w:t>
+      </w:r>
+      <w:proofErr w:type="spellEnd"/>
+      <w:r>
+        <w:rPr>
+          <w:lang w:val="ro-RO"/>
+        </w:rPr>
+        <w:t xml:space="preserve"> peste tot”, adică folosirea unui singur limbaj de programare pentru crearea scripturilor ce rulează </w:t>
+      </w:r>
+      <w:r>
+        <w:rPr>
+          <w:lang w:val="ro-RO"/>
+        </w:rPr>
+        <w:t>at</w:t>
+      </w:r>
+      <w:r>
+        <w:rPr>
+          <w:lang w:val="ro-RO"/>
+        </w:rPr>
+        <w:t>â</w:t>
+      </w:r>
+      <w:r>
+        <w:rPr>
+          <w:lang w:val="ro-RO"/>
+        </w:rPr>
+        <w:t>t î</w:t>
+      </w:r>
+      <w:r>
+        <w:rPr>
+          <w:lang w:val="ro-RO"/>
+        </w:rPr>
+        <w:t>n browser</w:t>
+      </w:r>
+      <w:r>
+        <w:rPr>
+          <w:lang w:val="ro-RO"/>
+        </w:rPr>
+        <w:t>-</w:t>
+      </w:r>
+      <w:proofErr w:type="spellStart"/>
+      <w:r>
+        <w:rPr>
+          <w:lang w:val="ro-RO"/>
+        </w:rPr>
+        <w:t>ul</w:t>
+      </w:r>
+      <w:proofErr w:type="spellEnd"/>
+      <w:r>
+        <w:rPr>
+          <w:lang w:val="ro-RO"/>
+        </w:rPr>
+        <w:t xml:space="preserve"> client</w:t>
+      </w:r>
+      <w:r>
+        <w:rPr>
+          <w:lang w:val="ro-RO"/>
+        </w:rPr>
+        <w:t>ului</w:t>
+      </w:r>
+      <w:r>
+        <w:rPr>
+          <w:lang w:val="ro-RO"/>
+        </w:rPr>
+        <w:t xml:space="preserve"> cât și pe </w:t>
+      </w:r>
+      <w:r>
+        <w:rPr>
+          <w:lang w:val="ro-RO"/>
+        </w:rPr>
+        <w:t xml:space="preserve">Web </w:t>
+      </w:r>
+      <w:r>
+        <w:rPr>
+          <w:lang w:val="ro-RO"/>
+        </w:rPr>
+        <w:t>server</w:t>
+      </w:r>
+      <w:r>
+        <w:rPr>
+          <w:lang w:val="ro-RO"/>
+        </w:rPr>
+        <w:t>.</w:t>
+      </w:r>
+    </w:p>
+    <w:p>
+      <w:pPr>
+        <w:ind w:firstLine="720"/>
+        <w:rPr>
+          <w:lang w:val="ro-RO"/>
+        </w:rPr>
+      </w:pPr>
+      <w:proofErr w:type="spellStart"/>
+      <w:r>
+        <w:rPr>
+          <w:lang w:val="ro-RO"/>
+        </w:rPr>
+        <w:t>NodeJS</w:t>
+      </w:r>
+      <w:proofErr w:type="spellEnd"/>
+      <w:r>
+        <w:rPr>
+          <w:lang w:val="ro-RO"/>
+        </w:rPr>
+        <w:t xml:space="preserve"> permite crearea paginilor Web dinamice direct de pe Web serve</w:t>
+      </w:r>
+      <w:r>
+        <w:rPr>
+          <w:lang w:val="ro-RO"/>
+        </w:rPr>
+        <w:t>r.</w:t>
+      </w:r>
+    </w:p>
+    <w:p>
+      <w:pPr>
+        <w:rPr>
+          <w:lang w:val="ro-RO"/>
+        </w:rPr>
+      </w:pPr>
+    </w:p>
+    <w:p>
+      <w:pPr>
+        <w:pStyle w:val="Heading2"/>
+        <w:rPr>
+          <w:lang w:val="ro-RO"/>
+        </w:rPr>
+      </w:pPr>
+      <w:r>
+        <w:rPr>
+          <w:lang w:val="ro-RO"/>
+        </w:rPr>
+        <w:tab/>
+      </w:r>
+      <w:bookmarkStart w:id="10" w:name="_Toc42472102"/>
+      <w:r>
+        <w:rPr>
+          <w:lang w:val="ro-RO"/>
+        </w:rPr>
+        <w:t xml:space="preserve">2.5 – </w:t>
+      </w:r>
+      <w:proofErr w:type="spellStart"/>
+      <w:r>
+        <w:rPr>
+          <w:lang w:val="ro-RO"/>
+        </w:rPr>
+        <w:t>React</w:t>
+      </w:r>
+      <w:r>
+        <w:rPr>
+          <w:lang w:val="ro-RO"/>
+        </w:rPr>
+        <w:t>JS</w:t>
+      </w:r>
+      <w:bookmarkEnd w:id="10"/>
+      <w:proofErr w:type="spellEnd"/>
+    </w:p>
+    <w:p>
+      <w:pPr>
+        <w:rPr>
+          <w:sz w:val="24"/>
+          <w:lang w:val="ro-RO"/>
+        </w:rPr>
+      </w:pPr>
+      <w:r>
+        <w:rPr>
+          <w:lang w:val="ro-RO"/>
+        </w:rPr>
+        <w:tab/>
+      </w:r>
+      <w:proofErr w:type="spellStart"/>
+      <w:r>
+        <w:rPr>
+          <w:lang w:val="ro-RO"/>
+        </w:rPr>
+        <w:t>React</w:t>
+      </w:r>
+      <w:r>
+        <w:rPr>
+          <w:lang w:val="ro-RO"/>
+        </w:rPr>
+        <w:t>JS</w:t>
+      </w:r>
+      <w:proofErr w:type="spellEnd"/>
+      <w:r>
+        <w:rPr>
+          <w:lang w:val="ro-RO"/>
+        </w:rPr>
+        <w:t xml:space="preserve"> (React.js sau </w:t>
+      </w:r>
+      <w:proofErr w:type="spellStart"/>
+      <w:r>
+        <w:rPr>
+          <w:lang w:val="ro-RO"/>
+        </w:rPr>
+        <w:t>React</w:t>
+      </w:r>
+      <w:proofErr w:type="spellEnd"/>
+      <w:r>
+        <w:rPr>
+          <w:lang w:val="ro-RO"/>
+        </w:rPr>
+        <w:t>) este o bibliotecă (</w:t>
+      </w:r>
+      <w:r>
+        <w:rPr>
+          <w:i/>
+          <w:iCs/>
+          <w:lang w:val="ro-RO"/>
+        </w:rPr>
+        <w:t xml:space="preserve">un </w:t>
+      </w:r>
+      <w:proofErr w:type="spellStart"/>
+      <w:r>
+        <w:rPr>
+          <w:i/>
+          <w:iCs/>
+          <w:lang w:val="ro-RO"/>
+        </w:rPr>
+        <w:t>framework</w:t>
+      </w:r>
+      <w:proofErr w:type="spellEnd"/>
+      <w:r>
+        <w:rPr>
+          <w:lang w:val="ro-RO"/>
+        </w:rPr>
+        <w:t>)</w:t>
+      </w:r>
+      <w:r>
+        <w:rPr>
+          <w:lang w:val="ro-RO"/>
+        </w:rPr>
+        <w:t xml:space="preserve"> </w:t>
+      </w:r>
+      <w:proofErr w:type="spellStart"/>
+      <w:r>
+        <w:rPr>
+          <w:lang w:val="ro-RO"/>
+        </w:rPr>
+        <w:t>JavaScript</w:t>
+      </w:r>
+      <w:proofErr w:type="spellEnd"/>
+      <w:r>
+        <w:rPr>
+          <w:lang w:val="ro-RO"/>
+        </w:rPr>
+        <w:t xml:space="preserve">, </w:t>
       </w:r>
       <w:r>
         <w:rPr>
@@ -5641,11 +6448,47 @@
         </w:rPr>
         <w:t xml:space="preserve"> pentru construirea interfețelor utilizator. </w:t>
       </w:r>
-      <w:r>
-        <w:rPr>
-          <w:lang w:val="ro-RO"/>
-        </w:rPr>
-        <w:t>ReactJS este open-source și este menținut de Facebook, Instagram și o comunitate de mii de programatori și corporații.</w:t>
+      <w:proofErr w:type="spellStart"/>
+      <w:r>
+        <w:rPr>
+          <w:lang w:val="ro-RO"/>
+        </w:rPr>
+        <w:t>ReactJS</w:t>
+      </w:r>
+      <w:proofErr w:type="spellEnd"/>
+      <w:r>
+        <w:rPr>
+          <w:lang w:val="ro-RO"/>
+        </w:rPr>
+        <w:t xml:space="preserve"> este open-</w:t>
+      </w:r>
+      <w:proofErr w:type="spellStart"/>
+      <w:r>
+        <w:rPr>
+          <w:lang w:val="ro-RO"/>
+        </w:rPr>
+        <w:t>source</w:t>
+      </w:r>
+      <w:proofErr w:type="spellEnd"/>
+      <w:r>
+        <w:rPr>
+          <w:lang w:val="ro-RO"/>
+        </w:rPr>
+        <w:t xml:space="preserve"> și este menținut de Facebook, </w:t>
+      </w:r>
+      <w:proofErr w:type="spellStart"/>
+      <w:r>
+        <w:rPr>
+          <w:lang w:val="ro-RO"/>
+        </w:rPr>
+        <w:t>Instagram</w:t>
+      </w:r>
+      <w:proofErr w:type="spellEnd"/>
+      <w:r>
+        <w:rPr>
+          <w:lang w:val="ro-RO"/>
+        </w:rPr>
+        <w:t xml:space="preserve"> și o comunitate de mii de programatori și corporații.</w:t>
       </w:r>
     </w:p>
     <w:p>
@@ -5656,12 +6499,20 @@
           <w:lang w:val="ro-RO"/>
         </w:rPr>
       </w:pPr>
+      <w:proofErr w:type="spellStart"/>
       <w:r>
         <w:rPr>
           <w:lang w:val="ro-RO"/>
         </w:rPr>
         <w:lastRenderedPageBreak/>
-        <w:t>ReactJS e</w:t>
+        <w:t>ReactJS</w:t>
+      </w:r>
+      <w:proofErr w:type="spellEnd"/>
+      <w:r>
+        <w:rPr>
+          <w:lang w:val="ro-RO"/>
+        </w:rPr>
+        <w:t xml:space="preserve"> e</w:t>
       </w:r>
       <w:r>
         <w:rPr>
@@ -5712,20 +6563,54 @@
           <w:shd w:val="clear" w:color="auto" w:fill="FFFFFF"/>
           <w:lang w:val="ro-RO"/>
         </w:rPr>
-        <w:t>precum Facebook, Netflix, Airbnb</w:t>
-      </w:r>
+        <w:t xml:space="preserve">precum Facebook, </w:t>
+      </w:r>
+      <w:proofErr w:type="spellStart"/>
       <w:r>
         <w:rPr>
           <w:shd w:val="clear" w:color="auto" w:fill="FFFFFF"/>
           <w:lang w:val="ro-RO"/>
         </w:rPr>
-        <w:t>, DropBox</w:t>
-      </w:r>
+        <w:t>Netflix</w:t>
+      </w:r>
+      <w:proofErr w:type="spellEnd"/>
       <w:r>
         <w:rPr>
           <w:shd w:val="clear" w:color="auto" w:fill="FFFFFF"/>
           <w:lang w:val="ro-RO"/>
         </w:rPr>
+        <w:t xml:space="preserve">, </w:t>
+      </w:r>
+      <w:proofErr w:type="spellStart"/>
+      <w:r>
+        <w:rPr>
+          <w:shd w:val="clear" w:color="auto" w:fill="FFFFFF"/>
+          <w:lang w:val="ro-RO"/>
+        </w:rPr>
+        <w:t>Airbnb</w:t>
+      </w:r>
+      <w:proofErr w:type="spellEnd"/>
+      <w:r>
+        <w:rPr>
+          <w:shd w:val="clear" w:color="auto" w:fill="FFFFFF"/>
+          <w:lang w:val="ro-RO"/>
+        </w:rPr>
+        <w:t xml:space="preserve">, </w:t>
+      </w:r>
+      <w:proofErr w:type="spellStart"/>
+      <w:r>
+        <w:rPr>
+          <w:shd w:val="clear" w:color="auto" w:fill="FFFFFF"/>
+          <w:lang w:val="ro-RO"/>
+        </w:rPr>
+        <w:t>DropBox</w:t>
+      </w:r>
+      <w:proofErr w:type="spellEnd"/>
+      <w:r>
+        <w:rPr>
+          <w:shd w:val="clear" w:color="auto" w:fill="FFFFFF"/>
+          <w:lang w:val="ro-RO"/>
+        </w:rPr>
         <w:t xml:space="preserve"> sau Yahoo! Mail</w:t>
       </w:r>
       <w:r>
@@ -5733,13 +6618,77 @@
           <w:shd w:val="clear" w:color="auto" w:fill="FFFFFF"/>
           <w:lang w:val="ro-RO"/>
         </w:rPr>
-        <w:t>. Ecosistemul său bogat – incluzând instrumente precum Flux, Redux sau Node.js în backend și în multe librarii open-source de taskuri, cât și suportul său important din partea corporațiilor și a comunității în continuă mișcare, arată faptul că ReactJS este o tehnologie modernă pe care te poț</w:t>
-      </w:r>
+        <w:t xml:space="preserve">. Ecosistemul său bogat – incluzând instrumente precum Flux, </w:t>
+      </w:r>
+      <w:proofErr w:type="spellStart"/>
       <w:r>
         <w:rPr>
           <w:shd w:val="clear" w:color="auto" w:fill="FFFFFF"/>
           <w:lang w:val="ro-RO"/>
         </w:rPr>
+        <w:t>Redux</w:t>
+      </w:r>
+      <w:proofErr w:type="spellEnd"/>
+      <w:r>
+        <w:rPr>
+          <w:shd w:val="clear" w:color="auto" w:fill="FFFFFF"/>
+          <w:lang w:val="ro-RO"/>
+        </w:rPr>
+        <w:t xml:space="preserve"> sau Node.js în </w:t>
+      </w:r>
+      <w:proofErr w:type="spellStart"/>
+      <w:r>
+        <w:rPr>
+          <w:shd w:val="clear" w:color="auto" w:fill="FFFFFF"/>
+          <w:lang w:val="ro-RO"/>
+        </w:rPr>
+        <w:t>backend</w:t>
+      </w:r>
+      <w:proofErr w:type="spellEnd"/>
+      <w:r>
+        <w:rPr>
+          <w:shd w:val="clear" w:color="auto" w:fill="FFFFFF"/>
+          <w:lang w:val="ro-RO"/>
+        </w:rPr>
+        <w:t xml:space="preserve"> și în multe librarii open-</w:t>
+      </w:r>
+      <w:proofErr w:type="spellStart"/>
+      <w:r>
+        <w:rPr>
+          <w:shd w:val="clear" w:color="auto" w:fill="FFFFFF"/>
+          <w:lang w:val="ro-RO"/>
+        </w:rPr>
+        <w:t>source</w:t>
+      </w:r>
+      <w:proofErr w:type="spellEnd"/>
+      <w:r>
+        <w:rPr>
+          <w:shd w:val="clear" w:color="auto" w:fill="FFFFFF"/>
+          <w:lang w:val="ro-RO"/>
+        </w:rPr>
+        <w:t xml:space="preserve"> de taskuri, cât și suportul său important din partea corporațiilor și a comunității în continuă mișcare, arată faptul că </w:t>
+      </w:r>
+      <w:proofErr w:type="spellStart"/>
+      <w:r>
+        <w:rPr>
+          <w:shd w:val="clear" w:color="auto" w:fill="FFFFFF"/>
+          <w:lang w:val="ro-RO"/>
+        </w:rPr>
+        <w:t>ReactJS</w:t>
+      </w:r>
+      <w:proofErr w:type="spellEnd"/>
+      <w:r>
+        <w:rPr>
+          <w:shd w:val="clear" w:color="auto" w:fill="FFFFFF"/>
+          <w:lang w:val="ro-RO"/>
+        </w:rPr>
+        <w:t xml:space="preserve"> este o tehnologie modernă pe care te poț</w:t>
+      </w:r>
+      <w:r>
+        <w:rPr>
+          <w:shd w:val="clear" w:color="auto" w:fill="FFFFFF"/>
+          <w:lang w:val="ro-RO"/>
+        </w:rPr>
         <w:t xml:space="preserve">i </w:t>
       </w:r>
       <w:r>
@@ -5770,7 +6719,23 @@
           <w:shd w:val="clear" w:color="auto" w:fill="FFFFFF"/>
           <w:lang w:val="ro-RO"/>
         </w:rPr>
-        <w:t>De ce să alegem ReactJS ?</w:t>
+        <w:t xml:space="preserve">De ce să alegem </w:t>
+      </w:r>
+      <w:proofErr w:type="spellStart"/>
+      <w:r>
+        <w:rPr>
+          <w:shd w:val="clear" w:color="auto" w:fill="FFFFFF"/>
+          <w:lang w:val="ro-RO"/>
+        </w:rPr>
+        <w:t>ReactJS</w:t>
+      </w:r>
+      <w:proofErr w:type="spellEnd"/>
+      <w:r>
+        <w:rPr>
+          <w:shd w:val="clear" w:color="auto" w:fill="FFFFFF"/>
+          <w:lang w:val="ro-RO"/>
+        </w:rPr>
+        <w:t xml:space="preserve"> ?</w:t>
       </w:r>
     </w:p>
     <w:p>
@@ -5781,12 +6746,37 @@
           <w:lang w:val="ro-RO"/>
         </w:rPr>
       </w:pPr>
+      <w:proofErr w:type="spellStart"/>
       <w:r>
         <w:rPr>
           <w:shd w:val="clear" w:color="auto" w:fill="FFFFFF"/>
           <w:lang w:val="ro-RO"/>
         </w:rPr>
-        <w:t>ReactJS ne permite să creăm repede o interfața utilizator scalabilă și ușor de utilizat pentru aplicațiile web. Este una dintre librăriile open-source  cele mai populare în rândul programatorilor dar și al mediului de afaceri, mulțumită avantajelor sale în dezvoltarea aplicațiilor web:</w:t>
+        <w:t>ReactJS</w:t>
+      </w:r>
+      <w:proofErr w:type="spellEnd"/>
+      <w:r>
+        <w:rPr>
+          <w:shd w:val="clear" w:color="auto" w:fill="FFFFFF"/>
+          <w:lang w:val="ro-RO"/>
+        </w:rPr>
+        <w:t xml:space="preserve"> ne permite să creăm repede o interfața utilizator scalabilă și ușor de utilizat pentru aplicațiile web. Este una dintre librăriile open-</w:t>
+      </w:r>
+      <w:proofErr w:type="spellStart"/>
+      <w:r>
+        <w:rPr>
+          <w:shd w:val="clear" w:color="auto" w:fill="FFFFFF"/>
+          <w:lang w:val="ro-RO"/>
+        </w:rPr>
+        <w:t>source</w:t>
+      </w:r>
+      <w:proofErr w:type="spellEnd"/>
+      <w:r>
+        <w:rPr>
+          <w:shd w:val="clear" w:color="auto" w:fill="FFFFFF"/>
+          <w:lang w:val="ro-RO"/>
+        </w:rPr>
+        <w:t xml:space="preserve">  cele mai populare în rândul programatorilor dar și al mediului de afaceri, mulțumită avantajelor sale în dezvoltarea aplicațiilor web:</w:t>
       </w:r>
     </w:p>
     <w:p>
@@ -5852,21 +6842,95 @@
         <w:rPr>
           <w:lang w:val="ro-RO"/>
         </w:rPr>
-        <w:t>n ReactJS sunt flexibile, se pliază pe cerințele SEO (</w:t>
-      </w:r>
+        <w:t xml:space="preserve">n </w:t>
+      </w:r>
+      <w:proofErr w:type="spellStart"/>
+      <w:r>
+        <w:rPr>
+          <w:lang w:val="ro-RO"/>
+        </w:rPr>
+        <w:t>ReactJS</w:t>
+      </w:r>
+      <w:proofErr w:type="spellEnd"/>
+      <w:r>
+        <w:rPr>
+          <w:lang w:val="ro-RO"/>
+        </w:rPr>
+        <w:t xml:space="preserve"> sunt flexibile, se pliază pe cerințele SEO (</w:t>
+      </w:r>
+      <w:proofErr w:type="spellStart"/>
       <w:r>
         <w:rPr>
           <w:i/>
           <w:iCs/>
           <w:lang w:val="ro-RO"/>
         </w:rPr>
-        <w:t>Search Engine Optimization – Optimizarea pentru motoarele de căutare</w:t>
-      </w:r>
-      <w:r>
-        <w:rPr>
-          <w:lang w:val="ro-RO"/>
-        </w:rPr>
-        <w:t>), sunt ușor de scalat și menținut;</w:t>
+        <w:t>Search</w:t>
+      </w:r>
+      <w:proofErr w:type="spellEnd"/>
+      <w:r>
+        <w:rPr>
+          <w:i/>
+          <w:iCs/>
+          <w:lang w:val="ro-RO"/>
+        </w:rPr>
+        <w:t xml:space="preserve"> </w:t>
+      </w:r>
+      <w:proofErr w:type="spellStart"/>
+      <w:r>
+        <w:rPr>
+          <w:i/>
+          <w:iCs/>
+          <w:lang w:val="ro-RO"/>
+        </w:rPr>
+        <w:t>Engine</w:t>
+      </w:r>
+      <w:proofErr w:type="spellEnd"/>
+      <w:r>
+        <w:rPr>
+          <w:i/>
+          <w:iCs/>
+          <w:lang w:val="ro-RO"/>
+        </w:rPr>
+        <w:t xml:space="preserve"> </w:t>
+      </w:r>
+      <w:proofErr w:type="spellStart"/>
+      <w:r>
+        <w:rPr>
+          <w:i/>
+          <w:iCs/>
+          <w:lang w:val="ro-RO"/>
+        </w:rPr>
+        <w:t>Optimization</w:t>
+      </w:r>
+      <w:proofErr w:type="spellEnd"/>
+      <w:r>
+        <w:rPr>
+          <w:i/>
+          <w:iCs/>
+          <w:lang w:val="ro-RO"/>
+        </w:rPr>
+        <w:t xml:space="preserve"> – Optimizarea pentru motoarele de căutare</w:t>
+      </w:r>
+      <w:r>
+        <w:rPr>
+          <w:lang w:val="ro-RO"/>
+        </w:rPr>
+        <w:t xml:space="preserve">), sunt ușor de </w:t>
+      </w:r>
+      <w:proofErr w:type="spellStart"/>
+      <w:r>
+        <w:rPr>
+          <w:lang w:val="ro-RO"/>
+        </w:rPr>
+        <w:t>scalat</w:t>
+      </w:r>
+      <w:proofErr w:type="spellEnd"/>
+      <w:r>
+        <w:rPr>
+          <w:lang w:val="ro-RO"/>
+        </w:rPr>
+        <w:t xml:space="preserve"> și menținut;</w:t>
       </w:r>
     </w:p>
     <w:p>
@@ -5884,7 +6948,21 @@
         <w:rPr>
           <w:lang w:val="ro-RO"/>
         </w:rPr>
-        <w:t>Este ușor să se treacă la ReactNative și să se creeze aplicații mobile cu un aspect nativ;</w:t>
+        <w:t xml:space="preserve">Este ușor să se treacă la </w:t>
+      </w:r>
+      <w:proofErr w:type="spellStart"/>
+      <w:r>
+        <w:rPr>
+          <w:lang w:val="ro-RO"/>
+        </w:rPr>
+        <w:t>ReactNative</w:t>
+      </w:r>
+      <w:proofErr w:type="spellEnd"/>
+      <w:r>
+        <w:rPr>
+          <w:lang w:val="ro-RO"/>
+        </w:rPr>
+        <w:t xml:space="preserve"> și să se creeze aplicații mobile cu un aspect nativ;</w:t>
       </w:r>
     </w:p>
     <w:p>
@@ -5930,7 +7008,25 @@
           <w:iCs/>
           <w:lang w:val="ro-RO"/>
         </w:rPr>
-        <w:t>Document Object Model</w:t>
+        <w:t xml:space="preserve">Document </w:t>
+      </w:r>
+      <w:proofErr w:type="spellStart"/>
+      <w:r>
+        <w:rPr>
+          <w:i/>
+          <w:iCs/>
+          <w:lang w:val="ro-RO"/>
+        </w:rPr>
+        <w:t>Object</w:t>
+      </w:r>
+      <w:proofErr w:type="spellEnd"/>
+      <w:r>
+        <w:rPr>
+          <w:i/>
+          <w:iCs/>
+          <w:lang w:val="ro-RO"/>
+        </w:rPr>
+        <w:t xml:space="preserve"> Model</w:t>
       </w:r>
       <w:r>
         <w:rPr>
@@ -6092,7 +7188,35 @@
         <w:rPr>
           <w:lang w:val="ro-RO"/>
         </w:rPr>
-        <w:t>În schimb, dacă programatorul va folosi librăria ReactJS, atunci aplicația web va crea un DOM virtual, care este o copie în memorie a DOM-ului, iar ReactJS se va folosi de acest DOM virtual pentru a urmări ce componentă</w:t>
+        <w:t xml:space="preserve">În schimb, dacă programatorul va folosi librăria </w:t>
+      </w:r>
+      <w:proofErr w:type="spellStart"/>
+      <w:r>
+        <w:rPr>
+          <w:lang w:val="ro-RO"/>
+        </w:rPr>
+        <w:t>ReactJS</w:t>
+      </w:r>
+      <w:proofErr w:type="spellEnd"/>
+      <w:r>
+        <w:rPr>
+          <w:lang w:val="ro-RO"/>
+        </w:rPr>
+        <w:t xml:space="preserve">, atunci aplicația web va crea un DOM virtual, care este o copie în memorie a DOM-ului, iar </w:t>
+      </w:r>
+      <w:proofErr w:type="spellStart"/>
+      <w:r>
+        <w:rPr>
+          <w:lang w:val="ro-RO"/>
+        </w:rPr>
+        <w:t>ReactJS</w:t>
+      </w:r>
+      <w:proofErr w:type="spellEnd"/>
+      <w:r>
+        <w:rPr>
+          <w:lang w:val="ro-RO"/>
+        </w:rPr>
+        <w:t xml:space="preserve"> se va folosi de acest DOM virtual pentru a urmări ce componentă</w:t>
       </w:r>
       <w:r>
         <w:rPr>
@@ -6167,9 +7291,17 @@
           <w:lang w:val="ro-RO"/>
         </w:rPr>
         <w:lastRenderedPageBreak/>
-        <w:t>2.6 – BootStrap</w:t>
+        <w:t xml:space="preserve">2.6 – </w:t>
+      </w:r>
+      <w:proofErr w:type="spellStart"/>
+      <w:r>
+        <w:rPr>
+          <w:lang w:val="ro-RO"/>
+        </w:rPr>
+        <w:t>BootStrap</w:t>
       </w:r>
       <w:bookmarkEnd w:id="11"/>
+      <w:proofErr w:type="spellEnd"/>
       <w:r>
         <w:rPr>
           <w:lang w:val="ro-RO"/>
@@ -6189,20 +7321,81 @@
           <w:lang w:val="ro-RO"/>
         </w:rPr>
         <w:tab/>
-        <w:t xml:space="preserve">Bootstrap </w:t>
+      </w:r>
+      <w:proofErr w:type="spellStart"/>
+      <w:r>
+        <w:rPr>
+          <w:lang w:val="ro-RO"/>
+        </w:rPr>
+        <w:t>Bootstrap</w:t>
+      </w:r>
+      <w:proofErr w:type="spellEnd"/>
+      <w:r>
+        <w:rPr>
+          <w:lang w:val="ro-RO"/>
+        </w:rPr>
+        <w:t xml:space="preserve"> </w:t>
       </w:r>
       <w:r>
         <w:rPr>
           <w:shd w:val="clear" w:color="auto" w:fill="FFFFFF"/>
           <w:lang w:val="ro-RO"/>
         </w:rPr>
-        <w:t xml:space="preserve">este un framework CSS gratuit și open-source, intuitiv, puternic, direcționat către dezvoltarea web front-end receptivă și mobilă. Conține </w:t>
-      </w:r>
+        <w:t xml:space="preserve">este un </w:t>
+      </w:r>
+      <w:proofErr w:type="spellStart"/>
       <w:r>
         <w:rPr>
           <w:shd w:val="clear" w:color="auto" w:fill="FFFFFF"/>
           <w:lang w:val="ro-RO"/>
         </w:rPr>
+        <w:t>framework</w:t>
+      </w:r>
+      <w:proofErr w:type="spellEnd"/>
+      <w:r>
+        <w:rPr>
+          <w:shd w:val="clear" w:color="auto" w:fill="FFFFFF"/>
+          <w:lang w:val="ro-RO"/>
+        </w:rPr>
+        <w:t xml:space="preserve"> CSS gratuit și open-</w:t>
+      </w:r>
+      <w:proofErr w:type="spellStart"/>
+      <w:r>
+        <w:rPr>
+          <w:shd w:val="clear" w:color="auto" w:fill="FFFFFF"/>
+          <w:lang w:val="ro-RO"/>
+        </w:rPr>
+        <w:t>source</w:t>
+      </w:r>
+      <w:proofErr w:type="spellEnd"/>
+      <w:r>
+        <w:rPr>
+          <w:shd w:val="clear" w:color="auto" w:fill="FFFFFF"/>
+          <w:lang w:val="ro-RO"/>
+        </w:rPr>
+        <w:t>, intuitiv, puternic, direcționat către dezvoltarea web front-</w:t>
+      </w:r>
+      <w:proofErr w:type="spellStart"/>
+      <w:r>
+        <w:rPr>
+          <w:shd w:val="clear" w:color="auto" w:fill="FFFFFF"/>
+          <w:lang w:val="ro-RO"/>
+        </w:rPr>
+        <w:t>end</w:t>
+      </w:r>
+      <w:proofErr w:type="spellEnd"/>
+      <w:r>
+        <w:rPr>
+          <w:shd w:val="clear" w:color="auto" w:fill="FFFFFF"/>
+          <w:lang w:val="ro-RO"/>
+        </w:rPr>
+        <w:t xml:space="preserve"> receptivă și mobilă. Conține </w:t>
+      </w:r>
+      <w:r>
+        <w:rPr>
+          <w:shd w:val="clear" w:color="auto" w:fill="FFFFFF"/>
+          <w:lang w:val="ro-RO"/>
+        </w:rPr>
         <w:t xml:space="preserve">elemente și </w:t>
       </w:r>
       <w:r>
@@ -6224,7 +7417,23 @@
           <w:shd w:val="clear" w:color="auto" w:fill="FFFFFF"/>
           <w:lang w:val="ro-RO"/>
         </w:rPr>
-        <w:t xml:space="preserve"> bazate pe HTML, CSS și JavaScript pentru tipografie, formulare, butoane, </w:t>
+        <w:t xml:space="preserve"> bazate pe HTML, CSS și </w:t>
+      </w:r>
+      <w:proofErr w:type="spellStart"/>
+      <w:r>
+        <w:rPr>
+          <w:shd w:val="clear" w:color="auto" w:fill="FFFFFF"/>
+          <w:lang w:val="ro-RO"/>
+        </w:rPr>
+        <w:t>JavaScript</w:t>
+      </w:r>
+      <w:proofErr w:type="spellEnd"/>
+      <w:r>
+        <w:rPr>
+          <w:shd w:val="clear" w:color="auto" w:fill="FFFFFF"/>
+          <w:lang w:val="ro-RO"/>
+        </w:rPr>
+        <w:t xml:space="preserve"> pentru tipografie, formulare, butoane, </w:t>
       </w:r>
       <w:r>
         <w:rPr>
@@ -6323,13 +7532,23 @@
         </w:rPr>
         <w:t xml:space="preserve"> (</w:t>
       </w:r>
+      <w:proofErr w:type="spellStart"/>
       <w:r>
         <w:rPr>
           <w:i/>
           <w:iCs/>
           <w:lang w:val="ro-RO"/>
         </w:rPr>
-        <w:t xml:space="preserve">DataBase </w:t>
+        <w:t>DataBase</w:t>
+      </w:r>
+      <w:proofErr w:type="spellEnd"/>
+      <w:r>
+        <w:rPr>
+          <w:i/>
+          <w:iCs/>
+          <w:lang w:val="ro-RO"/>
+        </w:rPr>
+        <w:t xml:space="preserve"> </w:t>
       </w:r>
       <w:r>
         <w:rPr>
@@ -6552,13 +7771,59 @@
         <w:tab/>
         <w:t>SQL (</w:t>
       </w:r>
+      <w:proofErr w:type="spellStart"/>
       <w:r>
         <w:rPr>
           <w:i/>
           <w:iCs/>
           <w:lang w:val="ro-RO"/>
         </w:rPr>
-        <w:t>Structured Query Language – Limbaj Structurat de Interogare</w:t>
+        <w:t>Structured</w:t>
+      </w:r>
+      <w:proofErr w:type="spellEnd"/>
+      <w:r>
+        <w:rPr>
+          <w:i/>
+          <w:iCs/>
+          <w:lang w:val="ro-RO"/>
+        </w:rPr>
+        <w:t xml:space="preserve"> </w:t>
+      </w:r>
+      <w:proofErr w:type="spellStart"/>
+      <w:r>
+        <w:rPr>
+          <w:i/>
+          <w:iCs/>
+          <w:lang w:val="ro-RO"/>
+        </w:rPr>
+        <w:t>Query</w:t>
+      </w:r>
+      <w:proofErr w:type="spellEnd"/>
+      <w:r>
+        <w:rPr>
+          <w:i/>
+          <w:iCs/>
+          <w:lang w:val="ro-RO"/>
+        </w:rPr>
+        <w:t xml:space="preserve"> </w:t>
+      </w:r>
+      <w:proofErr w:type="spellStart"/>
+      <w:r>
+        <w:rPr>
+          <w:i/>
+          <w:iCs/>
+          <w:lang w:val="ro-RO"/>
+        </w:rPr>
+        <w:t>Language</w:t>
+      </w:r>
+      <w:proofErr w:type="spellEnd"/>
+      <w:r>
+        <w:rPr>
+          <w:i/>
+          <w:iCs/>
+          <w:lang w:val="ro-RO"/>
+        </w:rPr>
+        <w:t xml:space="preserve"> – Limbaj Structurat de Interogare</w:t>
       </w:r>
       <w:r>
         <w:rPr>
@@ -6610,21 +7875,93 @@
           <w:iCs/>
           <w:lang w:val="ro-RO"/>
         </w:rPr>
-        <w:t>Data Description Language – Limbaj de Descriere a Datelor</w:t>
-      </w:r>
-      <w:r>
-        <w:rPr>
-          <w:lang w:val="ro-RO"/>
-        </w:rPr>
-        <w:t>), cât și componenta de manipulare a datelor, DML (</w:t>
-      </w:r>
+        <w:t xml:space="preserve">Data </w:t>
+      </w:r>
+      <w:proofErr w:type="spellStart"/>
       <w:r>
         <w:rPr>
           <w:i/>
           <w:iCs/>
           <w:lang w:val="ro-RO"/>
         </w:rPr>
-        <w:t>Data Manipulation Language – Limbaj de Manipulare a Datelor</w:t>
+        <w:t>Description</w:t>
+      </w:r>
+      <w:proofErr w:type="spellEnd"/>
+      <w:r>
+        <w:rPr>
+          <w:i/>
+          <w:iCs/>
+          <w:lang w:val="ro-RO"/>
+        </w:rPr>
+        <w:t xml:space="preserve"> </w:t>
+      </w:r>
+      <w:proofErr w:type="spellStart"/>
+      <w:r>
+        <w:rPr>
+          <w:i/>
+          <w:iCs/>
+          <w:lang w:val="ro-RO"/>
+        </w:rPr>
+        <w:t>Language</w:t>
+      </w:r>
+      <w:proofErr w:type="spellEnd"/>
+      <w:r>
+        <w:rPr>
+          <w:i/>
+          <w:iCs/>
+          <w:lang w:val="ro-RO"/>
+        </w:rPr>
+        <w:t xml:space="preserve"> – Limbaj de Descriere a Datelor</w:t>
+      </w:r>
+      <w:r>
+        <w:rPr>
+          <w:lang w:val="ro-RO"/>
+        </w:rPr>
+        <w:t>), cât și componenta de manipulare a datelor, DML (</w:t>
+      </w:r>
+      <w:r>
+        <w:rPr>
+          <w:i/>
+          <w:iCs/>
+          <w:lang w:val="ro-RO"/>
+        </w:rPr>
+        <w:t xml:space="preserve">Data </w:t>
+      </w:r>
+      <w:proofErr w:type="spellStart"/>
+      <w:r>
+        <w:rPr>
+          <w:i/>
+          <w:iCs/>
+          <w:lang w:val="ro-RO"/>
+        </w:rPr>
+        <w:t>Manipulation</w:t>
+      </w:r>
+      <w:proofErr w:type="spellEnd"/>
+      <w:r>
+        <w:rPr>
+          <w:i/>
+          <w:iCs/>
+          <w:lang w:val="ro-RO"/>
+        </w:rPr>
+        <w:t xml:space="preserve"> </w:t>
+      </w:r>
+      <w:proofErr w:type="spellStart"/>
+      <w:r>
+        <w:rPr>
+          <w:i/>
+          <w:iCs/>
+          <w:lang w:val="ro-RO"/>
+        </w:rPr>
+        <w:t>Language</w:t>
+      </w:r>
+      <w:proofErr w:type="spellEnd"/>
+      <w:r>
+        <w:rPr>
+          <w:i/>
+          <w:iCs/>
+          <w:lang w:val="ro-RO"/>
+        </w:rPr>
+        <w:t xml:space="preserve"> – Limbaj de Manipulare a Datelor</w:t>
       </w:r>
       <w:r>
         <w:rPr>
@@ -6731,12 +8068,53 @@
         </w:rPr>
         <w:t xml:space="preserve">definește atributele (coloanele tabelului), domeniile atributelor </w:t>
       </w:r>
+      <w:proofErr w:type="spellStart"/>
       <w:r>
         <w:rPr>
           <w:rFonts w:eastAsiaTheme="minorHAnsi"/>
           <w:lang w:val="ro-RO"/>
         </w:rPr>
-        <w:t>şi diferite constrângeri pe care datele înregistrate (valori ale atributelor) trebuie să le respecte pentru asigurarea integrităţii (corectitudinii) bazei de date. Sintaxa generală a acestei instrucţiuni este:</w:t>
+        <w:t>şi</w:t>
+      </w:r>
+      <w:proofErr w:type="spellEnd"/>
+      <w:r>
+        <w:rPr>
+          <w:rFonts w:eastAsiaTheme="minorHAnsi"/>
+          <w:lang w:val="ro-RO"/>
+        </w:rPr>
+        <w:t xml:space="preserve"> diferite constrângeri pe care datele înregistrate (valori ale atributelor) trebuie să le respecte pentru asigurarea </w:t>
+      </w:r>
+      <w:proofErr w:type="spellStart"/>
+      <w:r>
+        <w:rPr>
+          <w:rFonts w:eastAsiaTheme="minorHAnsi"/>
+          <w:lang w:val="ro-RO"/>
+        </w:rPr>
+        <w:t>integrităţii</w:t>
+      </w:r>
+      <w:proofErr w:type="spellEnd"/>
+      <w:r>
+        <w:rPr>
+          <w:rFonts w:eastAsiaTheme="minorHAnsi"/>
+          <w:lang w:val="ro-RO"/>
+        </w:rPr>
+        <w:t xml:space="preserve"> (corectitudinii) bazei de date. Sintaxa generală a acestei </w:t>
+      </w:r>
+      <w:proofErr w:type="spellStart"/>
+      <w:r>
+        <w:rPr>
+          <w:rFonts w:eastAsiaTheme="minorHAnsi"/>
+          <w:lang w:val="ro-RO"/>
+        </w:rPr>
+        <w:t>instrucţiuni</w:t>
+      </w:r>
+      <w:proofErr w:type="spellEnd"/>
+      <w:r>
+        <w:rPr>
+          <w:rFonts w:eastAsiaTheme="minorHAnsi"/>
+          <w:lang w:val="ro-RO"/>
+        </w:rPr>
+        <w:t xml:space="preserve"> este:</w:t>
       </w:r>
       <w:r>
         <w:rPr>
@@ -6758,7 +8136,21 @@
           <w:rStyle w:val="Code"/>
         </w:rPr>
         <w:tab/>
-        <w:t>CREATE TABLE nume_tabel (</w:t>
+        <w:t xml:space="preserve">CREATE TABLE </w:t>
+      </w:r>
+      <w:proofErr w:type="spellStart"/>
+      <w:r>
+        <w:rPr>
+          <w:rStyle w:val="Code"/>
+        </w:rPr>
+        <w:t>nume_tabel</w:t>
+      </w:r>
+      <w:proofErr w:type="spellEnd"/>
+      <w:r>
+        <w:rPr>
+          <w:rStyle w:val="Code"/>
+        </w:rPr>
+        <w:t xml:space="preserve"> (</w:t>
       </w:r>
     </w:p>
     <w:p>
@@ -6830,12 +8222,37 @@
           <w:lang w:val="ro-RO"/>
         </w:rPr>
       </w:pPr>
+      <w:proofErr w:type="spellStart"/>
       <w:r>
         <w:rPr>
           <w:rStyle w:val="Code"/>
           <w:rFonts w:cs="Consolas"/>
         </w:rPr>
-        <w:t>coloana_n domeniu_n);</w:t>
+        <w:t>coloana_n</w:t>
+      </w:r>
+      <w:proofErr w:type="spellEnd"/>
+      <w:r>
+        <w:rPr>
+          <w:rStyle w:val="Code"/>
+          <w:rFonts w:cs="Consolas"/>
+        </w:rPr>
+        <w:t xml:space="preserve"> </w:t>
+      </w:r>
+      <w:proofErr w:type="spellStart"/>
+      <w:r>
+        <w:rPr>
+          <w:rStyle w:val="Code"/>
+          <w:rFonts w:cs="Consolas"/>
+        </w:rPr>
+        <w:t>domeniu_n</w:t>
+      </w:r>
+      <w:proofErr w:type="spellEnd"/>
+      <w:r>
+        <w:rPr>
+          <w:rStyle w:val="Code"/>
+          <w:rFonts w:cs="Consolas"/>
+        </w:rPr>
+        <w:t>);</w:t>
       </w:r>
     </w:p>
     <w:p>
@@ -6917,7 +8334,35 @@
         <w:rPr>
           <w:lang w:val="ro-RO"/>
         </w:rPr>
-        <w:t xml:space="preserve"> unor atribute, modificarea domeniilor unor atribute, precum şi adăugarea, modificarea sau ştergerea unor constrângeri ale tabelului</w:t>
+        <w:t xml:space="preserve"> unor atribute, modificarea domeniilor unor atribute, precum </w:t>
+      </w:r>
+      <w:proofErr w:type="spellStart"/>
+      <w:r>
+        <w:rPr>
+          <w:lang w:val="ro-RO"/>
+        </w:rPr>
+        <w:t>şi</w:t>
+      </w:r>
+      <w:proofErr w:type="spellEnd"/>
+      <w:r>
+        <w:rPr>
+          <w:lang w:val="ro-RO"/>
+        </w:rPr>
+        <w:t xml:space="preserve"> adăugarea, modificarea sau </w:t>
+      </w:r>
+      <w:proofErr w:type="spellStart"/>
+      <w:r>
+        <w:rPr>
+          <w:lang w:val="ro-RO"/>
+        </w:rPr>
+        <w:t>ştergerea</w:t>
+      </w:r>
+      <w:proofErr w:type="spellEnd"/>
+      <w:r>
+        <w:rPr>
+          <w:lang w:val="ro-RO"/>
+        </w:rPr>
+        <w:t xml:space="preserve"> unor constrângeri ale tabelului</w:t>
       </w:r>
       <w:r>
         <w:rPr>
@@ -6940,11 +8385,19 @@
         <w:lastRenderedPageBreak/>
         <w:t xml:space="preserve">Pentru adăugarea atributului </w:t>
       </w:r>
+      <w:proofErr w:type="spellStart"/>
       <w:r>
         <w:rPr>
           <w:rStyle w:val="Code"/>
         </w:rPr>
-        <w:t xml:space="preserve">DataAngajarii </w:t>
+        <w:t>DataAngajarii</w:t>
+      </w:r>
+      <w:proofErr w:type="spellEnd"/>
+      <w:r>
+        <w:rPr>
+          <w:rStyle w:val="Code"/>
+        </w:rPr>
+        <w:t xml:space="preserve"> </w:t>
       </w:r>
       <w:r>
         <w:rPr>
@@ -6979,7 +8432,21 @@
         <w:rPr>
           <w:rStyle w:val="Code"/>
         </w:rPr>
-        <w:t>ALTER TABLE ANGAJATI ADD DataAngajării date;</w:t>
+        <w:t xml:space="preserve">ALTER TABLE ANGAJATI ADD </w:t>
+      </w:r>
+      <w:proofErr w:type="spellStart"/>
+      <w:r>
+        <w:rPr>
+          <w:rStyle w:val="Code"/>
+        </w:rPr>
+        <w:t>DataAngajării</w:t>
+      </w:r>
+      <w:proofErr w:type="spellEnd"/>
+      <w:r>
+        <w:rPr>
+          <w:rStyle w:val="Code"/>
+        </w:rPr>
+        <w:t xml:space="preserve"> date;</w:t>
       </w:r>
     </w:p>
     <w:p>
@@ -6995,11 +8462,19 @@
         </w:rPr>
         <w:t xml:space="preserve">Pentru ștergerea atributului </w:t>
       </w:r>
+      <w:proofErr w:type="spellStart"/>
       <w:r>
         <w:rPr>
           <w:rStyle w:val="Code"/>
         </w:rPr>
-        <w:t xml:space="preserve">Functie </w:t>
+        <w:t>Functie</w:t>
+      </w:r>
+      <w:proofErr w:type="spellEnd"/>
+      <w:r>
+        <w:rPr>
+          <w:rStyle w:val="Code"/>
+        </w:rPr>
+        <w:t xml:space="preserve"> </w:t>
       </w:r>
       <w:r>
         <w:rPr>
@@ -7063,12 +8538,14 @@
         </w:rPr>
         <w:t xml:space="preserve"> </w:t>
       </w:r>
+      <w:proofErr w:type="spellStart"/>
       <w:r>
         <w:rPr>
           <w:rStyle w:val="Code"/>
         </w:rPr>
         <w:t>Functie</w:t>
       </w:r>
+      <w:proofErr w:type="spellEnd"/>
       <w:r>
         <w:rPr>
           <w:rStyle w:val="Code"/>
@@ -7109,7 +8586,21 @@
         <w:rPr>
           <w:rStyle w:val="Code"/>
         </w:rPr>
-        <w:t>DROP TABLE nume_tabel;</w:t>
+        <w:t xml:space="preserve">DROP TABLE </w:t>
+      </w:r>
+      <w:proofErr w:type="spellStart"/>
+      <w:r>
+        <w:rPr>
+          <w:rStyle w:val="Code"/>
+        </w:rPr>
+        <w:t>nume_tabel</w:t>
+      </w:r>
+      <w:proofErr w:type="spellEnd"/>
+      <w:r>
+        <w:rPr>
+          <w:rStyle w:val="Code"/>
+        </w:rPr>
+        <w:t>;</w:t>
       </w:r>
     </w:p>
     <w:p>
@@ -7215,7 +8706,35 @@
         <w:rPr>
           <w:rStyle w:val="Code"/>
         </w:rPr>
-        <w:t>SELECT lista_coloane FROM lista_tabele [WHERE  condiție];</w:t>
+        <w:t xml:space="preserve">SELECT </w:t>
+      </w:r>
+      <w:proofErr w:type="spellStart"/>
+      <w:r>
+        <w:rPr>
+          <w:rStyle w:val="Code"/>
+        </w:rPr>
+        <w:t>lista_coloane</w:t>
+      </w:r>
+      <w:proofErr w:type="spellEnd"/>
+      <w:r>
+        <w:rPr>
+          <w:rStyle w:val="Code"/>
+        </w:rPr>
+        <w:t xml:space="preserve"> FROM </w:t>
+      </w:r>
+      <w:proofErr w:type="spellStart"/>
+      <w:r>
+        <w:rPr>
+          <w:rStyle w:val="Code"/>
+        </w:rPr>
+        <w:t>lista_tabele</w:t>
+      </w:r>
+      <w:proofErr w:type="spellEnd"/>
+      <w:r>
+        <w:rPr>
+          <w:rStyle w:val="Code"/>
+        </w:rPr>
+        <w:t xml:space="preserve"> [WHERE  condiție];</w:t>
       </w:r>
     </w:p>
     <w:p>
@@ -7398,7 +8917,21 @@
         <w:rPr>
           <w:rStyle w:val="Code"/>
         </w:rPr>
-        <w:t>INSERT INTO nume_tabel (coloana_1, coloana_2, ...)</w:t>
+        <w:t xml:space="preserve">INSERT INTO </w:t>
+      </w:r>
+      <w:proofErr w:type="spellStart"/>
+      <w:r>
+        <w:rPr>
+          <w:rStyle w:val="Code"/>
+        </w:rPr>
+        <w:t>nume_tabel</w:t>
+      </w:r>
+      <w:proofErr w:type="spellEnd"/>
+      <w:r>
+        <w:rPr>
+          <w:rStyle w:val="Code"/>
+        </w:rPr>
+        <w:t xml:space="preserve"> (coloana_1, coloana_2, ...)</w:t>
       </w:r>
     </w:p>
     <w:p>
@@ -7487,8 +9020,16 @@
         <w:rPr>
           <w:rStyle w:val="Code"/>
         </w:rPr>
-        <w:t>UPDATE nume_tabel</w:t>
-      </w:r>
+        <w:t xml:space="preserve">UPDATE </w:t>
+      </w:r>
+      <w:proofErr w:type="spellStart"/>
+      <w:r>
+        <w:rPr>
+          <w:rStyle w:val="Code"/>
+        </w:rPr>
+        <w:t>nume_tabel</w:t>
+      </w:r>
+      <w:proofErr w:type="spellEnd"/>
     </w:p>
     <w:p>
       <w:pPr>
@@ -7606,7 +9147,21 @@
         <w:rPr>
           <w:rStyle w:val="Code"/>
         </w:rPr>
-        <w:t>DELETE FROM nume_tabel [WHERE condiție];</w:t>
+        <w:t xml:space="preserve">DELETE FROM </w:t>
+      </w:r>
+      <w:proofErr w:type="spellStart"/>
+      <w:r>
+        <w:rPr>
+          <w:rStyle w:val="Code"/>
+        </w:rPr>
+        <w:t>nume_tabel</w:t>
+      </w:r>
+      <w:proofErr w:type="spellEnd"/>
+      <w:r>
+        <w:rPr>
+          <w:rStyle w:val="Code"/>
+        </w:rPr>
+        <w:t xml:space="preserve"> [WHERE condiție];</w:t>
       </w:r>
     </w:p>
     <w:p>
@@ -7685,9 +9240,17 @@
         <w:rPr>
           <w:lang w:val="ro-RO"/>
         </w:rPr>
-        <w:t xml:space="preserve"> – MySQL</w:t>
+        <w:t xml:space="preserve"> – </w:t>
+      </w:r>
+      <w:proofErr w:type="spellStart"/>
+      <w:r>
+        <w:rPr>
+          <w:lang w:val="ro-RO"/>
+        </w:rPr>
+        <w:t>MySQL</w:t>
       </w:r>
       <w:bookmarkEnd w:id="16"/>
+      <w:proofErr w:type="spellEnd"/>
     </w:p>
     <w:p>
       <w:pPr>
@@ -7700,7 +9263,48 @@
           <w:lang w:val="ro-RO"/>
         </w:rPr>
         <w:tab/>
-        <w:t>MySQL este cel mai popular Sistem de Gestiune al Bazelor de Date relaționale, de tip Open-Source, la ora actuală, fiind o componentă cheie a stivei LAMP (Linux, Apache, MySQL, PHP).</w:t>
+      </w:r>
+      <w:proofErr w:type="spellStart"/>
+      <w:r>
+        <w:rPr>
+          <w:lang w:val="ro-RO"/>
+        </w:rPr>
+        <w:t>MySQL</w:t>
+      </w:r>
+      <w:proofErr w:type="spellEnd"/>
+      <w:r>
+        <w:rPr>
+          <w:lang w:val="ro-RO"/>
+        </w:rPr>
+        <w:t xml:space="preserve"> este cel mai popular Sistem de Gestiune al Bazelor de Date relaționale, de tip Open-</w:t>
+      </w:r>
+      <w:proofErr w:type="spellStart"/>
+      <w:r>
+        <w:rPr>
+          <w:lang w:val="ro-RO"/>
+        </w:rPr>
+        <w:t>Source</w:t>
+      </w:r>
+      <w:proofErr w:type="spellEnd"/>
+      <w:r>
+        <w:rPr>
+          <w:lang w:val="ro-RO"/>
+        </w:rPr>
+        <w:t xml:space="preserve">, la ora actuală, fiind o componentă cheie a stivei LAMP (Linux, Apache, </w:t>
+      </w:r>
+      <w:proofErr w:type="spellStart"/>
+      <w:r>
+        <w:rPr>
+          <w:lang w:val="ro-RO"/>
+        </w:rPr>
+        <w:t>MySQL</w:t>
+      </w:r>
+      <w:proofErr w:type="spellEnd"/>
+      <w:r>
+        <w:rPr>
+          <w:lang w:val="ro-RO"/>
+        </w:rPr>
+        <w:t>, PHP).</w:t>
       </w:r>
     </w:p>
     <w:p>
@@ -7714,7 +9318,21 @@
           <w:lang w:val="ro-RO"/>
         </w:rPr>
         <w:tab/>
-        <w:t>Pentru a administra bazele de date MySQL se poate folosi modul linie de comandă (</w:t>
+        <w:t xml:space="preserve">Pentru a administra bazele de date </w:t>
+      </w:r>
+      <w:proofErr w:type="spellStart"/>
+      <w:r>
+        <w:rPr>
+          <w:lang w:val="ro-RO"/>
+        </w:rPr>
+        <w:t>MySQL</w:t>
+      </w:r>
+      <w:proofErr w:type="spellEnd"/>
+      <w:r>
+        <w:rPr>
+          <w:lang w:val="ro-RO"/>
+        </w:rPr>
+        <w:t xml:space="preserve"> se poate folosi modul linie de comandă (</w:t>
       </w:r>
       <w:r>
         <w:rPr>
@@ -7722,13 +9340,83 @@
           <w:iCs/>
           <w:lang w:val="ro-RO"/>
         </w:rPr>
-        <w:t>CLI – Command Line Interface</w:t>
-      </w:r>
-      <w:r>
-        <w:rPr>
-          <w:lang w:val="ro-RO"/>
-        </w:rPr>
-        <w:t>) sau, prin descărcarea de pe Internet a unei interfețe grafice: MySQL Administrator si MySQL Query Browser. Un alt instrument de management al acestor baze de date este și aplicația SQL Manager.</w:t>
+        <w:t xml:space="preserve">CLI – </w:t>
+      </w:r>
+      <w:proofErr w:type="spellStart"/>
+      <w:r>
+        <w:rPr>
+          <w:i/>
+          <w:iCs/>
+          <w:lang w:val="ro-RO"/>
+        </w:rPr>
+        <w:t>Command</w:t>
+      </w:r>
+      <w:proofErr w:type="spellEnd"/>
+      <w:r>
+        <w:rPr>
+          <w:i/>
+          <w:iCs/>
+          <w:lang w:val="ro-RO"/>
+        </w:rPr>
+        <w:t xml:space="preserve"> Line </w:t>
+      </w:r>
+      <w:proofErr w:type="spellStart"/>
+      <w:r>
+        <w:rPr>
+          <w:i/>
+          <w:iCs/>
+          <w:lang w:val="ro-RO"/>
+        </w:rPr>
+        <w:t>Interface</w:t>
+      </w:r>
+      <w:proofErr w:type="spellEnd"/>
+      <w:r>
+        <w:rPr>
+          <w:lang w:val="ro-RO"/>
+        </w:rPr>
+        <w:t xml:space="preserve">) sau, prin descărcarea de pe Internet a unei interfețe grafice: </w:t>
+      </w:r>
+      <w:proofErr w:type="spellStart"/>
+      <w:r>
+        <w:rPr>
+          <w:lang w:val="ro-RO"/>
+        </w:rPr>
+        <w:t>MySQL</w:t>
+      </w:r>
+      <w:proofErr w:type="spellEnd"/>
+      <w:r>
+        <w:rPr>
+          <w:lang w:val="ro-RO"/>
+        </w:rPr>
+        <w:t xml:space="preserve"> Administrator si </w:t>
+      </w:r>
+      <w:proofErr w:type="spellStart"/>
+      <w:r>
+        <w:rPr>
+          <w:lang w:val="ro-RO"/>
+        </w:rPr>
+        <w:t>MySQL</w:t>
+      </w:r>
+      <w:proofErr w:type="spellEnd"/>
+      <w:r>
+        <w:rPr>
+          <w:lang w:val="ro-RO"/>
+        </w:rPr>
+        <w:t xml:space="preserve"> </w:t>
+      </w:r>
+      <w:proofErr w:type="spellStart"/>
+      <w:r>
+        <w:rPr>
+          <w:lang w:val="ro-RO"/>
+        </w:rPr>
+        <w:t>Query</w:t>
+      </w:r>
+      <w:proofErr w:type="spellEnd"/>
+      <w:r>
+        <w:rPr>
+          <w:lang w:val="ro-RO"/>
+        </w:rPr>
+        <w:t xml:space="preserve"> Browser. Un alt instrument de management al acestor baze de date este și aplicația SQL Manager.</w:t>
       </w:r>
     </w:p>
     <w:p>
@@ -7742,13 +9430,68 @@
           <w:lang w:val="ro-RO"/>
         </w:rPr>
         <w:tab/>
-        <w:t xml:space="preserve">MySQL poate fi rulat pe mai toate Sistemele de Operare: </w:t>
-      </w:r>
-      <w:r>
-        <w:rPr>
-          <w:lang w:val="ro-RO"/>
-        </w:rPr>
-        <w:t>GNU/Linux, MacOSX, Windows, Solaris, NetBSD, SunOS, etc...</w:t>
+      </w:r>
+      <w:proofErr w:type="spellStart"/>
+      <w:r>
+        <w:rPr>
+          <w:lang w:val="ro-RO"/>
+        </w:rPr>
+        <w:t>MySQL</w:t>
+      </w:r>
+      <w:proofErr w:type="spellEnd"/>
+      <w:r>
+        <w:rPr>
+          <w:lang w:val="ro-RO"/>
+        </w:rPr>
+        <w:t xml:space="preserve"> poate fi rulat pe mai toate Sistemele de Operare: </w:t>
+      </w:r>
+      <w:r>
+        <w:rPr>
+          <w:lang w:val="ro-RO"/>
+        </w:rPr>
+        <w:t xml:space="preserve">GNU/Linux, </w:t>
+      </w:r>
+      <w:proofErr w:type="spellStart"/>
+      <w:r>
+        <w:rPr>
+          <w:lang w:val="ro-RO"/>
+        </w:rPr>
+        <w:t>MacOSX</w:t>
+      </w:r>
+      <w:proofErr w:type="spellEnd"/>
+      <w:r>
+        <w:rPr>
+          <w:lang w:val="ro-RO"/>
+        </w:rPr>
+        <w:t xml:space="preserve">, Windows, Solaris, </w:t>
+      </w:r>
+      <w:proofErr w:type="spellStart"/>
+      <w:r>
+        <w:rPr>
+          <w:lang w:val="ro-RO"/>
+        </w:rPr>
+        <w:t>NetBSD</w:t>
+      </w:r>
+      <w:proofErr w:type="spellEnd"/>
+      <w:r>
+        <w:rPr>
+          <w:lang w:val="ro-RO"/>
+        </w:rPr>
+        <w:t xml:space="preserve">, </w:t>
+      </w:r>
+      <w:proofErr w:type="spellStart"/>
+      <w:r>
+        <w:rPr>
+          <w:lang w:val="ro-RO"/>
+        </w:rPr>
+        <w:t>SunOS</w:t>
+      </w:r>
+      <w:proofErr w:type="spellEnd"/>
+      <w:r>
+        <w:rPr>
+          <w:lang w:val="ro-RO"/>
+        </w:rPr>
+        <w:t>, etc...</w:t>
       </w:r>
     </w:p>
     <w:p>
@@ -7798,7 +9541,49 @@
         <w:rPr>
           <w:lang w:val="ro-RO"/>
         </w:rPr>
-        <w:t>complet multi-threaded folosind thread-uri de kernel, adică poate lucra cu ușurință pe mai multe procesoare, dacă acestea sunt disponibile;</w:t>
+        <w:t xml:space="preserve">complet </w:t>
+      </w:r>
+      <w:proofErr w:type="spellStart"/>
+      <w:r>
+        <w:rPr>
+          <w:lang w:val="ro-RO"/>
+        </w:rPr>
+        <w:t>multi-threaded</w:t>
+      </w:r>
+      <w:proofErr w:type="spellEnd"/>
+      <w:r>
+        <w:rPr>
+          <w:lang w:val="ro-RO"/>
+        </w:rPr>
+        <w:t xml:space="preserve"> folosind </w:t>
+      </w:r>
+      <w:proofErr w:type="spellStart"/>
+      <w:r>
+        <w:rPr>
+          <w:lang w:val="ro-RO"/>
+        </w:rPr>
+        <w:t>thread</w:t>
+      </w:r>
+      <w:proofErr w:type="spellEnd"/>
+      <w:r>
+        <w:rPr>
+          <w:lang w:val="ro-RO"/>
+        </w:rPr>
+        <w:t xml:space="preserve">-uri de </w:t>
+      </w:r>
+      <w:proofErr w:type="spellStart"/>
+      <w:r>
+        <w:rPr>
+          <w:lang w:val="ro-RO"/>
+        </w:rPr>
+        <w:t>kernel</w:t>
+      </w:r>
+      <w:proofErr w:type="spellEnd"/>
+      <w:r>
+        <w:rPr>
+          <w:lang w:val="ro-RO"/>
+        </w:rPr>
+        <w:t>, adică poate lucra cu ușurință pe mai multe procesoare, dacă acestea sunt disponibile;</w:t>
       </w:r>
     </w:p>
     <w:p>
@@ -7907,6 +9692,7 @@
         </w:rPr>
         <w:t>), server de date (</w:t>
       </w:r>
+      <w:proofErr w:type="spellStart"/>
       <w:r>
         <w:rPr>
           <w:i/>
@@ -7915,6 +9701,7 @@
         </w:rPr>
         <w:t>MySQL</w:t>
       </w:r>
+      <w:proofErr w:type="spellEnd"/>
       <w:r>
         <w:rPr>
           <w:lang w:val="ro-RO"/>
@@ -8036,7 +9823,35 @@
         <w:rPr>
           <w:lang w:val="ro-RO"/>
         </w:rPr>
-        <w:t>) este un editor gratuit, de tip open-source,  dezvoltat de către Microsoft pentru platformele Windows, MacOSX și Linux.</w:t>
+        <w:t>) este un editor gratuit, de tip open-</w:t>
+      </w:r>
+      <w:proofErr w:type="spellStart"/>
+      <w:r>
+        <w:rPr>
+          <w:lang w:val="ro-RO"/>
+        </w:rPr>
+        <w:t>source</w:t>
+      </w:r>
+      <w:proofErr w:type="spellEnd"/>
+      <w:r>
+        <w:rPr>
+          <w:lang w:val="ro-RO"/>
+        </w:rPr>
+        <w:t xml:space="preserve">,  dezvoltat de către Microsoft pentru platformele Windows, </w:t>
+      </w:r>
+      <w:proofErr w:type="spellStart"/>
+      <w:r>
+        <w:rPr>
+          <w:lang w:val="ro-RO"/>
+        </w:rPr>
+        <w:t>MacOSX</w:t>
+      </w:r>
+      <w:proofErr w:type="spellEnd"/>
+      <w:r>
+        <w:rPr>
+          <w:lang w:val="ro-RO"/>
+        </w:rPr>
+        <w:t xml:space="preserve"> și Linux.</w:t>
       </w:r>
     </w:p>
     <w:p>
@@ -8076,8 +9891,23 @@
         <w:rPr>
           <w:lang w:val="ro-RO"/>
         </w:rPr>
-        <w:t xml:space="preserve">, un sistem de management al versiunilor ce suportă Git, cât și un robust sistem de auto-completare, de tip </w:t>
-      </w:r>
+        <w:t xml:space="preserve">, un sistem de management al versiunilor ce suportă </w:t>
+      </w:r>
+      <w:proofErr w:type="spellStart"/>
+      <w:r>
+        <w:rPr>
+          <w:lang w:val="ro-RO"/>
+        </w:rPr>
+        <w:t>Git</w:t>
+      </w:r>
+      <w:proofErr w:type="spellEnd"/>
+      <w:r>
+        <w:rPr>
+          <w:lang w:val="ro-RO"/>
+        </w:rPr>
+        <w:t xml:space="preserve">, cât și un robust sistem de auto-completare, de tip </w:t>
+      </w:r>
+      <w:proofErr w:type="spellStart"/>
       <w:r>
         <w:rPr>
           <w:i/>
@@ -8086,6 +9916,7 @@
         </w:rPr>
         <w:t>InteliSense</w:t>
       </w:r>
+      <w:proofErr w:type="spellEnd"/>
       <w:r>
         <w:rPr>
           <w:lang w:val="ro-RO"/>
@@ -8239,7 +10070,21 @@
         <w:rPr>
           <w:lang w:val="ro-RO"/>
         </w:rPr>
-        <w:t xml:space="preserve"> inițializa un proiect ReactJS.</w:t>
+        <w:t xml:space="preserve"> inițializa un proiect </w:t>
+      </w:r>
+      <w:proofErr w:type="spellStart"/>
+      <w:r>
+        <w:rPr>
+          <w:lang w:val="ro-RO"/>
+        </w:rPr>
+        <w:t>ReactJS</w:t>
+      </w:r>
+      <w:proofErr w:type="spellEnd"/>
+      <w:r>
+        <w:rPr>
+          <w:lang w:val="ro-RO"/>
+        </w:rPr>
+        <w:t>.</w:t>
       </w:r>
     </w:p>
     <w:p>
@@ -8265,7 +10110,35 @@
         <w:rPr>
           <w:lang w:val="ro-RO"/>
         </w:rPr>
-        <w:t xml:space="preserve"> React-Bootstrap, React-Router, </w:t>
+        <w:t xml:space="preserve"> </w:t>
+      </w:r>
+      <w:proofErr w:type="spellStart"/>
+      <w:r>
+        <w:rPr>
+          <w:lang w:val="ro-RO"/>
+        </w:rPr>
+        <w:t>React-Bootstrap</w:t>
+      </w:r>
+      <w:proofErr w:type="spellEnd"/>
+      <w:r>
+        <w:rPr>
+          <w:lang w:val="ro-RO"/>
+        </w:rPr>
+        <w:t xml:space="preserve">, </w:t>
+      </w:r>
+      <w:proofErr w:type="spellStart"/>
+      <w:r>
+        <w:rPr>
+          <w:lang w:val="ro-RO"/>
+        </w:rPr>
+        <w:t>React</w:t>
+      </w:r>
+      <w:proofErr w:type="spellEnd"/>
+      <w:r>
+        <w:rPr>
+          <w:lang w:val="ro-RO"/>
+        </w:rPr>
+        <w:t xml:space="preserve">-Router, </w:t>
       </w:r>
       <w:r>
         <w:rPr>
@@ -8274,8 +10147,19 @@
           <w:color w:val="FF0000"/>
           <w:lang w:val="ro-RO"/>
         </w:rPr>
-        <w:t>Ion-Icons</w:t>
-      </w:r>
+        <w:t>Ion-</w:t>
+      </w:r>
+      <w:proofErr w:type="spellStart"/>
+      <w:r>
+        <w:rPr>
+          <w:b/>
+          <w:bCs/>
+          <w:color w:val="FF0000"/>
+          <w:lang w:val="ro-RO"/>
+        </w:rPr>
+        <w:t>Icons</w:t>
+      </w:r>
+      <w:proofErr w:type="spellEnd"/>
       <w:r>
         <w:rPr>
           <w:lang w:val="ro-RO"/>
@@ -8288,13 +10172,23 @@
         </w:rPr>
         <w:t xml:space="preserve"> etc. Aceste librarii se vor instala prin intermediul CLI și au rolul de a facilita navigarea între paginile aplicației, de a conferi proprietăți de adaptabilitate (</w:t>
       </w:r>
+      <w:proofErr w:type="spellStart"/>
       <w:r>
         <w:rPr>
           <w:i/>
           <w:iCs/>
           <w:lang w:val="ro-RO"/>
         </w:rPr>
-        <w:t xml:space="preserve">Responsive) </w:t>
+        <w:t>Responsive</w:t>
+      </w:r>
+      <w:proofErr w:type="spellEnd"/>
+      <w:r>
+        <w:rPr>
+          <w:i/>
+          <w:iCs/>
+          <w:lang w:val="ro-RO"/>
+        </w:rPr>
+        <w:t xml:space="preserve">) </w:t>
       </w:r>
       <w:r>
         <w:rPr>
@@ -8306,8 +10200,16 @@
         <w:rPr>
           <w:lang w:val="ro-RO"/>
         </w:rPr>
-        <w:t>, de a integra diverse imagini prestilizate</w:t>
-      </w:r>
+        <w:t xml:space="preserve">, de a integra diverse imagini </w:t>
+      </w:r>
+      <w:proofErr w:type="spellStart"/>
+      <w:r>
+        <w:rPr>
+          <w:lang w:val="ro-RO"/>
+        </w:rPr>
+        <w:t>prestilizate</w:t>
+      </w:r>
+      <w:proofErr w:type="spellEnd"/>
       <w:r>
         <w:rPr>
           <w:lang w:val="ro-RO"/>
@@ -8338,16 +10240,64 @@
         <w:rPr>
           <w:lang w:val="ro-RO"/>
         </w:rPr>
-        <w:t xml:space="preserve"> în timpul dezvoltării aplicației, va fi pusă la dispoziția unui server NodeJS prin intermediul XAMPP și/sau MySQLWorkbench. La final doresc ca baza de date să fie transferată pe serverul domeniului personal, împreună cu varianta </w:t>
-      </w:r>
+        <w:t xml:space="preserve"> în timpul dezvoltării aplicației, va fi pusă la dispoziția unui server </w:t>
+      </w:r>
+      <w:proofErr w:type="spellStart"/>
+      <w:r>
+        <w:rPr>
+          <w:lang w:val="ro-RO"/>
+        </w:rPr>
+        <w:t>NodeJS</w:t>
+      </w:r>
+      <w:proofErr w:type="spellEnd"/>
+      <w:r>
+        <w:rPr>
+          <w:lang w:val="ro-RO"/>
+        </w:rPr>
+        <w:t xml:space="preserve"> prin intermediul XAMPP și/sau </w:t>
+      </w:r>
+      <w:proofErr w:type="spellStart"/>
+      <w:r>
+        <w:rPr>
+          <w:lang w:val="ro-RO"/>
+        </w:rPr>
+        <w:t>MySQLWorkbench</w:t>
+      </w:r>
+      <w:proofErr w:type="spellEnd"/>
+      <w:r>
+        <w:rPr>
+          <w:lang w:val="ro-RO"/>
+        </w:rPr>
+        <w:t xml:space="preserve">. La final doresc ca baza de date să fie transferată pe serverul domeniului personal, împreună cu varianta </w:t>
+      </w:r>
+      <w:proofErr w:type="spellStart"/>
       <w:r>
         <w:rPr>
           <w:i/>
           <w:iCs/>
           <w:lang w:val="ro-RO"/>
         </w:rPr>
-        <w:t>Production Build</w:t>
-      </w:r>
+        <w:t>Production</w:t>
+      </w:r>
+      <w:proofErr w:type="spellEnd"/>
+      <w:r>
+        <w:rPr>
+          <w:i/>
+          <w:iCs/>
+          <w:lang w:val="ro-RO"/>
+        </w:rPr>
+        <w:t xml:space="preserve"> </w:t>
+      </w:r>
+      <w:proofErr w:type="spellStart"/>
+      <w:r>
+        <w:rPr>
+          <w:i/>
+          <w:iCs/>
+          <w:lang w:val="ro-RO"/>
+        </w:rPr>
+        <w:t>Build</w:t>
+      </w:r>
+      <w:proofErr w:type="spellEnd"/>
       <w:r>
         <w:rPr>
           <w:lang w:val="ro-RO"/>
@@ -8521,7 +10471,21 @@
         <w:rPr>
           <w:lang w:val="ro-RO"/>
         </w:rPr>
-        <w:t xml:space="preserve"> MacOS Catalina v10.15.5, astfel c</w:t>
+        <w:t xml:space="preserve"> </w:t>
+      </w:r>
+      <w:proofErr w:type="spellStart"/>
+      <w:r>
+        <w:rPr>
+          <w:lang w:val="ro-RO"/>
+        </w:rPr>
+        <w:t>MacOS</w:t>
+      </w:r>
+      <w:proofErr w:type="spellEnd"/>
+      <w:r>
+        <w:rPr>
+          <w:lang w:val="ro-RO"/>
+        </w:rPr>
+        <w:t xml:space="preserve"> Catalina v10.15.5, astfel c</w:t>
       </w:r>
       <w:r>
         <w:rPr>
@@ -8593,7 +10557,21 @@
         <w:rPr>
           <w:lang w:val="ro-RO"/>
         </w:rPr>
-        <w:t>specifice sistemului de operare MacOSX.</w:t>
+        <w:t xml:space="preserve">specifice sistemului de operare </w:t>
+      </w:r>
+      <w:proofErr w:type="spellStart"/>
+      <w:r>
+        <w:rPr>
+          <w:lang w:val="ro-RO"/>
+        </w:rPr>
+        <w:t>MacOSX</w:t>
+      </w:r>
+      <w:proofErr w:type="spellEnd"/>
+      <w:r>
+        <w:rPr>
+          <w:lang w:val="ro-RO"/>
+        </w:rPr>
+        <w:t>.</w:t>
       </w:r>
     </w:p>
     <w:p>
@@ -8628,9 +10606,17 @@
         <w:rPr>
           <w:lang w:val="ro-RO"/>
         </w:rPr>
-        <w:t xml:space="preserve"> ReactJS</w:t>
+        <w:t xml:space="preserve"> </w:t>
+      </w:r>
+      <w:proofErr w:type="spellStart"/>
+      <w:r>
+        <w:rPr>
+          <w:lang w:val="ro-RO"/>
+        </w:rPr>
+        <w:t>ReactJS</w:t>
       </w:r>
       <w:bookmarkEnd w:id="21"/>
+      <w:proofErr w:type="spellEnd"/>
       <w:r>
         <w:rPr>
           <w:lang w:val="ro-RO"/>
@@ -8669,6 +10655,7 @@
         <w:tab/>
         <w:t xml:space="preserve">Se creează pe desktop un folder nou cu numele </w:t>
       </w:r>
+      <w:proofErr w:type="spellStart"/>
       <w:r>
         <w:rPr>
           <w:i/>
@@ -8677,6 +10664,7 @@
         </w:rPr>
         <w:t>Portfolio</w:t>
       </w:r>
+      <w:proofErr w:type="spellEnd"/>
       <w:r>
         <w:rPr>
           <w:lang w:val="ro-RO"/>
@@ -8703,12 +10691,56 @@
           <w:rStyle w:val="Code"/>
         </w:rPr>
       </w:pPr>
+      <w:proofErr w:type="spellStart"/>
       <w:r>
         <w:rPr>
           <w:rStyle w:val="Code"/>
         </w:rPr>
-        <w:t>npx create-react-app portfolio-app</w:t>
-      </w:r>
+        <w:t>npx</w:t>
+      </w:r>
+      <w:proofErr w:type="spellEnd"/>
+      <w:r>
+        <w:rPr>
+          <w:rStyle w:val="Code"/>
+        </w:rPr>
+        <w:t xml:space="preserve"> create-</w:t>
+      </w:r>
+      <w:proofErr w:type="spellStart"/>
+      <w:r>
+        <w:rPr>
+          <w:rStyle w:val="Code"/>
+        </w:rPr>
+        <w:t>react</w:t>
+      </w:r>
+      <w:proofErr w:type="spellEnd"/>
+      <w:r>
+        <w:rPr>
+          <w:rStyle w:val="Code"/>
+        </w:rPr>
+        <w:t>-</w:t>
+      </w:r>
+      <w:proofErr w:type="spellStart"/>
+      <w:r>
+        <w:rPr>
+          <w:rStyle w:val="Code"/>
+        </w:rPr>
+        <w:t>app</w:t>
+      </w:r>
+      <w:proofErr w:type="spellEnd"/>
+      <w:r>
+        <w:rPr>
+          <w:rStyle w:val="Code"/>
+        </w:rPr>
+        <w:t xml:space="preserve"> </w:t>
+      </w:r>
+      <w:proofErr w:type="spellStart"/>
+      <w:r>
+        <w:rPr>
+          <w:rStyle w:val="Code"/>
+        </w:rPr>
+        <w:t>portfolio-app</w:t>
+      </w:r>
+      <w:proofErr w:type="spellEnd"/>
     </w:p>
     <w:p>
       <w:pPr>
@@ -8721,7 +10753,21 @@
           <w:lang w:val="ro-RO"/>
         </w:rPr>
         <w:tab/>
-        <w:t xml:space="preserve">După finalizarea instalării, se navighează în interiorul folderului </w:t>
+        <w:t xml:space="preserve">După finalizarea instalării, se navighează în interiorul </w:t>
+      </w:r>
+      <w:proofErr w:type="spellStart"/>
+      <w:r>
+        <w:rPr>
+          <w:lang w:val="ro-RO"/>
+        </w:rPr>
+        <w:t>folderului</w:t>
+      </w:r>
+      <w:proofErr w:type="spellEnd"/>
+      <w:r>
+        <w:rPr>
+          <w:lang w:val="ro-RO"/>
+        </w:rPr>
+        <w:t xml:space="preserve"> </w:t>
       </w:r>
       <w:r>
         <w:rPr>
@@ -8729,8 +10775,18 @@
           <w:iCs/>
           <w:lang w:val="ro-RO"/>
         </w:rPr>
-        <w:t>/portfolio-app</w:t>
-      </w:r>
+        <w:t>/</w:t>
+      </w:r>
+      <w:proofErr w:type="spellStart"/>
+      <w:r>
+        <w:rPr>
+          <w:i/>
+          <w:iCs/>
+          <w:lang w:val="ro-RO"/>
+        </w:rPr>
+        <w:t>portfolio-app</w:t>
+      </w:r>
+      <w:proofErr w:type="spellEnd"/>
       <w:r>
         <w:rPr>
           <w:lang w:val="ro-RO"/>
@@ -8741,7 +10797,21 @@
         <w:rPr>
           <w:lang w:val="ro-RO"/>
         </w:rPr>
-        <w:t xml:space="preserve">unde se observă structura de foldere și fișiere </w:t>
+        <w:t xml:space="preserve">unde se observă structura de </w:t>
+      </w:r>
+      <w:proofErr w:type="spellStart"/>
+      <w:r>
+        <w:rPr>
+          <w:lang w:val="ro-RO"/>
+        </w:rPr>
+        <w:t>foldere</w:t>
+      </w:r>
+      <w:proofErr w:type="spellEnd"/>
+      <w:r>
+        <w:rPr>
+          <w:lang w:val="ro-RO"/>
+        </w:rPr>
+        <w:t xml:space="preserve"> și fișiere </w:t>
       </w:r>
       <w:r>
         <w:rPr>
@@ -8842,11 +10912,33 @@
         </w:rPr>
         <w:t xml:space="preserve"> în execuție aplicația, prin comanda: </w:t>
       </w:r>
+      <w:proofErr w:type="spellStart"/>
       <w:r>
         <w:rPr>
           <w:rStyle w:val="Code"/>
         </w:rPr>
-        <w:t>npm run start</w:t>
+        <w:t>npm</w:t>
+      </w:r>
+      <w:proofErr w:type="spellEnd"/>
+      <w:r>
+        <w:rPr>
+          <w:rStyle w:val="Code"/>
+        </w:rPr>
+        <w:t xml:space="preserve"> </w:t>
+      </w:r>
+      <w:proofErr w:type="spellStart"/>
+      <w:r>
+        <w:rPr>
+          <w:rStyle w:val="Code"/>
+        </w:rPr>
+        <w:t>run</w:t>
+      </w:r>
+      <w:proofErr w:type="spellEnd"/>
+      <w:r>
+        <w:rPr>
+          <w:rStyle w:val="Code"/>
+        </w:rPr>
+        <w:t xml:space="preserve"> start</w:t>
       </w:r>
       <w:r>
         <w:rPr>
@@ -8922,13 +11014,63 @@
         <w:rPr>
           <w:lang w:val="ro-RO"/>
         </w:rPr>
-        <w:t xml:space="preserve"> browser-ul Chrome</w:t>
-      </w:r>
-      <w:r>
-        <w:rPr>
-          <w:lang w:val="ro-RO"/>
-        </w:rPr>
-        <w:t>, browser-ul default pe acest calculator</w:t>
+        <w:t xml:space="preserve"> browser-</w:t>
+      </w:r>
+      <w:proofErr w:type="spellStart"/>
+      <w:r>
+        <w:rPr>
+          <w:lang w:val="ro-RO"/>
+        </w:rPr>
+        <w:t>ul</w:t>
+      </w:r>
+      <w:proofErr w:type="spellEnd"/>
+      <w:r>
+        <w:rPr>
+          <w:lang w:val="ro-RO"/>
+        </w:rPr>
+        <w:t xml:space="preserve"> </w:t>
+      </w:r>
+      <w:proofErr w:type="spellStart"/>
+      <w:r>
+        <w:rPr>
+          <w:lang w:val="ro-RO"/>
+        </w:rPr>
+        <w:t>Chrome</w:t>
+      </w:r>
+      <w:proofErr w:type="spellEnd"/>
+      <w:r>
+        <w:rPr>
+          <w:lang w:val="ro-RO"/>
+        </w:rPr>
+        <w:t>, browser-</w:t>
+      </w:r>
+      <w:proofErr w:type="spellStart"/>
+      <w:r>
+        <w:rPr>
+          <w:lang w:val="ro-RO"/>
+        </w:rPr>
+        <w:t>ul</w:t>
+      </w:r>
+      <w:proofErr w:type="spellEnd"/>
+      <w:r>
+        <w:rPr>
+          <w:lang w:val="ro-RO"/>
+        </w:rPr>
+        <w:t xml:space="preserve"> </w:t>
+      </w:r>
+      <w:proofErr w:type="spellStart"/>
+      <w:r>
+        <w:rPr>
+          <w:lang w:val="ro-RO"/>
+        </w:rPr>
+        <w:t>default</w:t>
+      </w:r>
+      <w:proofErr w:type="spellEnd"/>
+      <w:r>
+        <w:rPr>
+          <w:lang w:val="ro-RO"/>
+        </w:rPr>
+        <w:t xml:space="preserve"> pe acest calculator</w:t>
       </w:r>
       <w:r>
         <w:rPr>
@@ -9026,17 +11168,75 @@
         </w:rPr>
         <w:t xml:space="preserve"> librăria </w:t>
       </w:r>
-      <w:r>
-        <w:rPr>
-          <w:lang w:val="ro-RO"/>
-        </w:rPr>
-        <w:t xml:space="preserve">ReactRouter: </w:t>
-      </w:r>
+      <w:proofErr w:type="spellStart"/>
+      <w:r>
+        <w:rPr>
+          <w:lang w:val="ro-RO"/>
+        </w:rPr>
+        <w:t>ReactRouter</w:t>
+      </w:r>
+      <w:proofErr w:type="spellEnd"/>
+      <w:r>
+        <w:rPr>
+          <w:lang w:val="ro-RO"/>
+        </w:rPr>
+        <w:t xml:space="preserve">: </w:t>
+      </w:r>
+      <w:proofErr w:type="spellStart"/>
       <w:r>
         <w:rPr>
           <w:rStyle w:val="Code"/>
         </w:rPr>
-        <w:t>npm install --save react-router-dom</w:t>
+        <w:t>npm</w:t>
+      </w:r>
+      <w:proofErr w:type="spellEnd"/>
+      <w:r>
+        <w:rPr>
+          <w:rStyle w:val="Code"/>
+        </w:rPr>
+        <w:t xml:space="preserve"> </w:t>
+      </w:r>
+      <w:proofErr w:type="spellStart"/>
+      <w:r>
+        <w:rPr>
+          <w:rStyle w:val="Code"/>
+        </w:rPr>
+        <w:t>install</w:t>
+      </w:r>
+      <w:proofErr w:type="spellEnd"/>
+      <w:r>
+        <w:rPr>
+          <w:rStyle w:val="Code"/>
+        </w:rPr>
+        <w:t xml:space="preserve"> --</w:t>
+      </w:r>
+      <w:proofErr w:type="spellStart"/>
+      <w:r>
+        <w:rPr>
+          <w:rStyle w:val="Code"/>
+        </w:rPr>
+        <w:t>save</w:t>
+      </w:r>
+      <w:proofErr w:type="spellEnd"/>
+      <w:r>
+        <w:rPr>
+          <w:rStyle w:val="Code"/>
+        </w:rPr>
+        <w:t xml:space="preserve"> </w:t>
+      </w:r>
+      <w:proofErr w:type="spellStart"/>
+      <w:r>
+        <w:rPr>
+          <w:rStyle w:val="Code"/>
+        </w:rPr>
+        <w:t>react</w:t>
+      </w:r>
+      <w:proofErr w:type="spellEnd"/>
+      <w:r>
+        <w:rPr>
+          <w:rStyle w:val="Code"/>
+        </w:rPr>
+        <w:t>-router-dom</w:t>
       </w:r>
       <w:r>
         <w:rPr>
@@ -9133,6 +11333,7 @@
           <w:sz w:val="28"/>
         </w:rPr>
       </w:pPr>
+      <w:proofErr w:type="spellStart"/>
       <w:r>
         <w:rPr>
           <w:color w:val="FF0000"/>
@@ -9152,15 +11353,25 @@
           <w:color w:val="FF0000"/>
           <w:lang w:val="ro-RO"/>
         </w:rPr>
-        <w:t xml:space="preserve">Bootstrap: </w:t>
-      </w:r>
+        <w:t>Bootstrap</w:t>
+      </w:r>
+      <w:proofErr w:type="spellEnd"/>
+      <w:r>
+        <w:rPr>
+          <w:color w:val="FF0000"/>
+          <w:lang w:val="ro-RO"/>
+        </w:rPr>
+        <w:t xml:space="preserve">: </w:t>
+      </w:r>
+      <w:proofErr w:type="spellStart"/>
       <w:r>
         <w:rPr>
           <w:rStyle w:val="Code"/>
           <w:color w:val="FF0000"/>
         </w:rPr>
-        <w:t>npm install react-bootstrap</w:t>
-      </w:r>
+        <w:t>npm</w:t>
+      </w:r>
+      <w:proofErr w:type="spellEnd"/>
       <w:r>
         <w:rPr>
           <w:rStyle w:val="Code"/>
@@ -9168,13 +11379,47 @@
         </w:rPr>
         <w:t xml:space="preserve"> </w:t>
       </w:r>
+      <w:proofErr w:type="spellStart"/>
       <w:r>
         <w:rPr>
           <w:rStyle w:val="Code"/>
           <w:color w:val="FF0000"/>
         </w:rPr>
+        <w:t>install</w:t>
+      </w:r>
+      <w:proofErr w:type="spellEnd"/>
+      <w:r>
+        <w:rPr>
+          <w:rStyle w:val="Code"/>
+          <w:color w:val="FF0000"/>
+        </w:rPr>
+        <w:t xml:space="preserve"> </w:t>
+      </w:r>
+      <w:proofErr w:type="spellStart"/>
+      <w:r>
+        <w:rPr>
+          <w:rStyle w:val="Code"/>
+          <w:color w:val="FF0000"/>
+        </w:rPr>
+        <w:t>react-bootstrap</w:t>
+      </w:r>
+      <w:proofErr w:type="spellEnd"/>
+      <w:r>
+        <w:rPr>
+          <w:rStyle w:val="Code"/>
+          <w:color w:val="FF0000"/>
+        </w:rPr>
+        <w:t xml:space="preserve"> </w:t>
+      </w:r>
+      <w:proofErr w:type="spellStart"/>
+      <w:r>
+        <w:rPr>
+          <w:rStyle w:val="Code"/>
+          <w:color w:val="FF0000"/>
+        </w:rPr>
         <w:t>bootstrap</w:t>
       </w:r>
+      <w:proofErr w:type="spellEnd"/>
     </w:p>
     <w:p>
       <w:pPr>
@@ -9209,13 +11454,31 @@
           <w:lang w:val="ro-RO"/>
         </w:rPr>
       </w:pPr>
+      <w:proofErr w:type="spellStart"/>
       <w:r>
         <w:rPr>
           <w:color w:val="FF0000"/>
           <w:lang w:val="ro-RO"/>
         </w:rPr>
-        <w:t>React-Router-Bootstrap</w:t>
-      </w:r>
+        <w:t>React</w:t>
+      </w:r>
+      <w:proofErr w:type="spellEnd"/>
+      <w:r>
+        <w:rPr>
+          <w:color w:val="FF0000"/>
+          <w:lang w:val="ro-RO"/>
+        </w:rPr>
+        <w:t>-Router-</w:t>
+      </w:r>
+      <w:proofErr w:type="spellStart"/>
+      <w:r>
+        <w:rPr>
+          <w:color w:val="FF0000"/>
+          <w:lang w:val="ro-RO"/>
+        </w:rPr>
+        <w:t>Bootstrap</w:t>
+      </w:r>
+      <w:proofErr w:type="spellEnd"/>
       <w:r>
         <w:rPr>
           <w:color w:val="FF0000"/>
@@ -9246,9 +11509,73 @@
         <w:rPr>
           <w:lang w:val="ro-RO"/>
         </w:rPr>
-        <w:t>pentru a putea integra NavLink din router-dom in Nav.Link din React-Bootstrap Navigation menu</w:t>
+        <w:t xml:space="preserve">pentru a putea integra </w:t>
+      </w:r>
+      <w:proofErr w:type="spellStart"/>
+      <w:r>
+        <w:rPr>
+          <w:lang w:val="ro-RO"/>
+        </w:rPr>
+        <w:t>NavLink</w:t>
+      </w:r>
+      <w:proofErr w:type="spellEnd"/>
+      <w:r>
+        <w:rPr>
+          <w:lang w:val="ro-RO"/>
+        </w:rPr>
+        <w:t xml:space="preserve"> din router-dom in </w:t>
+      </w:r>
+      <w:proofErr w:type="spellStart"/>
+      <w:r>
+        <w:rPr>
+          <w:lang w:val="ro-RO"/>
+        </w:rPr>
+        <w:t>Nav.Link</w:t>
+      </w:r>
+      <w:proofErr w:type="spellEnd"/>
+      <w:r>
+        <w:rPr>
+          <w:lang w:val="ro-RO"/>
+        </w:rPr>
+        <w:t xml:space="preserve"> din </w:t>
+      </w:r>
+      <w:proofErr w:type="spellStart"/>
+      <w:r>
+        <w:rPr>
+          <w:lang w:val="ro-RO"/>
+        </w:rPr>
+        <w:t>React-Bootstrap</w:t>
+      </w:r>
+      <w:proofErr w:type="spellEnd"/>
+      <w:r>
+        <w:rPr>
+          <w:lang w:val="ro-RO"/>
+        </w:rPr>
+        <w:t xml:space="preserve"> </w:t>
+      </w:r>
+      <w:proofErr w:type="spellStart"/>
+      <w:r>
+        <w:rPr>
+          <w:lang w:val="ro-RO"/>
+        </w:rPr>
+        <w:t>Navigation</w:t>
+      </w:r>
+      <w:proofErr w:type="spellEnd"/>
+      <w:r>
+        <w:rPr>
+          <w:lang w:val="ro-RO"/>
+        </w:rPr>
+        <w:t xml:space="preserve"> </w:t>
+      </w:r>
+      <w:proofErr w:type="spellStart"/>
+      <w:r>
+        <w:rPr>
+          <w:lang w:val="ro-RO"/>
+        </w:rPr>
+        <w:t>menu</w:t>
       </w:r>
       <w:bookmarkStart w:id="22" w:name="_Toc42472114"/>
+      <w:proofErr w:type="spellEnd"/>
     </w:p>
     <w:p>
       <w:pPr>
@@ -9267,7 +11594,21 @@
         <w:rPr>
           <w:lang w:val="ro-RO"/>
         </w:rPr>
-        <w:t xml:space="preserve">MDB-React - </w:t>
+        <w:t>MDB-</w:t>
+      </w:r>
+      <w:proofErr w:type="spellStart"/>
+      <w:r>
+        <w:rPr>
+          <w:lang w:val="ro-RO"/>
+        </w:rPr>
+        <w:t>React</w:t>
+      </w:r>
+      <w:proofErr w:type="spellEnd"/>
+      <w:r>
+        <w:rPr>
+          <w:lang w:val="ro-RO"/>
+        </w:rPr>
+        <w:t xml:space="preserve"> - </w:t>
       </w:r>
       <w:r>
         <w:rPr>
@@ -9297,7 +11638,21 @@
         <w:rPr>
           <w:lang w:val="ro-RO"/>
         </w:rPr>
-        <w:t xml:space="preserve">MDB-React - </w:t>
+        <w:t>MDB-</w:t>
+      </w:r>
+      <w:proofErr w:type="spellStart"/>
+      <w:r>
+        <w:rPr>
+          <w:lang w:val="ro-RO"/>
+        </w:rPr>
+        <w:t>React</w:t>
+      </w:r>
+      <w:proofErr w:type="spellEnd"/>
+      <w:r>
+        <w:rPr>
+          <w:lang w:val="ro-RO"/>
+        </w:rPr>
+        <w:t xml:space="preserve"> - </w:t>
       </w:r>
       <w:r>
         <w:rPr>
@@ -9388,6 +11743,290 @@
     </w:p>
     <w:p>
       <w:pPr>
+        <w:pStyle w:val="Heading1"/>
+        <w:rPr>
+          <w:lang w:val="ro-RO"/>
+        </w:rPr>
+      </w:pPr>
+      <w:proofErr w:type="spellStart"/>
+      <w:r>
+        <w:rPr>
+          <w:lang w:val="ro-RO"/>
+        </w:rPr>
+        <w:t>NodeJS</w:t>
+      </w:r>
+      <w:proofErr w:type="spellEnd"/>
+      <w:r>
+        <w:rPr>
+          <w:lang w:val="ro-RO"/>
+        </w:rPr>
+        <w:t xml:space="preserve"> </w:t>
+      </w:r>
+      <w:proofErr w:type="spellStart"/>
+      <w:r>
+        <w:rPr>
+          <w:lang w:val="ro-RO"/>
+        </w:rPr>
+        <w:t>serverside</w:t>
+      </w:r>
+      <w:proofErr w:type="spellEnd"/>
+      <w:r>
+        <w:rPr>
+          <w:lang w:val="ro-RO"/>
+        </w:rPr>
+        <w:t>:</w:t>
+      </w:r>
+    </w:p>
+    <w:p>
+      <w:pPr>
+        <w:rPr>
+          <w:lang w:val="ro-RO"/>
+        </w:rPr>
+      </w:pPr>
+      <w:proofErr w:type="spellStart"/>
+      <w:r>
+        <w:rPr>
+          <w:lang w:val="ro-RO"/>
+        </w:rPr>
+        <w:t>Install</w:t>
+      </w:r>
+      <w:proofErr w:type="spellEnd"/>
+      <w:r>
+        <w:rPr>
+          <w:lang w:val="ro-RO"/>
+        </w:rPr>
+        <w:t xml:space="preserve"> </w:t>
+      </w:r>
+      <w:r>
+        <w:rPr>
+          <w:lang w:val="ro-RO"/>
+        </w:rPr>
+        <w:t>E</w:t>
+      </w:r>
+      <w:r>
+        <w:rPr>
+          <w:lang w:val="ro-RO"/>
+        </w:rPr>
+        <w:t>xpress</w:t>
+      </w:r>
+    </w:p>
+    <w:p>
+      <w:pPr>
+        <w:rPr>
+          <w:lang w:val="ro-RO"/>
+        </w:rPr>
+      </w:pPr>
+      <w:proofErr w:type="spellStart"/>
+      <w:r>
+        <w:rPr>
+          <w:lang w:val="ro-RO"/>
+        </w:rPr>
+        <w:t>Install</w:t>
+      </w:r>
+      <w:proofErr w:type="spellEnd"/>
+      <w:r>
+        <w:rPr>
+          <w:lang w:val="ro-RO"/>
+        </w:rPr>
+        <w:t xml:space="preserve"> </w:t>
+      </w:r>
+      <w:proofErr w:type="spellStart"/>
+      <w:r>
+        <w:rPr>
+          <w:lang w:val="ro-RO"/>
+        </w:rPr>
+        <w:t>Cors</w:t>
+      </w:r>
+      <w:proofErr w:type="spellEnd"/>
+    </w:p>
+    <w:p>
+      <w:pPr>
+        <w:rPr>
+          <w:lang w:val="ro-RO"/>
+        </w:rPr>
+      </w:pPr>
+      <w:proofErr w:type="spellStart"/>
+      <w:r>
+        <w:rPr>
+          <w:lang w:val="ro-RO"/>
+        </w:rPr>
+        <w:t>Install</w:t>
+      </w:r>
+      <w:proofErr w:type="spellEnd"/>
+      <w:r>
+        <w:rPr>
+          <w:lang w:val="ro-RO"/>
+        </w:rPr>
+        <w:t xml:space="preserve"> </w:t>
+      </w:r>
+      <w:proofErr w:type="spellStart"/>
+      <w:r>
+        <w:rPr>
+          <w:lang w:val="ro-RO"/>
+        </w:rPr>
+        <w:t>mysql</w:t>
+      </w:r>
+      <w:proofErr w:type="spellEnd"/>
+    </w:p>
+    <w:p>
+      <w:pPr>
+        <w:rPr>
+          <w:lang w:val="ro-RO"/>
+        </w:rPr>
+      </w:pPr>
+    </w:p>
+    <w:p>
+      <w:pPr>
+        <w:spacing w:line="240" w:lineRule="auto"/>
+        <w:jc w:val="left"/>
+        <w:rPr>
+          <w:sz w:val="24"/>
+        </w:rPr>
+      </w:pPr>
+      <w:proofErr w:type="spellStart"/>
+      <w:r>
+        <w:rPr>
+          <w:lang w:val="ro-RO"/>
+        </w:rPr>
+        <w:lastRenderedPageBreak/>
+        <w:t>Install</w:t>
+      </w:r>
+      <w:proofErr w:type="spellEnd"/>
+      <w:r>
+        <w:rPr>
+          <w:lang w:val="ro-RO"/>
+        </w:rPr>
+        <w:t xml:space="preserve"> body-</w:t>
+      </w:r>
+      <w:proofErr w:type="spellStart"/>
+      <w:r>
+        <w:rPr>
+          <w:lang w:val="ro-RO"/>
+        </w:rPr>
+        <w:t>parser</w:t>
+      </w:r>
+      <w:proofErr w:type="spellEnd"/>
+      <w:r>
+        <w:rPr>
+          <w:lang w:val="ro-RO"/>
+        </w:rPr>
+        <w:t xml:space="preserve"> for POST </w:t>
+      </w:r>
+      <w:proofErr w:type="spellStart"/>
+      <w:r>
+        <w:rPr>
+          <w:lang w:val="ro-RO"/>
+        </w:rPr>
+        <w:t>requests</w:t>
+      </w:r>
+      <w:proofErr w:type="spellEnd"/>
+      <w:r>
+        <w:rPr>
+          <w:lang w:val="ro-RO"/>
+        </w:rPr>
+        <w:t xml:space="preserve">: </w:t>
+      </w:r>
+      <w:r>
+        <w:rPr>
+          <w:rFonts w:ascii="Monaco" w:hAnsi="Monaco"/>
+          <w:color w:val="F8F8F8"/>
+          <w:sz w:val="24"/>
+          <w:shd w:val="clear" w:color="auto" w:fill="141414"/>
+        </w:rPr>
+        <w:t>sudo npm install --save body-parser</w:t>
+      </w:r>
+      <w:r>
+        <w:rPr>
+          <w:sz w:val="24"/>
+          <w:lang w:val="en-US"/>
+        </w:rPr>
+        <w:t xml:space="preserve">: </w:t>
+      </w:r>
+      <w:r>
+        <w:rPr>
+          <w:lang w:val="ro-RO"/>
+        </w:rPr>
+        <w:t xml:space="preserve"> </w:t>
+      </w:r>
+      <w:hyperlink r:id="rId13" w:history="1">
+        <w:r>
+          <w:rPr>
+            <w:rStyle w:val="Hyperlink"/>
+          </w:rPr>
+          <w:t>https://codeforgeek.com/handle-get-post-request-express-4/</w:t>
+        </w:r>
+      </w:hyperlink>
+    </w:p>
+    <w:p>
+      <w:pPr>
+        <w:rPr>
+          <w:lang w:val="ro-RO"/>
+        </w:rPr>
+      </w:pPr>
+    </w:p>
+    <w:p>
+      <w:pPr>
+        <w:rPr>
+          <w:lang w:val="ro-RO"/>
+        </w:rPr>
+      </w:pPr>
+      <w:r>
+        <w:rPr>
+          <w:lang w:val="ro-RO"/>
+        </w:rPr>
+        <w:t xml:space="preserve">Pornire server </w:t>
+      </w:r>
+      <w:proofErr w:type="spellStart"/>
+      <w:r>
+        <w:rPr>
+          <w:lang w:val="ro-RO"/>
+        </w:rPr>
+        <w:t>NodeJS</w:t>
+      </w:r>
+      <w:proofErr w:type="spellEnd"/>
+      <w:r>
+        <w:rPr>
+          <w:lang w:val="ro-RO"/>
+        </w:rPr>
+        <w:t xml:space="preserve">: </w:t>
+      </w:r>
+      <w:proofErr w:type="spellStart"/>
+      <w:r>
+        <w:rPr>
+          <w:lang w:val="ro-RO"/>
+        </w:rPr>
+        <w:t>nodemon</w:t>
+      </w:r>
+      <w:proofErr w:type="spellEnd"/>
+      <w:r>
+        <w:rPr>
+          <w:lang w:val="ro-RO"/>
+        </w:rPr>
+        <w:t xml:space="preserve"> index.js</w:t>
+      </w:r>
+      <w:r>
+        <w:rPr>
+          <w:lang w:val="ro-RO"/>
+        </w:rPr>
+        <w:t xml:space="preserve"> si </w:t>
+      </w:r>
+      <w:proofErr w:type="spellStart"/>
+      <w:r>
+        <w:rPr>
+          <w:lang w:val="ro-RO"/>
+        </w:rPr>
+        <w:t>devigare</w:t>
+      </w:r>
+      <w:proofErr w:type="spellEnd"/>
+      <w:r>
+        <w:rPr>
+          <w:lang w:val="ro-RO"/>
+        </w:rPr>
+        <w:t xml:space="preserve"> la : /localhost:4000</w:t>
+      </w:r>
+    </w:p>
+    <w:p>
+      <w:pPr>
         <w:rPr>
           <w:lang w:val="ro-RO"/>
         </w:rPr>
@@ -9421,7 +12060,23 @@
           <w:color w:val="FF0000"/>
           <w:lang w:val="ro-RO"/>
         </w:rPr>
-        <w:t>Folosirea variabilelor in CSS, :root {..}</w:t>
+        <w:t>Folosirea variabilelor in CSS, :</w:t>
+      </w:r>
+      <w:proofErr w:type="spellStart"/>
+      <w:r>
+        <w:rPr>
+          <w:color w:val="FF0000"/>
+          <w:lang w:val="ro-RO"/>
+        </w:rPr>
+        <w:t>root</w:t>
+      </w:r>
+      <w:proofErr w:type="spellEnd"/>
+      <w:r>
+        <w:rPr>
+          <w:color w:val="FF0000"/>
+          <w:lang w:val="ro-RO"/>
+        </w:rPr>
+        <w:t xml:space="preserve"> {..}</w:t>
       </w:r>
     </w:p>
     <w:p>
@@ -9439,19 +12094,60 @@
         </w:rPr>
         <w:t xml:space="preserve">Folosirea </w:t>
       </w:r>
+      <w:proofErr w:type="spellStart"/>
       <w:r>
         <w:rPr>
           <w:color w:val="FF0000"/>
           <w:lang w:val="ro-RO"/>
         </w:rPr>
-        <w:t xml:space="preserve">MDBReact </w:t>
-      </w:r>
+        <w:t>MDBReact</w:t>
+      </w:r>
+      <w:proofErr w:type="spellEnd"/>
       <w:r>
         <w:rPr>
           <w:color w:val="FF0000"/>
           <w:lang w:val="ro-RO"/>
         </w:rPr>
-        <w:t>si introducerea script-ului in index.html din folderul src.</w:t>
+        <w:t xml:space="preserve"> </w:t>
+      </w:r>
+      <w:r>
+        <w:rPr>
+          <w:color w:val="FF0000"/>
+          <w:lang w:val="ro-RO"/>
+        </w:rPr>
+        <w:t xml:space="preserve">si introducerea script-ului in index.html din </w:t>
+      </w:r>
+      <w:proofErr w:type="spellStart"/>
+      <w:r>
+        <w:rPr>
+          <w:color w:val="FF0000"/>
+          <w:lang w:val="ro-RO"/>
+        </w:rPr>
+        <w:t>folderul</w:t>
+      </w:r>
+      <w:proofErr w:type="spellEnd"/>
+      <w:r>
+        <w:rPr>
+          <w:color w:val="FF0000"/>
+          <w:lang w:val="ro-RO"/>
+        </w:rPr>
+        <w:t xml:space="preserve"> </w:t>
+      </w:r>
+      <w:proofErr w:type="spellStart"/>
+      <w:r>
+        <w:rPr>
+          <w:color w:val="FF0000"/>
+          <w:lang w:val="ro-RO"/>
+        </w:rPr>
+        <w:t>src</w:t>
+      </w:r>
+      <w:proofErr w:type="spellEnd"/>
+      <w:r>
+        <w:rPr>
+          <w:color w:val="FF0000"/>
+          <w:lang w:val="ro-RO"/>
+        </w:rPr>
+        <w:t>.</w:t>
       </w:r>
     </w:p>
     <w:p>
@@ -9626,8 +12322,30 @@
         <w:rPr>
           <w:lang w:val="ro-RO"/>
         </w:rPr>
-        <w:t>e în MySQLWorkbench /phpMyAdmin</w:t>
-      </w:r>
+        <w:t xml:space="preserve">e în </w:t>
+      </w:r>
+      <w:proofErr w:type="spellStart"/>
+      <w:r>
+        <w:rPr>
+          <w:lang w:val="ro-RO"/>
+        </w:rPr>
+        <w:t>MySQLWorkbench</w:t>
+      </w:r>
+      <w:proofErr w:type="spellEnd"/>
+      <w:r>
+        <w:rPr>
+          <w:lang w:val="ro-RO"/>
+        </w:rPr>
+        <w:t xml:space="preserve"> /</w:t>
+      </w:r>
+      <w:proofErr w:type="spellStart"/>
+      <w:r>
+        <w:rPr>
+          <w:lang w:val="ro-RO"/>
+        </w:rPr>
+        <w:t>phpMyAdmin</w:t>
+      </w:r>
+      <w:proofErr w:type="spellEnd"/>
     </w:p>
     <w:p>
       <w:pPr>
@@ -9682,7 +12400,21 @@
         <w:rPr>
           <w:lang w:val="ro-RO"/>
         </w:rPr>
-        <w:t>i din NodeJS)</w:t>
+        <w:t xml:space="preserve">i din </w:t>
+      </w:r>
+      <w:proofErr w:type="spellStart"/>
+      <w:r>
+        <w:rPr>
+          <w:lang w:val="ro-RO"/>
+        </w:rPr>
+        <w:t>NodeJS</w:t>
+      </w:r>
+      <w:proofErr w:type="spellEnd"/>
+      <w:r>
+        <w:rPr>
+          <w:lang w:val="ro-RO"/>
+        </w:rPr>
+        <w:t>)</w:t>
       </w:r>
     </w:p>
     <w:p>
@@ -9948,6 +12680,7 @@
           <w:rFonts w:cs="Times New Roman"/>
           <w:lang w:val="ro-RO"/>
         </w:rPr>
+        <w:lastRenderedPageBreak/>
         <w:t xml:space="preserve">CAPITOLUL </w:t>
       </w:r>
       <w:r>
@@ -10078,7 +12811,6 @@
           <w:rFonts w:cs="Times New Roman"/>
           <w:lang w:val="ro-RO"/>
         </w:rPr>
-        <w:lastRenderedPageBreak/>
         <w:t>BIBL</w:t>
       </w:r>
       <w:r>
@@ -10156,7 +12888,21 @@
         <w:rPr>
           <w:lang w:val="ro-RO"/>
         </w:rPr>
-        <w:t xml:space="preserve">Prof. ing. Ildiko REVNIC – </w:t>
+        <w:t xml:space="preserve">Prof. ing. </w:t>
+      </w:r>
+      <w:proofErr w:type="spellStart"/>
+      <w:r>
+        <w:rPr>
+          <w:lang w:val="ro-RO"/>
+        </w:rPr>
+        <w:t>Ildiko</w:t>
+      </w:r>
+      <w:proofErr w:type="spellEnd"/>
+      <w:r>
+        <w:rPr>
+          <w:lang w:val="ro-RO"/>
+        </w:rPr>
+        <w:t xml:space="preserve"> REVNIC – </w:t>
       </w:r>
       <w:r>
         <w:rPr>
@@ -10230,7 +12976,25 @@
           <w:iCs/>
           <w:lang w:val="ro-RO"/>
         </w:rPr>
-        <w:t>Realizarea saiturilor și aplicațiilor pentru WWW</w:t>
+        <w:t xml:space="preserve">Realizarea </w:t>
+      </w:r>
+      <w:proofErr w:type="spellStart"/>
+      <w:r>
+        <w:rPr>
+          <w:i/>
+          <w:iCs/>
+          <w:lang w:val="ro-RO"/>
+        </w:rPr>
+        <w:t>saiturilor</w:t>
+      </w:r>
+      <w:proofErr w:type="spellEnd"/>
+      <w:r>
+        <w:rPr>
+          <w:i/>
+          <w:iCs/>
+          <w:lang w:val="ro-RO"/>
+        </w:rPr>
+        <w:t xml:space="preserve"> și aplicațiilor pentru WWW</w:t>
       </w:r>
       <w:r>
         <w:rPr>
@@ -10263,7 +13027,7 @@
           <w:lang w:val="ro-RO"/>
         </w:rPr>
       </w:pPr>
-      <w:hyperlink r:id="rId13" w:history="1">
+      <w:hyperlink r:id="rId14" w:history="1">
         <w:r>
           <w:rPr>
             <w:rStyle w:val="Hyperlink"/>
@@ -10292,7 +13056,7 @@
           <w:lang w:val="ro-RO"/>
         </w:rPr>
       </w:pPr>
-      <w:hyperlink r:id="rId14" w:history="1">
+      <w:hyperlink r:id="rId15" w:history="1">
         <w:r>
           <w:rPr>
             <w:rStyle w:val="Hyperlink"/>
@@ -10313,11 +13077,33 @@
           <w:lang w:val="ro-RO"/>
         </w:rPr>
       </w:pPr>
-      <w:r>
-        <w:rPr>
-          <w:lang w:val="ro-RO"/>
-        </w:rPr>
-        <w:t>Icons made by https://www.flaticon.com</w:t>
+      <w:proofErr w:type="spellStart"/>
+      <w:r>
+        <w:rPr>
+          <w:lang w:val="ro-RO"/>
+        </w:rPr>
+        <w:t>Icons</w:t>
+      </w:r>
+      <w:proofErr w:type="spellEnd"/>
+      <w:r>
+        <w:rPr>
+          <w:lang w:val="ro-RO"/>
+        </w:rPr>
+        <w:t xml:space="preserve"> made </w:t>
+      </w:r>
+      <w:proofErr w:type="spellStart"/>
+      <w:r>
+        <w:rPr>
+          <w:lang w:val="ro-RO"/>
+        </w:rPr>
+        <w:t>by</w:t>
+      </w:r>
+      <w:proofErr w:type="spellEnd"/>
+      <w:r>
+        <w:rPr>
+          <w:lang w:val="ro-RO"/>
+        </w:rPr>
+        <w:t xml:space="preserve"> https://www.flaticon.com</w:t>
       </w:r>
     </w:p>
     <w:p>
@@ -10362,11 +13148,33 @@
           <w:lang w:val="ro-RO"/>
         </w:rPr>
       </w:pPr>
-      <w:r>
-        <w:rPr>
-          <w:lang w:val="ro-RO"/>
-        </w:rPr>
-        <w:t>Icons made by https://www.flaticon.com</w:t>
+      <w:proofErr w:type="spellStart"/>
+      <w:r>
+        <w:rPr>
+          <w:lang w:val="ro-RO"/>
+        </w:rPr>
+        <w:t>Icons</w:t>
+      </w:r>
+      <w:proofErr w:type="spellEnd"/>
+      <w:r>
+        <w:rPr>
+          <w:lang w:val="ro-RO"/>
+        </w:rPr>
+        <w:t xml:space="preserve"> made </w:t>
+      </w:r>
+      <w:proofErr w:type="spellStart"/>
+      <w:r>
+        <w:rPr>
+          <w:lang w:val="ro-RO"/>
+        </w:rPr>
+        <w:t>by</w:t>
+      </w:r>
+      <w:proofErr w:type="spellEnd"/>
+      <w:r>
+        <w:rPr>
+          <w:lang w:val="ro-RO"/>
+        </w:rPr>
+        <w:t xml:space="preserve"> https://www.flaticon.com</w:t>
       </w:r>
     </w:p>
     <w:p>
@@ -10396,6 +13204,7 @@
           <w:color w:val="000000"/>
           <w:lang w:val="ro-RO"/>
         </w:rPr>
+        <w:lastRenderedPageBreak/>
         <w:t>Structura lucrării</w:t>
       </w:r>
     </w:p>
@@ -10699,8 +13508,8 @@
       </w:pPr>
     </w:p>
     <w:sectPr>
-      <w:footerReference w:type="even" r:id="rId15"/>
-      <w:footerReference w:type="default" r:id="rId16"/>
+      <w:footerReference w:type="even" r:id="rId16"/>
+      <w:footerReference w:type="default" r:id="rId17"/>
       <w:pgSz w:w="12240" w:h="15840"/>
       <w:pgMar w:top="1440" w:right="1440" w:bottom="1440" w:left="1440" w:header="708" w:footer="708" w:gutter="0"/>
       <w:cols w:space="708"/>

</xml_diff>

<commit_message>
Implemented logOut page, only to be ablte to properly set a route in the Navigation. Is not rendering anything, only delete's the log-in cookie and redirects to Home Page. So, on redirectiuon the Navigatiuon will update and show only available entries, according to isAuth() function.
</commit_message>
<xml_diff>
--- a/Proiect-lucrare/01 - Proiect.docx
+++ b/Proiect-lucrare/01 - Proiect.docx
@@ -11663,6 +11663,81 @@
           <w:shd w:val="clear" w:color="auto" w:fill="E8E7E7"/>
         </w:rPr>
         <w:t>npm install react-datepicker --save</w:t>
+      </w:r>
+    </w:p>
+    <w:p>
+      <w:pPr>
+        <w:pStyle w:val="ListParagraph"/>
+        <w:numPr>
+          <w:ilvl w:val="0"/>
+          <w:numId w:val="13"/>
+        </w:numPr>
+        <w:shd w:val="clear" w:color="auto" w:fill="FFFFFF"/>
+        <w:tabs>
+          <w:tab w:val="left" w:pos="916"/>
+          <w:tab w:val="left" w:pos="1832"/>
+          <w:tab w:val="left" w:pos="2748"/>
+          <w:tab w:val="left" w:pos="3664"/>
+          <w:tab w:val="left" w:pos="4580"/>
+          <w:tab w:val="left" w:pos="5496"/>
+          <w:tab w:val="left" w:pos="6412"/>
+          <w:tab w:val="left" w:pos="7328"/>
+          <w:tab w:val="left" w:pos="8244"/>
+          <w:tab w:val="left" w:pos="9160"/>
+          <w:tab w:val="left" w:pos="10076"/>
+          <w:tab w:val="left" w:pos="10992"/>
+          <w:tab w:val="left" w:pos="11908"/>
+          <w:tab w:val="left" w:pos="12824"/>
+          <w:tab w:val="left" w:pos="13740"/>
+          <w:tab w:val="left" w:pos="14656"/>
+        </w:tabs>
+        <w:spacing w:line="240" w:lineRule="auto"/>
+        <w:jc w:val="left"/>
+        <w:rPr>
+          <w:rFonts w:ascii="Menlo" w:hAnsi="Menlo" w:cs="Menlo"/>
+          <w:color w:val="212529"/>
+          <w:sz w:val="20"/>
+          <w:szCs w:val="20"/>
+        </w:rPr>
+      </w:pPr>
+      <w:r>
+        <w:rPr>
+          <w:rFonts w:ascii="Menlo" w:hAnsi="Menlo" w:cs="Menlo"/>
+          <w:color w:val="212529"/>
+          <w:sz w:val="20"/>
+          <w:szCs w:val="20"/>
+          <w:lang w:val="en-US"/>
+        </w:rPr>
+        <w:t xml:space="preserve">React-PDF - </w:t>
+      </w:r>
+      <w:r>
+        <w:rPr>
+          <w:rFonts w:ascii="Consolas" w:hAnsi="Consolas" w:cs="Consolas"/>
+          <w:color w:val="555555"/>
+          <w:sz w:val="18"/>
+          <w:szCs w:val="18"/>
+          <w:shd w:val="clear" w:color="auto" w:fill="E8E7E7"/>
+        </w:rPr>
+        <w:t xml:space="preserve">npm install </w:t>
+      </w:r>
+      <w:r>
+        <w:rPr>
+          <w:rFonts w:ascii="Menlo" w:hAnsi="Menlo" w:cs="Menlo"/>
+          <w:color w:val="212529"/>
+          <w:sz w:val="20"/>
+          <w:szCs w:val="20"/>
+        </w:rPr>
+        <w:t>react-pdf</w:t>
+      </w:r>
+      <w:r>
+        <w:rPr>
+          <w:rFonts w:ascii="Consolas" w:hAnsi="Consolas" w:cs="Consolas"/>
+          <w:color w:val="555555"/>
+          <w:sz w:val="18"/>
+          <w:szCs w:val="18"/>
+          <w:shd w:val="clear" w:color="auto" w:fill="E8E7E7"/>
+        </w:rPr>
+        <w:t xml:space="preserve"> --save</w:t>
       </w:r>
     </w:p>
     <w:p>

</xml_diff>

<commit_message>
Working on disertation Word file. Styled notFound page. Added some more color variables in App.css and changed values in corresponding css files.
</commit_message>
<xml_diff>
--- a/Proiect-lucrare/01 - Proiect.docx
+++ b/Proiect-lucrare/01 - Proiect.docx
@@ -82,7 +82,7 @@
             </w:rPr>
             <w:fldChar w:fldCharType="separate"/>
           </w:r>
-          <w:hyperlink w:anchor="_Toc44335020" w:history="1">
+          <w:hyperlink w:anchor="_Toc44361665" w:history="1">
             <w:r>
               <w:rPr>
                 <w:rStyle w:val="Hyperlink"/>
@@ -111,7 +111,7 @@
                 <w:noProof/>
                 <w:webHidden/>
               </w:rPr>
-              <w:instrText xml:space="preserve"> PAGEREF _Toc44335020 \h </w:instrText>
+              <w:instrText xml:space="preserve"> PAGEREF _Toc44361665 \h </w:instrText>
             </w:r>
             <w:r>
               <w:rPr>
@@ -157,7 +157,7 @@
               <w:noProof/>
             </w:rPr>
           </w:pPr>
-          <w:hyperlink w:anchor="_Toc44335021" w:history="1">
+          <w:hyperlink w:anchor="_Toc44361666" w:history="1">
             <w:r>
               <w:rPr>
                 <w:rStyle w:val="Hyperlink"/>
@@ -186,7 +186,7 @@
                 <w:noProof/>
                 <w:webHidden/>
               </w:rPr>
-              <w:instrText xml:space="preserve"> PAGEREF _Toc44335021 \h </w:instrText>
+              <w:instrText xml:space="preserve"> PAGEREF _Toc44361666 \h </w:instrText>
             </w:r>
             <w:r>
               <w:rPr>
@@ -233,7 +233,7 @@
               <w:szCs w:val="24"/>
             </w:rPr>
           </w:pPr>
-          <w:hyperlink w:anchor="_Toc44335022" w:history="1">
+          <w:hyperlink w:anchor="_Toc44361667" w:history="1">
             <w:r>
               <w:rPr>
                 <w:rStyle w:val="Hyperlink"/>
@@ -280,7 +280,7 @@
                 <w:noProof/>
                 <w:webHidden/>
               </w:rPr>
-              <w:instrText xml:space="preserve"> PAGEREF _Toc44335022 \h </w:instrText>
+              <w:instrText xml:space="preserve"> PAGEREF _Toc44361667 \h </w:instrText>
             </w:r>
             <w:r>
               <w:rPr>
@@ -326,7 +326,7 @@
               <w:noProof/>
             </w:rPr>
           </w:pPr>
-          <w:hyperlink w:anchor="_Toc44335023" w:history="1">
+          <w:hyperlink w:anchor="_Toc44361668" w:history="1">
             <w:r>
               <w:rPr>
                 <w:rStyle w:val="Hyperlink"/>
@@ -355,7 +355,7 @@
                 <w:noProof/>
                 <w:webHidden/>
               </w:rPr>
-              <w:instrText xml:space="preserve"> PAGEREF _Toc44335023 \h </w:instrText>
+              <w:instrText xml:space="preserve"> PAGEREF _Toc44361668 \h </w:instrText>
             </w:r>
             <w:r>
               <w:rPr>
@@ -401,7 +401,7 @@
               <w:szCs w:val="24"/>
             </w:rPr>
           </w:pPr>
-          <w:hyperlink w:anchor="_Toc44335024" w:history="1">
+          <w:hyperlink w:anchor="_Toc44361669" w:history="1">
             <w:r>
               <w:rPr>
                 <w:rStyle w:val="Hyperlink"/>
@@ -429,7 +429,7 @@
                 <w:noProof/>
                 <w:webHidden/>
               </w:rPr>
-              <w:instrText xml:space="preserve"> PAGEREF _Toc44335024 \h </w:instrText>
+              <w:instrText xml:space="preserve"> PAGEREF _Toc44361669 \h </w:instrText>
             </w:r>
             <w:r>
               <w:rPr>
@@ -475,7 +475,7 @@
               <w:szCs w:val="24"/>
             </w:rPr>
           </w:pPr>
-          <w:hyperlink w:anchor="_Toc44335025" w:history="1">
+          <w:hyperlink w:anchor="_Toc44361670" w:history="1">
             <w:r>
               <w:rPr>
                 <w:rStyle w:val="Hyperlink"/>
@@ -503,7 +503,7 @@
                 <w:noProof/>
                 <w:webHidden/>
               </w:rPr>
-              <w:instrText xml:space="preserve"> PAGEREF _Toc44335025 \h </w:instrText>
+              <w:instrText xml:space="preserve"> PAGEREF _Toc44361670 \h </w:instrText>
             </w:r>
             <w:r>
               <w:rPr>
@@ -549,7 +549,7 @@
               <w:szCs w:val="24"/>
             </w:rPr>
           </w:pPr>
-          <w:hyperlink w:anchor="_Toc44335026" w:history="1">
+          <w:hyperlink w:anchor="_Toc44361671" w:history="1">
             <w:r>
               <w:rPr>
                 <w:rStyle w:val="Hyperlink"/>
@@ -577,7 +577,7 @@
                 <w:noProof/>
                 <w:webHidden/>
               </w:rPr>
-              <w:instrText xml:space="preserve"> PAGEREF _Toc44335026 \h </w:instrText>
+              <w:instrText xml:space="preserve"> PAGEREF _Toc44361671 \h </w:instrText>
             </w:r>
             <w:r>
               <w:rPr>
@@ -621,7 +621,7 @@
               <w:szCs w:val="24"/>
             </w:rPr>
           </w:pPr>
-          <w:hyperlink w:anchor="_Toc44335027" w:history="1">
+          <w:hyperlink w:anchor="_Toc44361672" w:history="1">
             <w:r>
               <w:rPr>
                 <w:rStyle w:val="Hyperlink"/>
@@ -649,7 +649,7 @@
                 <w:noProof/>
                 <w:webHidden/>
               </w:rPr>
-              <w:instrText xml:space="preserve"> PAGEREF _Toc44335027 \h </w:instrText>
+              <w:instrText xml:space="preserve"> PAGEREF _Toc44361672 \h </w:instrText>
             </w:r>
             <w:r>
               <w:rPr>
@@ -693,7 +693,7 @@
               <w:szCs w:val="24"/>
             </w:rPr>
           </w:pPr>
-          <w:hyperlink w:anchor="_Toc44335028" w:history="1">
+          <w:hyperlink w:anchor="_Toc44361673" w:history="1">
             <w:r>
               <w:rPr>
                 <w:rStyle w:val="Hyperlink"/>
@@ -721,7 +721,7 @@
                 <w:noProof/>
                 <w:webHidden/>
               </w:rPr>
-              <w:instrText xml:space="preserve"> PAGEREF _Toc44335028 \h </w:instrText>
+              <w:instrText xml:space="preserve"> PAGEREF _Toc44361673 \h </w:instrText>
             </w:r>
             <w:r>
               <w:rPr>
@@ -767,7 +767,7 @@
               <w:szCs w:val="24"/>
             </w:rPr>
           </w:pPr>
-          <w:hyperlink w:anchor="_Toc44335029" w:history="1">
+          <w:hyperlink w:anchor="_Toc44361674" w:history="1">
             <w:r>
               <w:rPr>
                 <w:rStyle w:val="Hyperlink"/>
@@ -795,7 +795,7 @@
                 <w:noProof/>
                 <w:webHidden/>
               </w:rPr>
-              <w:instrText xml:space="preserve"> PAGEREF _Toc44335029 \h </w:instrText>
+              <w:instrText xml:space="preserve"> PAGEREF _Toc44361674 \h </w:instrText>
             </w:r>
             <w:r>
               <w:rPr>
@@ -841,7 +841,7 @@
               <w:szCs w:val="24"/>
             </w:rPr>
           </w:pPr>
-          <w:hyperlink w:anchor="_Toc44335030" w:history="1">
+          <w:hyperlink w:anchor="_Toc44361675" w:history="1">
             <w:r>
               <w:rPr>
                 <w:rStyle w:val="Hyperlink"/>
@@ -869,7 +869,7 @@
                 <w:noProof/>
                 <w:webHidden/>
               </w:rPr>
-              <w:instrText xml:space="preserve"> PAGEREF _Toc44335030 \h </w:instrText>
+              <w:instrText xml:space="preserve"> PAGEREF _Toc44361675 \h </w:instrText>
             </w:r>
             <w:r>
               <w:rPr>
@@ -915,7 +915,7 @@
               <w:szCs w:val="24"/>
             </w:rPr>
           </w:pPr>
-          <w:hyperlink w:anchor="_Toc44335031" w:history="1">
+          <w:hyperlink w:anchor="_Toc44361676" w:history="1">
             <w:r>
               <w:rPr>
                 <w:rStyle w:val="Hyperlink"/>
@@ -943,7 +943,7 @@
                 <w:noProof/>
                 <w:webHidden/>
               </w:rPr>
-              <w:instrText xml:space="preserve"> PAGEREF _Toc44335031 \h </w:instrText>
+              <w:instrText xml:space="preserve"> PAGEREF _Toc44361676 \h </w:instrText>
             </w:r>
             <w:r>
               <w:rPr>
@@ -989,7 +989,7 @@
               <w:szCs w:val="24"/>
             </w:rPr>
           </w:pPr>
-          <w:hyperlink w:anchor="_Toc44335032" w:history="1">
+          <w:hyperlink w:anchor="_Toc44361677" w:history="1">
             <w:r>
               <w:rPr>
                 <w:rStyle w:val="Hyperlink"/>
@@ -1017,7 +1017,7 @@
                 <w:noProof/>
                 <w:webHidden/>
               </w:rPr>
-              <w:instrText xml:space="preserve"> PAGEREF _Toc44335032 \h </w:instrText>
+              <w:instrText xml:space="preserve"> PAGEREF _Toc44361677 \h </w:instrText>
             </w:r>
             <w:r>
               <w:rPr>
@@ -1063,7 +1063,7 @@
               <w:szCs w:val="24"/>
             </w:rPr>
           </w:pPr>
-          <w:hyperlink w:anchor="_Toc44335033" w:history="1">
+          <w:hyperlink w:anchor="_Toc44361678" w:history="1">
             <w:r>
               <w:rPr>
                 <w:rStyle w:val="Hyperlink"/>
@@ -1091,7 +1091,7 @@
                 <w:noProof/>
                 <w:webHidden/>
               </w:rPr>
-              <w:instrText xml:space="preserve"> PAGEREF _Toc44335033 \h </w:instrText>
+              <w:instrText xml:space="preserve"> PAGEREF _Toc44361678 \h </w:instrText>
             </w:r>
             <w:r>
               <w:rPr>
@@ -1135,7 +1135,7 @@
               <w:szCs w:val="24"/>
             </w:rPr>
           </w:pPr>
-          <w:hyperlink w:anchor="_Toc44335034" w:history="1">
+          <w:hyperlink w:anchor="_Toc44361679" w:history="1">
             <w:r>
               <w:rPr>
                 <w:rStyle w:val="Hyperlink"/>
@@ -1163,7 +1163,7 @@
                 <w:noProof/>
                 <w:webHidden/>
               </w:rPr>
-              <w:instrText xml:space="preserve"> PAGEREF _Toc44335034 \h </w:instrText>
+              <w:instrText xml:space="preserve"> PAGEREF _Toc44361679 \h </w:instrText>
             </w:r>
             <w:r>
               <w:rPr>
@@ -1207,7 +1207,7 @@
               <w:szCs w:val="24"/>
             </w:rPr>
           </w:pPr>
-          <w:hyperlink w:anchor="_Toc44335035" w:history="1">
+          <w:hyperlink w:anchor="_Toc44361680" w:history="1">
             <w:r>
               <w:rPr>
                 <w:rStyle w:val="Hyperlink"/>
@@ -1235,7 +1235,7 @@
                 <w:noProof/>
                 <w:webHidden/>
               </w:rPr>
-              <w:instrText xml:space="preserve"> PAGEREF _Toc44335035 \h </w:instrText>
+              <w:instrText xml:space="preserve"> PAGEREF _Toc44361680 \h </w:instrText>
             </w:r>
             <w:r>
               <w:rPr>
@@ -1281,7 +1281,7 @@
               <w:szCs w:val="24"/>
             </w:rPr>
           </w:pPr>
-          <w:hyperlink w:anchor="_Toc44335036" w:history="1">
+          <w:hyperlink w:anchor="_Toc44361681" w:history="1">
             <w:r>
               <w:rPr>
                 <w:rStyle w:val="Hyperlink"/>
@@ -1309,7 +1309,7 @@
                 <w:noProof/>
                 <w:webHidden/>
               </w:rPr>
-              <w:instrText xml:space="preserve"> PAGEREF _Toc44335036 \h </w:instrText>
+              <w:instrText xml:space="preserve"> PAGEREF _Toc44361681 \h </w:instrText>
             </w:r>
             <w:r>
               <w:rPr>
@@ -1353,7 +1353,7 @@
               <w:szCs w:val="24"/>
             </w:rPr>
           </w:pPr>
-          <w:hyperlink w:anchor="_Toc44335037" w:history="1">
+          <w:hyperlink w:anchor="_Toc44361682" w:history="1">
             <w:r>
               <w:rPr>
                 <w:rStyle w:val="Hyperlink"/>
@@ -1381,7 +1381,7 @@
                 <w:noProof/>
                 <w:webHidden/>
               </w:rPr>
-              <w:instrText xml:space="preserve"> PAGEREF _Toc44335037 \h </w:instrText>
+              <w:instrText xml:space="preserve"> PAGEREF _Toc44361682 \h </w:instrText>
             </w:r>
             <w:r>
               <w:rPr>
@@ -1425,7 +1425,7 @@
               <w:szCs w:val="24"/>
             </w:rPr>
           </w:pPr>
-          <w:hyperlink w:anchor="_Toc44335038" w:history="1">
+          <w:hyperlink w:anchor="_Toc44361683" w:history="1">
             <w:r>
               <w:rPr>
                 <w:rStyle w:val="Hyperlink"/>
@@ -1453,7 +1453,7 @@
                 <w:noProof/>
                 <w:webHidden/>
               </w:rPr>
-              <w:instrText xml:space="preserve"> PAGEREF _Toc44335038 \h </w:instrText>
+              <w:instrText xml:space="preserve"> PAGEREF _Toc44361683 \h </w:instrText>
             </w:r>
             <w:r>
               <w:rPr>
@@ -1499,7 +1499,7 @@
               <w:noProof/>
             </w:rPr>
           </w:pPr>
-          <w:hyperlink w:anchor="_Toc44335039" w:history="1">
+          <w:hyperlink w:anchor="_Toc44361684" w:history="1">
             <w:r>
               <w:rPr>
                 <w:rStyle w:val="Hyperlink"/>
@@ -1507,7 +1507,25 @@
                 <w:noProof/>
                 <w:lang w:val="ro-RO"/>
               </w:rPr>
-              <w:t>CAPITOLUL 3 –  Specificațiile aplicației</w:t>
+              <w:t>CAPITOLUL</w:t>
+            </w:r>
+            <w:r>
+              <w:rPr>
+                <w:rStyle w:val="Hyperlink"/>
+                <w:rFonts w:cs="Times New Roman"/>
+                <w:noProof/>
+                <w:lang w:val="ro-RO"/>
+              </w:rPr>
+              <w:t xml:space="preserve"> </w:t>
+            </w:r>
+            <w:r>
+              <w:rPr>
+                <w:rStyle w:val="Hyperlink"/>
+                <w:rFonts w:cs="Times New Roman"/>
+                <w:noProof/>
+                <w:lang w:val="ro-RO"/>
+              </w:rPr>
+              <w:t>3 –  Specificațiile aplicației</w:t>
             </w:r>
             <w:r>
               <w:rPr>
@@ -1528,7 +1546,7 @@
                 <w:noProof/>
                 <w:webHidden/>
               </w:rPr>
-              <w:instrText xml:space="preserve"> PAGEREF _Toc44335039 \h </w:instrText>
+              <w:instrText xml:space="preserve"> PAGEREF _Toc44361684 \h </w:instrText>
             </w:r>
             <w:r>
               <w:rPr>
@@ -1572,7 +1590,7 @@
               <w:szCs w:val="24"/>
             </w:rPr>
           </w:pPr>
-          <w:hyperlink w:anchor="_Toc44335040" w:history="1">
+          <w:hyperlink w:anchor="_Toc44361685" w:history="1">
             <w:r>
               <w:rPr>
                 <w:rStyle w:val="Hyperlink"/>
@@ -1600,7 +1618,7 @@
                 <w:noProof/>
                 <w:webHidden/>
               </w:rPr>
-              <w:instrText xml:space="preserve"> PAGEREF _Toc44335040 \h </w:instrText>
+              <w:instrText xml:space="preserve"> PAGEREF _Toc44361685 \h </w:instrText>
             </w:r>
             <w:r>
               <w:rPr>
@@ -1644,7 +1662,7 @@
               <w:szCs w:val="24"/>
             </w:rPr>
           </w:pPr>
-          <w:hyperlink w:anchor="_Toc44335041" w:history="1">
+          <w:hyperlink w:anchor="_Toc44361686" w:history="1">
             <w:r>
               <w:rPr>
                 <w:rStyle w:val="Hyperlink"/>
@@ -1682,7 +1700,7 @@
                 <w:noProof/>
                 <w:webHidden/>
               </w:rPr>
-              <w:instrText xml:space="preserve"> PAGEREF _Toc44335041 \h </w:instrText>
+              <w:instrText xml:space="preserve"> PAGEREF _Toc44361686 \h </w:instrText>
             </w:r>
             <w:r>
               <w:rPr>
@@ -1726,7 +1744,7 @@
               <w:szCs w:val="24"/>
             </w:rPr>
           </w:pPr>
-          <w:hyperlink w:anchor="_Toc44335042" w:history="1">
+          <w:hyperlink w:anchor="_Toc44361687" w:history="1">
             <w:r>
               <w:rPr>
                 <w:rStyle w:val="Hyperlink"/>
@@ -1743,27 +1761,7 @@
                 <w:noProof/>
                 <w:lang w:val="ro-RO"/>
               </w:rPr>
-              <w:t>Co</w:t>
-            </w:r>
-            <w:r>
-              <w:rPr>
-                <w:rStyle w:val="Hyperlink"/>
-                <w:i/>
-                <w:iCs/>
-                <w:noProof/>
-                <w:lang w:val="ro-RO"/>
-              </w:rPr>
-              <w:t>n</w:t>
-            </w:r>
-            <w:r>
-              <w:rPr>
-                <w:rStyle w:val="Hyperlink"/>
-                <w:i/>
-                <w:iCs/>
-                <w:noProof/>
-                <w:lang w:val="ro-RO"/>
-              </w:rPr>
-              <w:t>tact</w:t>
+              <w:t>Contact</w:t>
             </w:r>
             <w:r>
               <w:rPr>
@@ -1784,7 +1782,7 @@
                 <w:noProof/>
                 <w:webHidden/>
               </w:rPr>
-              <w:instrText xml:space="preserve"> PAGEREF _Toc44335042 \h </w:instrText>
+              <w:instrText xml:space="preserve"> PAGEREF _Toc44361687 \h </w:instrText>
             </w:r>
             <w:r>
               <w:rPr>
@@ -1828,7 +1826,7 @@
               <w:szCs w:val="24"/>
             </w:rPr>
           </w:pPr>
-          <w:hyperlink w:anchor="_Toc44335043" w:history="1">
+          <w:hyperlink w:anchor="_Toc44361688" w:history="1">
             <w:r>
               <w:rPr>
                 <w:rStyle w:val="Hyperlink"/>
@@ -1866,7 +1864,7 @@
                 <w:noProof/>
                 <w:webHidden/>
               </w:rPr>
-              <w:instrText xml:space="preserve"> PAGEREF _Toc44335043 \h </w:instrText>
+              <w:instrText xml:space="preserve"> PAGEREF _Toc44361688 \h </w:instrText>
             </w:r>
             <w:r>
               <w:rPr>
@@ -1887,6 +1885,170 @@
                 <w:webHidden/>
               </w:rPr>
               <w:t>23</w:t>
+            </w:r>
+            <w:r>
+              <w:rPr>
+                <w:noProof/>
+                <w:webHidden/>
+              </w:rPr>
+              <w:fldChar w:fldCharType="end"/>
+            </w:r>
+          </w:hyperlink>
+        </w:p>
+        <w:p>
+          <w:pPr>
+            <w:pStyle w:val="TOC3"/>
+            <w:tabs>
+              <w:tab w:val="right" w:leader="dot" w:pos="9350"/>
+            </w:tabs>
+            <w:rPr>
+              <w:rFonts w:asciiTheme="minorHAnsi" w:eastAsiaTheme="minorEastAsia" w:hAnsiTheme="minorHAnsi" w:cstheme="minorBidi"/>
+              <w:noProof/>
+              <w:sz w:val="24"/>
+              <w:szCs w:val="24"/>
+            </w:rPr>
+          </w:pPr>
+          <w:hyperlink w:anchor="_Toc44361689" w:history="1">
+            <w:r>
+              <w:rPr>
+                <w:rStyle w:val="Hyperlink"/>
+                <w:noProof/>
+                <w:lang w:val="ro-RO"/>
+              </w:rPr>
+              <w:t xml:space="preserve">3.5 – Pagina </w:t>
+            </w:r>
+            <w:r>
+              <w:rPr>
+                <w:rStyle w:val="Hyperlink"/>
+                <w:i/>
+                <w:iCs/>
+                <w:noProof/>
+                <w:lang w:val="ro-RO"/>
+              </w:rPr>
+              <w:t>Project Details</w:t>
+            </w:r>
+            <w:r>
+              <w:rPr>
+                <w:noProof/>
+                <w:webHidden/>
+              </w:rPr>
+              <w:tab/>
+            </w:r>
+            <w:r>
+              <w:rPr>
+                <w:noProof/>
+                <w:webHidden/>
+              </w:rPr>
+              <w:fldChar w:fldCharType="begin"/>
+            </w:r>
+            <w:r>
+              <w:rPr>
+                <w:noProof/>
+                <w:webHidden/>
+              </w:rPr>
+              <w:instrText xml:space="preserve"> PAGEREF _Toc44361689 \h </w:instrText>
+            </w:r>
+            <w:r>
+              <w:rPr>
+                <w:noProof/>
+                <w:webHidden/>
+              </w:rPr>
+            </w:r>
+            <w:r>
+              <w:rPr>
+                <w:noProof/>
+                <w:webHidden/>
+              </w:rPr>
+              <w:fldChar w:fldCharType="separate"/>
+            </w:r>
+            <w:r>
+              <w:rPr>
+                <w:noProof/>
+                <w:webHidden/>
+              </w:rPr>
+              <w:t>24</w:t>
+            </w:r>
+            <w:r>
+              <w:rPr>
+                <w:noProof/>
+                <w:webHidden/>
+              </w:rPr>
+              <w:fldChar w:fldCharType="end"/>
+            </w:r>
+          </w:hyperlink>
+        </w:p>
+        <w:p>
+          <w:pPr>
+            <w:pStyle w:val="TOC3"/>
+            <w:tabs>
+              <w:tab w:val="right" w:leader="dot" w:pos="9350"/>
+            </w:tabs>
+            <w:rPr>
+              <w:rFonts w:asciiTheme="minorHAnsi" w:eastAsiaTheme="minorEastAsia" w:hAnsiTheme="minorHAnsi" w:cstheme="minorBidi"/>
+              <w:noProof/>
+              <w:sz w:val="24"/>
+              <w:szCs w:val="24"/>
+            </w:rPr>
+          </w:pPr>
+          <w:hyperlink w:anchor="_Toc44361690" w:history="1">
+            <w:r>
+              <w:rPr>
+                <w:rStyle w:val="Hyperlink"/>
+                <w:noProof/>
+                <w:lang w:val="ro-RO"/>
+              </w:rPr>
+              <w:t xml:space="preserve">3.6 – Pagina </w:t>
+            </w:r>
+            <w:r>
+              <w:rPr>
+                <w:rStyle w:val="Hyperlink"/>
+                <w:i/>
+                <w:iCs/>
+                <w:noProof/>
+                <w:lang w:val="ro-RO"/>
+              </w:rPr>
+              <w:t>Log-In</w:t>
+            </w:r>
+            <w:r>
+              <w:rPr>
+                <w:noProof/>
+                <w:webHidden/>
+              </w:rPr>
+              <w:tab/>
+            </w:r>
+            <w:r>
+              <w:rPr>
+                <w:noProof/>
+                <w:webHidden/>
+              </w:rPr>
+              <w:fldChar w:fldCharType="begin"/>
+            </w:r>
+            <w:r>
+              <w:rPr>
+                <w:noProof/>
+                <w:webHidden/>
+              </w:rPr>
+              <w:instrText xml:space="preserve"> PAGEREF _Toc44361690 \h </w:instrText>
+            </w:r>
+            <w:r>
+              <w:rPr>
+                <w:noProof/>
+                <w:webHidden/>
+              </w:rPr>
+            </w:r>
+            <w:r>
+              <w:rPr>
+                <w:noProof/>
+                <w:webHidden/>
+              </w:rPr>
+              <w:fldChar w:fldCharType="separate"/>
+            </w:r>
+            <w:r>
+              <w:rPr>
+                <w:noProof/>
+                <w:webHidden/>
+              </w:rPr>
+              <w:t>25</w:t>
             </w:r>
             <w:r>
               <w:rPr>
@@ -1912,7 +2074,7 @@
               <w:noProof/>
             </w:rPr>
           </w:pPr>
-          <w:hyperlink w:anchor="_Toc44335044" w:history="1">
+          <w:hyperlink w:anchor="_Toc44361691" w:history="1">
             <w:r>
               <w:rPr>
                 <w:rStyle w:val="Hyperlink"/>
@@ -1941,7 +2103,7 @@
                 <w:noProof/>
                 <w:webHidden/>
               </w:rPr>
-              <w:instrText xml:space="preserve"> PAGEREF _Toc44335044 \h </w:instrText>
+              <w:instrText xml:space="preserve"> PAGEREF _Toc44361691 \h </w:instrText>
             </w:r>
             <w:r>
               <w:rPr>
@@ -1961,7 +2123,7 @@
                 <w:noProof/>
                 <w:webHidden/>
               </w:rPr>
-              <w:t>24</w:t>
+              <w:t>26</w:t>
             </w:r>
             <w:r>
               <w:rPr>
@@ -1987,7 +2149,7 @@
               <w:szCs w:val="24"/>
             </w:rPr>
           </w:pPr>
-          <w:hyperlink w:anchor="_Toc44335045" w:history="1">
+          <w:hyperlink w:anchor="_Toc44361692" w:history="1">
             <w:r>
               <w:rPr>
                 <w:rStyle w:val="Hyperlink"/>
@@ -2015,7 +2177,7 @@
                 <w:noProof/>
                 <w:webHidden/>
               </w:rPr>
-              <w:instrText xml:space="preserve"> PAGEREF _Toc44335045 \h </w:instrText>
+              <w:instrText xml:space="preserve"> PAGEREF _Toc44361692 \h </w:instrText>
             </w:r>
             <w:r>
               <w:rPr>
@@ -2035,7 +2197,7 @@
                 <w:noProof/>
                 <w:webHidden/>
               </w:rPr>
-              <w:t>24</w:t>
+              <w:t>26</w:t>
             </w:r>
             <w:r>
               <w:rPr>
@@ -2061,7 +2223,7 @@
               <w:noProof/>
             </w:rPr>
           </w:pPr>
-          <w:hyperlink w:anchor="_Toc44335046" w:history="1">
+          <w:hyperlink w:anchor="_Toc44361693" w:history="1">
             <w:r>
               <w:rPr>
                 <w:rStyle w:val="Hyperlink"/>
@@ -2089,7 +2251,7 @@
                 <w:noProof/>
                 <w:webHidden/>
               </w:rPr>
-              <w:instrText xml:space="preserve"> PAGEREF _Toc44335046 \h </w:instrText>
+              <w:instrText xml:space="preserve"> PAGEREF _Toc44361693 \h </w:instrText>
             </w:r>
             <w:r>
               <w:rPr>
@@ -2109,7 +2271,7 @@
                 <w:noProof/>
                 <w:webHidden/>
               </w:rPr>
-              <w:t>25</w:t>
+              <w:t>28</w:t>
             </w:r>
             <w:r>
               <w:rPr>
@@ -2135,7 +2297,7 @@
               <w:szCs w:val="24"/>
             </w:rPr>
           </w:pPr>
-          <w:hyperlink w:anchor="_Toc44335047" w:history="1">
+          <w:hyperlink w:anchor="_Toc44361694" w:history="1">
             <w:r>
               <w:rPr>
                 <w:rStyle w:val="Hyperlink"/>
@@ -2163,7 +2325,7 @@
                 <w:noProof/>
                 <w:webHidden/>
               </w:rPr>
-              <w:instrText xml:space="preserve"> PAGEREF _Toc44335047 \h </w:instrText>
+              <w:instrText xml:space="preserve"> PAGEREF _Toc44361694 \h </w:instrText>
             </w:r>
             <w:r>
               <w:rPr>
@@ -2183,7 +2345,7 @@
                 <w:noProof/>
                 <w:webHidden/>
               </w:rPr>
-              <w:t>26</w:t>
+              <w:t>29</w:t>
             </w:r>
             <w:r>
               <w:rPr>
@@ -2207,7 +2369,7 @@
               <w:szCs w:val="24"/>
             </w:rPr>
           </w:pPr>
-          <w:hyperlink w:anchor="_Toc44335048" w:history="1">
+          <w:hyperlink w:anchor="_Toc44361695" w:history="1">
             <w:r>
               <w:rPr>
                 <w:rStyle w:val="Hyperlink"/>
@@ -2235,7 +2397,7 @@
                 <w:noProof/>
                 <w:webHidden/>
               </w:rPr>
-              <w:instrText xml:space="preserve"> PAGEREF _Toc44335048 \h </w:instrText>
+              <w:instrText xml:space="preserve"> PAGEREF _Toc44361695 \h </w:instrText>
             </w:r>
             <w:r>
               <w:rPr>
@@ -2255,7 +2417,7 @@
                 <w:noProof/>
                 <w:webHidden/>
               </w:rPr>
-              <w:t>26</w:t>
+              <w:t>29</w:t>
             </w:r>
             <w:r>
               <w:rPr>
@@ -2279,7 +2441,7 @@
               <w:szCs w:val="24"/>
             </w:rPr>
           </w:pPr>
-          <w:hyperlink w:anchor="_Toc44335049" w:history="1">
+          <w:hyperlink w:anchor="_Toc44361696" w:history="1">
             <w:r>
               <w:rPr>
                 <w:rStyle w:val="Hyperlink"/>
@@ -2307,7 +2469,7 @@
                 <w:noProof/>
                 <w:webHidden/>
               </w:rPr>
-              <w:instrText xml:space="preserve"> PAGEREF _Toc44335049 \h </w:instrText>
+              <w:instrText xml:space="preserve"> PAGEREF _Toc44361696 \h </w:instrText>
             </w:r>
             <w:r>
               <w:rPr>
@@ -2327,7 +2489,7 @@
                 <w:noProof/>
                 <w:webHidden/>
               </w:rPr>
-              <w:t>26</w:t>
+              <w:t>29</w:t>
             </w:r>
             <w:r>
               <w:rPr>
@@ -2351,7 +2513,7 @@
               <w:szCs w:val="24"/>
             </w:rPr>
           </w:pPr>
-          <w:hyperlink w:anchor="_Toc44335050" w:history="1">
+          <w:hyperlink w:anchor="_Toc44361697" w:history="1">
             <w:r>
               <w:rPr>
                 <w:rStyle w:val="Hyperlink"/>
@@ -2379,7 +2541,7 @@
                 <w:noProof/>
                 <w:webHidden/>
               </w:rPr>
-              <w:instrText xml:space="preserve"> PAGEREF _Toc44335050 \h </w:instrText>
+              <w:instrText xml:space="preserve"> PAGEREF _Toc44361697 \h </w:instrText>
             </w:r>
             <w:r>
               <w:rPr>
@@ -2399,7 +2561,7 @@
                 <w:noProof/>
                 <w:webHidden/>
               </w:rPr>
-              <w:t>26</w:t>
+              <w:t>29</w:t>
             </w:r>
             <w:r>
               <w:rPr>
@@ -2423,7 +2585,7 @@
               <w:szCs w:val="24"/>
             </w:rPr>
           </w:pPr>
-          <w:hyperlink w:anchor="_Toc44335051" w:history="1">
+          <w:hyperlink w:anchor="_Toc44361698" w:history="1">
             <w:r>
               <w:rPr>
                 <w:rStyle w:val="Hyperlink"/>
@@ -2451,7 +2613,7 @@
                 <w:noProof/>
                 <w:webHidden/>
               </w:rPr>
-              <w:instrText xml:space="preserve"> PAGEREF _Toc44335051 \h </w:instrText>
+              <w:instrText xml:space="preserve"> PAGEREF _Toc44361698 \h </w:instrText>
             </w:r>
             <w:r>
               <w:rPr>
@@ -2471,7 +2633,7 @@
                 <w:noProof/>
                 <w:webHidden/>
               </w:rPr>
-              <w:t>26</w:t>
+              <w:t>29</w:t>
             </w:r>
             <w:r>
               <w:rPr>
@@ -2495,7 +2657,7 @@
               <w:szCs w:val="24"/>
             </w:rPr>
           </w:pPr>
-          <w:hyperlink w:anchor="_Toc44335052" w:history="1">
+          <w:hyperlink w:anchor="_Toc44361699" w:history="1">
             <w:r>
               <w:rPr>
                 <w:rStyle w:val="Hyperlink"/>
@@ -2523,7 +2685,7 @@
                 <w:noProof/>
                 <w:webHidden/>
               </w:rPr>
-              <w:instrText xml:space="preserve"> PAGEREF _Toc44335052 \h </w:instrText>
+              <w:instrText xml:space="preserve"> PAGEREF _Toc44361699 \h </w:instrText>
             </w:r>
             <w:r>
               <w:rPr>
@@ -2543,7 +2705,7 @@
                 <w:noProof/>
                 <w:webHidden/>
               </w:rPr>
-              <w:t>26</w:t>
+              <w:t>29</w:t>
             </w:r>
             <w:r>
               <w:rPr>
@@ -2569,7 +2731,7 @@
               <w:noProof/>
             </w:rPr>
           </w:pPr>
-          <w:hyperlink w:anchor="_Toc44335053" w:history="1">
+          <w:hyperlink w:anchor="_Toc44361700" w:history="1">
             <w:r>
               <w:rPr>
                 <w:rStyle w:val="Hyperlink"/>
@@ -2598,7 +2760,7 @@
                 <w:noProof/>
                 <w:webHidden/>
               </w:rPr>
-              <w:instrText xml:space="preserve"> PAGEREF _Toc44335053 \h </w:instrText>
+              <w:instrText xml:space="preserve"> PAGEREF _Toc44361700 \h </w:instrText>
             </w:r>
             <w:r>
               <w:rPr>
@@ -2618,7 +2780,7 @@
                 <w:noProof/>
                 <w:webHidden/>
               </w:rPr>
-              <w:t>28</w:t>
+              <w:t>30</w:t>
             </w:r>
             <w:r>
               <w:rPr>
@@ -2644,7 +2806,7 @@
               <w:noProof/>
             </w:rPr>
           </w:pPr>
-          <w:hyperlink w:anchor="_Toc44335054" w:history="1">
+          <w:hyperlink w:anchor="_Toc44361701" w:history="1">
             <w:r>
               <w:rPr>
                 <w:rStyle w:val="Hyperlink"/>
@@ -2673,7 +2835,7 @@
                 <w:noProof/>
                 <w:webHidden/>
               </w:rPr>
-              <w:instrText xml:space="preserve"> PAGEREF _Toc44335054 \h </w:instrText>
+              <w:instrText xml:space="preserve"> PAGEREF _Toc44361701 \h </w:instrText>
             </w:r>
             <w:r>
               <w:rPr>
@@ -2693,7 +2855,7 @@
                 <w:noProof/>
                 <w:webHidden/>
               </w:rPr>
-              <w:t>28</w:t>
+              <w:t>30</w:t>
             </w:r>
             <w:r>
               <w:rPr>
@@ -2719,7 +2881,7 @@
               <w:szCs w:val="24"/>
             </w:rPr>
           </w:pPr>
-          <w:hyperlink w:anchor="_Toc44335055" w:history="1">
+          <w:hyperlink w:anchor="_Toc44361702" w:history="1">
             <w:r>
               <w:rPr>
                 <w:rStyle w:val="Hyperlink"/>
@@ -2747,7 +2909,7 @@
                 <w:noProof/>
                 <w:webHidden/>
               </w:rPr>
-              <w:instrText xml:space="preserve"> PAGEREF _Toc44335055 \h </w:instrText>
+              <w:instrText xml:space="preserve"> PAGEREF _Toc44361702 \h </w:instrText>
             </w:r>
             <w:r>
               <w:rPr>
@@ -2767,7 +2929,7 @@
                 <w:noProof/>
                 <w:webHidden/>
               </w:rPr>
-              <w:t>28</w:t>
+              <w:t>30</w:t>
             </w:r>
             <w:r>
               <w:rPr>
@@ -2793,7 +2955,7 @@
               <w:szCs w:val="24"/>
             </w:rPr>
           </w:pPr>
-          <w:hyperlink w:anchor="_Toc44335056" w:history="1">
+          <w:hyperlink w:anchor="_Toc44361703" w:history="1">
             <w:r>
               <w:rPr>
                 <w:rStyle w:val="Hyperlink"/>
@@ -2821,7 +2983,7 @@
                 <w:noProof/>
                 <w:webHidden/>
               </w:rPr>
-              <w:instrText xml:space="preserve"> PAGEREF _Toc44335056 \h </w:instrText>
+              <w:instrText xml:space="preserve"> PAGEREF _Toc44361703 \h </w:instrText>
             </w:r>
             <w:r>
               <w:rPr>
@@ -2841,7 +3003,7 @@
                 <w:noProof/>
                 <w:webHidden/>
               </w:rPr>
-              <w:t>28</w:t>
+              <w:t>30</w:t>
             </w:r>
             <w:r>
               <w:rPr>
@@ -2867,7 +3029,7 @@
               <w:noProof/>
             </w:rPr>
           </w:pPr>
-          <w:hyperlink w:anchor="_Toc44335057" w:history="1">
+          <w:hyperlink w:anchor="_Toc44361704" w:history="1">
             <w:r>
               <w:rPr>
                 <w:rStyle w:val="Hyperlink"/>
@@ -2896,7 +3058,7 @@
                 <w:noProof/>
                 <w:webHidden/>
               </w:rPr>
-              <w:instrText xml:space="preserve"> PAGEREF _Toc44335057 \h </w:instrText>
+              <w:instrText xml:space="preserve"> PAGEREF _Toc44361704 \h </w:instrText>
             </w:r>
             <w:r>
               <w:rPr>
@@ -2916,7 +3078,7 @@
                 <w:noProof/>
                 <w:webHidden/>
               </w:rPr>
-              <w:t>28</w:t>
+              <w:t>31</w:t>
             </w:r>
             <w:r>
               <w:rPr>
@@ -2961,7 +3123,7 @@
           <w:lang w:val="ro-RO"/>
         </w:rPr>
       </w:pPr>
-      <w:bookmarkStart w:id="0" w:name="_Toc44335020"/>
+      <w:bookmarkStart w:id="0" w:name="_Toc44361665"/>
       <w:r>
         <w:rPr>
           <w:rFonts w:cs="Times New Roman"/>
@@ -3267,7 +3429,14 @@
         <w:rPr>
           <w:lang w:val="ro-RO"/>
         </w:rPr>
-        <w:t xml:space="preserve"> a limbajului de programare </w:t>
+        <w:t xml:space="preserve"> </w:t>
+      </w:r>
+      <w:r>
+        <w:rPr>
+          <w:lang w:val="ro-RO"/>
+        </w:rPr>
+        <w:lastRenderedPageBreak/>
+        <w:t xml:space="preserve">a limbajului de programare </w:t>
       </w:r>
       <w:proofErr w:type="spellStart"/>
       <w:r>
@@ -3331,14 +3500,7 @@
         <w:rPr>
           <w:lang w:val="ro-RO"/>
         </w:rPr>
-        <w:t xml:space="preserve"> poate fi folosit gratuit, fără restricții. De </w:t>
-      </w:r>
-      <w:r>
-        <w:rPr>
-          <w:lang w:val="ro-RO"/>
-        </w:rPr>
-        <w:lastRenderedPageBreak/>
-        <w:t xml:space="preserve">asemenea, a fost ales sistemul de gestiune a bazelor de date relaționale </w:t>
+        <w:t xml:space="preserve"> poate fi folosit gratuit, fără restricții. De asemenea, a fost ales sistemul de gestiune a bazelor de date relaționale </w:t>
       </w:r>
       <w:proofErr w:type="spellStart"/>
       <w:r>
@@ -3833,7 +3995,7 @@
           <w:lang w:val="ro-RO"/>
         </w:rPr>
       </w:pPr>
-      <w:bookmarkStart w:id="1" w:name="_Toc44335021"/>
+      <w:bookmarkStart w:id="1" w:name="_Toc44361666"/>
       <w:r>
         <w:rPr>
           <w:rFonts w:cs="Times New Roman"/>
@@ -4132,7 +4294,15 @@
           <w:bdr w:val="none" w:sz="0" w:space="0" w:color="auto" w:frame="1"/>
           <w:lang w:val="ro-RO"/>
         </w:rPr>
-        <w:t xml:space="preserve">aveau doar persoanele care erau desemnate pentru utilizare </w:t>
+        <w:t xml:space="preserve">aveau doar persoanele care erau desemnate pentru </w:t>
+      </w:r>
+      <w:r>
+        <w:rPr>
+          <w:bdr w:val="none" w:sz="0" w:space="0" w:color="auto" w:frame="1"/>
+          <w:lang w:val="ro-RO"/>
+        </w:rPr>
+        <w:lastRenderedPageBreak/>
+        <w:t xml:space="preserve">utilizare </w:t>
       </w:r>
       <w:r>
         <w:rPr>
@@ -4176,12 +4346,11 @@
           <w:lang w:val="ro-RO"/>
         </w:rPr>
       </w:pPr>
-      <w:bookmarkStart w:id="2" w:name="_Toc44335022"/>
-      <w:r>
-        <w:rPr>
-          <w:lang w:val="ro-RO"/>
-        </w:rPr>
-        <w:lastRenderedPageBreak/>
+      <w:bookmarkStart w:id="2" w:name="_Toc44361667"/>
+      <w:r>
+        <w:rPr>
+          <w:lang w:val="ro-RO"/>
+        </w:rPr>
         <w:t>Tema proiectului</w:t>
       </w:r>
       <w:bookmarkEnd w:id="2"/>
@@ -4489,7 +4658,7 @@
           <w:lang w:val="ro-RO"/>
         </w:rPr>
       </w:pPr>
-      <w:bookmarkStart w:id="3" w:name="_Toc44335023"/>
+      <w:bookmarkStart w:id="3" w:name="_Toc44361668"/>
       <w:r>
         <w:rPr>
           <w:rFonts w:cs="Times New Roman"/>
@@ -4686,7 +4855,7 @@
           <w:lang w:val="ro-RO"/>
         </w:rPr>
       </w:pPr>
-      <w:bookmarkStart w:id="4" w:name="_Toc44335024"/>
+      <w:bookmarkStart w:id="4" w:name="_Toc44361669"/>
       <w:r>
         <w:rPr>
           <w:lang w:val="ro-RO"/>
@@ -4750,7 +4919,14 @@
         <w:rPr>
           <w:lang w:val="ro-RO"/>
         </w:rPr>
-        <w:t>nele dintre aceste calculatoare oferind o multitudine de servicii, în timp ce altele oferă o diversitate de informații pentru oamenii de pe întregul glob.</w:t>
+        <w:t xml:space="preserve">nele dintre aceste </w:t>
+      </w:r>
+      <w:r>
+        <w:rPr>
+          <w:lang w:val="ro-RO"/>
+        </w:rPr>
+        <w:lastRenderedPageBreak/>
+        <w:t>calculatoare oferind o multitudine de servicii, în timp ce altele oferă o diversitate de informații pentru oamenii de pe întregul glob.</w:t>
       </w:r>
     </w:p>
     <w:p>
@@ -4765,7 +4941,6 @@
           <w:noProof/>
           <w:lang w:val="ro-RO"/>
         </w:rPr>
-        <w:lastRenderedPageBreak/>
         <w:drawing>
           <wp:inline distT="0" distB="0" distL="0" distR="0" wp14:anchorId="7DBE4119" wp14:editId="4A57F200">
             <wp:extent cx="4856671" cy="3190563"/>
@@ -4886,7 +5061,7 @@
         </w:rPr>
         <w:tab/>
       </w:r>
-      <w:bookmarkStart w:id="5" w:name="_Toc44335025"/>
+      <w:bookmarkStart w:id="5" w:name="_Toc44361670"/>
       <w:r>
         <w:rPr>
           <w:lang w:val="ro-RO"/>
@@ -5055,6 +5230,7 @@
         <w:rPr>
           <w:lang w:val="ro-RO"/>
         </w:rPr>
+        <w:lastRenderedPageBreak/>
         <w:tab/>
         <w:t>Paginile Web, în sine, pot fi documente foarte complexe, interesante și atractive. Acestea sunt memorate pe HDD-ul (</w:t>
       </w:r>
@@ -5070,14 +5246,7 @@
         <w:rPr>
           <w:lang w:val="ro-RO"/>
         </w:rPr>
-        <w:t xml:space="preserve">) unui sever </w:t>
-      </w:r>
-      <w:r>
-        <w:rPr>
-          <w:lang w:val="ro-RO"/>
-        </w:rPr>
-        <w:lastRenderedPageBreak/>
-        <w:t>specializat, sunt gestionate printr-un software special</w:t>
+        <w:t>) unui sever specializat, sunt gestionate printr-un software special</w:t>
       </w:r>
       <w:r>
         <w:rPr>
@@ -5694,7 +5863,7 @@
         </w:rPr>
         <w:tab/>
       </w:r>
-      <w:bookmarkStart w:id="6" w:name="_Toc44335026"/>
+      <w:bookmarkStart w:id="6" w:name="_Toc44361671"/>
       <w:r>
         <w:rPr>
           <w:lang w:val="ro-RO"/>
@@ -5717,7 +5886,7 @@
           <w:lang w:val="ro-RO"/>
         </w:rPr>
       </w:pPr>
-      <w:bookmarkStart w:id="7" w:name="_Toc44335027"/>
+      <w:bookmarkStart w:id="7" w:name="_Toc44361672"/>
       <w:r>
         <w:rPr>
           <w:lang w:val="ro-RO"/>
@@ -5880,7 +6049,7 @@
           <w:lang w:val="ro-RO"/>
         </w:rPr>
       </w:pPr>
-      <w:bookmarkStart w:id="8" w:name="_Toc44335028"/>
+      <w:bookmarkStart w:id="8" w:name="_Toc44361673"/>
       <w:r>
         <w:rPr>
           <w:lang w:val="ro-RO"/>
@@ -6060,7 +6229,7 @@
           <w:lang w:val="ro-RO"/>
         </w:rPr>
       </w:pPr>
-      <w:bookmarkStart w:id="9" w:name="_Toc44335029"/>
+      <w:bookmarkStart w:id="9" w:name="_Toc44361674"/>
       <w:r>
         <w:rPr>
           <w:lang w:val="ro-RO"/>
@@ -6731,7 +6900,7 @@
         </w:rPr>
         <w:tab/>
       </w:r>
-      <w:bookmarkStart w:id="10" w:name="_Toc44335030"/>
+      <w:bookmarkStart w:id="10" w:name="_Toc44361675"/>
       <w:r>
         <w:rPr>
           <w:lang w:val="ro-RO"/>
@@ -7710,7 +7879,7 @@
           <w:lang w:val="ro-RO"/>
         </w:rPr>
       </w:pPr>
-      <w:bookmarkStart w:id="11" w:name="_Toc44335031"/>
+      <w:bookmarkStart w:id="11" w:name="_Toc44361676"/>
       <w:r>
         <w:rPr>
           <w:lang w:val="ro-RO"/>
@@ -7895,7 +8064,7 @@
         </w:rPr>
         <w:tab/>
       </w:r>
-      <w:bookmarkStart w:id="12" w:name="_Toc44335032"/>
+      <w:bookmarkStart w:id="12" w:name="_Toc44361677"/>
       <w:r>
         <w:rPr>
           <w:lang w:val="ro-RO"/>
@@ -8156,7 +8325,7 @@
           <w:lang w:val="ro-RO"/>
         </w:rPr>
       </w:pPr>
-      <w:bookmarkStart w:id="13" w:name="_Toc44335033"/>
+      <w:bookmarkStart w:id="13" w:name="_Toc44361678"/>
       <w:r>
         <w:rPr>
           <w:lang w:val="ro-RO"/>
@@ -8409,7 +8578,7 @@
           <w:lang w:val="ro-RO"/>
         </w:rPr>
       </w:pPr>
-      <w:bookmarkStart w:id="14" w:name="_Toc44335034"/>
+      <w:bookmarkStart w:id="14" w:name="_Toc44361679"/>
       <w:r>
         <w:rPr>
           <w:lang w:val="ro-RO"/>
@@ -9043,7 +9212,7 @@
           <w:lang w:val="ro-RO"/>
         </w:rPr>
       </w:pPr>
-      <w:bookmarkStart w:id="15" w:name="_Toc44335035"/>
+      <w:bookmarkStart w:id="15" w:name="_Toc44361680"/>
       <w:r>
         <w:rPr>
           <w:lang w:val="ro-RO"/>
@@ -9648,7 +9817,7 @@
         </w:rPr>
         <w:tab/>
       </w:r>
-      <w:bookmarkStart w:id="16" w:name="_Toc44335036"/>
+      <w:bookmarkStart w:id="16" w:name="_Toc44361681"/>
       <w:r>
         <w:rPr>
           <w:lang w:val="ro-RO"/>
@@ -10063,7 +10232,7 @@
           <w:lang w:val="ro-RO"/>
         </w:rPr>
       </w:pPr>
-      <w:bookmarkStart w:id="17" w:name="_Toc44335037"/>
+      <w:bookmarkStart w:id="17" w:name="_Toc44361682"/>
       <w:r>
         <w:rPr>
           <w:lang w:val="ro-RO"/>
@@ -10198,7 +10367,7 @@
           <w:lang w:val="ro-RO"/>
         </w:rPr>
       </w:pPr>
-      <w:bookmarkStart w:id="18" w:name="_Toc44335038"/>
+      <w:bookmarkStart w:id="18" w:name="_Toc44361683"/>
       <w:r>
         <w:rPr>
           <w:lang w:val="ro-RO"/>
@@ -10433,7 +10602,7 @@
           <w:lang w:val="ro-RO"/>
         </w:rPr>
       </w:pPr>
-      <w:bookmarkStart w:id="19" w:name="_Toc44335039"/>
+      <w:bookmarkStart w:id="19" w:name="_Toc44361684"/>
       <w:r>
         <w:rPr>
           <w:rFonts w:cs="Times New Roman"/>
@@ -10744,7 +10913,6 @@
     </w:p>
     <w:p>
       <w:pPr>
-        <w:spacing w:line="240" w:lineRule="auto"/>
         <w:rPr>
           <w:sz w:val="24"/>
           <w:lang w:val="ro-RO"/>
@@ -10840,13 +11008,6 @@
     </w:p>
     <w:p>
       <w:pPr>
-        <w:rPr>
-          <w:lang w:val="ro-RO"/>
-        </w:rPr>
-      </w:pPr>
-    </w:p>
-    <w:p>
-      <w:pPr>
         <w:jc w:val="center"/>
         <w:rPr>
           <w:lang w:val="ro-RO"/>
@@ -10858,9 +11019,9 @@
           <w:lang w:val="ro-RO"/>
         </w:rPr>
         <w:drawing>
-          <wp:inline distT="0" distB="0" distL="0" distR="0" wp14:anchorId="6030A57C" wp14:editId="038C577D">
-            <wp:extent cx="4144161" cy="2386436"/>
-            <wp:effectExtent l="0" t="0" r="0" b="1270"/>
+          <wp:inline distT="0" distB="0" distL="0" distR="0" wp14:anchorId="6030A57C" wp14:editId="3741B4BF">
+            <wp:extent cx="4096430" cy="2358951"/>
+            <wp:effectExtent l="0" t="0" r="0" b="3810"/>
             <wp:docPr id="5" name="Picture 5"/>
             <wp:cNvGraphicFramePr>
               <a:graphicFrameLocks xmlns:a="http://schemas.openxmlformats.org/drawingml/2006/main" noChangeAspect="1"/>
@@ -10887,7 +11048,7 @@
                   <pic:spPr>
                     <a:xfrm>
                       <a:off x="0" y="0"/>
-                      <a:ext cx="4164606" cy="2398210"/>
+                      <a:ext cx="4160449" cy="2395817"/>
                     </a:xfrm>
                     <a:prstGeom prst="rect">
                       <a:avLst/>
@@ -10996,67 +11157,17 @@
     </w:p>
     <w:p>
       <w:pPr>
-        <w:rPr>
-          <w:lang w:val="ro-RO"/>
-        </w:rPr>
-      </w:pPr>
+        <w:pStyle w:val="Heading3"/>
+        <w:rPr>
+          <w:lang w:val="ro-RO"/>
+        </w:rPr>
+      </w:pPr>
+      <w:bookmarkStart w:id="20" w:name="_Toc44361685"/>
       <w:r>
         <w:rPr>
           <w:lang w:val="ro-RO"/>
         </w:rPr>
         <w:lastRenderedPageBreak/>
-        <w:tab/>
-        <w:t xml:space="preserve">În acest moment, aplicația este funcțională și poate fi accesată pe un domeniu </w:t>
-      </w:r>
-      <w:r>
-        <w:rPr>
-          <w:i/>
-          <w:iCs/>
-          <w:lang w:val="ro-RO"/>
-        </w:rPr>
-        <w:t>live</w:t>
-      </w:r>
-      <w:r>
-        <w:rPr>
-          <w:lang w:val="ro-RO"/>
-        </w:rPr>
-        <w:t xml:space="preserve">, la adresa </w:t>
-      </w:r>
-      <w:hyperlink r:id="rId13" w:history="1">
-        <w:r>
-          <w:rPr>
-            <w:rStyle w:val="Hyperlink"/>
-            <w:lang w:val="ro-RO"/>
-          </w:rPr>
-          <w:t>https://devspace.ro</w:t>
-        </w:r>
-      </w:hyperlink>
-      <w:r>
-        <w:rPr>
-          <w:lang w:val="ro-RO"/>
-        </w:rPr>
-        <w:t>.</w:t>
-      </w:r>
-    </w:p>
-    <w:p>
-      <w:pPr>
-        <w:rPr>
-          <w:lang w:val="ro-RO"/>
-        </w:rPr>
-      </w:pPr>
-    </w:p>
-    <w:p>
-      <w:pPr>
-        <w:pStyle w:val="Heading3"/>
-        <w:rPr>
-          <w:lang w:val="ro-RO"/>
-        </w:rPr>
-      </w:pPr>
-      <w:bookmarkStart w:id="20" w:name="_Toc44335040"/>
-      <w:r>
-        <w:rPr>
-          <w:lang w:val="ro-RO"/>
-        </w:rPr>
         <w:t>3.1 – Pagina de start</w:t>
       </w:r>
       <w:bookmarkEnd w:id="20"/>
@@ -11106,9 +11217,9 @@
           <w:lang w:val="ro-RO"/>
         </w:rPr>
         <w:drawing>
-          <wp:inline distT="0" distB="0" distL="0" distR="0" wp14:anchorId="7C103DB3" wp14:editId="0E9E723F">
-            <wp:extent cx="5437444" cy="2873829"/>
-            <wp:effectExtent l="0" t="0" r="0" b="0"/>
+          <wp:inline distT="0" distB="0" distL="0" distR="0" wp14:anchorId="7C103DB3" wp14:editId="7B538AEC">
+            <wp:extent cx="5258305" cy="2779150"/>
+            <wp:effectExtent l="0" t="0" r="0" b="2540"/>
             <wp:docPr id="11" name="Picture 11"/>
             <wp:cNvGraphicFramePr>
               <a:graphicFrameLocks xmlns:a="http://schemas.openxmlformats.org/drawingml/2006/main" noChangeAspect="1"/>
@@ -11121,7 +11232,7 @@
                     <pic:cNvPicPr/>
                   </pic:nvPicPr>
                   <pic:blipFill>
-                    <a:blip r:embed="rId14" cstate="print">
+                    <a:blip r:embed="rId13" cstate="print">
                       <a:extLst>
                         <a:ext uri="{28A0092B-C50C-407E-A947-70E740481C1C}">
                           <a14:useLocalDpi xmlns:a14="http://schemas.microsoft.com/office/drawing/2010/main" val="0"/>
@@ -11135,7 +11246,7 @@
                   <pic:spPr>
                     <a:xfrm>
                       <a:off x="0" y="0"/>
-                      <a:ext cx="5564964" cy="2941227"/>
+                      <a:ext cx="5400954" cy="2854544"/>
                     </a:xfrm>
                     <a:prstGeom prst="rect">
                       <a:avLst/>
@@ -11246,7 +11357,19 @@
         <w:rPr>
           <w:lang w:val="ro-RO"/>
         </w:rPr>
-        <w:t>, sau chiar au fost preluate blocuri de elemente din aceeași librărie sau din MDB-</w:t>
+        <w:t xml:space="preserve">, sau chiar au fost preluate </w:t>
+      </w:r>
+      <w:r>
+        <w:rPr>
+          <w:lang w:val="ro-RO"/>
+        </w:rPr>
+        <w:t xml:space="preserve">unele </w:t>
+      </w:r>
+      <w:r>
+        <w:rPr>
+          <w:lang w:val="ro-RO"/>
+        </w:rPr>
+        <w:t>blocuri de elemente din aceeași librărie sau din MDB-</w:t>
       </w:r>
       <w:proofErr w:type="spellStart"/>
       <w:r>
@@ -11292,7 +11415,37 @@
           <w:lang w:val="ro-RO"/>
         </w:rPr>
         <w:tab/>
-        <w:t xml:space="preserve">Bara de navigație, meniul, </w:t>
+        <w:t xml:space="preserve">Bara de navigație </w:t>
+      </w:r>
+      <w:r>
+        <w:rPr>
+          <w:i/>
+          <w:iCs/>
+          <w:lang w:val="ro-RO"/>
+        </w:rPr>
+        <w:t>(</w:t>
+      </w:r>
+      <w:r>
+        <w:rPr>
+          <w:i/>
+          <w:iCs/>
+          <w:lang w:val="ro-RO"/>
+        </w:rPr>
+        <w:t>meniul</w:t>
+      </w:r>
+      <w:r>
+        <w:rPr>
+          <w:i/>
+          <w:iCs/>
+          <w:lang w:val="ro-RO"/>
+        </w:rPr>
+        <w:t>)</w:t>
+      </w:r>
+      <w:r>
+        <w:rPr>
+          <w:lang w:val="ro-RO"/>
+        </w:rPr>
+        <w:t xml:space="preserve"> </w:t>
       </w:r>
       <w:r>
         <w:rPr>
@@ -11328,7 +11481,7 @@
                     <pic:cNvPicPr/>
                   </pic:nvPicPr>
                   <pic:blipFill>
-                    <a:blip r:embed="rId15" cstate="print">
+                    <a:blip r:embed="rId14" cstate="print">
                       <a:extLst>
                         <a:ext uri="{28A0092B-C50C-407E-A947-70E740481C1C}">
                           <a14:useLocalDpi xmlns:a14="http://schemas.microsoft.com/office/drawing/2010/main" val="0"/>
@@ -11439,71 +11592,71 @@
         <w:rPr>
           <w:lang w:val="ro-RO"/>
         </w:rPr>
+        <w:t>urmând ca ac</w:t>
+      </w:r>
+      <w:r>
+        <w:rPr>
+          <w:lang w:val="ro-RO"/>
+        </w:rPr>
+        <w:t>ea</w:t>
+      </w:r>
+      <w:r>
+        <w:rPr>
+          <w:lang w:val="ro-RO"/>
+        </w:rPr>
+        <w:t xml:space="preserve">sta să se modifice în mod dinamic, prin intermediul unui </w:t>
+      </w:r>
+      <w:r>
+        <w:rPr>
+          <w:i/>
+          <w:iCs/>
+          <w:lang w:val="ro-RO"/>
+        </w:rPr>
+        <w:t>cookie</w:t>
+      </w:r>
+      <w:r>
+        <w:rPr>
+          <w:lang w:val="ro-RO"/>
+        </w:rPr>
+        <w:t xml:space="preserve"> creat la momentul realizării cu succes a operației de autentificare, și a unei funcții de verificare a autentificării </w:t>
+      </w:r>
+      <w:proofErr w:type="spellStart"/>
+      <w:r>
+        <w:rPr>
+          <w:i/>
+          <w:iCs/>
+          <w:lang w:val="ro-RO"/>
+        </w:rPr>
+        <w:t>isAuth</w:t>
+      </w:r>
+      <w:proofErr w:type="spellEnd"/>
+      <w:r>
+        <w:rPr>
+          <w:i/>
+          <w:iCs/>
+          <w:lang w:val="ro-RO"/>
+        </w:rPr>
+        <w:t>()</w:t>
+      </w:r>
+      <w:r>
+        <w:rPr>
+          <w:lang w:val="ro-RO"/>
+        </w:rPr>
+        <w:t>.</w:t>
+      </w:r>
+    </w:p>
+    <w:p>
+      <w:pPr>
+        <w:rPr>
+          <w:lang w:val="ro-RO"/>
+        </w:rPr>
+      </w:pPr>
+      <w:r>
+        <w:rPr>
+          <w:noProof/>
+          <w:lang w:val="ro-RO"/>
+        </w:rPr>
         <w:lastRenderedPageBreak/>
-        <w:t>urmând ca ac</w:t>
-      </w:r>
-      <w:r>
-        <w:rPr>
-          <w:lang w:val="ro-RO"/>
-        </w:rPr>
-        <w:t>ea</w:t>
-      </w:r>
-      <w:r>
-        <w:rPr>
-          <w:lang w:val="ro-RO"/>
-        </w:rPr>
-        <w:t xml:space="preserve">sta să se modifice în mod dinamic, prin intermediul unui </w:t>
-      </w:r>
-      <w:r>
-        <w:rPr>
-          <w:i/>
-          <w:iCs/>
-          <w:lang w:val="ro-RO"/>
-        </w:rPr>
-        <w:t>cookie</w:t>
-      </w:r>
-      <w:r>
-        <w:rPr>
-          <w:lang w:val="ro-RO"/>
-        </w:rPr>
-        <w:t xml:space="preserve"> creat la momentul realizării cu succes a operației de autentificare, și a unei funcții de verificare a autentificării </w:t>
-      </w:r>
-      <w:proofErr w:type="spellStart"/>
-      <w:r>
-        <w:rPr>
-          <w:i/>
-          <w:iCs/>
-          <w:lang w:val="ro-RO"/>
-        </w:rPr>
-        <w:t>isAuth</w:t>
-      </w:r>
-      <w:proofErr w:type="spellEnd"/>
-      <w:r>
-        <w:rPr>
-          <w:i/>
-          <w:iCs/>
-          <w:lang w:val="ro-RO"/>
-        </w:rPr>
-        <w:t>()</w:t>
-      </w:r>
-      <w:r>
-        <w:rPr>
-          <w:lang w:val="ro-RO"/>
-        </w:rPr>
-        <w:t>.</w:t>
-      </w:r>
-    </w:p>
-    <w:p>
-      <w:pPr>
-        <w:rPr>
-          <w:lang w:val="ro-RO"/>
-        </w:rPr>
-      </w:pPr>
-      <w:r>
-        <w:rPr>
-          <w:noProof/>
-          <w:lang w:val="ro-RO"/>
-        </w:rPr>
         <w:drawing>
           <wp:inline distT="0" distB="0" distL="0" distR="0" wp14:anchorId="1DFF5B5E" wp14:editId="701187B9">
             <wp:extent cx="6258560" cy="434975"/>
@@ -11520,7 +11673,7 @@
                     <pic:cNvPicPr/>
                   </pic:nvPicPr>
                   <pic:blipFill>
-                    <a:blip r:embed="rId16" cstate="print">
+                    <a:blip r:embed="rId15" cstate="print">
                       <a:extLst>
                         <a:ext uri="{28A0092B-C50C-407E-A947-70E740481C1C}">
                           <a14:useLocalDpi xmlns:a14="http://schemas.microsoft.com/office/drawing/2010/main" val="0"/>
@@ -11711,7 +11864,7 @@
                     <pic:cNvPicPr/>
                   </pic:nvPicPr>
                   <pic:blipFill>
-                    <a:blip r:embed="rId17" cstate="print">
+                    <a:blip r:embed="rId16" cstate="print">
                       <a:extLst>
                         <a:ext uri="{28A0092B-C50C-407E-A947-70E740481C1C}">
                           <a14:useLocalDpi xmlns:a14="http://schemas.microsoft.com/office/drawing/2010/main" val="0"/>
@@ -11764,7 +11917,7 @@
                     <pic:cNvPicPr/>
                   </pic:nvPicPr>
                   <pic:blipFill>
-                    <a:blip r:embed="rId18" cstate="print">
+                    <a:blip r:embed="rId17" cstate="print">
                       <a:extLst>
                         <a:ext uri="{28A0092B-C50C-407E-A947-70E740481C1C}">
                           <a14:useLocalDpi xmlns:a14="http://schemas.microsoft.com/office/drawing/2010/main" val="0"/>
@@ -11904,7 +12057,7 @@
           <w:lang w:val="ro-RO"/>
         </w:rPr>
       </w:pPr>
-      <w:bookmarkStart w:id="21" w:name="_Toc44335041"/>
+      <w:bookmarkStart w:id="21" w:name="_Toc44361686"/>
       <w:r>
         <w:rPr>
           <w:lang w:val="ro-RO"/>
@@ -11974,7 +12127,7 @@
         <w:rPr>
           <w:lang w:val="ro-RO"/>
         </w:rPr>
-        <w:t xml:space="preserve"> încă.</w:t>
+        <w:t>.</w:t>
       </w:r>
     </w:p>
     <w:p>
@@ -11992,13 +12145,361 @@
           <w:lang w:val="ro-RO"/>
         </w:rPr>
       </w:pPr>
-      <w:bookmarkStart w:id="22" w:name="_Toc44335042"/>
+      <w:bookmarkStart w:id="22" w:name="_Toc44361687"/>
       <w:r>
         <w:rPr>
           <w:lang w:val="ro-RO"/>
         </w:rPr>
         <w:t xml:space="preserve">3.3 – Pagina </w:t>
       </w:r>
+      <w:bookmarkEnd w:id="22"/>
+      <w:proofErr w:type="spellStart"/>
+      <w:r>
+        <w:rPr>
+          <w:i/>
+          <w:iCs/>
+          <w:lang w:val="ro-RO"/>
+        </w:rPr>
+        <w:t>Resume</w:t>
+      </w:r>
+      <w:proofErr w:type="spellEnd"/>
+    </w:p>
+    <w:p>
+      <w:pPr>
+        <w:ind w:firstLine="720"/>
+        <w:rPr>
+          <w:lang w:val="ro-RO"/>
+        </w:rPr>
+      </w:pPr>
+      <w:r>
+        <w:rPr>
+          <w:lang w:val="ro-RO"/>
+        </w:rPr>
+        <w:t xml:space="preserve"> </w:t>
+      </w:r>
+      <w:r>
+        <w:rPr>
+          <w:lang w:val="ro-RO"/>
+        </w:rPr>
+        <w:t>În</w:t>
+      </w:r>
+      <w:r>
+        <w:rPr>
+          <w:lang w:val="ro-RO"/>
+        </w:rPr>
+        <w:t xml:space="preserve"> pagina </w:t>
+      </w:r>
+      <w:proofErr w:type="spellStart"/>
+      <w:r>
+        <w:rPr>
+          <w:i/>
+          <w:iCs/>
+          <w:lang w:val="ro-RO"/>
+        </w:rPr>
+        <w:t>Resume</w:t>
+      </w:r>
+      <w:proofErr w:type="spellEnd"/>
+      <w:r>
+        <w:rPr>
+          <w:lang w:val="ro-RO"/>
+        </w:rPr>
+        <w:t xml:space="preserve"> </w:t>
+      </w:r>
+      <w:r>
+        <w:rPr>
+          <w:lang w:val="ro-RO"/>
+        </w:rPr>
+        <w:t>este</w:t>
+      </w:r>
+      <w:r>
+        <w:rPr>
+          <w:lang w:val="ro-RO"/>
+        </w:rPr>
+        <w:t xml:space="preserve"> prezenta</w:t>
+      </w:r>
+      <w:r>
+        <w:rPr>
+          <w:lang w:val="ro-RO"/>
+        </w:rPr>
+        <w:t>t</w:t>
+      </w:r>
+      <w:r>
+        <w:rPr>
+          <w:lang w:val="ro-RO"/>
+        </w:rPr>
+        <w:t xml:space="preserve"> un document de tip </w:t>
+      </w:r>
+      <w:r>
+        <w:rPr>
+          <w:i/>
+          <w:iCs/>
+          <w:lang w:val="ro-RO"/>
+        </w:rPr>
+        <w:t>Curriculum Vitae</w:t>
+      </w:r>
+      <w:r>
+        <w:rPr>
+          <w:lang w:val="ro-RO"/>
+        </w:rPr>
+        <w:t xml:space="preserve"> în format *.</w:t>
+      </w:r>
+      <w:proofErr w:type="spellStart"/>
+      <w:r>
+        <w:rPr>
+          <w:lang w:val="ro-RO"/>
+        </w:rPr>
+        <w:t>pdf</w:t>
+      </w:r>
+      <w:proofErr w:type="spellEnd"/>
+      <w:r>
+        <w:rPr>
+          <w:lang w:val="ro-RO"/>
+        </w:rPr>
+        <w:t>.</w:t>
+      </w:r>
+      <w:r>
+        <w:rPr>
+          <w:lang w:val="ro-RO"/>
+        </w:rPr>
+        <w:t xml:space="preserve"> Pentru facilitarea integrării documentului în structura paginii, am instalat componenta </w:t>
+      </w:r>
+      <w:proofErr w:type="spellStart"/>
+      <w:r>
+        <w:rPr>
+          <w:lang w:val="ro-RO"/>
+        </w:rPr>
+        <w:t>React-Pdf</w:t>
+      </w:r>
+      <w:proofErr w:type="spellEnd"/>
+      <w:r>
+        <w:rPr>
+          <w:lang w:val="ro-RO"/>
+        </w:rPr>
+        <w:t>.</w:t>
+      </w:r>
+    </w:p>
+    <w:p>
+      <w:pPr>
+        <w:ind w:firstLine="720"/>
+        <w:rPr>
+          <w:lang w:val="ro-RO"/>
+        </w:rPr>
+      </w:pPr>
+      <w:r>
+        <w:rPr>
+          <w:lang w:val="ro-RO"/>
+        </w:rPr>
+        <w:t>În pagină sunt disponibile 2 butoane, cu săgeți, pentru a facilita navigarea între paginile documentului. Cum în prezenta lucrare documentul *.</w:t>
+      </w:r>
+      <w:proofErr w:type="spellStart"/>
+      <w:r>
+        <w:rPr>
+          <w:lang w:val="ro-RO"/>
+        </w:rPr>
+        <w:t>pdf</w:t>
+      </w:r>
+      <w:proofErr w:type="spellEnd"/>
+      <w:r>
+        <w:rPr>
+          <w:lang w:val="ro-RO"/>
+        </w:rPr>
+        <w:t xml:space="preserve"> are o singură pagină, codul celor două butoane va fi </w:t>
+      </w:r>
+      <w:r>
+        <w:rPr>
+          <w:i/>
+          <w:iCs/>
+          <w:lang w:val="ro-RO"/>
+        </w:rPr>
+        <w:t>comentat</w:t>
+      </w:r>
+      <w:r>
+        <w:rPr>
+          <w:lang w:val="ro-RO"/>
+        </w:rPr>
+        <w:t>, astfel că acestea nu for fi vizibile în varianta finală a aplicației, dar se pot activa pentru un viitor proiect.</w:t>
+      </w:r>
+    </w:p>
+    <w:p>
+      <w:pPr>
+        <w:jc w:val="center"/>
+        <w:rPr>
+          <w:lang w:val="ro-RO"/>
+        </w:rPr>
+      </w:pPr>
+      <w:r>
+        <w:rPr>
+          <w:noProof/>
+          <w:lang w:val="ro-RO"/>
+        </w:rPr>
+        <w:lastRenderedPageBreak/>
+        <w:drawing>
+          <wp:inline distT="0" distB="0" distL="0" distR="0" wp14:anchorId="40C458B2" wp14:editId="07BE58F3">
+            <wp:extent cx="5233936" cy="2909977"/>
+            <wp:effectExtent l="0" t="0" r="0" b="0"/>
+            <wp:docPr id="15" name="Picture 15"/>
+            <wp:cNvGraphicFramePr>
+              <a:graphicFrameLocks xmlns:a="http://schemas.openxmlformats.org/drawingml/2006/main" noChangeAspect="1"/>
+            </wp:cNvGraphicFramePr>
+            <a:graphic xmlns:a="http://schemas.openxmlformats.org/drawingml/2006/main">
+              <a:graphicData uri="http://schemas.openxmlformats.org/drawingml/2006/picture">
+                <pic:pic xmlns:pic="http://schemas.openxmlformats.org/drawingml/2006/picture">
+                  <pic:nvPicPr>
+                    <pic:cNvPr id="15" name="Fig-3.8.png"/>
+                    <pic:cNvPicPr/>
+                  </pic:nvPicPr>
+                  <pic:blipFill>
+                    <a:blip r:embed="rId18" cstate="print">
+                      <a:extLst>
+                        <a:ext uri="{28A0092B-C50C-407E-A947-70E740481C1C}">
+                          <a14:useLocalDpi xmlns:a14="http://schemas.microsoft.com/office/drawing/2010/main" val="0"/>
+                        </a:ext>
+                      </a:extLst>
+                    </a:blip>
+                    <a:stretch>
+                      <a:fillRect/>
+                    </a:stretch>
+                  </pic:blipFill>
+                  <pic:spPr>
+                    <a:xfrm>
+                      <a:off x="0" y="0"/>
+                      <a:ext cx="5363393" cy="2981953"/>
+                    </a:xfrm>
+                    <a:prstGeom prst="rect">
+                      <a:avLst/>
+                    </a:prstGeom>
+                  </pic:spPr>
+                </pic:pic>
+              </a:graphicData>
+            </a:graphic>
+          </wp:inline>
+        </w:drawing>
+      </w:r>
+    </w:p>
+    <w:p>
+      <w:pPr>
+        <w:jc w:val="center"/>
+        <w:rPr>
+          <w:i/>
+          <w:iCs/>
+          <w:sz w:val="20"/>
+          <w:szCs w:val="18"/>
+          <w:u w:val="single"/>
+          <w:lang w:val="ro-RO"/>
+        </w:rPr>
+      </w:pPr>
+      <w:r>
+        <w:rPr>
+          <w:sz w:val="20"/>
+          <w:szCs w:val="18"/>
+          <w:lang w:val="ro-RO"/>
+        </w:rPr>
+        <w:t xml:space="preserve">Figura </w:t>
+      </w:r>
+      <w:r>
+        <w:rPr>
+          <w:sz w:val="20"/>
+          <w:szCs w:val="18"/>
+          <w:lang w:val="ro-RO"/>
+        </w:rPr>
+        <w:t>3.</w:t>
+      </w:r>
+      <w:r>
+        <w:rPr>
+          <w:sz w:val="20"/>
+          <w:szCs w:val="18"/>
+          <w:lang w:val="ro-RO"/>
+        </w:rPr>
+        <w:t>8</w:t>
+      </w:r>
+      <w:r>
+        <w:rPr>
+          <w:sz w:val="20"/>
+          <w:szCs w:val="18"/>
+          <w:lang w:val="ro-RO"/>
+        </w:rPr>
+        <w:t xml:space="preserve"> </w:t>
+      </w:r>
+      <w:r>
+        <w:rPr>
+          <w:sz w:val="20"/>
+          <w:szCs w:val="18"/>
+          <w:lang w:val="ro-RO"/>
+        </w:rPr>
+        <w:t>–</w:t>
+      </w:r>
+      <w:r>
+        <w:rPr>
+          <w:sz w:val="20"/>
+          <w:szCs w:val="18"/>
+          <w:lang w:val="ro-RO"/>
+        </w:rPr>
+        <w:t xml:space="preserve"> </w:t>
+      </w:r>
+      <w:r>
+        <w:rPr>
+          <w:sz w:val="20"/>
+          <w:szCs w:val="18"/>
+          <w:lang w:val="ro-RO"/>
+        </w:rPr>
+        <w:t>Pagina</w:t>
+      </w:r>
+      <w:r>
+        <w:rPr>
+          <w:i/>
+          <w:iCs/>
+          <w:sz w:val="20"/>
+          <w:szCs w:val="18"/>
+          <w:lang w:val="ro-RO"/>
+        </w:rPr>
+        <w:t xml:space="preserve"> </w:t>
+      </w:r>
+      <w:proofErr w:type="spellStart"/>
+      <w:r>
+        <w:rPr>
+          <w:i/>
+          <w:iCs/>
+          <w:sz w:val="20"/>
+          <w:szCs w:val="18"/>
+          <w:lang w:val="ro-RO"/>
+        </w:rPr>
+        <w:t>Resume</w:t>
+      </w:r>
+      <w:proofErr w:type="spellEnd"/>
+    </w:p>
+    <w:p>
+      <w:pPr>
+        <w:ind w:firstLine="720"/>
+        <w:rPr>
+          <w:lang w:val="ro-RO"/>
+        </w:rPr>
+      </w:pPr>
+    </w:p>
+    <w:p>
+      <w:pPr>
+        <w:pStyle w:val="Heading3"/>
+        <w:rPr>
+          <w:lang w:val="ro-RO"/>
+        </w:rPr>
+      </w:pPr>
+      <w:r>
+        <w:rPr>
+          <w:lang w:val="ro-RO"/>
+        </w:rPr>
+        <w:t>3.</w:t>
+      </w:r>
+      <w:r>
+        <w:rPr>
+          <w:lang w:val="ro-RO"/>
+        </w:rPr>
+        <w:t>4</w:t>
+      </w:r>
+      <w:r>
+        <w:rPr>
+          <w:lang w:val="ro-RO"/>
+        </w:rPr>
+        <w:t xml:space="preserve"> – Pagina </w:t>
+      </w:r>
       <w:r>
         <w:rPr>
           <w:i/>
@@ -12006,103 +12507,6 @@
           <w:lang w:val="ro-RO"/>
         </w:rPr>
         <w:t>Contact</w:t>
-      </w:r>
-      <w:bookmarkEnd w:id="22"/>
-    </w:p>
-    <w:p>
-      <w:pPr>
-        <w:ind w:firstLine="720"/>
-        <w:rPr>
-          <w:lang w:val="ro-RO"/>
-        </w:rPr>
-      </w:pPr>
-      <w:r>
-        <w:rPr>
-          <w:lang w:val="ro-RO"/>
-        </w:rPr>
-        <w:t xml:space="preserve"> </w:t>
-      </w:r>
-      <w:r>
-        <w:rPr>
-          <w:lang w:val="ro-RO"/>
-        </w:rPr>
-        <w:t>În</w:t>
-      </w:r>
-      <w:r>
-        <w:rPr>
-          <w:lang w:val="ro-RO"/>
-        </w:rPr>
-        <w:t xml:space="preserve"> pagina </w:t>
-      </w:r>
-      <w:proofErr w:type="spellStart"/>
-      <w:r>
-        <w:rPr>
-          <w:i/>
-          <w:iCs/>
-          <w:lang w:val="ro-RO"/>
-        </w:rPr>
-        <w:t>Resume</w:t>
-      </w:r>
-      <w:proofErr w:type="spellEnd"/>
-      <w:r>
-        <w:rPr>
-          <w:lang w:val="ro-RO"/>
-        </w:rPr>
-        <w:t xml:space="preserve"> se dorește a fi prezenta</w:t>
-      </w:r>
-      <w:r>
-        <w:rPr>
-          <w:lang w:val="ro-RO"/>
-        </w:rPr>
-        <w:t>t</w:t>
-      </w:r>
-      <w:r>
-        <w:rPr>
-          <w:lang w:val="ro-RO"/>
-        </w:rPr>
-        <w:t xml:space="preserve"> un document de tip </w:t>
-      </w:r>
-      <w:r>
-        <w:rPr>
-          <w:i/>
-          <w:iCs/>
-          <w:lang w:val="ro-RO"/>
-        </w:rPr>
-        <w:t>Curriculum Vitae</w:t>
-      </w:r>
-      <w:r>
-        <w:rPr>
-          <w:lang w:val="ro-RO"/>
-        </w:rPr>
-        <w:t xml:space="preserve"> în format *.</w:t>
-      </w:r>
-      <w:proofErr w:type="spellStart"/>
-      <w:r>
-        <w:rPr>
-          <w:lang w:val="ro-RO"/>
-        </w:rPr>
-        <w:t>pdf</w:t>
-      </w:r>
-      <w:proofErr w:type="spellEnd"/>
-      <w:r>
-        <w:rPr>
-          <w:lang w:val="ro-RO"/>
-        </w:rPr>
-        <w:t xml:space="preserve">, cu posibilitatea de descărcare sau de </w:t>
-      </w:r>
-      <w:proofErr w:type="spellStart"/>
-      <w:r>
-        <w:rPr>
-          <w:lang w:val="ro-RO"/>
-        </w:rPr>
-        <w:t>printare</w:t>
-      </w:r>
-      <w:proofErr w:type="spellEnd"/>
-      <w:r>
-        <w:rPr>
-          <w:lang w:val="ro-RO"/>
-        </w:rPr>
-        <w:t>.</w:t>
       </w:r>
     </w:p>
     <w:p>
@@ -12167,11 +12571,10 @@
           <w:noProof/>
           <w:lang w:val="ro-RO"/>
         </w:rPr>
-        <w:lastRenderedPageBreak/>
         <w:drawing>
-          <wp:inline distT="0" distB="0" distL="0" distR="0" wp14:anchorId="7FD9985D" wp14:editId="19B88EB2">
-            <wp:extent cx="5341257" cy="2830410"/>
-            <wp:effectExtent l="0" t="0" r="5715" b="1905"/>
+          <wp:inline distT="0" distB="0" distL="0" distR="0" wp14:anchorId="7FD9985D" wp14:editId="325A82CE">
+            <wp:extent cx="5241796" cy="2777705"/>
+            <wp:effectExtent l="0" t="0" r="3810" b="3810"/>
             <wp:docPr id="12" name="Picture 12"/>
             <wp:cNvGraphicFramePr>
               <a:graphicFrameLocks xmlns:a="http://schemas.openxmlformats.org/drawingml/2006/main" noChangeAspect="1"/>
@@ -12198,7 +12601,7 @@
                   <pic:spPr>
                     <a:xfrm>
                       <a:off x="0" y="0"/>
-                      <a:ext cx="5359822" cy="2840248"/>
+                      <a:ext cx="5300821" cy="2808983"/>
                     </a:xfrm>
                     <a:prstGeom prst="rect">
                       <a:avLst/>
@@ -12236,7 +12639,15 @@
           <w:szCs w:val="18"/>
           <w:lang w:val="ro-RO"/>
         </w:rPr>
-        <w:t>3.7</w:t>
+        <w:t>3.</w:t>
+      </w:r>
+      <w:r>
+        <w:rPr>
+          <w:sz w:val="20"/>
+          <w:szCs w:val="18"/>
+          <w:lang w:val="ro-RO"/>
+        </w:rPr>
+        <w:t>9</w:t>
       </w:r>
       <w:r>
         <w:rPr>
@@ -12391,9 +12802,9 @@
           <w:lang w:val="ro-RO"/>
         </w:rPr>
         <w:drawing>
-          <wp:inline distT="0" distB="0" distL="0" distR="0" wp14:anchorId="5A19F36D" wp14:editId="5417F95F">
-            <wp:extent cx="2659807" cy="2154841"/>
-            <wp:effectExtent l="0" t="0" r="0" b="4445"/>
+          <wp:inline distT="0" distB="0" distL="0" distR="0" wp14:anchorId="5A19F36D" wp14:editId="78612B78">
+            <wp:extent cx="2992755" cy="2424579"/>
+            <wp:effectExtent l="0" t="0" r="4445" b="1270"/>
             <wp:docPr id="13" name="Picture 13"/>
             <wp:cNvGraphicFramePr>
               <a:graphicFrameLocks xmlns:a="http://schemas.openxmlformats.org/drawingml/2006/main" noChangeAspect="1"/>
@@ -12420,7 +12831,7 @@
                   <pic:spPr>
                     <a:xfrm>
                       <a:off x="0" y="0"/>
-                      <a:ext cx="2686659" cy="2176595"/>
+                      <a:ext cx="3030117" cy="2454848"/>
                     </a:xfrm>
                     <a:prstGeom prst="rect">
                       <a:avLst/>
@@ -12458,7 +12869,7 @@
           <w:szCs w:val="18"/>
           <w:lang w:val="ro-RO"/>
         </w:rPr>
-        <w:t>3.8</w:t>
+        <w:t>3.</w:t>
       </w:r>
       <w:r>
         <w:rPr>
@@ -12466,7 +12877,7 @@
           <w:szCs w:val="18"/>
           <w:lang w:val="ro-RO"/>
         </w:rPr>
-        <w:t xml:space="preserve"> </w:t>
+        <w:t>10</w:t>
       </w:r>
       <w:r>
         <w:rPr>
@@ -12474,7 +12885,7 @@
           <w:szCs w:val="18"/>
           <w:lang w:val="ro-RO"/>
         </w:rPr>
-        <w:t>–</w:t>
+        <w:t xml:space="preserve"> </w:t>
       </w:r>
       <w:r>
         <w:rPr>
@@ -12482,7 +12893,7 @@
           <w:szCs w:val="18"/>
           <w:lang w:val="ro-RO"/>
         </w:rPr>
-        <w:t xml:space="preserve"> </w:t>
+        <w:t>–</w:t>
       </w:r>
       <w:r>
         <w:rPr>
@@ -12490,6 +12901,14 @@
           <w:szCs w:val="18"/>
           <w:lang w:val="ro-RO"/>
         </w:rPr>
+        <w:t xml:space="preserve"> </w:t>
+      </w:r>
+      <w:r>
+        <w:rPr>
+          <w:sz w:val="20"/>
+          <w:szCs w:val="18"/>
+          <w:lang w:val="ro-RO"/>
+        </w:rPr>
         <w:t>Validare câmp e-mail</w:t>
       </w:r>
     </w:p>
@@ -12562,7 +12981,6 @@
           <w:iCs/>
           <w:lang w:val="ro-RO"/>
         </w:rPr>
-        <w:lastRenderedPageBreak/>
         <w:t>Notation</w:t>
       </w:r>
       <w:proofErr w:type="spellEnd"/>
@@ -12617,7 +13035,7 @@
           <w:lang w:val="ro-RO"/>
         </w:rPr>
       </w:pPr>
-      <w:bookmarkStart w:id="23" w:name="_Toc44335043"/>
+      <w:bookmarkStart w:id="23" w:name="_Toc44361688"/>
       <w:r>
         <w:rPr>
           <w:lang w:val="ro-RO"/>
@@ -12658,6 +13076,7 @@
     </w:p>
     <w:p>
       <w:pPr>
+        <w:jc w:val="center"/>
         <w:rPr>
           <w:lang w:val="ro-RO"/>
         </w:rPr>
@@ -12667,10 +13086,11 @@
           <w:noProof/>
           <w:lang w:val="ro-RO"/>
         </w:rPr>
+        <w:lastRenderedPageBreak/>
         <w:drawing>
-          <wp:inline distT="0" distB="0" distL="0" distR="0" wp14:anchorId="42765310" wp14:editId="4E6C0C62">
-            <wp:extent cx="5943600" cy="3159760"/>
-            <wp:effectExtent l="0" t="0" r="0" b="2540"/>
+          <wp:inline distT="0" distB="0" distL="0" distR="0" wp14:anchorId="42765310" wp14:editId="5C112302">
+            <wp:extent cx="5224944" cy="2777706"/>
+            <wp:effectExtent l="0" t="0" r="0" b="3810"/>
             <wp:docPr id="14" name="Picture 14"/>
             <wp:cNvGraphicFramePr>
               <a:graphicFrameLocks xmlns:a="http://schemas.openxmlformats.org/drawingml/2006/main" noChangeAspect="1"/>
@@ -12697,7 +13117,7 @@
                   <pic:spPr>
                     <a:xfrm>
                       <a:off x="0" y="0"/>
-                      <a:ext cx="5943600" cy="3159760"/>
+                      <a:ext cx="5257712" cy="2795126"/>
                     </a:xfrm>
                     <a:prstGeom prst="rect">
                       <a:avLst/>
@@ -12735,7 +13155,7 @@
           <w:szCs w:val="18"/>
           <w:lang w:val="ro-RO"/>
         </w:rPr>
-        <w:t>3.9</w:t>
+        <w:t>3.</w:t>
       </w:r>
       <w:r>
         <w:rPr>
@@ -12743,7 +13163,7 @@
           <w:szCs w:val="18"/>
           <w:lang w:val="ro-RO"/>
         </w:rPr>
-        <w:t xml:space="preserve"> </w:t>
+        <w:t>11</w:t>
       </w:r>
       <w:r>
         <w:rPr>
@@ -12751,7 +13171,7 @@
           <w:szCs w:val="18"/>
           <w:lang w:val="ro-RO"/>
         </w:rPr>
-        <w:t>–</w:t>
+        <w:t xml:space="preserve"> </w:t>
       </w:r>
       <w:r>
         <w:rPr>
@@ -12759,7 +13179,7 @@
           <w:szCs w:val="18"/>
           <w:lang w:val="ro-RO"/>
         </w:rPr>
-        <w:t xml:space="preserve"> </w:t>
+        <w:t>–</w:t>
       </w:r>
       <w:r>
         <w:rPr>
@@ -12767,17 +13187,25 @@
           <w:szCs w:val="18"/>
           <w:lang w:val="ro-RO"/>
         </w:rPr>
-        <w:t xml:space="preserve">Pagina </w:t>
-      </w:r>
-      <w:proofErr w:type="spellStart"/>
-      <w:r>
-        <w:rPr>
-          <w:i/>
-          <w:iCs/>
+        <w:t xml:space="preserve"> </w:t>
+      </w:r>
+      <w:r>
+        <w:rPr>
           <w:sz w:val="20"/>
           <w:szCs w:val="18"/>
           <w:lang w:val="ro-RO"/>
         </w:rPr>
+        <w:t xml:space="preserve">Pagina </w:t>
+      </w:r>
+      <w:proofErr w:type="spellStart"/>
+      <w:r>
+        <w:rPr>
+          <w:i/>
+          <w:iCs/>
+          <w:sz w:val="20"/>
+          <w:szCs w:val="18"/>
+          <w:lang w:val="ro-RO"/>
+        </w:rPr>
         <w:t>Portfolio</w:t>
       </w:r>
       <w:proofErr w:type="spellEnd"/>
@@ -12831,11 +13259,11 @@
           <w:lang w:val="ro-RO"/>
         </w:rPr>
       </w:pPr>
-      <w:r>
-        <w:rPr>
-          <w:lang w:val="ro-RO"/>
-        </w:rPr>
-        <w:lastRenderedPageBreak/>
+      <w:bookmarkStart w:id="24" w:name="_Toc44361689"/>
+      <w:r>
+        <w:rPr>
+          <w:lang w:val="ro-RO"/>
+        </w:rPr>
         <w:t xml:space="preserve">3.5 – Pagina </w:t>
       </w:r>
       <w:r>
@@ -12855,6 +13283,7 @@
         </w:rPr>
         <w:t>Details</w:t>
       </w:r>
+      <w:bookmarkEnd w:id="24"/>
       <w:proofErr w:type="spellEnd"/>
     </w:p>
     <w:p>
@@ -12967,6 +13396,7 @@
     </w:p>
     <w:p>
       <w:pPr>
+        <w:jc w:val="center"/>
         <w:rPr>
           <w:lang w:val="ro-RO"/>
         </w:rPr>
@@ -12976,10 +13406,11 @@
           <w:noProof/>
           <w:lang w:val="ro-RO"/>
         </w:rPr>
+        <w:lastRenderedPageBreak/>
         <w:drawing>
-          <wp:inline distT="0" distB="0" distL="0" distR="0" wp14:anchorId="785AFE45" wp14:editId="3110C9AD">
-            <wp:extent cx="5943600" cy="3448685"/>
-            <wp:effectExtent l="0" t="0" r="0" b="5715"/>
+          <wp:inline distT="0" distB="0" distL="0" distR="0" wp14:anchorId="785AFE45" wp14:editId="50268AEC">
+            <wp:extent cx="5213397" cy="3024996"/>
+            <wp:effectExtent l="0" t="0" r="0" b="0"/>
             <wp:docPr id="16" name="Picture 16"/>
             <wp:cNvGraphicFramePr>
               <a:graphicFrameLocks xmlns:a="http://schemas.openxmlformats.org/drawingml/2006/main" noChangeAspect="1"/>
@@ -13006,7 +13437,7 @@
                   <pic:spPr>
                     <a:xfrm>
                       <a:off x="0" y="0"/>
-                      <a:ext cx="5943600" cy="3448685"/>
+                      <a:ext cx="5275497" cy="3061029"/>
                     </a:xfrm>
                     <a:prstGeom prst="rect">
                       <a:avLst/>
@@ -13042,7 +13473,7 @@
           <w:szCs w:val="18"/>
           <w:lang w:val="ro-RO"/>
         </w:rPr>
-        <w:t>3.</w:t>
+        <w:t>3.1</w:t>
       </w:r>
       <w:r>
         <w:rPr>
@@ -13050,7 +13481,7 @@
           <w:szCs w:val="18"/>
           <w:lang w:val="ro-RO"/>
         </w:rPr>
-        <w:t>10</w:t>
+        <w:t>2</w:t>
       </w:r>
       <w:r>
         <w:rPr>
@@ -13364,6 +13795,7 @@
     </w:p>
     <w:p>
       <w:pPr>
+        <w:jc w:val="center"/>
         <w:rPr>
           <w:lang w:val="ro-RO"/>
         </w:rPr>
@@ -13375,9 +13807,9 @@
         </w:rPr>
         <w:lastRenderedPageBreak/>
         <w:drawing>
-          <wp:inline distT="0" distB="0" distL="0" distR="0" wp14:anchorId="2F88F9B2" wp14:editId="784ABEAC">
-            <wp:extent cx="5943600" cy="3444875"/>
-            <wp:effectExtent l="0" t="0" r="0" b="0"/>
+          <wp:inline distT="0" distB="0" distL="0" distR="0" wp14:anchorId="2F88F9B2" wp14:editId="157B2259">
+            <wp:extent cx="5229089" cy="3030747"/>
+            <wp:effectExtent l="0" t="0" r="3810" b="5080"/>
             <wp:docPr id="17" name="Picture 17"/>
             <wp:cNvGraphicFramePr>
               <a:graphicFrameLocks xmlns:a="http://schemas.openxmlformats.org/drawingml/2006/main" noChangeAspect="1"/>
@@ -13404,7 +13836,7 @@
                   <pic:spPr>
                     <a:xfrm>
                       <a:off x="0" y="0"/>
-                      <a:ext cx="5943600" cy="3444875"/>
+                      <a:ext cx="5274624" cy="3057139"/>
                     </a:xfrm>
                     <a:prstGeom prst="rect">
                       <a:avLst/>
@@ -13448,7 +13880,7 @@
           <w:szCs w:val="18"/>
           <w:lang w:val="ro-RO"/>
         </w:rPr>
-        <w:t>1</w:t>
+        <w:t>3</w:t>
       </w:r>
       <w:r>
         <w:rPr>
@@ -13568,6 +14000,75 @@
     </w:p>
     <w:p>
       <w:pPr>
+        <w:ind w:firstLine="720"/>
+        <w:rPr>
+          <w:lang w:val="ro-RO"/>
+        </w:rPr>
+      </w:pPr>
+      <w:r>
+        <w:rPr>
+          <w:lang w:val="ro-RO"/>
+        </w:rPr>
+        <w:t>De</w:t>
+      </w:r>
+      <w:r>
+        <w:rPr>
+          <w:lang w:val="ro-RO"/>
+        </w:rPr>
+        <w:t xml:space="preserve"> </w:t>
+      </w:r>
+      <w:r>
+        <w:rPr>
+          <w:lang w:val="ro-RO"/>
+        </w:rPr>
+        <w:t>asemeni, odată autentificat, se observ</w:t>
+      </w:r>
+      <w:r>
+        <w:rPr>
+          <w:lang w:val="ro-RO"/>
+        </w:rPr>
+        <w:t>ă</w:t>
+      </w:r>
+      <w:r>
+        <w:rPr>
+          <w:lang w:val="ro-RO"/>
+        </w:rPr>
+        <w:t xml:space="preserve"> modificarea meniului de navigare.</w:t>
+      </w:r>
+    </w:p>
+    <w:p>
+      <w:pPr>
+        <w:rPr>
+          <w:lang w:val="ro-RO"/>
+        </w:rPr>
+      </w:pPr>
+    </w:p>
+    <w:p>
+      <w:pPr>
+        <w:pStyle w:val="Heading3"/>
+        <w:rPr>
+          <w:lang w:val="ro-RO"/>
+        </w:rPr>
+      </w:pPr>
+      <w:bookmarkStart w:id="25" w:name="_Toc44361690"/>
+      <w:r>
+        <w:rPr>
+          <w:lang w:val="ro-RO"/>
+        </w:rPr>
+        <w:t xml:space="preserve">3.6 – Pagina </w:t>
+      </w:r>
+      <w:r>
+        <w:rPr>
+          <w:i/>
+          <w:iCs/>
+          <w:lang w:val="ro-RO"/>
+        </w:rPr>
+        <w:t>Log-In</w:t>
+      </w:r>
+      <w:bookmarkEnd w:id="25"/>
+    </w:p>
+    <w:p>
+      <w:pPr>
         <w:rPr>
           <w:lang w:val="ro-RO"/>
         </w:rPr>
@@ -13577,7 +14078,143 @@
           <w:lang w:val="ro-RO"/>
         </w:rPr>
         <w:tab/>
-        <w:t>De</w:t>
+        <w:t xml:space="preserve">De aici utilizatorul se poate autentifica în aplicație. Se solicită introducerea unui nume și a unei parole, </w:t>
+      </w:r>
+      <w:r>
+        <w:rPr>
+          <w:lang w:val="ro-RO"/>
+        </w:rPr>
+        <w:t xml:space="preserve">ce vor fi verificate în baza de date printr-un </w:t>
+      </w:r>
+      <w:proofErr w:type="spellStart"/>
+      <w:r>
+        <w:rPr>
+          <w:i/>
+          <w:iCs/>
+          <w:lang w:val="ro-RO"/>
+        </w:rPr>
+        <w:t>request</w:t>
+      </w:r>
+      <w:proofErr w:type="spellEnd"/>
+      <w:r>
+        <w:rPr>
+          <w:i/>
+          <w:iCs/>
+          <w:lang w:val="ro-RO"/>
+        </w:rPr>
+        <w:t xml:space="preserve"> HTML</w:t>
+      </w:r>
+      <w:r>
+        <w:rPr>
+          <w:lang w:val="ro-RO"/>
+        </w:rPr>
+        <w:t xml:space="preserve"> de tip POST. </w:t>
+      </w:r>
+      <w:proofErr w:type="spellStart"/>
+      <w:r>
+        <w:rPr>
+          <w:lang w:val="ro-RO"/>
+        </w:rPr>
+        <w:t>Requestul</w:t>
+      </w:r>
+      <w:proofErr w:type="spellEnd"/>
+      <w:r>
+        <w:rPr>
+          <w:lang w:val="ro-RO"/>
+        </w:rPr>
+        <w:t xml:space="preserve"> va fi făcut către serverul de </w:t>
+      </w:r>
+      <w:r>
+        <w:rPr>
+          <w:i/>
+          <w:iCs/>
+          <w:lang w:val="ro-RO"/>
+        </w:rPr>
+        <w:t>back-</w:t>
+      </w:r>
+      <w:proofErr w:type="spellStart"/>
+      <w:r>
+        <w:rPr>
+          <w:i/>
+          <w:iCs/>
+          <w:lang w:val="ro-RO"/>
+        </w:rPr>
+        <w:t>end</w:t>
+      </w:r>
+      <w:proofErr w:type="spellEnd"/>
+      <w:r>
+        <w:rPr>
+          <w:lang w:val="ro-RO"/>
+        </w:rPr>
+        <w:t xml:space="preserve"> creat cu Express în mediul de lucru </w:t>
+      </w:r>
+      <w:proofErr w:type="spellStart"/>
+      <w:r>
+        <w:rPr>
+          <w:lang w:val="ro-RO"/>
+        </w:rPr>
+        <w:t>NodeJS</w:t>
+      </w:r>
+      <w:proofErr w:type="spellEnd"/>
+      <w:r>
+        <w:rPr>
+          <w:lang w:val="ro-RO"/>
+        </w:rPr>
+        <w:t>.</w:t>
+      </w:r>
+    </w:p>
+    <w:p>
+      <w:pPr>
+        <w:rPr>
+          <w:lang w:val="ro-RO"/>
+        </w:rPr>
+      </w:pPr>
+      <w:r>
+        <w:rPr>
+          <w:noProof/>
+          <w:lang w:val="ro-RO"/>
+        </w:rPr>
+        <w:drawing>
+          <wp:inline distT="0" distB="0" distL="0" distR="0" wp14:anchorId="4B109C0C" wp14:editId="7FF40353">
+            <wp:extent cx="2499517" cy="1781175"/>
+            <wp:effectExtent l="0" t="0" r="2540" b="0"/>
+            <wp:docPr id="18" name="Picture 18"/>
+            <wp:cNvGraphicFramePr>
+              <a:graphicFrameLocks xmlns:a="http://schemas.openxmlformats.org/drawingml/2006/main" noChangeAspect="1"/>
+            </wp:cNvGraphicFramePr>
+            <a:graphic xmlns:a="http://schemas.openxmlformats.org/drawingml/2006/main">
+              <a:graphicData uri="http://schemas.openxmlformats.org/drawingml/2006/picture">
+                <pic:pic xmlns:pic="http://schemas.openxmlformats.org/drawingml/2006/picture">
+                  <pic:nvPicPr>
+                    <pic:cNvPr id="18" name="Fig-3.14.png"/>
+                    <pic:cNvPicPr/>
+                  </pic:nvPicPr>
+                  <pic:blipFill>
+                    <a:blip r:embed="rId24" cstate="print">
+                      <a:extLst>
+                        <a:ext uri="{28A0092B-C50C-407E-A947-70E740481C1C}">
+                          <a14:useLocalDpi xmlns:a14="http://schemas.microsoft.com/office/drawing/2010/main" val="0"/>
+                        </a:ext>
+                      </a:extLst>
+                    </a:blip>
+                    <a:stretch>
+                      <a:fillRect/>
+                    </a:stretch>
+                  </pic:blipFill>
+                  <pic:spPr>
+                    <a:xfrm>
+                      <a:off x="0" y="0"/>
+                      <a:ext cx="2568890" cy="1830611"/>
+                    </a:xfrm>
+                    <a:prstGeom prst="rect">
+                      <a:avLst/>
+                    </a:prstGeom>
+                  </pic:spPr>
+                </pic:pic>
+              </a:graphicData>
+            </a:graphic>
+          </wp:inline>
+        </w:drawing>
       </w:r>
       <w:r>
         <w:rPr>
@@ -13589,93 +14226,1317 @@
         <w:rPr>
           <w:lang w:val="ro-RO"/>
         </w:rPr>
-        <w:t>asemeni, odată autentificat, se observ</w:t>
-      </w:r>
-      <w:r>
-        <w:rPr>
-          <w:lang w:val="ro-RO"/>
-        </w:rPr>
-        <w:t>ă</w:t>
-      </w:r>
-      <w:r>
-        <w:rPr>
-          <w:lang w:val="ro-RO"/>
-        </w:rPr>
-        <w:t xml:space="preserve"> modificarea meniului de navigare.</w:t>
-      </w:r>
-    </w:p>
-    <w:p>
-      <w:pPr>
-        <w:rPr>
-          <w:lang w:val="ro-RO"/>
-        </w:rPr>
-      </w:pPr>
-    </w:p>
-    <w:p>
-      <w:pPr>
-        <w:rPr>
-          <w:lang w:val="ro-RO"/>
-        </w:rPr>
-      </w:pPr>
-    </w:p>
-    <w:p>
-      <w:pPr>
-        <w:rPr>
-          <w:lang w:val="ro-RO"/>
-        </w:rPr>
-      </w:pPr>
-    </w:p>
-    <w:p>
-      <w:pPr>
-        <w:rPr>
-          <w:lang w:val="ro-RO"/>
-        </w:rPr>
-      </w:pPr>
-    </w:p>
-    <w:p>
-      <w:pPr>
-        <w:rPr>
-          <w:lang w:val="ro-RO"/>
-        </w:rPr>
-      </w:pPr>
-    </w:p>
-    <w:p>
-      <w:pPr>
-        <w:rPr>
-          <w:lang w:val="ro-RO"/>
-        </w:rPr>
-      </w:pPr>
-    </w:p>
-    <w:p>
-      <w:pPr>
-        <w:rPr>
-          <w:lang w:val="ro-RO"/>
-        </w:rPr>
-      </w:pPr>
-    </w:p>
-    <w:p>
-      <w:pPr>
-        <w:rPr>
-          <w:lang w:val="ro-RO"/>
-        </w:rPr>
-      </w:pPr>
-    </w:p>
-    <w:p>
-      <w:pPr>
-        <w:rPr>
-          <w:lang w:val="ro-RO"/>
-        </w:rPr>
-      </w:pPr>
-    </w:p>
-    <w:p>
-      <w:pPr>
-        <w:rPr>
-          <w:lang w:val="ro-RO"/>
-        </w:rPr>
-      </w:pPr>
-    </w:p>
-    <w:p>
-      <w:pPr>
+        <w:tab/>
+      </w:r>
+      <w:r>
+        <w:rPr>
+          <w:lang w:val="ro-RO"/>
+        </w:rPr>
+        <w:tab/>
+        <w:t xml:space="preserve">    </w:t>
+      </w:r>
+      <w:r>
+        <w:rPr>
+          <w:noProof/>
+          <w:lang w:val="ro-RO"/>
+        </w:rPr>
+        <w:drawing>
+          <wp:inline distT="0" distB="0" distL="0" distR="0" wp14:anchorId="599528FA" wp14:editId="30B0DDCD">
+            <wp:extent cx="2425700" cy="1819275"/>
+            <wp:effectExtent l="0" t="0" r="0" b="0"/>
+            <wp:docPr id="19" name="Picture 19"/>
+            <wp:cNvGraphicFramePr>
+              <a:graphicFrameLocks xmlns:a="http://schemas.openxmlformats.org/drawingml/2006/main" noChangeAspect="1"/>
+            </wp:cNvGraphicFramePr>
+            <a:graphic xmlns:a="http://schemas.openxmlformats.org/drawingml/2006/main">
+              <a:graphicData uri="http://schemas.openxmlformats.org/drawingml/2006/picture">
+                <pic:pic xmlns:pic="http://schemas.openxmlformats.org/drawingml/2006/picture">
+                  <pic:nvPicPr>
+                    <pic:cNvPr id="19" name="Fig-3.15.png"/>
+                    <pic:cNvPicPr/>
+                  </pic:nvPicPr>
+                  <pic:blipFill>
+                    <a:blip r:embed="rId25" cstate="print">
+                      <a:extLst>
+                        <a:ext uri="{28A0092B-C50C-407E-A947-70E740481C1C}">
+                          <a14:useLocalDpi xmlns:a14="http://schemas.microsoft.com/office/drawing/2010/main" val="0"/>
+                        </a:ext>
+                      </a:extLst>
+                    </a:blip>
+                    <a:stretch>
+                      <a:fillRect/>
+                    </a:stretch>
+                  </pic:blipFill>
+                  <pic:spPr>
+                    <a:xfrm>
+                      <a:off x="0" y="0"/>
+                      <a:ext cx="2427132" cy="1820349"/>
+                    </a:xfrm>
+                    <a:prstGeom prst="rect">
+                      <a:avLst/>
+                    </a:prstGeom>
+                  </pic:spPr>
+                </pic:pic>
+              </a:graphicData>
+            </a:graphic>
+          </wp:inline>
+        </w:drawing>
+      </w:r>
+    </w:p>
+    <w:p>
+      <w:pPr>
+        <w:ind w:firstLine="720"/>
+        <w:rPr>
+          <w:lang w:val="ro-RO"/>
+        </w:rPr>
+      </w:pPr>
+      <w:r>
+        <w:rPr>
+          <w:sz w:val="20"/>
+          <w:szCs w:val="18"/>
+          <w:lang w:val="ro-RO"/>
+        </w:rPr>
+        <w:t xml:space="preserve">          </w:t>
+      </w:r>
+      <w:r>
+        <w:rPr>
+          <w:sz w:val="20"/>
+          <w:szCs w:val="18"/>
+          <w:lang w:val="ro-RO"/>
+        </w:rPr>
+        <w:t xml:space="preserve">Figura </w:t>
+      </w:r>
+      <w:r>
+        <w:rPr>
+          <w:sz w:val="20"/>
+          <w:szCs w:val="18"/>
+          <w:lang w:val="ro-RO"/>
+        </w:rPr>
+        <w:t>3.1</w:t>
+      </w:r>
+      <w:r>
+        <w:rPr>
+          <w:sz w:val="20"/>
+          <w:szCs w:val="18"/>
+          <w:lang w:val="ro-RO"/>
+        </w:rPr>
+        <w:t>4</w:t>
+      </w:r>
+      <w:r>
+        <w:rPr>
+          <w:sz w:val="20"/>
+          <w:szCs w:val="18"/>
+          <w:lang w:val="ro-RO"/>
+        </w:rPr>
+        <w:t xml:space="preserve"> </w:t>
+      </w:r>
+      <w:r>
+        <w:rPr>
+          <w:sz w:val="20"/>
+          <w:szCs w:val="18"/>
+          <w:lang w:val="ro-RO"/>
+        </w:rPr>
+        <w:t>–</w:t>
+      </w:r>
+      <w:r>
+        <w:rPr>
+          <w:sz w:val="20"/>
+          <w:szCs w:val="18"/>
+          <w:lang w:val="ro-RO"/>
+        </w:rPr>
+        <w:t xml:space="preserve"> </w:t>
+      </w:r>
+      <w:r>
+        <w:rPr>
+          <w:i/>
+          <w:iCs/>
+          <w:sz w:val="20"/>
+          <w:szCs w:val="18"/>
+          <w:lang w:val="ro-RO"/>
+        </w:rPr>
+        <w:t>Log-In</w:t>
+      </w:r>
+      <w:r>
+        <w:rPr>
+          <w:sz w:val="20"/>
+          <w:szCs w:val="18"/>
+          <w:lang w:val="ro-RO"/>
+        </w:rPr>
+        <w:tab/>
+      </w:r>
+      <w:r>
+        <w:rPr>
+          <w:sz w:val="20"/>
+          <w:szCs w:val="18"/>
+          <w:lang w:val="ro-RO"/>
+        </w:rPr>
+        <w:tab/>
+      </w:r>
+      <w:r>
+        <w:rPr>
+          <w:sz w:val="20"/>
+          <w:szCs w:val="18"/>
+          <w:lang w:val="ro-RO"/>
+        </w:rPr>
+        <w:tab/>
+      </w:r>
+      <w:r>
+        <w:rPr>
+          <w:sz w:val="20"/>
+          <w:szCs w:val="18"/>
+          <w:lang w:val="ro-RO"/>
+        </w:rPr>
+        <w:t xml:space="preserve">         </w:t>
+      </w:r>
+      <w:r>
+        <w:rPr>
+          <w:sz w:val="20"/>
+          <w:szCs w:val="18"/>
+          <w:lang w:val="ro-RO"/>
+        </w:rPr>
+        <w:t xml:space="preserve">Figura </w:t>
+      </w:r>
+      <w:r>
+        <w:rPr>
+          <w:sz w:val="20"/>
+          <w:szCs w:val="18"/>
+          <w:lang w:val="ro-RO"/>
+        </w:rPr>
+        <w:t>3.1</w:t>
+      </w:r>
+      <w:r>
+        <w:rPr>
+          <w:sz w:val="20"/>
+          <w:szCs w:val="18"/>
+          <w:lang w:val="ro-RO"/>
+        </w:rPr>
+        <w:t>5</w:t>
+      </w:r>
+      <w:r>
+        <w:rPr>
+          <w:sz w:val="20"/>
+          <w:szCs w:val="18"/>
+          <w:lang w:val="ro-RO"/>
+        </w:rPr>
+        <w:t xml:space="preserve"> </w:t>
+      </w:r>
+      <w:r>
+        <w:rPr>
+          <w:sz w:val="20"/>
+          <w:szCs w:val="18"/>
+          <w:lang w:val="ro-RO"/>
+        </w:rPr>
+        <w:t xml:space="preserve">– </w:t>
+      </w:r>
+      <w:r>
+        <w:rPr>
+          <w:i/>
+          <w:iCs/>
+          <w:sz w:val="20"/>
+          <w:szCs w:val="18"/>
+          <w:lang w:val="ro-RO"/>
+        </w:rPr>
+        <w:t>Log-In</w:t>
+      </w:r>
+      <w:r>
+        <w:rPr>
+          <w:sz w:val="20"/>
+          <w:szCs w:val="18"/>
+          <w:lang w:val="ro-RO"/>
+        </w:rPr>
+        <w:t xml:space="preserve"> cu câmpurile completate</w:t>
+      </w:r>
+    </w:p>
+    <w:p>
+      <w:pPr>
+        <w:rPr>
+          <w:lang w:val="ro-RO"/>
+        </w:rPr>
+      </w:pPr>
+    </w:p>
+    <w:p>
+      <w:pPr>
+        <w:rPr>
+          <w:lang w:val="ro-RO"/>
+        </w:rPr>
+      </w:pPr>
+      <w:r>
+        <w:rPr>
+          <w:lang w:val="ro-RO"/>
+        </w:rPr>
+        <w:lastRenderedPageBreak/>
+        <w:tab/>
+        <w:t xml:space="preserve">După cum se poate observa din figurile 3.14 și 3.15, butonul de </w:t>
+      </w:r>
+      <w:r>
+        <w:rPr>
+          <w:i/>
+          <w:iCs/>
+          <w:lang w:val="ro-RO"/>
+        </w:rPr>
+        <w:t>”</w:t>
+      </w:r>
+      <w:proofErr w:type="spellStart"/>
+      <w:r>
+        <w:rPr>
+          <w:i/>
+          <w:iCs/>
+          <w:lang w:val="ro-RO"/>
+        </w:rPr>
+        <w:t>Submit</w:t>
+      </w:r>
+      <w:proofErr w:type="spellEnd"/>
+      <w:r>
+        <w:rPr>
+          <w:i/>
+          <w:iCs/>
+          <w:lang w:val="ro-RO"/>
+        </w:rPr>
+        <w:t>”</w:t>
+      </w:r>
+      <w:r>
+        <w:rPr>
+          <w:lang w:val="ro-RO"/>
+        </w:rPr>
+        <w:t xml:space="preserve">  este activat doar după completarea ambelor câmpuri de </w:t>
+      </w:r>
+      <w:r>
+        <w:rPr>
+          <w:i/>
+          <w:iCs/>
+          <w:lang w:val="ro-RO"/>
+        </w:rPr>
+        <w:t>Input</w:t>
+      </w:r>
+      <w:r>
+        <w:rPr>
+          <w:lang w:val="ro-RO"/>
+        </w:rPr>
+        <w:t>.</w:t>
+      </w:r>
+    </w:p>
+    <w:p>
+      <w:pPr>
+        <w:rPr>
+          <w:lang w:val="ro-RO"/>
+        </w:rPr>
+      </w:pPr>
+      <w:r>
+        <w:rPr>
+          <w:lang w:val="ro-RO"/>
+        </w:rPr>
+        <w:tab/>
+        <w:t>Dacă se introduc valori ce nu sunt validate în baza de date, utilizatorul primește un mesaj de informare, iar câmpurile formularului sunt golite.</w:t>
+      </w:r>
+    </w:p>
+    <w:p>
+      <w:pPr>
+        <w:jc w:val="center"/>
+        <w:rPr>
+          <w:sz w:val="20"/>
+          <w:szCs w:val="18"/>
+          <w:lang w:val="ro-RO"/>
+        </w:rPr>
+      </w:pPr>
+      <w:r>
+        <w:rPr>
+          <w:noProof/>
+          <w:lang w:val="ro-RO"/>
+        </w:rPr>
+        <w:drawing>
+          <wp:inline distT="0" distB="0" distL="0" distR="0" wp14:anchorId="095CA4E0" wp14:editId="4B3A4BA7">
+            <wp:extent cx="2463009" cy="2028825"/>
+            <wp:effectExtent l="0" t="0" r="1270" b="3175"/>
+            <wp:docPr id="20" name="Picture 20"/>
+            <wp:cNvGraphicFramePr>
+              <a:graphicFrameLocks xmlns:a="http://schemas.openxmlformats.org/drawingml/2006/main" noChangeAspect="1"/>
+            </wp:cNvGraphicFramePr>
+            <a:graphic xmlns:a="http://schemas.openxmlformats.org/drawingml/2006/main">
+              <a:graphicData uri="http://schemas.openxmlformats.org/drawingml/2006/picture">
+                <pic:pic xmlns:pic="http://schemas.openxmlformats.org/drawingml/2006/picture">
+                  <pic:nvPicPr>
+                    <pic:cNvPr id="20" name="Fig-3.16.png"/>
+                    <pic:cNvPicPr/>
+                  </pic:nvPicPr>
+                  <pic:blipFill>
+                    <a:blip r:embed="rId26" cstate="print">
+                      <a:extLst>
+                        <a:ext uri="{28A0092B-C50C-407E-A947-70E740481C1C}">
+                          <a14:useLocalDpi xmlns:a14="http://schemas.microsoft.com/office/drawing/2010/main" val="0"/>
+                        </a:ext>
+                      </a:extLst>
+                    </a:blip>
+                    <a:stretch>
+                      <a:fillRect/>
+                    </a:stretch>
+                  </pic:blipFill>
+                  <pic:spPr>
+                    <a:xfrm>
+                      <a:off x="0" y="0"/>
+                      <a:ext cx="2476821" cy="2040202"/>
+                    </a:xfrm>
+                    <a:prstGeom prst="rect">
+                      <a:avLst/>
+                    </a:prstGeom>
+                  </pic:spPr>
+                </pic:pic>
+              </a:graphicData>
+            </a:graphic>
+          </wp:inline>
+        </w:drawing>
+      </w:r>
+      <w:r>
+        <w:rPr>
+          <w:sz w:val="20"/>
+          <w:szCs w:val="18"/>
+          <w:lang w:val="ro-RO"/>
+        </w:rPr>
+        <w:t xml:space="preserve"> </w:t>
+      </w:r>
+    </w:p>
+    <w:p>
+      <w:pPr>
+        <w:jc w:val="center"/>
+        <w:rPr>
+          <w:sz w:val="20"/>
+          <w:szCs w:val="18"/>
+          <w:lang w:val="ro-RO"/>
+        </w:rPr>
+      </w:pPr>
+      <w:r>
+        <w:rPr>
+          <w:sz w:val="20"/>
+          <w:szCs w:val="18"/>
+          <w:lang w:val="ro-RO"/>
+        </w:rPr>
+        <w:t xml:space="preserve">Figura </w:t>
+      </w:r>
+      <w:r>
+        <w:rPr>
+          <w:sz w:val="20"/>
+          <w:szCs w:val="18"/>
+          <w:lang w:val="ro-RO"/>
+        </w:rPr>
+        <w:t>3.1</w:t>
+      </w:r>
+      <w:r>
+        <w:rPr>
+          <w:sz w:val="20"/>
+          <w:szCs w:val="18"/>
+          <w:lang w:val="ro-RO"/>
+        </w:rPr>
+        <w:t>6</w:t>
+      </w:r>
+      <w:r>
+        <w:rPr>
+          <w:sz w:val="20"/>
+          <w:szCs w:val="18"/>
+          <w:lang w:val="ro-RO"/>
+        </w:rPr>
+        <w:t xml:space="preserve"> </w:t>
+      </w:r>
+      <w:r>
+        <w:rPr>
+          <w:sz w:val="20"/>
+          <w:szCs w:val="18"/>
+          <w:lang w:val="ro-RO"/>
+        </w:rPr>
+        <w:t xml:space="preserve">– </w:t>
+      </w:r>
+      <w:r>
+        <w:rPr>
+          <w:i/>
+          <w:iCs/>
+          <w:sz w:val="20"/>
+          <w:szCs w:val="18"/>
+          <w:lang w:val="ro-RO"/>
+        </w:rPr>
+        <w:t>Log-In</w:t>
+      </w:r>
+      <w:r>
+        <w:rPr>
+          <w:sz w:val="20"/>
+          <w:szCs w:val="18"/>
+          <w:lang w:val="ro-RO"/>
+        </w:rPr>
+        <w:t xml:space="preserve"> nevalidat</w:t>
+      </w:r>
+    </w:p>
+    <w:p>
+      <w:pPr>
+        <w:jc w:val="center"/>
+        <w:rPr>
+          <w:lang w:val="ro-RO"/>
+        </w:rPr>
+      </w:pPr>
+    </w:p>
+    <w:p>
+      <w:pPr>
+        <w:pStyle w:val="Heading3"/>
+        <w:rPr>
+          <w:lang w:val="ro-RO"/>
+        </w:rPr>
+      </w:pPr>
+      <w:r>
+        <w:rPr>
+          <w:lang w:val="ro-RO"/>
+        </w:rPr>
+        <w:t>3.</w:t>
+      </w:r>
+      <w:r>
+        <w:rPr>
+          <w:lang w:val="ro-RO"/>
+        </w:rPr>
+        <w:t>7</w:t>
+      </w:r>
+      <w:r>
+        <w:rPr>
+          <w:lang w:val="ro-RO"/>
+        </w:rPr>
+        <w:t xml:space="preserve"> – Pagina </w:t>
+      </w:r>
+      <w:proofErr w:type="spellStart"/>
+      <w:r>
+        <w:rPr>
+          <w:i/>
+          <w:iCs/>
+          <w:lang w:val="ro-RO"/>
+        </w:rPr>
+        <w:t>Add</w:t>
+      </w:r>
+      <w:proofErr w:type="spellEnd"/>
+      <w:r>
+        <w:rPr>
+          <w:i/>
+          <w:iCs/>
+          <w:lang w:val="ro-RO"/>
+        </w:rPr>
+        <w:t xml:space="preserve"> Project</w:t>
+      </w:r>
+    </w:p>
+    <w:p>
+      <w:pPr>
+        <w:rPr>
+          <w:lang w:val="ro-RO"/>
+        </w:rPr>
+      </w:pPr>
+      <w:r>
+        <w:rPr>
+          <w:rFonts w:eastAsiaTheme="majorEastAsia"/>
+          <w:lang w:val="ro-RO"/>
+        </w:rPr>
+        <w:tab/>
+        <w:t>Odată autentificat, utilizatorul</w:t>
+      </w:r>
+      <w:r>
+        <w:rPr>
+          <w:rFonts w:eastAsiaTheme="majorEastAsia"/>
+          <w:lang w:val="ro-RO"/>
+        </w:rPr>
+        <w:t xml:space="preserve">ui i se oferă, în bara de meniu, un nou buton, care îl redirecționează către pagina de </w:t>
+      </w:r>
+      <w:proofErr w:type="spellStart"/>
+      <w:r>
+        <w:rPr>
+          <w:rFonts w:eastAsiaTheme="majorEastAsia"/>
+          <w:i/>
+          <w:iCs/>
+          <w:lang w:val="ro-RO"/>
+        </w:rPr>
+        <w:t>Add</w:t>
+      </w:r>
+      <w:proofErr w:type="spellEnd"/>
+      <w:r>
+        <w:rPr>
+          <w:rFonts w:eastAsiaTheme="majorEastAsia"/>
+          <w:i/>
+          <w:iCs/>
+          <w:lang w:val="ro-RO"/>
+        </w:rPr>
+        <w:t xml:space="preserve"> Project</w:t>
+      </w:r>
+      <w:r>
+        <w:rPr>
+          <w:rFonts w:eastAsiaTheme="majorEastAsia"/>
+          <w:lang w:val="ro-RO"/>
+        </w:rPr>
+        <w:t>. Această pagină conține un formular în care se pot introduce datele pentru crearea unei noi intrări în baza de date, adică salvarea unui nou proiect.</w:t>
+      </w:r>
+    </w:p>
+    <w:p>
+      <w:pPr>
+        <w:jc w:val="center"/>
+        <w:rPr>
+          <w:lang w:val="ro-RO"/>
+        </w:rPr>
+      </w:pPr>
+      <w:r>
+        <w:rPr>
+          <w:noProof/>
+          <w:lang w:val="ro-RO"/>
+        </w:rPr>
+        <w:drawing>
+          <wp:inline distT="0" distB="0" distL="0" distR="0" wp14:anchorId="180D71B2" wp14:editId="20002FF2">
+            <wp:extent cx="4524649" cy="2507411"/>
+            <wp:effectExtent l="0" t="0" r="0" b="0"/>
+            <wp:docPr id="21" name="Picture 21"/>
+            <wp:cNvGraphicFramePr>
+              <a:graphicFrameLocks xmlns:a="http://schemas.openxmlformats.org/drawingml/2006/main" noChangeAspect="1"/>
+            </wp:cNvGraphicFramePr>
+            <a:graphic xmlns:a="http://schemas.openxmlformats.org/drawingml/2006/main">
+              <a:graphicData uri="http://schemas.openxmlformats.org/drawingml/2006/picture">
+                <pic:pic xmlns:pic="http://schemas.openxmlformats.org/drawingml/2006/picture">
+                  <pic:nvPicPr>
+                    <pic:cNvPr id="21" name="Fig-3.17.png"/>
+                    <pic:cNvPicPr/>
+                  </pic:nvPicPr>
+                  <pic:blipFill>
+                    <a:blip r:embed="rId27" cstate="print">
+                      <a:extLst>
+                        <a:ext uri="{28A0092B-C50C-407E-A947-70E740481C1C}">
+                          <a14:useLocalDpi xmlns:a14="http://schemas.microsoft.com/office/drawing/2010/main" val="0"/>
+                        </a:ext>
+                      </a:extLst>
+                    </a:blip>
+                    <a:stretch>
+                      <a:fillRect/>
+                    </a:stretch>
+                  </pic:blipFill>
+                  <pic:spPr>
+                    <a:xfrm>
+                      <a:off x="0" y="0"/>
+                      <a:ext cx="4665607" cy="2585525"/>
+                    </a:xfrm>
+                    <a:prstGeom prst="rect">
+                      <a:avLst/>
+                    </a:prstGeom>
+                  </pic:spPr>
+                </pic:pic>
+              </a:graphicData>
+            </a:graphic>
+          </wp:inline>
+        </w:drawing>
+      </w:r>
+    </w:p>
+    <w:p>
+      <w:pPr>
+        <w:jc w:val="center"/>
+        <w:rPr>
+          <w:lang w:val="ro-RO"/>
+        </w:rPr>
+      </w:pPr>
+      <w:r>
+        <w:rPr>
+          <w:sz w:val="20"/>
+          <w:szCs w:val="18"/>
+          <w:lang w:val="ro-RO"/>
+        </w:rPr>
+        <w:t xml:space="preserve">Figura </w:t>
+      </w:r>
+      <w:r>
+        <w:rPr>
+          <w:sz w:val="20"/>
+          <w:szCs w:val="18"/>
+          <w:lang w:val="ro-RO"/>
+        </w:rPr>
+        <w:t>3.1</w:t>
+      </w:r>
+      <w:r>
+        <w:rPr>
+          <w:sz w:val="20"/>
+          <w:szCs w:val="18"/>
+          <w:lang w:val="ro-RO"/>
+        </w:rPr>
+        <w:t>7</w:t>
+      </w:r>
+      <w:r>
+        <w:rPr>
+          <w:sz w:val="20"/>
+          <w:szCs w:val="18"/>
+          <w:lang w:val="ro-RO"/>
+        </w:rPr>
+        <w:t xml:space="preserve"> </w:t>
+      </w:r>
+      <w:r>
+        <w:rPr>
+          <w:sz w:val="20"/>
+          <w:szCs w:val="18"/>
+          <w:lang w:val="ro-RO"/>
+        </w:rPr>
+        <w:t xml:space="preserve">– </w:t>
+      </w:r>
+      <w:r>
+        <w:rPr>
+          <w:sz w:val="20"/>
+          <w:szCs w:val="18"/>
+          <w:lang w:val="ro-RO"/>
+        </w:rPr>
+        <w:t xml:space="preserve">Pagina </w:t>
+      </w:r>
+      <w:proofErr w:type="spellStart"/>
+      <w:r>
+        <w:rPr>
+          <w:i/>
+          <w:iCs/>
+          <w:sz w:val="20"/>
+          <w:szCs w:val="18"/>
+          <w:lang w:val="ro-RO"/>
+        </w:rPr>
+        <w:t>Add</w:t>
+      </w:r>
+      <w:proofErr w:type="spellEnd"/>
+      <w:r>
+        <w:rPr>
+          <w:i/>
+          <w:iCs/>
+          <w:sz w:val="20"/>
+          <w:szCs w:val="18"/>
+          <w:lang w:val="ro-RO"/>
+        </w:rPr>
+        <w:t xml:space="preserve"> Project</w:t>
+      </w:r>
+    </w:p>
+    <w:p>
+      <w:pPr>
+        <w:rPr>
+          <w:lang w:val="ro-RO"/>
+        </w:rPr>
+      </w:pPr>
+      <w:r>
+        <w:rPr>
+          <w:lang w:val="ro-RO"/>
+        </w:rPr>
+        <w:lastRenderedPageBreak/>
+        <w:tab/>
+        <w:t xml:space="preserve">Ca și la celelalte formulare, butonul de </w:t>
+      </w:r>
+      <w:r>
+        <w:rPr>
+          <w:i/>
+          <w:iCs/>
+          <w:lang w:val="ro-RO"/>
+        </w:rPr>
+        <w:t>”</w:t>
+      </w:r>
+      <w:proofErr w:type="spellStart"/>
+      <w:r>
+        <w:rPr>
+          <w:i/>
+          <w:iCs/>
+          <w:lang w:val="ro-RO"/>
+        </w:rPr>
+        <w:t>Add</w:t>
+      </w:r>
+      <w:proofErr w:type="spellEnd"/>
+      <w:r>
+        <w:rPr>
+          <w:i/>
+          <w:iCs/>
+          <w:lang w:val="ro-RO"/>
+        </w:rPr>
+        <w:t xml:space="preserve"> Project”</w:t>
+      </w:r>
+      <w:r>
+        <w:rPr>
+          <w:lang w:val="ro-RO"/>
+        </w:rPr>
+        <w:t xml:space="preserve"> nu va fi activat decât după introducerea valorilor în toate câmpurile.</w:t>
+      </w:r>
+    </w:p>
+    <w:p>
+      <w:pPr>
+        <w:rPr>
+          <w:lang w:val="ro-RO"/>
+        </w:rPr>
+      </w:pPr>
+      <w:r>
+        <w:rPr>
+          <w:lang w:val="ro-RO"/>
+        </w:rPr>
+        <w:tab/>
+      </w:r>
+      <w:r>
+        <w:rPr>
+          <w:lang w:val="ro-RO"/>
+        </w:rPr>
+        <w:t xml:space="preserve">În cadrul acestui formular vom regăsi următoarele tipuri de câmpuri pentru introducerea datelor: </w:t>
+      </w:r>
+      <w:r>
+        <w:rPr>
+          <w:i/>
+          <w:iCs/>
+          <w:lang w:val="ro-RO"/>
+        </w:rPr>
+        <w:t>I</w:t>
+      </w:r>
+      <w:r>
+        <w:rPr>
+          <w:i/>
+          <w:iCs/>
+          <w:lang w:val="ro-RO"/>
+        </w:rPr>
+        <w:t>nput</w:t>
+      </w:r>
+      <w:r>
+        <w:rPr>
+          <w:i/>
+          <w:iCs/>
+          <w:lang w:val="ro-RO"/>
+        </w:rPr>
+        <w:t xml:space="preserve"> text</w:t>
+      </w:r>
+      <w:r>
+        <w:rPr>
+          <w:lang w:val="ro-RO"/>
+        </w:rPr>
+        <w:t xml:space="preserve">; </w:t>
+      </w:r>
+      <w:r>
+        <w:rPr>
+          <w:i/>
+          <w:iCs/>
+          <w:lang w:val="ro-RO"/>
+        </w:rPr>
+        <w:t xml:space="preserve">Select </w:t>
+      </w:r>
+      <w:r>
+        <w:rPr>
+          <w:i/>
+          <w:iCs/>
+          <w:lang w:val="ro-RO"/>
+        </w:rPr>
+        <w:t>&amp;</w:t>
+      </w:r>
+      <w:r>
+        <w:rPr>
+          <w:i/>
+          <w:iCs/>
+          <w:lang w:val="ro-RO"/>
+        </w:rPr>
+        <w:t xml:space="preserve"> </w:t>
+      </w:r>
+      <w:proofErr w:type="spellStart"/>
+      <w:r>
+        <w:rPr>
+          <w:i/>
+          <w:iCs/>
+          <w:lang w:val="ro-RO"/>
+        </w:rPr>
+        <w:t>Option</w:t>
+      </w:r>
+      <w:proofErr w:type="spellEnd"/>
+      <w:r>
+        <w:rPr>
+          <w:lang w:val="ro-RO"/>
+        </w:rPr>
+        <w:t xml:space="preserve">; </w:t>
+      </w:r>
+      <w:r>
+        <w:rPr>
+          <w:i/>
+          <w:iCs/>
+          <w:lang w:val="ro-RO"/>
+        </w:rPr>
+        <w:t>Date picker</w:t>
+      </w:r>
+      <w:r>
+        <w:rPr>
+          <w:lang w:val="ro-RO"/>
+        </w:rPr>
+        <w:t xml:space="preserve">; </w:t>
+      </w:r>
+      <w:r>
+        <w:rPr>
+          <w:i/>
+          <w:iCs/>
+          <w:lang w:val="ro-RO"/>
+        </w:rPr>
+        <w:t>Input t</w:t>
+      </w:r>
+      <w:r>
+        <w:rPr>
+          <w:i/>
+          <w:iCs/>
+          <w:lang w:val="ro-RO"/>
+        </w:rPr>
+        <w:t>ext</w:t>
+      </w:r>
+      <w:r>
+        <w:rPr>
+          <w:i/>
+          <w:iCs/>
+          <w:lang w:val="ro-RO"/>
+        </w:rPr>
+        <w:t>-</w:t>
+      </w:r>
+      <w:proofErr w:type="spellStart"/>
+      <w:r>
+        <w:rPr>
+          <w:i/>
+          <w:iCs/>
+          <w:lang w:val="ro-RO"/>
+        </w:rPr>
+        <w:t>area</w:t>
+      </w:r>
+      <w:proofErr w:type="spellEnd"/>
+      <w:r>
+        <w:rPr>
+          <w:lang w:val="ro-RO"/>
+        </w:rPr>
+        <w:t xml:space="preserve"> și</w:t>
+      </w:r>
+      <w:r>
+        <w:rPr>
+          <w:lang w:val="ro-RO"/>
+        </w:rPr>
+        <w:t xml:space="preserve"> </w:t>
+      </w:r>
+      <w:r>
+        <w:rPr>
+          <w:i/>
+          <w:iCs/>
+          <w:lang w:val="ro-RO"/>
+        </w:rPr>
+        <w:t xml:space="preserve"> </w:t>
+      </w:r>
+      <w:r>
+        <w:rPr>
+          <w:i/>
+          <w:iCs/>
+          <w:lang w:val="ro-RO"/>
+        </w:rPr>
+        <w:t>I</w:t>
+      </w:r>
+      <w:r>
+        <w:rPr>
+          <w:i/>
+          <w:iCs/>
+          <w:lang w:val="ro-RO"/>
+        </w:rPr>
+        <w:t>nput</w:t>
+      </w:r>
+      <w:r>
+        <w:rPr>
+          <w:i/>
+          <w:iCs/>
+          <w:lang w:val="ro-RO"/>
+        </w:rPr>
+        <w:t xml:space="preserve"> file</w:t>
+      </w:r>
+      <w:r>
+        <w:rPr>
+          <w:lang w:val="ro-RO"/>
+        </w:rPr>
+        <w:t>.</w:t>
+      </w:r>
+    </w:p>
+    <w:p>
+      <w:pPr>
+        <w:rPr>
+          <w:lang w:val="ro-RO"/>
+        </w:rPr>
+      </w:pPr>
+      <w:r>
+        <w:rPr>
+          <w:lang w:val="ro-RO"/>
+        </w:rPr>
+        <w:tab/>
+        <w:t>Câmpul pentru selectarea tehnologiei</w:t>
+      </w:r>
+      <w:r>
+        <w:rPr>
+          <w:lang w:val="ro-RO"/>
+        </w:rPr>
+        <w:t xml:space="preserve"> </w:t>
+      </w:r>
+      <w:r>
+        <w:rPr>
+          <w:lang w:val="ro-RO"/>
+        </w:rPr>
+        <w:t xml:space="preserve">este unul de tip </w:t>
+      </w:r>
+      <w:r>
+        <w:rPr>
+          <w:i/>
+          <w:iCs/>
+          <w:lang w:val="ro-RO"/>
+        </w:rPr>
+        <w:t xml:space="preserve">Select &amp; </w:t>
+      </w:r>
+      <w:proofErr w:type="spellStart"/>
+      <w:r>
+        <w:rPr>
+          <w:i/>
+          <w:iCs/>
+          <w:lang w:val="ro-RO"/>
+        </w:rPr>
+        <w:t>Option</w:t>
+      </w:r>
+      <w:proofErr w:type="spellEnd"/>
+      <w:r>
+        <w:rPr>
+          <w:lang w:val="ro-RO"/>
+        </w:rPr>
+        <w:t>, populat în mod dinamic cu valori din baza de date</w:t>
+      </w:r>
+      <w:r>
+        <w:rPr>
+          <w:lang w:val="ro-RO"/>
+        </w:rPr>
+        <w:t>,</w:t>
+      </w:r>
+      <w:r>
+        <w:rPr>
+          <w:lang w:val="ro-RO"/>
+        </w:rPr>
+        <w:t xml:space="preserve"> tabelul </w:t>
+      </w:r>
+      <w:r>
+        <w:rPr>
+          <w:i/>
+          <w:iCs/>
+          <w:lang w:val="ro-RO"/>
+        </w:rPr>
+        <w:t>categorie</w:t>
+      </w:r>
+      <w:r>
+        <w:rPr>
+          <w:lang w:val="ro-RO"/>
+        </w:rPr>
+        <w:t xml:space="preserve">, </w:t>
+      </w:r>
+      <w:r>
+        <w:rPr>
+          <w:lang w:val="ro-RO"/>
+        </w:rPr>
+        <w:t xml:space="preserve">această </w:t>
+      </w:r>
+      <w:r>
+        <w:rPr>
+          <w:lang w:val="ro-RO"/>
+        </w:rPr>
+        <w:t>operațiune execut</w:t>
+      </w:r>
+      <w:r>
+        <w:rPr>
+          <w:lang w:val="ro-RO"/>
+        </w:rPr>
+        <w:t>ându-se</w:t>
+      </w:r>
+      <w:r>
+        <w:rPr>
+          <w:lang w:val="ro-RO"/>
+        </w:rPr>
+        <w:t xml:space="preserve"> la fiecare accesare a paginii, prin efectuarea interogării </w:t>
+      </w:r>
+      <w:r>
+        <w:rPr>
+          <w:lang w:val="ro-RO"/>
+        </w:rPr>
+        <w:t xml:space="preserve">propriu-zise a </w:t>
+      </w:r>
+      <w:r>
+        <w:rPr>
+          <w:lang w:val="ro-RO"/>
+        </w:rPr>
+        <w:t>bazei de date.</w:t>
+      </w:r>
+    </w:p>
+    <w:p>
+      <w:pPr>
+        <w:jc w:val="center"/>
+        <w:rPr>
+          <w:lang w:val="ro-RO"/>
+        </w:rPr>
+      </w:pPr>
+      <w:r>
+        <w:rPr>
+          <w:noProof/>
+          <w:lang w:val="ro-RO"/>
+        </w:rPr>
+        <w:drawing>
+          <wp:inline distT="0" distB="0" distL="0" distR="0" wp14:anchorId="22BDF487" wp14:editId="0D5250CF">
+            <wp:extent cx="2664523" cy="1084882"/>
+            <wp:effectExtent l="0" t="0" r="2540" b="0"/>
+            <wp:docPr id="22" name="Picture 22"/>
+            <wp:cNvGraphicFramePr>
+              <a:graphicFrameLocks xmlns:a="http://schemas.openxmlformats.org/drawingml/2006/main" noChangeAspect="1"/>
+            </wp:cNvGraphicFramePr>
+            <a:graphic xmlns:a="http://schemas.openxmlformats.org/drawingml/2006/main">
+              <a:graphicData uri="http://schemas.openxmlformats.org/drawingml/2006/picture">
+                <pic:pic xmlns:pic="http://schemas.openxmlformats.org/drawingml/2006/picture">
+                  <pic:nvPicPr>
+                    <pic:cNvPr id="22" name="Fig-3.18.png"/>
+                    <pic:cNvPicPr/>
+                  </pic:nvPicPr>
+                  <pic:blipFill>
+                    <a:blip r:embed="rId28" cstate="print">
+                      <a:extLst>
+                        <a:ext uri="{28A0092B-C50C-407E-A947-70E740481C1C}">
+                          <a14:useLocalDpi xmlns:a14="http://schemas.microsoft.com/office/drawing/2010/main" val="0"/>
+                        </a:ext>
+                      </a:extLst>
+                    </a:blip>
+                    <a:stretch>
+                      <a:fillRect/>
+                    </a:stretch>
+                  </pic:blipFill>
+                  <pic:spPr>
+                    <a:xfrm>
+                      <a:off x="0" y="0"/>
+                      <a:ext cx="2706226" cy="1101862"/>
+                    </a:xfrm>
+                    <a:prstGeom prst="rect">
+                      <a:avLst/>
+                    </a:prstGeom>
+                  </pic:spPr>
+                </pic:pic>
+              </a:graphicData>
+            </a:graphic>
+          </wp:inline>
+        </w:drawing>
+      </w:r>
+    </w:p>
+    <w:p>
+      <w:pPr>
+        <w:jc w:val="center"/>
+        <w:rPr>
+          <w:i/>
+          <w:iCs/>
+          <w:sz w:val="20"/>
+          <w:szCs w:val="18"/>
+          <w:lang w:val="ro-RO"/>
+        </w:rPr>
+      </w:pPr>
+      <w:r>
+        <w:rPr>
+          <w:sz w:val="20"/>
+          <w:szCs w:val="18"/>
+          <w:lang w:val="ro-RO"/>
+        </w:rPr>
+        <w:t xml:space="preserve">Figura </w:t>
+      </w:r>
+      <w:r>
+        <w:rPr>
+          <w:sz w:val="20"/>
+          <w:szCs w:val="18"/>
+          <w:lang w:val="ro-RO"/>
+        </w:rPr>
+        <w:t>3.17</w:t>
+      </w:r>
+      <w:r>
+        <w:rPr>
+          <w:sz w:val="20"/>
+          <w:szCs w:val="18"/>
+          <w:lang w:val="ro-RO"/>
+        </w:rPr>
+        <w:t xml:space="preserve"> </w:t>
+      </w:r>
+      <w:r>
+        <w:rPr>
+          <w:sz w:val="20"/>
+          <w:szCs w:val="18"/>
+          <w:lang w:val="ro-RO"/>
+        </w:rPr>
+        <w:t xml:space="preserve">– Pagina </w:t>
+      </w:r>
+      <w:proofErr w:type="spellStart"/>
+      <w:r>
+        <w:rPr>
+          <w:i/>
+          <w:iCs/>
+          <w:sz w:val="20"/>
+          <w:szCs w:val="18"/>
+          <w:lang w:val="ro-RO"/>
+        </w:rPr>
+        <w:t>Add</w:t>
+      </w:r>
+      <w:proofErr w:type="spellEnd"/>
+      <w:r>
+        <w:rPr>
+          <w:i/>
+          <w:iCs/>
+          <w:sz w:val="20"/>
+          <w:szCs w:val="18"/>
+          <w:lang w:val="ro-RO"/>
+        </w:rPr>
+        <w:t xml:space="preserve"> Project</w:t>
+      </w:r>
+    </w:p>
+    <w:p>
+      <w:pPr>
+        <w:jc w:val="center"/>
+        <w:rPr>
+          <w:lang w:val="ro-RO"/>
+        </w:rPr>
+      </w:pPr>
+    </w:p>
+    <w:p>
+      <w:pPr>
+        <w:rPr>
+          <w:lang w:val="ro-RO"/>
+        </w:rPr>
+      </w:pPr>
+      <w:r>
+        <w:rPr>
+          <w:lang w:val="ro-RO"/>
+        </w:rPr>
+        <w:tab/>
+        <w:t xml:space="preserve">Valoarea datei se poate selecta prin intermediul câmpului de tip </w:t>
+      </w:r>
+      <w:r>
+        <w:rPr>
+          <w:i/>
+          <w:iCs/>
+          <w:lang w:val="ro-RO"/>
+        </w:rPr>
+        <w:t>Date-Picker</w:t>
+      </w:r>
+      <w:r>
+        <w:rPr>
+          <w:lang w:val="ro-RO"/>
+        </w:rPr>
+        <w:t xml:space="preserve">. Această opțiune nu este disponibilă în mod nativ în HTML sau </w:t>
+      </w:r>
+      <w:proofErr w:type="spellStart"/>
+      <w:r>
+        <w:rPr>
+          <w:lang w:val="ro-RO"/>
+        </w:rPr>
+        <w:t>React</w:t>
+      </w:r>
+      <w:proofErr w:type="spellEnd"/>
+      <w:r>
+        <w:rPr>
+          <w:lang w:val="ro-RO"/>
+        </w:rPr>
+        <w:t>. A fost necesară instalarea unei componente externe</w:t>
+      </w:r>
+    </w:p>
+    <w:p>
+      <w:pPr>
+        <w:jc w:val="center"/>
+        <w:rPr>
+          <w:lang w:val="ro-RO"/>
+        </w:rPr>
+      </w:pPr>
+      <w:r>
+        <w:rPr>
+          <w:noProof/>
+          <w:lang w:val="ro-RO"/>
+        </w:rPr>
+        <w:drawing>
+          <wp:inline distT="0" distB="0" distL="0" distR="0" wp14:anchorId="7CA4EBC8" wp14:editId="4CE11415">
+            <wp:extent cx="1797803" cy="2030758"/>
+            <wp:effectExtent l="0" t="0" r="5715" b="1270"/>
+            <wp:docPr id="23" name="Picture 23"/>
+            <wp:cNvGraphicFramePr>
+              <a:graphicFrameLocks xmlns:a="http://schemas.openxmlformats.org/drawingml/2006/main" noChangeAspect="1"/>
+            </wp:cNvGraphicFramePr>
+            <a:graphic xmlns:a="http://schemas.openxmlformats.org/drawingml/2006/main">
+              <a:graphicData uri="http://schemas.openxmlformats.org/drawingml/2006/picture">
+                <pic:pic xmlns:pic="http://schemas.openxmlformats.org/drawingml/2006/picture">
+                  <pic:nvPicPr>
+                    <pic:cNvPr id="23" name="Fig-3.19.png"/>
+                    <pic:cNvPicPr/>
+                  </pic:nvPicPr>
+                  <pic:blipFill>
+                    <a:blip r:embed="rId29" cstate="print">
+                      <a:extLst>
+                        <a:ext uri="{28A0092B-C50C-407E-A947-70E740481C1C}">
+                          <a14:useLocalDpi xmlns:a14="http://schemas.microsoft.com/office/drawing/2010/main" val="0"/>
+                        </a:ext>
+                      </a:extLst>
+                    </a:blip>
+                    <a:stretch>
+                      <a:fillRect/>
+                    </a:stretch>
+                  </pic:blipFill>
+                  <pic:spPr>
+                    <a:xfrm>
+                      <a:off x="0" y="0"/>
+                      <a:ext cx="1806528" cy="2040613"/>
+                    </a:xfrm>
+                    <a:prstGeom prst="rect">
+                      <a:avLst/>
+                    </a:prstGeom>
+                  </pic:spPr>
+                </pic:pic>
+              </a:graphicData>
+            </a:graphic>
+          </wp:inline>
+        </w:drawing>
+      </w:r>
+    </w:p>
+    <w:p>
+      <w:pPr>
+        <w:jc w:val="center"/>
+        <w:rPr>
+          <w:i/>
+          <w:iCs/>
+          <w:sz w:val="20"/>
+          <w:szCs w:val="18"/>
+          <w:lang w:val="ro-RO"/>
+        </w:rPr>
+      </w:pPr>
+      <w:r>
+        <w:rPr>
+          <w:sz w:val="20"/>
+          <w:szCs w:val="18"/>
+          <w:lang w:val="ro-RO"/>
+        </w:rPr>
+        <w:t xml:space="preserve">Figura </w:t>
+      </w:r>
+      <w:r>
+        <w:rPr>
+          <w:sz w:val="20"/>
+          <w:szCs w:val="18"/>
+          <w:lang w:val="ro-RO"/>
+        </w:rPr>
+        <w:t>3.17</w:t>
+      </w:r>
+      <w:r>
+        <w:rPr>
+          <w:sz w:val="20"/>
+          <w:szCs w:val="18"/>
+          <w:lang w:val="ro-RO"/>
+        </w:rPr>
+        <w:t xml:space="preserve"> </w:t>
+      </w:r>
+      <w:r>
+        <w:rPr>
+          <w:sz w:val="20"/>
+          <w:szCs w:val="18"/>
+          <w:lang w:val="ro-RO"/>
+        </w:rPr>
+        <w:t xml:space="preserve">– Pagina </w:t>
+      </w:r>
+      <w:proofErr w:type="spellStart"/>
+      <w:r>
+        <w:rPr>
+          <w:i/>
+          <w:iCs/>
+          <w:sz w:val="20"/>
+          <w:szCs w:val="18"/>
+          <w:lang w:val="ro-RO"/>
+        </w:rPr>
+        <w:t>Add</w:t>
+      </w:r>
+      <w:proofErr w:type="spellEnd"/>
+      <w:r>
+        <w:rPr>
+          <w:i/>
+          <w:iCs/>
+          <w:sz w:val="20"/>
+          <w:szCs w:val="18"/>
+          <w:lang w:val="ro-RO"/>
+        </w:rPr>
+        <w:t xml:space="preserve"> Project</w:t>
+      </w:r>
+    </w:p>
+    <w:p>
+      <w:pPr>
+        <w:jc w:val="center"/>
         <w:rPr>
           <w:lang w:val="ro-RO"/>
         </w:rPr>
@@ -13773,7 +15634,7 @@
           <w:lang w:val="ro-RO"/>
         </w:rPr>
       </w:pPr>
-      <w:bookmarkStart w:id="24" w:name="_Toc44335044"/>
+      <w:bookmarkStart w:id="26" w:name="_Toc44361691"/>
       <w:r>
         <w:rPr>
           <w:rFonts w:cs="Times New Roman"/>
@@ -13795,7 +15656,7 @@
         </w:rPr>
         <w:t>aplicației</w:t>
       </w:r>
-      <w:bookmarkEnd w:id="24"/>
+      <w:bookmarkEnd w:id="26"/>
     </w:p>
     <w:p>
       <w:pPr>
@@ -14052,7 +15913,7 @@
           <w:lang w:val="ro-RO"/>
         </w:rPr>
       </w:pPr>
-      <w:bookmarkStart w:id="25" w:name="_Toc44335045"/>
+      <w:bookmarkStart w:id="27" w:name="_Toc44361692"/>
       <w:r>
         <w:rPr>
           <w:lang w:val="ro-RO"/>
@@ -14103,7 +15964,7 @@
         </w:rPr>
         <w:t>librăriilor</w:t>
       </w:r>
-      <w:bookmarkEnd w:id="25"/>
+      <w:bookmarkEnd w:id="27"/>
     </w:p>
     <w:p>
       <w:pPr>
@@ -14215,6 +16076,7 @@
         <w:rPr>
           <w:lang w:val="ro-RO"/>
         </w:rPr>
+        <w:lastRenderedPageBreak/>
         <w:tab/>
         <w:t xml:space="preserve">După finalizarea instalării, se navighează în interiorul </w:t>
       </w:r>
@@ -14301,7 +16163,6 @@
           <w:noProof/>
           <w:lang w:val="ro-RO"/>
         </w:rPr>
-        <w:lastRenderedPageBreak/>
         <w:drawing>
           <wp:inline distT="0" distB="0" distL="0" distR="0" wp14:anchorId="54A0233C" wp14:editId="5E9BA796">
             <wp:extent cx="4211273" cy="2967688"/>
@@ -14318,7 +16179,7 @@
                     <pic:cNvPicPr/>
                   </pic:nvPicPr>
                   <pic:blipFill>
-                    <a:blip r:embed="rId24" cstate="print">
+                    <a:blip r:embed="rId30" cstate="print">
                       <a:extLst>
                         <a:ext uri="{28A0092B-C50C-407E-A947-70E740481C1C}">
                           <a14:useLocalDpi xmlns:a14="http://schemas.microsoft.com/office/drawing/2010/main" val="0"/>
@@ -14571,7 +16432,7 @@
                     <pic:cNvPicPr/>
                   </pic:nvPicPr>
                   <pic:blipFill>
-                    <a:blip r:embed="rId25" cstate="print">
+                    <a:blip r:embed="rId31" cstate="print">
                       <a:extLst>
                         <a:ext uri="{28A0092B-C50C-407E-A947-70E740481C1C}">
                           <a14:useLocalDpi xmlns:a14="http://schemas.microsoft.com/office/drawing/2010/main" val="0"/>
@@ -14923,7 +16784,6 @@
           <w:color w:val="FF0000"/>
           <w:lang w:val="ro-RO"/>
         </w:rPr>
-        <w:lastRenderedPageBreak/>
         <w:t>React</w:t>
       </w:r>
       <w:proofErr w:type="spellEnd"/>
@@ -15286,7 +17146,7 @@
           <w:lang w:val="ro-RO"/>
         </w:rPr>
       </w:pPr>
-      <w:bookmarkStart w:id="26" w:name="_Toc44335046"/>
+      <w:bookmarkStart w:id="28" w:name="_Toc44361693"/>
       <w:proofErr w:type="spellStart"/>
       <w:r>
         <w:rPr>
@@ -15315,7 +17175,7 @@
         </w:rPr>
         <w:t>:</w:t>
       </w:r>
-      <w:bookmarkEnd w:id="26"/>
+      <w:bookmarkEnd w:id="28"/>
     </w:p>
     <w:p>
       <w:pPr>
@@ -15487,7 +17347,7 @@
         </w:rPr>
         <w:t xml:space="preserve"> </w:t>
       </w:r>
-      <w:hyperlink r:id="rId26" w:history="1">
+      <w:hyperlink r:id="rId32" w:history="1">
         <w:r>
           <w:rPr>
             <w:rStyle w:val="Hyperlink"/>
@@ -15724,14 +17584,14 @@
           <w:lang w:val="ro-RO"/>
         </w:rPr>
       </w:pPr>
-      <w:bookmarkStart w:id="27" w:name="_Toc44335047"/>
+      <w:bookmarkStart w:id="29" w:name="_Toc44361694"/>
       <w:r>
         <w:rPr>
           <w:lang w:val="ro-RO"/>
         </w:rPr>
         <w:t>4.3 – Crearea bazei de date</w:t>
       </w:r>
-      <w:bookmarkEnd w:id="27"/>
+      <w:bookmarkEnd w:id="29"/>
     </w:p>
     <w:p>
       <w:pPr>
@@ -15740,14 +17600,14 @@
           <w:lang w:val="ro-RO"/>
         </w:rPr>
       </w:pPr>
-      <w:bookmarkStart w:id="28" w:name="_Toc44335048"/>
+      <w:bookmarkStart w:id="30" w:name="_Toc44361695"/>
       <w:r>
         <w:rPr>
           <w:lang w:val="ro-RO"/>
         </w:rPr>
         <w:t>4.3.1 – Crearea bazei de date folosind XAMPP</w:t>
       </w:r>
-      <w:bookmarkEnd w:id="28"/>
+      <w:bookmarkEnd w:id="30"/>
       <w:r>
         <w:rPr>
           <w:lang w:val="ro-RO"/>
@@ -15762,7 +17622,7 @@
           <w:lang w:val="ro-RO"/>
         </w:rPr>
       </w:pPr>
-      <w:bookmarkStart w:id="29" w:name="_Toc44335049"/>
+      <w:bookmarkStart w:id="31" w:name="_Toc44361696"/>
       <w:r>
         <w:rPr>
           <w:lang w:val="ro-RO"/>
@@ -15775,7 +17635,7 @@
         </w:rPr>
         <w:t>e</w:t>
       </w:r>
-      <w:bookmarkEnd w:id="29"/>
+      <w:bookmarkEnd w:id="31"/>
     </w:p>
     <w:p>
       <w:pPr>
@@ -15784,7 +17644,7 @@
           <w:lang w:val="ro-RO"/>
         </w:rPr>
       </w:pPr>
-      <w:bookmarkStart w:id="30" w:name="_Toc44335050"/>
+      <w:bookmarkStart w:id="32" w:name="_Toc44361697"/>
       <w:r>
         <w:rPr>
           <w:lang w:val="ro-RO"/>
@@ -15821,7 +17681,7 @@
         </w:rPr>
         <w:t>e din XAMPP</w:t>
       </w:r>
-      <w:bookmarkEnd w:id="30"/>
+      <w:bookmarkEnd w:id="32"/>
     </w:p>
     <w:p>
       <w:pPr>
@@ -15830,7 +17690,7 @@
           <w:lang w:val="ro-RO"/>
         </w:rPr>
       </w:pPr>
-      <w:bookmarkStart w:id="31" w:name="_Toc44335051"/>
+      <w:bookmarkStart w:id="33" w:name="_Toc44361698"/>
       <w:r>
         <w:rPr>
           <w:lang w:val="ro-RO"/>
@@ -15888,7 +17748,7 @@
         </w:rPr>
         <w:t>phpMyAdmin</w:t>
       </w:r>
-      <w:bookmarkEnd w:id="31"/>
+      <w:bookmarkEnd w:id="33"/>
       <w:proofErr w:type="spellEnd"/>
     </w:p>
     <w:p>
@@ -15898,7 +17758,7 @@
           <w:lang w:val="ro-RO"/>
         </w:rPr>
       </w:pPr>
-      <w:bookmarkStart w:id="32" w:name="_Toc44335052"/>
+      <w:bookmarkStart w:id="34" w:name="_Toc44361699"/>
       <w:r>
         <w:rPr>
           <w:lang w:val="ro-RO"/>
@@ -15961,7 +17821,7 @@
         </w:rPr>
         <w:t>)</w:t>
       </w:r>
-      <w:bookmarkEnd w:id="32"/>
+      <w:bookmarkEnd w:id="34"/>
     </w:p>
     <w:p>
       <w:pPr>
@@ -16181,7 +18041,7 @@
           <w:lang w:val="ro-RO"/>
         </w:rPr>
       </w:pPr>
-      <w:bookmarkStart w:id="33" w:name="_Toc44335053"/>
+      <w:bookmarkStart w:id="35" w:name="_Toc44361700"/>
       <w:r>
         <w:rPr>
           <w:rFonts w:cs="Times New Roman"/>
@@ -16203,7 +18063,7 @@
         </w:rPr>
         <w:t xml:space="preserve"> – Testarea aplicației</w:t>
       </w:r>
-      <w:bookmarkEnd w:id="33"/>
+      <w:bookmarkEnd w:id="35"/>
     </w:p>
     <w:p>
       <w:pPr>
@@ -16220,7 +18080,7 @@
           <w:lang w:val="ro-RO"/>
         </w:rPr>
       </w:pPr>
-      <w:bookmarkStart w:id="34" w:name="_Toc44335054"/>
+      <w:bookmarkStart w:id="36" w:name="_Toc44361701"/>
       <w:r>
         <w:rPr>
           <w:rFonts w:cs="Times New Roman"/>
@@ -16242,7 +18102,7 @@
         </w:rPr>
         <w:t xml:space="preserve"> – Concluzii</w:t>
       </w:r>
-      <w:bookmarkEnd w:id="34"/>
+      <w:bookmarkEnd w:id="36"/>
     </w:p>
     <w:p>
       <w:pPr>
@@ -16264,7 +18124,7 @@
         </w:rPr>
         <w:tab/>
       </w:r>
-      <w:bookmarkStart w:id="35" w:name="_Toc44335055"/>
+      <w:bookmarkStart w:id="37" w:name="_Toc44361702"/>
       <w:r>
         <w:rPr>
           <w:lang w:val="ro-RO"/>
@@ -16277,7 +18137,7 @@
         </w:rPr>
         <w:t>.1 – Concluzii</w:t>
       </w:r>
-      <w:bookmarkEnd w:id="35"/>
+      <w:bookmarkEnd w:id="37"/>
     </w:p>
     <w:p>
       <w:pPr>
@@ -16292,7 +18152,7 @@
         </w:rPr>
         <w:tab/>
       </w:r>
-      <w:bookmarkStart w:id="36" w:name="_Toc44335056"/>
+      <w:bookmarkStart w:id="38" w:name="_Toc44361703"/>
       <w:r>
         <w:rPr>
           <w:lang w:val="ro-RO"/>
@@ -16305,7 +18165,7 @@
         </w:rPr>
         <w:t>.2 – Posibilități de dezvoltare</w:t>
       </w:r>
-      <w:bookmarkEnd w:id="36"/>
+      <w:bookmarkEnd w:id="38"/>
     </w:p>
     <w:p>
       <w:pPr>
@@ -16350,7 +18210,7 @@
           <w:lang w:val="ro-RO"/>
         </w:rPr>
       </w:pPr>
-      <w:bookmarkStart w:id="37" w:name="_Toc44335057"/>
+      <w:bookmarkStart w:id="39" w:name="_Toc44361704"/>
       <w:r>
         <w:rPr>
           <w:rFonts w:cs="Times New Roman"/>
@@ -16373,7 +18233,7 @@
         </w:rPr>
         <w:t>OGRAFIE</w:t>
       </w:r>
-      <w:bookmarkEnd w:id="37"/>
+      <w:bookmarkEnd w:id="39"/>
     </w:p>
     <w:p>
       <w:pPr>
@@ -16573,7 +18433,7 @@
           <w:lang w:val="ro-RO"/>
         </w:rPr>
       </w:pPr>
-      <w:hyperlink r:id="rId27" w:history="1">
+      <w:hyperlink r:id="rId33" w:history="1">
         <w:r>
           <w:rPr>
             <w:rStyle w:val="Hyperlink"/>
@@ -16602,7 +18462,7 @@
           <w:lang w:val="ro-RO"/>
         </w:rPr>
       </w:pPr>
-      <w:hyperlink r:id="rId28" w:history="1">
+      <w:hyperlink r:id="rId34" w:history="1">
         <w:r>
           <w:rPr>
             <w:rStyle w:val="Hyperlink"/>
@@ -17053,8 +18913,8 @@
       </w:pPr>
     </w:p>
     <w:sectPr>
-      <w:footerReference w:type="even" r:id="rId29"/>
-      <w:footerReference w:type="default" r:id="rId30"/>
+      <w:footerReference w:type="even" r:id="rId35"/>
+      <w:footerReference w:type="default" r:id="rId36"/>
       <w:pgSz w:w="12240" w:h="15840"/>
       <w:pgMar w:top="1440" w:right="1440" w:bottom="1440" w:left="1440" w:header="708" w:footer="708" w:gutter="0"/>
       <w:cols w:space="708"/>
@@ -19670,6 +21530,35 @@
       <w:szCs w:val="20"/>
     </w:rPr>
   </w:style>
+  <w:style w:type="paragraph" w:styleId="BalloonText">
+    <w:name w:val="Balloon Text"/>
+    <w:basedOn w:val="Normal"/>
+    <w:link w:val="BalloonTextChar"/>
+    <w:uiPriority w:val="99"/>
+    <w:semiHidden/>
+    <w:unhideWhenUsed/>
+    <w:rsid w:val="00D131D5"/>
+    <w:pPr>
+      <w:spacing w:line="240" w:lineRule="auto"/>
+    </w:pPr>
+    <w:rPr>
+      <w:sz w:val="18"/>
+      <w:szCs w:val="18"/>
+    </w:rPr>
+  </w:style>
+  <w:style w:type="character" w:customStyle="1" w:styleId="BalloonTextChar">
+    <w:name w:val="Balloon Text Char"/>
+    <w:basedOn w:val="DefaultParagraphFont"/>
+    <w:link w:val="BalloonText"/>
+    <w:uiPriority w:val="99"/>
+    <w:semiHidden/>
+    <w:rsid w:val="00D131D5"/>
+    <w:rPr>
+      <w:rFonts w:ascii="Times New Roman" w:eastAsia="Times New Roman" w:hAnsi="Times New Roman" w:cs="Times New Roman"/>
+      <w:sz w:val="18"/>
+      <w:szCs w:val="18"/>
+    </w:rPr>
+  </w:style>
 </w:styles>
 </file>
 

</xml_diff>

<commit_message>
Working on disertation Word file. Aplied some more stylings to Not Found page. Added some text and stylings to About Page.
</commit_message>
<xml_diff>
--- a/Proiect-lucrare/01 - Proiect.docx
+++ b/Proiect-lucrare/01 - Proiect.docx
@@ -11183,25 +11183,91 @@
           <w:lang w:val="ro-RO"/>
         </w:rPr>
         <w:tab/>
-        <w:t xml:space="preserve">Pagina de start este una simplă fără prea multe elemente, dar cu un titlu succint. Se observă prezența meniului de navigație în partea de sus a paginii, cât și a unui </w:t>
-      </w:r>
-      <w:proofErr w:type="spellStart"/>
-      <w:r>
-        <w:rPr>
-          <w:i/>
-          <w:iCs/>
-          <w:lang w:val="ro-RO"/>
-        </w:rPr>
-        <w:t>footer</w:t>
-      </w:r>
-      <w:proofErr w:type="spellEnd"/>
-      <w:r>
-        <w:rPr>
-          <w:i/>
-          <w:iCs/>
-          <w:lang w:val="ro-RO"/>
-        </w:rPr>
-        <w:t>.</w:t>
+        <w:t xml:space="preserve">Pagina de start este una simplă fără prea multe elemente, dar cu un titlu succint. Se observă prezența </w:t>
+      </w:r>
+      <w:r>
+        <w:rPr>
+          <w:lang w:val="ro-RO"/>
+        </w:rPr>
+        <w:t xml:space="preserve">unui </w:t>
+      </w:r>
+      <w:proofErr w:type="spellStart"/>
+      <w:r>
+        <w:rPr>
+          <w:i/>
+          <w:iCs/>
+          <w:lang w:val="ro-RO"/>
+        </w:rPr>
+        <w:t>Header</w:t>
+      </w:r>
+      <w:proofErr w:type="spellEnd"/>
+      <w:r>
+        <w:rPr>
+          <w:lang w:val="ro-RO"/>
+        </w:rPr>
+        <w:t xml:space="preserve"> ce conține </w:t>
+      </w:r>
+      <w:r>
+        <w:rPr>
+          <w:lang w:val="ro-RO"/>
+        </w:rPr>
+        <w:t>meniului de navigație</w:t>
+      </w:r>
+      <w:r>
+        <w:rPr>
+          <w:lang w:val="ro-RO"/>
+        </w:rPr>
+        <w:t>,</w:t>
+      </w:r>
+      <w:r>
+        <w:rPr>
+          <w:lang w:val="ro-RO"/>
+        </w:rPr>
+        <w:t xml:space="preserve"> în partea de sus a paginii,</w:t>
+      </w:r>
+      <w:r>
+        <w:rPr>
+          <w:lang w:val="ro-RO"/>
+        </w:rPr>
+        <w:t xml:space="preserve"> </w:t>
+      </w:r>
+      <w:r>
+        <w:rPr>
+          <w:lang w:val="ro-RO"/>
+        </w:rPr>
+        <w:t xml:space="preserve">cât și a unui </w:t>
+      </w:r>
+      <w:proofErr w:type="spellStart"/>
+      <w:r>
+        <w:rPr>
+          <w:i/>
+          <w:iCs/>
+          <w:lang w:val="ro-RO"/>
+        </w:rPr>
+        <w:t>F</w:t>
+      </w:r>
+      <w:r>
+        <w:rPr>
+          <w:i/>
+          <w:iCs/>
+          <w:lang w:val="ro-RO"/>
+        </w:rPr>
+        <w:t>oote</w:t>
+      </w:r>
+      <w:r>
+        <w:rPr>
+          <w:i/>
+          <w:iCs/>
+          <w:lang w:val="ro-RO"/>
+        </w:rPr>
+        <w:t>r</w:t>
+      </w:r>
+      <w:proofErr w:type="spellEnd"/>
+      <w:r>
+        <w:rPr>
+          <w:lang w:val="ro-RO"/>
+        </w:rPr>
+        <w:t xml:space="preserve"> în subsolul paginii.</w:t>
       </w:r>
     </w:p>
     <w:p>
@@ -11618,7 +11684,14 @@
         <w:rPr>
           <w:lang w:val="ro-RO"/>
         </w:rPr>
-        <w:t xml:space="preserve"> creat la momentul realizării cu succes a operației de autentificare, și a unei funcții de verificare a autentificării </w:t>
+        <w:t xml:space="preserve"> creat la momentul realizării cu succes a operației de autentificare, și a unei funcții de </w:t>
+      </w:r>
+      <w:r>
+        <w:rPr>
+          <w:lang w:val="ro-RO"/>
+        </w:rPr>
+        <w:lastRenderedPageBreak/>
+        <w:t xml:space="preserve">verificare a autentificării </w:t>
       </w:r>
       <w:proofErr w:type="spellStart"/>
       <w:r>
@@ -11644,6 +11717,12 @@
         </w:rPr>
         <w:t>.</w:t>
       </w:r>
+      <w:r>
+        <w:rPr>
+          <w:lang w:val="ro-RO"/>
+        </w:rPr>
+        <w:t xml:space="preserve"> Acestea vor fi explicate mai în detaliu în secțiunea dedicată dezvoltării aplicației.</w:t>
+      </w:r>
     </w:p>
     <w:p>
       <w:pPr>
@@ -11656,7 +11735,6 @@
           <w:noProof/>
           <w:lang w:val="ro-RO"/>
         </w:rPr>
-        <w:lastRenderedPageBreak/>
         <w:drawing>
           <wp:inline distT="0" distB="0" distL="0" distR="0" wp14:anchorId="1DFF5B5E" wp14:editId="701187B9">
             <wp:extent cx="6258560" cy="434975"/>
@@ -12105,7 +12183,7 @@
         <w:rPr>
           <w:lang w:val="ro-RO"/>
         </w:rPr>
-        <w:t xml:space="preserve">Pagina de </w:t>
+        <w:t xml:space="preserve">Pagina </w:t>
       </w:r>
       <w:proofErr w:type="spellStart"/>
       <w:r>
@@ -12133,6 +12211,180 @@
     <w:p>
       <w:pPr>
         <w:ind w:firstLine="720"/>
+        <w:jc w:val="center"/>
+        <w:rPr>
+          <w:lang w:val="ro-RO"/>
+        </w:rPr>
+      </w:pPr>
+      <w:r>
+        <w:rPr>
+          <w:noProof/>
+          <w:lang w:val="ro-RO"/>
+        </w:rPr>
+        <w:drawing>
+          <wp:inline distT="0" distB="0" distL="0" distR="0" wp14:anchorId="3584633D" wp14:editId="04C21E5F">
+            <wp:extent cx="4964001" cy="2733913"/>
+            <wp:effectExtent l="0" t="0" r="1905" b="0"/>
+            <wp:docPr id="25" name="Picture 25"/>
+            <wp:cNvGraphicFramePr>
+              <a:graphicFrameLocks xmlns:a="http://schemas.openxmlformats.org/drawingml/2006/main" noChangeAspect="1"/>
+            </wp:cNvGraphicFramePr>
+            <a:graphic xmlns:a="http://schemas.openxmlformats.org/drawingml/2006/main">
+              <a:graphicData uri="http://schemas.openxmlformats.org/drawingml/2006/picture">
+                <pic:pic xmlns:pic="http://schemas.openxmlformats.org/drawingml/2006/picture">
+                  <pic:nvPicPr>
+                    <pic:cNvPr id="25" name="Fig-3.7.png"/>
+                    <pic:cNvPicPr/>
+                  </pic:nvPicPr>
+                  <pic:blipFill>
+                    <a:blip r:embed="rId18" cstate="print">
+                      <a:extLst>
+                        <a:ext uri="{28A0092B-C50C-407E-A947-70E740481C1C}">
+                          <a14:useLocalDpi xmlns:a14="http://schemas.microsoft.com/office/drawing/2010/main" val="0"/>
+                        </a:ext>
+                      </a:extLst>
+                    </a:blip>
+                    <a:stretch>
+                      <a:fillRect/>
+                    </a:stretch>
+                  </pic:blipFill>
+                  <pic:spPr>
+                    <a:xfrm>
+                      <a:off x="0" y="0"/>
+                      <a:ext cx="5042670" cy="2777240"/>
+                    </a:xfrm>
+                    <a:prstGeom prst="rect">
+                      <a:avLst/>
+                    </a:prstGeom>
+                  </pic:spPr>
+                </pic:pic>
+              </a:graphicData>
+            </a:graphic>
+          </wp:inline>
+        </w:drawing>
+      </w:r>
+    </w:p>
+    <w:p>
+      <w:pPr>
+        <w:jc w:val="center"/>
+        <w:rPr>
+          <w:sz w:val="20"/>
+          <w:szCs w:val="18"/>
+          <w:lang w:val="ro-RO"/>
+        </w:rPr>
+      </w:pPr>
+      <w:r>
+        <w:rPr>
+          <w:sz w:val="20"/>
+          <w:szCs w:val="18"/>
+          <w:lang w:val="ro-RO"/>
+        </w:rPr>
+        <w:t xml:space="preserve">Figura </w:t>
+      </w:r>
+      <w:r>
+        <w:rPr>
+          <w:sz w:val="20"/>
+          <w:szCs w:val="18"/>
+          <w:lang w:val="ro-RO"/>
+        </w:rPr>
+        <w:t>3</w:t>
+      </w:r>
+      <w:r>
+        <w:rPr>
+          <w:sz w:val="20"/>
+          <w:szCs w:val="18"/>
+          <w:lang w:val="ro-RO"/>
+        </w:rPr>
+        <w:t>.7</w:t>
+      </w:r>
+      <w:r>
+        <w:rPr>
+          <w:sz w:val="20"/>
+          <w:szCs w:val="18"/>
+          <w:lang w:val="ro-RO"/>
+        </w:rPr>
+        <w:t xml:space="preserve"> </w:t>
+      </w:r>
+      <w:r>
+        <w:rPr>
+          <w:sz w:val="20"/>
+          <w:szCs w:val="18"/>
+          <w:lang w:val="ro-RO"/>
+        </w:rPr>
+        <w:t>–</w:t>
+      </w:r>
+      <w:r>
+        <w:rPr>
+          <w:sz w:val="20"/>
+          <w:szCs w:val="18"/>
+          <w:lang w:val="ro-RO"/>
+        </w:rPr>
+        <w:t xml:space="preserve"> </w:t>
+      </w:r>
+      <w:r>
+        <w:rPr>
+          <w:sz w:val="20"/>
+          <w:szCs w:val="18"/>
+          <w:lang w:val="ro-RO"/>
+        </w:rPr>
+        <w:t>Pagina</w:t>
+      </w:r>
+      <w:r>
+        <w:rPr>
+          <w:sz w:val="20"/>
+          <w:szCs w:val="18"/>
+          <w:lang w:val="ro-RO"/>
+        </w:rPr>
+        <w:t xml:space="preserve"> </w:t>
+      </w:r>
+      <w:proofErr w:type="spellStart"/>
+      <w:r>
+        <w:rPr>
+          <w:i/>
+          <w:iCs/>
+          <w:sz w:val="20"/>
+          <w:szCs w:val="18"/>
+          <w:lang w:val="ro-RO"/>
+        </w:rPr>
+        <w:t>About</w:t>
+      </w:r>
+      <w:proofErr w:type="spellEnd"/>
+      <w:r>
+        <w:rPr>
+          <w:sz w:val="20"/>
+          <w:szCs w:val="18"/>
+          <w:lang w:val="ro-RO"/>
+        </w:rPr>
+        <w:t xml:space="preserve">, momentan </w:t>
+      </w:r>
+      <w:r>
+        <w:rPr>
+          <w:sz w:val="20"/>
+          <w:szCs w:val="18"/>
+          <w:lang w:val="ro-RO"/>
+        </w:rPr>
+        <w:t>ne-</w:t>
+      </w:r>
+      <w:r>
+        <w:rPr>
+          <w:sz w:val="20"/>
+          <w:szCs w:val="18"/>
+          <w:lang w:val="ro-RO"/>
+        </w:rPr>
+        <w:t>i</w:t>
+      </w:r>
+      <w:r>
+        <w:rPr>
+          <w:sz w:val="20"/>
+          <w:szCs w:val="18"/>
+          <w:lang w:val="ro-RO"/>
+        </w:rPr>
+        <w:t>mplementată</w:t>
+      </w:r>
+    </w:p>
+    <w:p>
+      <w:pPr>
+        <w:ind w:firstLine="720"/>
         <w:rPr>
           <w:lang w:val="ro-RO"/>
         </w:rPr>
@@ -12332,7 +12584,6 @@
           <w:noProof/>
           <w:lang w:val="ro-RO"/>
         </w:rPr>
-        <w:lastRenderedPageBreak/>
         <w:drawing>
           <wp:inline distT="0" distB="0" distL="0" distR="0" wp14:anchorId="40C458B2" wp14:editId="07BE58F3">
             <wp:extent cx="5233936" cy="2909977"/>
@@ -12349,7 +12600,7 @@
                     <pic:cNvPicPr/>
                   </pic:nvPicPr>
                   <pic:blipFill>
-                    <a:blip r:embed="rId18" cstate="print">
+                    <a:blip r:embed="rId19" cstate="print">
                       <a:extLst>
                         <a:ext uri="{28A0092B-C50C-407E-A947-70E740481C1C}">
                           <a14:useLocalDpi xmlns:a14="http://schemas.microsoft.com/office/drawing/2010/main" val="0"/>
@@ -12571,6 +12822,7 @@
           <w:noProof/>
           <w:lang w:val="ro-RO"/>
         </w:rPr>
+        <w:lastRenderedPageBreak/>
         <w:drawing>
           <wp:inline distT="0" distB="0" distL="0" distR="0" wp14:anchorId="7FD9985D" wp14:editId="325A82CE">
             <wp:extent cx="5241796" cy="2777705"/>
@@ -12587,7 +12839,7 @@
                     <pic:cNvPicPr/>
                   </pic:nvPicPr>
                   <pic:blipFill>
-                    <a:blip r:embed="rId19" cstate="print">
+                    <a:blip r:embed="rId20" cstate="print">
                       <a:extLst>
                         <a:ext uri="{28A0092B-C50C-407E-A947-70E740481C1C}">
                           <a14:useLocalDpi xmlns:a14="http://schemas.microsoft.com/office/drawing/2010/main" val="0"/>
@@ -12817,7 +13069,7 @@
                     <pic:cNvPicPr/>
                   </pic:nvPicPr>
                   <pic:blipFill>
-                    <a:blip r:embed="rId20" cstate="print">
+                    <a:blip r:embed="rId21" cstate="print">
                       <a:extLst>
                         <a:ext uri="{28A0092B-C50C-407E-A947-70E740481C1C}">
                           <a14:useLocalDpi xmlns:a14="http://schemas.microsoft.com/office/drawing/2010/main" val="0"/>
@@ -12929,6 +13181,7 @@
         <w:rPr>
           <w:lang w:val="ro-RO"/>
         </w:rPr>
+        <w:lastRenderedPageBreak/>
         <w:tab/>
         <w:t xml:space="preserve">Tot în pagina de Contact mai sunt prezente </w:t>
       </w:r>
@@ -13086,7 +13339,6 @@
           <w:noProof/>
           <w:lang w:val="ro-RO"/>
         </w:rPr>
-        <w:lastRenderedPageBreak/>
         <w:drawing>
           <wp:inline distT="0" distB="0" distL="0" distR="0" wp14:anchorId="42765310" wp14:editId="5C112302">
             <wp:extent cx="5224944" cy="2777706"/>
@@ -13103,7 +13355,7 @@
                     <pic:cNvPicPr/>
                   </pic:nvPicPr>
                   <pic:blipFill>
-                    <a:blip r:embed="rId21" cstate="print">
+                    <a:blip r:embed="rId22" cstate="print">
                       <a:extLst>
                         <a:ext uri="{28A0092B-C50C-407E-A947-70E740481C1C}">
                           <a14:useLocalDpi xmlns:a14="http://schemas.microsoft.com/office/drawing/2010/main" val="0"/>
@@ -13264,6 +13516,7 @@
         <w:rPr>
           <w:lang w:val="ro-RO"/>
         </w:rPr>
+        <w:lastRenderedPageBreak/>
         <w:t xml:space="preserve">3.5 – Pagina </w:t>
       </w:r>
       <w:r>
@@ -13406,7 +13659,6 @@
           <w:noProof/>
           <w:lang w:val="ro-RO"/>
         </w:rPr>
-        <w:lastRenderedPageBreak/>
         <w:drawing>
           <wp:inline distT="0" distB="0" distL="0" distR="0" wp14:anchorId="785AFE45" wp14:editId="50268AEC">
             <wp:extent cx="5213397" cy="3024996"/>
@@ -13423,7 +13675,7 @@
                     <pic:cNvPicPr/>
                   </pic:nvPicPr>
                   <pic:blipFill>
-                    <a:blip r:embed="rId22" cstate="print">
+                    <a:blip r:embed="rId23" cstate="print">
                       <a:extLst>
                         <a:ext uri="{28A0092B-C50C-407E-A947-70E740481C1C}">
                           <a14:useLocalDpi xmlns:a14="http://schemas.microsoft.com/office/drawing/2010/main" val="0"/>
@@ -13822,7 +14074,7 @@
                     <pic:cNvPicPr/>
                   </pic:nvPicPr>
                   <pic:blipFill>
-                    <a:blip r:embed="rId23" cstate="print">
+                    <a:blip r:embed="rId24" cstate="print">
                       <a:extLst>
                         <a:ext uri="{28A0092B-C50C-407E-A947-70E740481C1C}">
                           <a14:useLocalDpi xmlns:a14="http://schemas.microsoft.com/office/drawing/2010/main" val="0"/>
@@ -14190,7 +14442,7 @@
                     <pic:cNvPicPr/>
                   </pic:nvPicPr>
                   <pic:blipFill>
-                    <a:blip r:embed="rId24" cstate="print">
+                    <a:blip r:embed="rId25" cstate="print">
                       <a:extLst>
                         <a:ext uri="{28A0092B-C50C-407E-A947-70E740481C1C}">
                           <a14:useLocalDpi xmlns:a14="http://schemas.microsoft.com/office/drawing/2010/main" val="0"/>
@@ -14256,7 +14508,7 @@
                     <pic:cNvPicPr/>
                   </pic:nvPicPr>
                   <pic:blipFill>
-                    <a:blip r:embed="rId25" cstate="print">
+                    <a:blip r:embed="rId26" cstate="print">
                       <a:extLst>
                         <a:ext uri="{28A0092B-C50C-407E-A947-70E740481C1C}">
                           <a14:useLocalDpi xmlns:a14="http://schemas.microsoft.com/office/drawing/2010/main" val="0"/>
@@ -14559,7 +14811,7 @@
                     <pic:cNvPicPr/>
                   </pic:nvPicPr>
                   <pic:blipFill>
-                    <a:blip r:embed="rId26" cstate="print">
+                    <a:blip r:embed="rId27" cstate="print">
                       <a:extLst>
                         <a:ext uri="{28A0092B-C50C-407E-A947-70E740481C1C}">
                           <a14:useLocalDpi xmlns:a14="http://schemas.microsoft.com/office/drawing/2010/main" val="0"/>
@@ -14791,7 +15043,7 @@
                     <pic:cNvPicPr/>
                   </pic:nvPicPr>
                   <pic:blipFill>
-                    <a:blip r:embed="rId27" cstate="print">
+                    <a:blip r:embed="rId28" cstate="print">
                       <a:extLst>
                         <a:ext uri="{28A0092B-C50C-407E-A947-70E740481C1C}">
                           <a14:useLocalDpi xmlns:a14="http://schemas.microsoft.com/office/drawing/2010/main" val="0"/>
@@ -15255,9 +15507,9 @@
           <w:lang w:val="ro-RO"/>
         </w:rPr>
         <w:drawing>
-          <wp:inline distT="0" distB="0" distL="0" distR="0" wp14:anchorId="22BDF487" wp14:editId="0D5250CF">
-            <wp:extent cx="2664523" cy="1084882"/>
-            <wp:effectExtent l="0" t="0" r="2540" b="0"/>
+          <wp:inline distT="0" distB="0" distL="0" distR="0" wp14:anchorId="22BDF487" wp14:editId="725D57EC">
+            <wp:extent cx="3253780" cy="1324803"/>
+            <wp:effectExtent l="0" t="0" r="0" b="0"/>
             <wp:docPr id="22" name="Picture 22"/>
             <wp:cNvGraphicFramePr>
               <a:graphicFrameLocks xmlns:a="http://schemas.openxmlformats.org/drawingml/2006/main" noChangeAspect="1"/>
@@ -15267,177 +15519,6 @@
                 <pic:pic xmlns:pic="http://schemas.openxmlformats.org/drawingml/2006/picture">
                   <pic:nvPicPr>
                     <pic:cNvPr id="22" name="Fig-3.18.png"/>
-                    <pic:cNvPicPr/>
-                  </pic:nvPicPr>
-                  <pic:blipFill>
-                    <a:blip r:embed="rId28" cstate="print">
-                      <a:extLst>
-                        <a:ext uri="{28A0092B-C50C-407E-A947-70E740481C1C}">
-                          <a14:useLocalDpi xmlns:a14="http://schemas.microsoft.com/office/drawing/2010/main" val="0"/>
-                        </a:ext>
-                      </a:extLst>
-                    </a:blip>
-                    <a:stretch>
-                      <a:fillRect/>
-                    </a:stretch>
-                  </pic:blipFill>
-                  <pic:spPr>
-                    <a:xfrm>
-                      <a:off x="0" y="0"/>
-                      <a:ext cx="2706226" cy="1101862"/>
-                    </a:xfrm>
-                    <a:prstGeom prst="rect">
-                      <a:avLst/>
-                    </a:prstGeom>
-                  </pic:spPr>
-                </pic:pic>
-              </a:graphicData>
-            </a:graphic>
-          </wp:inline>
-        </w:drawing>
-      </w:r>
-    </w:p>
-    <w:p>
-      <w:pPr>
-        <w:jc w:val="center"/>
-        <w:rPr>
-          <w:i/>
-          <w:iCs/>
-          <w:sz w:val="20"/>
-          <w:szCs w:val="18"/>
-          <w:lang w:val="ro-RO"/>
-        </w:rPr>
-      </w:pPr>
-      <w:r>
-        <w:rPr>
-          <w:sz w:val="20"/>
-          <w:szCs w:val="18"/>
-          <w:lang w:val="ro-RO"/>
-        </w:rPr>
-        <w:t xml:space="preserve">Figura </w:t>
-      </w:r>
-      <w:r>
-        <w:rPr>
-          <w:sz w:val="20"/>
-          <w:szCs w:val="18"/>
-          <w:lang w:val="ro-RO"/>
-        </w:rPr>
-        <w:t>3.17</w:t>
-      </w:r>
-      <w:r>
-        <w:rPr>
-          <w:sz w:val="20"/>
-          <w:szCs w:val="18"/>
-          <w:lang w:val="ro-RO"/>
-        </w:rPr>
-        <w:t xml:space="preserve"> </w:t>
-      </w:r>
-      <w:r>
-        <w:rPr>
-          <w:sz w:val="20"/>
-          <w:szCs w:val="18"/>
-          <w:lang w:val="ro-RO"/>
-        </w:rPr>
-        <w:t xml:space="preserve">– Pagina </w:t>
-      </w:r>
-      <w:proofErr w:type="spellStart"/>
-      <w:r>
-        <w:rPr>
-          <w:i/>
-          <w:iCs/>
-          <w:sz w:val="20"/>
-          <w:szCs w:val="18"/>
-          <w:lang w:val="ro-RO"/>
-        </w:rPr>
-        <w:t>Add</w:t>
-      </w:r>
-      <w:proofErr w:type="spellEnd"/>
-      <w:r>
-        <w:rPr>
-          <w:i/>
-          <w:iCs/>
-          <w:sz w:val="20"/>
-          <w:szCs w:val="18"/>
-          <w:lang w:val="ro-RO"/>
-        </w:rPr>
-        <w:t xml:space="preserve"> Project</w:t>
-      </w:r>
-    </w:p>
-    <w:p>
-      <w:pPr>
-        <w:jc w:val="center"/>
-        <w:rPr>
-          <w:lang w:val="ro-RO"/>
-        </w:rPr>
-      </w:pPr>
-    </w:p>
-    <w:p>
-      <w:pPr>
-        <w:rPr>
-          <w:lang w:val="ro-RO"/>
-        </w:rPr>
-      </w:pPr>
-      <w:r>
-        <w:rPr>
-          <w:lang w:val="ro-RO"/>
-        </w:rPr>
-        <w:tab/>
-        <w:t xml:space="preserve">Valoarea datei se poate selecta prin intermediul câmpului de tip </w:t>
-      </w:r>
-      <w:r>
-        <w:rPr>
-          <w:i/>
-          <w:iCs/>
-          <w:lang w:val="ro-RO"/>
-        </w:rPr>
-        <w:t>Date-Picker</w:t>
-      </w:r>
-      <w:r>
-        <w:rPr>
-          <w:lang w:val="ro-RO"/>
-        </w:rPr>
-        <w:t xml:space="preserve">. Această opțiune nu este disponibilă în mod nativ în HTML sau </w:t>
-      </w:r>
-      <w:proofErr w:type="spellStart"/>
-      <w:r>
-        <w:rPr>
-          <w:lang w:val="ro-RO"/>
-        </w:rPr>
-        <w:t>React</w:t>
-      </w:r>
-      <w:proofErr w:type="spellEnd"/>
-      <w:r>
-        <w:rPr>
-          <w:lang w:val="ro-RO"/>
-        </w:rPr>
-        <w:t>. A fost necesară instalarea unei componente externe</w:t>
-      </w:r>
-    </w:p>
-    <w:p>
-      <w:pPr>
-        <w:jc w:val="center"/>
-        <w:rPr>
-          <w:lang w:val="ro-RO"/>
-        </w:rPr>
-      </w:pPr>
-      <w:r>
-        <w:rPr>
-          <w:noProof/>
-          <w:lang w:val="ro-RO"/>
-        </w:rPr>
-        <w:drawing>
-          <wp:inline distT="0" distB="0" distL="0" distR="0" wp14:anchorId="7CA4EBC8" wp14:editId="4CE11415">
-            <wp:extent cx="1797803" cy="2030758"/>
-            <wp:effectExtent l="0" t="0" r="5715" b="1270"/>
-            <wp:docPr id="23" name="Picture 23"/>
-            <wp:cNvGraphicFramePr>
-              <a:graphicFrameLocks xmlns:a="http://schemas.openxmlformats.org/drawingml/2006/main" noChangeAspect="1"/>
-            </wp:cNvGraphicFramePr>
-            <a:graphic xmlns:a="http://schemas.openxmlformats.org/drawingml/2006/main">
-              <a:graphicData uri="http://schemas.openxmlformats.org/drawingml/2006/picture">
-                <pic:pic xmlns:pic="http://schemas.openxmlformats.org/drawingml/2006/picture">
-                  <pic:nvPicPr>
-                    <pic:cNvPr id="23" name="Fig-3.19.png"/>
                     <pic:cNvPicPr/>
                   </pic:nvPicPr>
                   <pic:blipFill>
@@ -15455,7 +15536,7 @@
                   <pic:spPr>
                     <a:xfrm>
                       <a:off x="0" y="0"/>
-                      <a:ext cx="1806528" cy="2040613"/>
+                      <a:ext cx="3326539" cy="1354427"/>
                     </a:xfrm>
                     <a:prstGeom prst="rect">
                       <a:avLst/>
@@ -15493,7 +15574,7 @@
           <w:szCs w:val="18"/>
           <w:lang w:val="ro-RO"/>
         </w:rPr>
-        <w:t>3.17</w:t>
+        <w:t>3.1</w:t>
       </w:r>
       <w:r>
         <w:rPr>
@@ -15501,7 +15582,7 @@
           <w:szCs w:val="18"/>
           <w:lang w:val="ro-RO"/>
         </w:rPr>
-        <w:t xml:space="preserve"> </w:t>
+        <w:t>8</w:t>
       </w:r>
       <w:r>
         <w:rPr>
@@ -15509,42 +15590,518 @@
           <w:szCs w:val="18"/>
           <w:lang w:val="ro-RO"/>
         </w:rPr>
-        <w:t xml:space="preserve">– Pagina </w:t>
-      </w:r>
-      <w:proofErr w:type="spellStart"/>
-      <w:r>
-        <w:rPr>
-          <w:i/>
-          <w:iCs/>
+        <w:t xml:space="preserve"> </w:t>
+      </w:r>
+      <w:r>
+        <w:rPr>
           <w:sz w:val="20"/>
           <w:szCs w:val="18"/>
           <w:lang w:val="ro-RO"/>
         </w:rPr>
-        <w:t>Add</w:t>
-      </w:r>
-      <w:proofErr w:type="spellEnd"/>
-      <w:r>
-        <w:rPr>
-          <w:i/>
-          <w:iCs/>
+        <w:t xml:space="preserve">– </w:t>
+      </w:r>
+      <w:r>
+        <w:rPr>
           <w:sz w:val="20"/>
           <w:szCs w:val="18"/>
           <w:lang w:val="ro-RO"/>
         </w:rPr>
+        <w:t xml:space="preserve">Structura </w:t>
+      </w:r>
+      <w:r>
+        <w:rPr>
+          <w:i/>
+          <w:iCs/>
+          <w:sz w:val="20"/>
+          <w:szCs w:val="18"/>
+          <w:lang w:val="ro-RO"/>
+        </w:rPr>
+        <w:t>Select</w:t>
+      </w:r>
+      <w:r>
+        <w:rPr>
+          <w:sz w:val="20"/>
+          <w:szCs w:val="18"/>
+          <w:lang w:val="ro-RO"/>
+        </w:rPr>
+        <w:t xml:space="preserve"> &amp;</w:t>
+      </w:r>
+      <w:r>
+        <w:rPr>
+          <w:sz w:val="20"/>
+          <w:szCs w:val="18"/>
+          <w:lang w:val="ro-RO"/>
+        </w:rPr>
+        <w:t xml:space="preserve"> </w:t>
+      </w:r>
+      <w:proofErr w:type="spellStart"/>
+      <w:r>
+        <w:rPr>
+          <w:i/>
+          <w:iCs/>
+          <w:sz w:val="20"/>
+          <w:szCs w:val="18"/>
+          <w:lang w:val="ro-RO"/>
+        </w:rPr>
+        <w:t>Option</w:t>
+      </w:r>
+      <w:proofErr w:type="spellEnd"/>
+    </w:p>
+    <w:p>
+      <w:pPr>
+        <w:jc w:val="center"/>
+        <w:rPr>
+          <w:lang w:val="ro-RO"/>
+        </w:rPr>
+      </w:pPr>
+    </w:p>
+    <w:p>
+      <w:pPr>
+        <w:rPr>
+          <w:lang w:val="ro-RO"/>
+        </w:rPr>
+      </w:pPr>
+      <w:r>
+        <w:rPr>
+          <w:lang w:val="ro-RO"/>
+        </w:rPr>
+        <w:tab/>
+        <w:t xml:space="preserve">Valoarea datei se poate selecta prin intermediul câmpului de tip </w:t>
+      </w:r>
+      <w:r>
+        <w:rPr>
+          <w:i/>
+          <w:iCs/>
+          <w:lang w:val="ro-RO"/>
+        </w:rPr>
+        <w:t>Date-Picker</w:t>
+      </w:r>
+      <w:r>
+        <w:rPr>
+          <w:lang w:val="ro-RO"/>
+        </w:rPr>
+        <w:t xml:space="preserve">. Această opțiune nu este disponibilă în mod nativ în HTML sau </w:t>
+      </w:r>
+      <w:proofErr w:type="spellStart"/>
+      <w:r>
+        <w:rPr>
+          <w:lang w:val="ro-RO"/>
+        </w:rPr>
+        <w:t>React</w:t>
+      </w:r>
+      <w:proofErr w:type="spellEnd"/>
+      <w:r>
+        <w:rPr>
+          <w:lang w:val="ro-RO"/>
+        </w:rPr>
+        <w:t>. A fost necesară instalarea unei componente externe</w:t>
+      </w:r>
+    </w:p>
+    <w:p>
+      <w:pPr>
+        <w:jc w:val="center"/>
+        <w:rPr>
+          <w:lang w:val="ro-RO"/>
+        </w:rPr>
+      </w:pPr>
+      <w:r>
+        <w:rPr>
+          <w:noProof/>
+          <w:lang w:val="ro-RO"/>
+        </w:rPr>
+        <w:drawing>
+          <wp:inline distT="0" distB="0" distL="0" distR="0" wp14:anchorId="7CA4EBC8" wp14:editId="46A032D8">
+            <wp:extent cx="2044065" cy="2308929"/>
+            <wp:effectExtent l="0" t="0" r="635" b="2540"/>
+            <wp:docPr id="23" name="Picture 23"/>
+            <wp:cNvGraphicFramePr>
+              <a:graphicFrameLocks xmlns:a="http://schemas.openxmlformats.org/drawingml/2006/main" noChangeAspect="1"/>
+            </wp:cNvGraphicFramePr>
+            <a:graphic xmlns:a="http://schemas.openxmlformats.org/drawingml/2006/main">
+              <a:graphicData uri="http://schemas.openxmlformats.org/drawingml/2006/picture">
+                <pic:pic xmlns:pic="http://schemas.openxmlformats.org/drawingml/2006/picture">
+                  <pic:nvPicPr>
+                    <pic:cNvPr id="23" name="Fig-3.19.png"/>
+                    <pic:cNvPicPr/>
+                  </pic:nvPicPr>
+                  <pic:blipFill>
+                    <a:blip r:embed="rId30" cstate="print">
+                      <a:extLst>
+                        <a:ext uri="{28A0092B-C50C-407E-A947-70E740481C1C}">
+                          <a14:useLocalDpi xmlns:a14="http://schemas.microsoft.com/office/drawing/2010/main" val="0"/>
+                        </a:ext>
+                      </a:extLst>
+                    </a:blip>
+                    <a:stretch>
+                      <a:fillRect/>
+                    </a:stretch>
+                  </pic:blipFill>
+                  <pic:spPr>
+                    <a:xfrm>
+                      <a:off x="0" y="0"/>
+                      <a:ext cx="2063169" cy="2330509"/>
+                    </a:xfrm>
+                    <a:prstGeom prst="rect">
+                      <a:avLst/>
+                    </a:prstGeom>
+                  </pic:spPr>
+                </pic:pic>
+              </a:graphicData>
+            </a:graphic>
+          </wp:inline>
+        </w:drawing>
+      </w:r>
+    </w:p>
+    <w:p>
+      <w:pPr>
+        <w:jc w:val="center"/>
+        <w:rPr>
+          <w:i/>
+          <w:iCs/>
+          <w:sz w:val="20"/>
+          <w:szCs w:val="18"/>
+          <w:lang w:val="ro-RO"/>
+        </w:rPr>
+      </w:pPr>
+      <w:r>
+        <w:rPr>
+          <w:sz w:val="20"/>
+          <w:szCs w:val="18"/>
+          <w:lang w:val="ro-RO"/>
+        </w:rPr>
+        <w:t xml:space="preserve">Figura </w:t>
+      </w:r>
+      <w:r>
+        <w:rPr>
+          <w:sz w:val="20"/>
+          <w:szCs w:val="18"/>
+          <w:lang w:val="ro-RO"/>
+        </w:rPr>
+        <w:t>3.1</w:t>
+      </w:r>
+      <w:r>
+        <w:rPr>
+          <w:sz w:val="20"/>
+          <w:szCs w:val="18"/>
+          <w:lang w:val="ro-RO"/>
+        </w:rPr>
+        <w:t>9</w:t>
+      </w:r>
+      <w:r>
+        <w:rPr>
+          <w:sz w:val="20"/>
+          <w:szCs w:val="18"/>
+          <w:lang w:val="ro-RO"/>
+        </w:rPr>
+        <w:t xml:space="preserve"> </w:t>
+      </w:r>
+      <w:r>
+        <w:rPr>
+          <w:sz w:val="20"/>
+          <w:szCs w:val="18"/>
+          <w:lang w:val="ro-RO"/>
+        </w:rPr>
+        <w:t xml:space="preserve">– Pagina </w:t>
+      </w:r>
+      <w:proofErr w:type="spellStart"/>
+      <w:r>
+        <w:rPr>
+          <w:i/>
+          <w:iCs/>
+          <w:sz w:val="20"/>
+          <w:szCs w:val="18"/>
+          <w:lang w:val="ro-RO"/>
+        </w:rPr>
+        <w:t>Add</w:t>
+      </w:r>
+      <w:proofErr w:type="spellEnd"/>
+      <w:r>
+        <w:rPr>
+          <w:i/>
+          <w:iCs/>
+          <w:sz w:val="20"/>
+          <w:szCs w:val="18"/>
+          <w:lang w:val="ro-RO"/>
+        </w:rPr>
         <w:t xml:space="preserve"> Project</w:t>
       </w:r>
     </w:p>
     <w:p>
       <w:pPr>
+        <w:pStyle w:val="Heading3"/>
+        <w:rPr>
+          <w:lang w:val="ro-RO"/>
+        </w:rPr>
+      </w:pPr>
+      <w:r>
+        <w:rPr>
+          <w:lang w:val="ro-RO"/>
+        </w:rPr>
+        <w:lastRenderedPageBreak/>
+        <w:t>3.</w:t>
+      </w:r>
+      <w:r>
+        <w:rPr>
+          <w:lang w:val="ro-RO"/>
+        </w:rPr>
+        <w:t>8</w:t>
+      </w:r>
+      <w:r>
+        <w:rPr>
+          <w:lang w:val="ro-RO"/>
+        </w:rPr>
+        <w:t xml:space="preserve"> – Pagina </w:t>
+      </w:r>
+      <w:r>
+        <w:rPr>
+          <w:i/>
+          <w:iCs/>
+          <w:lang w:val="en-US"/>
+        </w:rPr>
+        <w:t>N</w:t>
+      </w:r>
+      <w:r>
+        <w:rPr>
+          <w:i/>
+          <w:iCs/>
+          <w:lang w:val="en-US"/>
+        </w:rPr>
+        <w:t>ot</w:t>
+      </w:r>
+      <w:r>
+        <w:rPr>
+          <w:i/>
+          <w:iCs/>
+          <w:lang w:val="en-US"/>
+        </w:rPr>
+        <w:t xml:space="preserve"> </w:t>
+      </w:r>
+      <w:r>
+        <w:rPr>
+          <w:i/>
+          <w:iCs/>
+          <w:lang w:val="en-US"/>
+        </w:rPr>
+        <w:t>Found</w:t>
+      </w:r>
+    </w:p>
+    <w:p>
+      <w:pPr>
+        <w:ind w:firstLine="720"/>
+        <w:rPr>
+          <w:lang w:val="ro-RO"/>
+        </w:rPr>
+      </w:pPr>
+      <w:r>
+        <w:rPr>
+          <w:lang w:val="ro-RO"/>
+        </w:rPr>
+        <w:t xml:space="preserve">Dacă </w:t>
+      </w:r>
+      <w:r>
+        <w:rPr>
+          <w:lang w:val="ro-RO"/>
+        </w:rPr>
+        <w:t>utilizatorul introduce manual adresa unei pagini ce nu există în aplicație, sau</w:t>
+      </w:r>
+      <w:r>
+        <w:rPr>
+          <w:lang w:val="ro-RO"/>
+        </w:rPr>
+        <w:t xml:space="preserve"> dacă</w:t>
+      </w:r>
+      <w:r>
+        <w:rPr>
+          <w:lang w:val="ro-RO"/>
+        </w:rPr>
+        <w:t xml:space="preserve">, dintr-o eroare, este </w:t>
+      </w:r>
+      <w:r>
+        <w:rPr>
+          <w:lang w:val="ro-RO"/>
+        </w:rPr>
+        <w:t>direcționat la</w:t>
+      </w:r>
+      <w:r>
+        <w:rPr>
+          <w:lang w:val="ro-RO"/>
+        </w:rPr>
+        <w:t xml:space="preserve"> adresa unei pagini inexistente, atunci se face automat redirecționarea către pagina </w:t>
+      </w:r>
+      <w:r>
+        <w:rPr>
+          <w:i/>
+          <w:iCs/>
+          <w:lang w:val="en-US"/>
+        </w:rPr>
+        <w:t>Not Found</w:t>
+      </w:r>
+      <w:r>
+        <w:rPr>
+          <w:lang w:val="ro-RO"/>
+        </w:rPr>
+        <w:t xml:space="preserve"> unde se oferă posibilitatea navigării către pagina de </w:t>
+      </w:r>
+      <w:r>
+        <w:rPr>
+          <w:i/>
+          <w:iCs/>
+          <w:lang w:val="ro-RO"/>
+        </w:rPr>
+        <w:t>Start</w:t>
+      </w:r>
+      <w:r>
+        <w:rPr>
+          <w:lang w:val="ro-RO"/>
+        </w:rPr>
+        <w:t xml:space="preserve"> a aplicației.</w:t>
+      </w:r>
+    </w:p>
+    <w:p>
+      <w:pPr>
         <w:jc w:val="center"/>
         <w:rPr>
           <w:lang w:val="ro-RO"/>
         </w:rPr>
       </w:pPr>
-    </w:p>
-    <w:p>
-      <w:pPr>
-        <w:rPr>
+      <w:r>
+        <w:rPr>
+          <w:noProof/>
+          <w:lang w:val="ro-RO"/>
+        </w:rPr>
+        <w:drawing>
+          <wp:inline distT="0" distB="0" distL="0" distR="0" wp14:anchorId="028286A7" wp14:editId="10819574">
+            <wp:extent cx="4541003" cy="2630482"/>
+            <wp:effectExtent l="0" t="0" r="5715" b="0"/>
+            <wp:docPr id="24" name="Picture 24"/>
+            <wp:cNvGraphicFramePr>
+              <a:graphicFrameLocks xmlns:a="http://schemas.openxmlformats.org/drawingml/2006/main" noChangeAspect="1"/>
+            </wp:cNvGraphicFramePr>
+            <a:graphic xmlns:a="http://schemas.openxmlformats.org/drawingml/2006/main">
+              <a:graphicData uri="http://schemas.openxmlformats.org/drawingml/2006/picture">
+                <pic:pic xmlns:pic="http://schemas.openxmlformats.org/drawingml/2006/picture">
+                  <pic:nvPicPr>
+                    <pic:cNvPr id="24" name="Fig-3.20.png"/>
+                    <pic:cNvPicPr/>
+                  </pic:nvPicPr>
+                  <pic:blipFill>
+                    <a:blip r:embed="rId31" cstate="print">
+                      <a:extLst>
+                        <a:ext uri="{28A0092B-C50C-407E-A947-70E740481C1C}">
+                          <a14:useLocalDpi xmlns:a14="http://schemas.microsoft.com/office/drawing/2010/main" val="0"/>
+                        </a:ext>
+                      </a:extLst>
+                    </a:blip>
+                    <a:stretch>
+                      <a:fillRect/>
+                    </a:stretch>
+                  </pic:blipFill>
+                  <pic:spPr>
+                    <a:xfrm>
+                      <a:off x="0" y="0"/>
+                      <a:ext cx="4570430" cy="2647528"/>
+                    </a:xfrm>
+                    <a:prstGeom prst="rect">
+                      <a:avLst/>
+                    </a:prstGeom>
+                  </pic:spPr>
+                </pic:pic>
+              </a:graphicData>
+            </a:graphic>
+          </wp:inline>
+        </w:drawing>
+      </w:r>
+    </w:p>
+    <w:p>
+      <w:pPr>
+        <w:jc w:val="center"/>
+        <w:rPr>
+          <w:sz w:val="20"/>
+          <w:szCs w:val="18"/>
+          <w:lang w:val="ro-RO"/>
+        </w:rPr>
+      </w:pPr>
+      <w:r>
+        <w:rPr>
+          <w:sz w:val="20"/>
+          <w:szCs w:val="18"/>
+          <w:lang w:val="ro-RO"/>
+        </w:rPr>
+        <w:t xml:space="preserve">Figura </w:t>
+      </w:r>
+      <w:r>
+        <w:rPr>
+          <w:sz w:val="20"/>
+          <w:szCs w:val="18"/>
+          <w:lang w:val="ro-RO"/>
+        </w:rPr>
+        <w:t>3.</w:t>
+      </w:r>
+      <w:r>
+        <w:rPr>
+          <w:sz w:val="20"/>
+          <w:szCs w:val="18"/>
+          <w:lang w:val="ro-RO"/>
+        </w:rPr>
+        <w:t>20</w:t>
+      </w:r>
+      <w:r>
+        <w:rPr>
+          <w:sz w:val="20"/>
+          <w:szCs w:val="18"/>
+          <w:lang w:val="ro-RO"/>
+        </w:rPr>
+        <w:t xml:space="preserve"> </w:t>
+      </w:r>
+      <w:r>
+        <w:rPr>
+          <w:sz w:val="20"/>
+          <w:szCs w:val="18"/>
+          <w:lang w:val="ro-RO"/>
+        </w:rPr>
+        <w:t xml:space="preserve">– Pagina </w:t>
+      </w:r>
+      <w:proofErr w:type="spellStart"/>
+      <w:r>
+        <w:rPr>
+          <w:i/>
+          <w:iCs/>
+          <w:sz w:val="20"/>
+          <w:szCs w:val="18"/>
+          <w:lang w:val="ro-RO"/>
+        </w:rPr>
+        <w:t>Not</w:t>
+      </w:r>
+      <w:proofErr w:type="spellEnd"/>
+      <w:r>
+        <w:rPr>
+          <w:i/>
+          <w:iCs/>
+          <w:sz w:val="20"/>
+          <w:szCs w:val="18"/>
+          <w:lang w:val="ro-RO"/>
+        </w:rPr>
+        <w:t xml:space="preserve"> </w:t>
+      </w:r>
+      <w:proofErr w:type="spellStart"/>
+      <w:r>
+        <w:rPr>
+          <w:i/>
+          <w:iCs/>
+          <w:sz w:val="20"/>
+          <w:szCs w:val="18"/>
+          <w:lang w:val="ro-RO"/>
+        </w:rPr>
+        <w:t>Found</w:t>
+      </w:r>
+      <w:proofErr w:type="spellEnd"/>
+    </w:p>
+    <w:p>
+      <w:pPr>
+        <w:jc w:val="center"/>
+        <w:rPr>
+          <w:sz w:val="20"/>
+          <w:szCs w:val="18"/>
           <w:lang w:val="ro-RO"/>
         </w:rPr>
       </w:pPr>
@@ -15640,6 +16197,7 @@
           <w:rFonts w:cs="Times New Roman"/>
           <w:lang w:val="ro-RO"/>
         </w:rPr>
+        <w:lastRenderedPageBreak/>
         <w:t xml:space="preserve">CAPITOLUL 4 – Implementarea </w:t>
       </w:r>
       <w:r>
@@ -16076,7 +16634,6 @@
         <w:rPr>
           <w:lang w:val="ro-RO"/>
         </w:rPr>
-        <w:lastRenderedPageBreak/>
         <w:tab/>
         <w:t xml:space="preserve">După finalizarea instalării, se navighează în interiorul </w:t>
       </w:r>
@@ -16179,7 +16736,7 @@
                     <pic:cNvPicPr/>
                   </pic:nvPicPr>
                   <pic:blipFill>
-                    <a:blip r:embed="rId30" cstate="print">
+                    <a:blip r:embed="rId32" cstate="print">
                       <a:extLst>
                         <a:ext uri="{28A0092B-C50C-407E-A947-70E740481C1C}">
                           <a14:useLocalDpi xmlns:a14="http://schemas.microsoft.com/office/drawing/2010/main" val="0"/>
@@ -16282,6 +16839,7 @@
         <w:rPr>
           <w:lang w:val="ro-RO"/>
         </w:rPr>
+        <w:lastRenderedPageBreak/>
         <w:tab/>
         <w:t>Această comand</w:t>
       </w:r>
@@ -16432,7 +16990,7 @@
                     <pic:cNvPicPr/>
                   </pic:nvPicPr>
                   <pic:blipFill>
-                    <a:blip r:embed="rId31" cstate="print">
+                    <a:blip r:embed="rId33" cstate="print">
                       <a:extLst>
                         <a:ext uri="{28A0092B-C50C-407E-A947-70E740481C1C}">
                           <a14:useLocalDpi xmlns:a14="http://schemas.microsoft.com/office/drawing/2010/main" val="0"/>
@@ -17250,6 +17808,7 @@
         <w:rPr>
           <w:lang w:val="ro-RO"/>
         </w:rPr>
+        <w:lastRenderedPageBreak/>
         <w:t>Install</w:t>
       </w:r>
       <w:proofErr w:type="spellEnd"/>
@@ -17347,7 +17906,7 @@
         </w:rPr>
         <w:t xml:space="preserve"> </w:t>
       </w:r>
-      <w:hyperlink r:id="rId32" w:history="1">
+      <w:hyperlink r:id="rId34" w:history="1">
         <w:r>
           <w:rPr>
             <w:rStyle w:val="Hyperlink"/>
@@ -18047,6 +18606,7 @@
           <w:rFonts w:cs="Times New Roman"/>
           <w:lang w:val="ro-RO"/>
         </w:rPr>
+        <w:lastRenderedPageBreak/>
         <w:t xml:space="preserve">CAPITOLUL </w:t>
       </w:r>
       <w:r>
@@ -18216,7 +18776,6 @@
           <w:rFonts w:cs="Times New Roman"/>
           <w:lang w:val="ro-RO"/>
         </w:rPr>
-        <w:lastRenderedPageBreak/>
         <w:t>BIBL</w:t>
       </w:r>
       <w:r>
@@ -18433,7 +18992,7 @@
           <w:lang w:val="ro-RO"/>
         </w:rPr>
       </w:pPr>
-      <w:hyperlink r:id="rId33" w:history="1">
+      <w:hyperlink r:id="rId35" w:history="1">
         <w:r>
           <w:rPr>
             <w:rStyle w:val="Hyperlink"/>
@@ -18462,7 +19021,7 @@
           <w:lang w:val="ro-RO"/>
         </w:rPr>
       </w:pPr>
-      <w:hyperlink r:id="rId34" w:history="1">
+      <w:hyperlink r:id="rId36" w:history="1">
         <w:r>
           <w:rPr>
             <w:rStyle w:val="Hyperlink"/>
@@ -18913,8 +19472,8 @@
       </w:pPr>
     </w:p>
     <w:sectPr>
-      <w:footerReference w:type="even" r:id="rId35"/>
-      <w:footerReference w:type="default" r:id="rId36"/>
+      <w:footerReference w:type="even" r:id="rId37"/>
+      <w:footerReference w:type="default" r:id="rId38"/>
       <w:pgSz w:w="12240" w:h="15840"/>
       <w:pgMar w:top="1440" w:right="1440" w:bottom="1440" w:left="1440" w:header="708" w:footer="708" w:gutter="0"/>
       <w:cols w:space="708"/>

</xml_diff>

<commit_message>
Added some minor styling improvements. Working on disertation Word file.
</commit_message>
<xml_diff>
--- a/Proiect-lucrare/01 - Proiect.docx
+++ b/Proiect-lucrare/01 - Proiect.docx
@@ -9,6 +9,7 @@
           <w:b w:val="0"/>
           <w:bCs w:val="0"/>
           <w:color w:val="auto"/>
+          <w:sz w:val="24"/>
           <w:szCs w:val="24"/>
           <w:lang w:val="ro-RO"/>
         </w:rPr>
@@ -22,7 +23,6 @@
         <w:rPr>
           <w:rFonts w:eastAsia="Times New Roman"/>
           <w:noProof/>
-          <w:sz w:val="24"/>
         </w:rPr>
       </w:sdtEndPr>
       <w:sdtContent>
@@ -1508,25 +1508,7 @@
                 <w:noProof/>
                 <w:lang w:val="ro-RO"/>
               </w:rPr>
-              <w:t>CAPITOLUL</w:t>
-            </w:r>
-            <w:r>
-              <w:rPr>
-                <w:rStyle w:val="Hyperlink"/>
-                <w:rFonts w:cs="Times New Roman"/>
-                <w:noProof/>
-                <w:lang w:val="ro-RO"/>
-              </w:rPr>
-              <w:t xml:space="preserve"> </w:t>
-            </w:r>
-            <w:r>
-              <w:rPr>
-                <w:rStyle w:val="Hyperlink"/>
-                <w:rFonts w:cs="Times New Roman"/>
-                <w:noProof/>
-                <w:lang w:val="ro-RO"/>
-              </w:rPr>
-              <w:t>3 –  Specificațiile aplicației</w:t>
+              <w:t>CAPITOLUL 3 –  Specificațiile aplicației</w:t>
             </w:r>
             <w:r>
               <w:rPr>
@@ -6810,13 +6792,13 @@
         <w:rPr>
           <w:lang w:val="ro-RO"/>
         </w:rPr>
-        <w:t xml:space="preserve"> a rula pe</w:t>
-      </w:r>
-      <w:r>
-        <w:rPr>
-          <w:lang w:val="ro-RO"/>
-        </w:rPr>
-        <w:t xml:space="preserve"> server</w:t>
+        <w:t xml:space="preserve"> a rula </w:t>
+      </w:r>
+      <w:r>
+        <w:rPr>
+          <w:lang w:val="ro-RO"/>
+        </w:rPr>
+        <w:t>scripturi în-afara browser-ului</w:t>
       </w:r>
       <w:r>
         <w:rPr>
@@ -6966,7 +6948,13 @@
         <w:rPr>
           <w:lang w:val="ro-RO"/>
         </w:rPr>
-        <w:t xml:space="preserve"> permite crearea paginilor Web dinamice direct de pe Web serve</w:t>
+        <w:t xml:space="preserve">, împreună cu Express </w:t>
+      </w:r>
+      <w:r>
+        <w:rPr>
+          <w:lang w:val="ro-RO"/>
+        </w:rPr>
+        <w:t>permite crearea paginilor Web dinamice direct de pe Web serve</w:t>
       </w:r>
       <w:r>
         <w:rPr>
@@ -10724,49 +10712,49 @@
           <w:rFonts w:cs="Times New Roman"/>
           <w:lang w:val="ro-RO"/>
         </w:rPr>
+        <w:t xml:space="preserve">CAPITOLUL </w:t>
+      </w:r>
+      <w:r>
+        <w:rPr>
+          <w:rFonts w:cs="Times New Roman"/>
+          <w:lang w:val="ro-RO"/>
+        </w:rPr>
+        <w:t xml:space="preserve">3 </w:t>
+      </w:r>
+      <w:r>
+        <w:rPr>
+          <w:rFonts w:cs="Times New Roman"/>
+          <w:lang w:val="ro-RO"/>
+        </w:rPr>
+        <w:t xml:space="preserve">– </w:t>
+      </w:r>
+      <w:r>
+        <w:rPr>
+          <w:rFonts w:cs="Times New Roman"/>
+          <w:lang w:val="ro-RO"/>
+        </w:rPr>
+        <w:t xml:space="preserve"> Specificațiile aplicației</w:t>
+      </w:r>
+      <w:bookmarkEnd w:id="19"/>
+    </w:p>
+    <w:p>
+      <w:pPr>
+        <w:rPr>
+          <w:lang w:val="ro-RO"/>
+        </w:rPr>
+      </w:pPr>
+    </w:p>
+    <w:p>
+      <w:pPr>
+        <w:rPr>
+          <w:lang w:val="ro-RO"/>
+        </w:rPr>
+      </w:pPr>
+      <w:r>
+        <w:rPr>
+          <w:lang w:val="ro-RO"/>
+        </w:rPr>
         <w:lastRenderedPageBreak/>
-        <w:t xml:space="preserve">CAPITOLUL </w:t>
-      </w:r>
-      <w:r>
-        <w:rPr>
-          <w:rFonts w:cs="Times New Roman"/>
-          <w:lang w:val="ro-RO"/>
-        </w:rPr>
-        <w:t xml:space="preserve">3 </w:t>
-      </w:r>
-      <w:r>
-        <w:rPr>
-          <w:rFonts w:cs="Times New Roman"/>
-          <w:lang w:val="ro-RO"/>
-        </w:rPr>
-        <w:t xml:space="preserve">– </w:t>
-      </w:r>
-      <w:r>
-        <w:rPr>
-          <w:rFonts w:cs="Times New Roman"/>
-          <w:lang w:val="ro-RO"/>
-        </w:rPr>
-        <w:t xml:space="preserve"> Specificațiile aplicației</w:t>
-      </w:r>
-      <w:bookmarkEnd w:id="19"/>
-    </w:p>
-    <w:p>
-      <w:pPr>
-        <w:rPr>
-          <w:lang w:val="ro-RO"/>
-        </w:rPr>
-      </w:pPr>
-    </w:p>
-    <w:p>
-      <w:pPr>
-        <w:rPr>
-          <w:lang w:val="ro-RO"/>
-        </w:rPr>
-      </w:pPr>
-      <w:r>
-        <w:rPr>
-          <w:lang w:val="ro-RO"/>
-        </w:rPr>
         <w:tab/>
         <w:t>Proiectul propus pentru a fi dezvoltat în această lucrare este o aplicație web și voi folosi VS-Code, unde vo</w:t>
       </w:r>
@@ -11294,7 +11282,6 @@
         <w:rPr>
           <w:lang w:val="ro-RO"/>
         </w:rPr>
-        <w:lastRenderedPageBreak/>
         <w:t>3.1 – Pagina de start</w:t>
       </w:r>
       <w:bookmarkEnd w:id="20"/>
@@ -11409,6 +11396,7 @@
           <w:noProof/>
           <w:lang w:val="ro-RO"/>
         </w:rPr>
+        <w:lastRenderedPageBreak/>
         <w:drawing>
           <wp:inline distT="0" distB="0" distL="0" distR="0" wp14:anchorId="7C103DB3" wp14:editId="7B538AEC">
             <wp:extent cx="5258305" cy="2779150"/>
@@ -11855,7 +11843,6 @@
           <w:noProof/>
           <w:lang w:val="ro-RO"/>
         </w:rPr>
-        <w:lastRenderedPageBreak/>
         <w:drawing>
           <wp:inline distT="0" distB="0" distL="0" distR="0" wp14:anchorId="1DFF5B5E" wp14:editId="701187B9">
             <wp:extent cx="6258560" cy="434975"/>
@@ -12047,6 +12034,7 @@
           <w:noProof/>
           <w:lang w:val="ro-RO"/>
         </w:rPr>
+        <w:lastRenderedPageBreak/>
         <w:drawing>
           <wp:inline distT="0" distB="0" distL="0" distR="0" wp14:anchorId="2A4353DC" wp14:editId="7EB1FF57">
             <wp:extent cx="1601972" cy="1266559"/>
@@ -12646,50 +12634,50 @@
         <w:rPr>
           <w:lang w:val="ro-RO"/>
         </w:rPr>
+        <w:t>În pagină sunt disponibile 2 butoane, cu săgeți, pentru a facilita navigarea între paginile documentului. Cum în prezenta lucrare documentul *.</w:t>
+      </w:r>
+      <w:proofErr w:type="spellStart"/>
+      <w:r>
+        <w:rPr>
+          <w:lang w:val="ro-RO"/>
+        </w:rPr>
+        <w:t>pdf</w:t>
+      </w:r>
+      <w:proofErr w:type="spellEnd"/>
+      <w:r>
+        <w:rPr>
+          <w:lang w:val="ro-RO"/>
+        </w:rPr>
+        <w:t xml:space="preserve"> are o singură pagină, codul celor două butoane va fi </w:t>
+      </w:r>
+      <w:r>
+        <w:rPr>
+          <w:i/>
+          <w:iCs/>
+          <w:lang w:val="ro-RO"/>
+        </w:rPr>
+        <w:t>comentat</w:t>
+      </w:r>
+      <w:r>
+        <w:rPr>
+          <w:lang w:val="ro-RO"/>
+        </w:rPr>
+        <w:t>, astfel că acestea nu for fi vizibile în varianta finală a aplicației, dar se pot activa pentru un viitor proiect.</w:t>
+      </w:r>
+    </w:p>
+    <w:p>
+      <w:pPr>
+        <w:jc w:val="center"/>
+        <w:rPr>
+          <w:lang w:val="ro-RO"/>
+        </w:rPr>
+      </w:pPr>
+      <w:r>
+        <w:rPr>
+          <w:noProof/>
+          <w:lang w:val="ro-RO"/>
+        </w:rPr>
         <w:lastRenderedPageBreak/>
-        <w:t>În pagină sunt disponibile 2 butoane, cu săgeți, pentru a facilita navigarea între paginile documentului. Cum în prezenta lucrare documentul *.</w:t>
-      </w:r>
-      <w:proofErr w:type="spellStart"/>
-      <w:r>
-        <w:rPr>
-          <w:lang w:val="ro-RO"/>
-        </w:rPr>
-        <w:t>pdf</w:t>
-      </w:r>
-      <w:proofErr w:type="spellEnd"/>
-      <w:r>
-        <w:rPr>
-          <w:lang w:val="ro-RO"/>
-        </w:rPr>
-        <w:t xml:space="preserve"> are o singură pagină, codul celor două butoane va fi </w:t>
-      </w:r>
-      <w:r>
-        <w:rPr>
-          <w:i/>
-          <w:iCs/>
-          <w:lang w:val="ro-RO"/>
-        </w:rPr>
-        <w:t>comentat</w:t>
-      </w:r>
-      <w:r>
-        <w:rPr>
-          <w:lang w:val="ro-RO"/>
-        </w:rPr>
-        <w:t>, astfel că acestea nu for fi vizibile în varianta finală a aplicației, dar se pot activa pentru un viitor proiect.</w:t>
-      </w:r>
-    </w:p>
-    <w:p>
-      <w:pPr>
-        <w:jc w:val="center"/>
-        <w:rPr>
-          <w:lang w:val="ro-RO"/>
-        </w:rPr>
-      </w:pPr>
-      <w:r>
-        <w:rPr>
-          <w:noProof/>
-          <w:lang w:val="ro-RO"/>
-        </w:rPr>
         <w:drawing>
           <wp:inline distT="0" distB="0" distL="0" distR="0" wp14:anchorId="40C458B2" wp14:editId="07BE58F3">
             <wp:extent cx="5233936" cy="2909977"/>
@@ -12916,7 +12904,6 @@
           <w:noProof/>
           <w:lang w:val="ro-RO"/>
         </w:rPr>
-        <w:lastRenderedPageBreak/>
         <w:drawing>
           <wp:inline distT="0" distB="0" distL="0" distR="0" wp14:anchorId="7FD9985D" wp14:editId="325A82CE">
             <wp:extent cx="5241796" cy="2777705"/>
@@ -13058,6 +13045,7 @@
         <w:rPr>
           <w:lang w:val="ro-RO"/>
         </w:rPr>
+        <w:lastRenderedPageBreak/>
         <w:t xml:space="preserve">Formularul de contact este o componentă </w:t>
       </w:r>
       <w:proofErr w:type="spellStart"/>
@@ -13340,14 +13328,7 @@
         <w:rPr>
           <w:lang w:val="ro-RO"/>
         </w:rPr>
-        <w:t xml:space="preserve">ce reprezintă legături </w:t>
-      </w:r>
-      <w:r>
-        <w:rPr>
-          <w:lang w:val="ro-RO"/>
-        </w:rPr>
-        <w:lastRenderedPageBreak/>
-        <w:t>externe</w:t>
+        <w:t>ce reprezintă legături externe</w:t>
       </w:r>
       <w:r>
         <w:rPr>
@@ -13439,6 +13420,7 @@
           <w:noProof/>
           <w:lang w:val="ro-RO"/>
         </w:rPr>
+        <w:lastRenderedPageBreak/>
         <w:drawing>
           <wp:inline distT="0" distB="0" distL="0" distR="0" wp14:anchorId="42765310" wp14:editId="5C112302">
             <wp:extent cx="5224944" cy="2777706"/>
@@ -17258,7 +17240,6 @@
     <w:p>
       <w:pPr>
         <w:ind w:firstLine="720"/>
-        <w:jc w:val="both"/>
         <w:rPr>
           <w:rStyle w:val="Code"/>
         </w:rPr>
@@ -18649,13 +18630,19 @@
         <w:rPr>
           <w:rStyle w:val="Code"/>
         </w:rPr>
-        <w:t>-router-</w:t>
-      </w:r>
-      <w:proofErr w:type="spellStart"/>
+        <w:t>-</w:t>
+      </w:r>
       <w:r>
         <w:rPr>
           <w:rStyle w:val="Code"/>
         </w:rPr>
+        <w:t xml:space="preserve"> </w:t>
+      </w:r>
+      <w:proofErr w:type="spellStart"/>
+      <w:r>
+        <w:rPr>
+          <w:rStyle w:val="Code"/>
+        </w:rPr>
         <w:t>bootstrap</w:t>
       </w:r>
       <w:proofErr w:type="spellEnd"/>
@@ -18676,7 +18663,27 @@
         <w:rPr>
           <w:rStyle w:val="Code"/>
         </w:rPr>
-        <w:t>react-bootstrap</w:t>
+        <w:t>react</w:t>
+      </w:r>
+      <w:proofErr w:type="spellEnd"/>
+      <w:r>
+        <w:rPr>
+          <w:rStyle w:val="Code"/>
+        </w:rPr>
+        <w:t>-</w:t>
+      </w:r>
+      <w:r>
+        <w:rPr>
+          <w:rStyle w:val="Code"/>
+        </w:rPr>
+        <w:t>router-</w:t>
+      </w:r>
+      <w:proofErr w:type="spellStart"/>
+      <w:r>
+        <w:rPr>
+          <w:rStyle w:val="Code"/>
+        </w:rPr>
+        <w:t>bootstrap</w:t>
       </w:r>
       <w:proofErr w:type="spellEnd"/>
       <w:r>
@@ -18739,18 +18746,14 @@
       <w:proofErr w:type="spellStart"/>
       <w:r>
         <w:rPr>
-          <w:i/>
-          <w:iCs/>
-          <w:lang w:val="ro-RO"/>
+          <w:rStyle w:val="Code"/>
         </w:rPr>
         <w:t>isAuth</w:t>
       </w:r>
       <w:proofErr w:type="spellEnd"/>
       <w:r>
         <w:rPr>
-          <w:i/>
-          <w:iCs/>
-          <w:lang w:val="ro-RO"/>
+          <w:rStyle w:val="Code"/>
         </w:rPr>
         <w:t>()</w:t>
       </w:r>
@@ -18830,18 +18833,14 @@
       <w:proofErr w:type="spellStart"/>
       <w:r>
         <w:rPr>
-          <w:i/>
-          <w:iCs/>
-          <w:lang w:val="ro-RO"/>
+          <w:rStyle w:val="Code"/>
         </w:rPr>
         <w:t>checkCookie</w:t>
       </w:r>
       <w:proofErr w:type="spellEnd"/>
       <w:r>
         <w:rPr>
-          <w:i/>
-          <w:iCs/>
-          <w:lang w:val="ro-RO"/>
+          <w:rStyle w:val="Code"/>
         </w:rPr>
         <w:t>()</w:t>
       </w:r>
@@ -18876,18 +18875,14 @@
       <w:proofErr w:type="spellStart"/>
       <w:r>
         <w:rPr>
-          <w:i/>
-          <w:iCs/>
-          <w:lang w:val="ro-RO"/>
+          <w:rStyle w:val="Code"/>
         </w:rPr>
         <w:t>getCookie</w:t>
       </w:r>
       <w:proofErr w:type="spellEnd"/>
       <w:r>
         <w:rPr>
-          <w:i/>
-          <w:iCs/>
-          <w:lang w:val="ro-RO"/>
+          <w:rStyle w:val="Code"/>
         </w:rPr>
         <w:t>()</w:t>
       </w:r>
@@ -18930,26 +18925,14 @@
       <w:proofErr w:type="spellStart"/>
       <w:r>
         <w:rPr>
-          <w:i/>
-          <w:iCs/>
-          <w:lang w:val="ro-RO"/>
-        </w:rPr>
-        <w:t>get</w:t>
-      </w:r>
-      <w:r>
-        <w:rPr>
-          <w:i/>
-          <w:iCs/>
-          <w:lang w:val="ro-RO"/>
-        </w:rPr>
-        <w:t>Cookie</w:t>
-      </w:r>
-      <w:proofErr w:type="spellEnd"/>
-      <w:r>
-        <w:rPr>
-          <w:i/>
-          <w:iCs/>
-          <w:lang w:val="ro-RO"/>
+          <w:rStyle w:val="Code"/>
+        </w:rPr>
+        <w:t>getCookie</w:t>
+      </w:r>
+      <w:proofErr w:type="spellEnd"/>
+      <w:r>
+        <w:rPr>
+          <w:rStyle w:val="Code"/>
         </w:rPr>
         <w:t>()</w:t>
       </w:r>
@@ -19022,6 +19005,68 @@
           <w:lang w:val="ro-RO"/>
         </w:rPr>
         <w:t>”</w:t>
+      </w:r>
+      <w:r>
+        <w:rPr>
+          <w:lang w:val="ro-RO"/>
+        </w:rPr>
+        <w:t xml:space="preserve">, în final va returna </w:t>
+      </w:r>
+      <w:r>
+        <w:rPr>
+          <w:lang w:val="ro-RO"/>
+        </w:rPr>
+        <w:t>o valoare</w:t>
+      </w:r>
+      <w:r>
+        <w:rPr>
+          <w:lang w:val="ro-RO"/>
+        </w:rPr>
+        <w:t>a</w:t>
+      </w:r>
+      <w:r>
+        <w:rPr>
+          <w:lang w:val="ro-RO"/>
+        </w:rPr>
+        <w:t xml:space="preserve"> de tip </w:t>
+      </w:r>
+      <w:r>
+        <w:rPr>
+          <w:rStyle w:val="Code"/>
+          <w:i/>
+          <w:iCs/>
+        </w:rPr>
+        <w:t>Boolean</w:t>
+      </w:r>
+      <w:r>
+        <w:rPr>
+          <w:lang w:val="ro-RO"/>
+        </w:rPr>
+        <w:t xml:space="preserve">, </w:t>
+      </w:r>
+      <w:proofErr w:type="spellStart"/>
+      <w:r>
+        <w:rPr>
+          <w:rStyle w:val="Code"/>
+          <w:i/>
+          <w:iCs/>
+        </w:rPr>
+        <w:t>true</w:t>
+      </w:r>
+      <w:proofErr w:type="spellEnd"/>
+      <w:r>
+        <w:rPr>
+          <w:lang w:val="ro-RO"/>
+        </w:rPr>
+        <w:t xml:space="preserve"> sau </w:t>
+      </w:r>
+      <w:r>
+        <w:rPr>
+          <w:rStyle w:val="Code"/>
+          <w:i/>
+          <w:iCs/>
+        </w:rPr>
+        <w:t>false</w:t>
       </w:r>
       <w:r>
         <w:rPr>
@@ -19037,6 +19082,7 @@
         <w:pStyle w:val="ListParagraph"/>
         <w:shd w:val="clear" w:color="auto" w:fill="011627"/>
         <w:spacing w:line="270" w:lineRule="atLeast"/>
+        <w:jc w:val="left"/>
         <w:rPr>
           <w:rFonts w:ascii="Menlo" w:hAnsi="Menlo" w:cs="Menlo"/>
           <w:i/>
@@ -19171,6 +19217,7 @@
         <w:pStyle w:val="ListParagraph"/>
         <w:shd w:val="clear" w:color="auto" w:fill="011627"/>
         <w:spacing w:line="270" w:lineRule="atLeast"/>
+        <w:jc w:val="left"/>
         <w:rPr>
           <w:rFonts w:ascii="Menlo" w:hAnsi="Menlo" w:cs="Menlo"/>
           <w:color w:val="A7DBF7"/>
@@ -19197,6 +19244,7 @@
         <w:pStyle w:val="ListParagraph"/>
         <w:shd w:val="clear" w:color="auto" w:fill="011627"/>
         <w:spacing w:line="270" w:lineRule="atLeast"/>
+        <w:jc w:val="left"/>
         <w:rPr>
           <w:rFonts w:ascii="Menlo" w:hAnsi="Menlo" w:cs="Menlo"/>
           <w:color w:val="A7DBF7"/>
@@ -19230,6 +19278,7 @@
         <w:pStyle w:val="ListParagraph"/>
         <w:shd w:val="clear" w:color="auto" w:fill="011627"/>
         <w:spacing w:line="270" w:lineRule="atLeast"/>
+        <w:jc w:val="left"/>
         <w:rPr>
           <w:rFonts w:ascii="Menlo" w:hAnsi="Menlo" w:cs="Menlo"/>
           <w:color w:val="A7DBF7"/>
@@ -19243,6 +19292,7 @@
         <w:pStyle w:val="ListParagraph"/>
         <w:shd w:val="clear" w:color="auto" w:fill="011627"/>
         <w:spacing w:line="270" w:lineRule="atLeast"/>
+        <w:jc w:val="left"/>
         <w:rPr>
           <w:rFonts w:ascii="Menlo" w:hAnsi="Menlo" w:cs="Menlo"/>
           <w:i/>
@@ -19357,6 +19407,7 @@
         <w:pStyle w:val="ListParagraph"/>
         <w:shd w:val="clear" w:color="auto" w:fill="011627"/>
         <w:spacing w:line="270" w:lineRule="atLeast"/>
+        <w:jc w:val="left"/>
         <w:rPr>
           <w:rFonts w:ascii="Menlo" w:hAnsi="Menlo" w:cs="Menlo"/>
           <w:color w:val="A7DBF7"/>
@@ -19383,6 +19434,7 @@
         <w:pStyle w:val="ListParagraph"/>
         <w:shd w:val="clear" w:color="auto" w:fill="011627"/>
         <w:spacing w:line="270" w:lineRule="atLeast"/>
+        <w:jc w:val="left"/>
         <w:rPr>
           <w:rFonts w:ascii="Menlo" w:hAnsi="Menlo" w:cs="Menlo"/>
           <w:color w:val="A7DBF7"/>
@@ -19416,6 +19468,7 @@
         <w:pStyle w:val="ListParagraph"/>
         <w:shd w:val="clear" w:color="auto" w:fill="011627"/>
         <w:spacing w:line="270" w:lineRule="atLeast"/>
+        <w:jc w:val="left"/>
         <w:rPr>
           <w:rFonts w:ascii="Menlo" w:hAnsi="Menlo" w:cs="Menlo"/>
           <w:color w:val="A7DBF7"/>
@@ -19429,6 +19482,7 @@
         <w:pStyle w:val="ListParagraph"/>
         <w:shd w:val="clear" w:color="auto" w:fill="011627"/>
         <w:spacing w:line="270" w:lineRule="atLeast"/>
+        <w:jc w:val="left"/>
         <w:rPr>
           <w:rFonts w:ascii="Menlo" w:hAnsi="Menlo" w:cs="Menlo"/>
           <w:color w:val="A7DBF7"/>
@@ -19531,6 +19585,7 @@
         <w:pStyle w:val="ListParagraph"/>
         <w:shd w:val="clear" w:color="auto" w:fill="011627"/>
         <w:spacing w:line="270" w:lineRule="atLeast"/>
+        <w:jc w:val="left"/>
         <w:rPr>
           <w:rFonts w:ascii="Menlo" w:hAnsi="Menlo" w:cs="Menlo"/>
           <w:color w:val="A7DBF7"/>
@@ -19538,15 +19593,6 @@
           <w:szCs w:val="18"/>
         </w:rPr>
       </w:pPr>
-      <w:r>
-        <w:rPr>
-          <w:rFonts w:ascii="Menlo" w:hAnsi="Menlo" w:cs="Menlo"/>
-          <w:color w:val="A7DBF7"/>
-          <w:sz w:val="18"/>
-          <w:szCs w:val="18"/>
-        </w:rPr>
-        <w:t xml:space="preserve">    </w:t>
-      </w:r>
       <w:r>
         <w:rPr>
           <w:rFonts w:ascii="Menlo" w:hAnsi="Menlo" w:cs="Menlo"/>
@@ -19593,6 +19639,7 @@
         <w:pStyle w:val="ListParagraph"/>
         <w:shd w:val="clear" w:color="auto" w:fill="011627"/>
         <w:spacing w:line="270" w:lineRule="atLeast"/>
+        <w:jc w:val="left"/>
         <w:rPr>
           <w:rFonts w:ascii="Menlo" w:hAnsi="Menlo" w:cs="Menlo"/>
           <w:color w:val="A7DBF7"/>
@@ -19653,7 +19700,7 @@
         <w:rPr>
           <w:lang w:val="ro-RO"/>
         </w:rPr>
-        <w:t xml:space="preserve"> va returna o valoare de tip </w:t>
+        <w:t xml:space="preserve"> va returna </w:t>
       </w:r>
       <w:r>
         <w:rPr>
@@ -19663,35 +19710,23 @@
       </w:r>
       <w:r>
         <w:rPr>
-          <w:lang w:val="ro-RO"/>
-        </w:rPr>
-        <w:t xml:space="preserve">, </w:t>
-      </w:r>
-      <w:proofErr w:type="spellStart"/>
-      <w:r>
-        <w:rPr>
           <w:rStyle w:val="Code"/>
         </w:rPr>
-        <w:t>true</w:t>
-      </w:r>
-      <w:proofErr w:type="spellEnd"/>
-      <w:r>
-        <w:rPr>
-          <w:lang w:val="ro-RO"/>
-        </w:rPr>
-        <w:t xml:space="preserve"> sau </w:t>
-      </w:r>
+        <w:t>-</w:t>
+      </w:r>
+      <w:proofErr w:type="spellStart"/>
       <w:r>
         <w:rPr>
           <w:rStyle w:val="Code"/>
         </w:rPr>
-        <w:t>false</w:t>
-      </w:r>
-      <w:r>
-        <w:rPr>
-          <w:lang w:val="ro-RO"/>
-        </w:rPr>
-        <w:t xml:space="preserve">, valoare ce va fi folosită în condițiile ternare din interiorul aplicației, în special în scopul afișării meniului de navigare </w:t>
+        <w:t>ul</w:t>
+      </w:r>
+      <w:proofErr w:type="spellEnd"/>
+      <w:r>
+        <w:rPr>
+          <w:lang w:val="ro-RO"/>
+        </w:rPr>
+        <w:t xml:space="preserve"> ce va fi folosit în condițiile ternare din interiorul aplicației, în special în scopul afișării meniului de navigare </w:t>
       </w:r>
       <w:r>
         <w:rPr>
@@ -21715,6 +21750,18 @@
         </w:rPr>
         <w:t>xpress</w:t>
       </w:r>
+      <w:r>
+        <w:t xml:space="preserve"> </w:t>
+      </w:r>
+      <w:r>
+        <w:t xml:space="preserve">pentru a </w:t>
+      </w:r>
+      <w:r>
+        <w:rPr>
+          <w:lang w:val="ro-RO"/>
+        </w:rPr>
+        <w:t>crea un server de date;</w:t>
+      </w:r>
     </w:p>
     <w:p>
       <w:pPr>
@@ -21753,16 +21800,78 @@
           <w:szCs w:val="18"/>
           <w:lang w:val="ro-RO"/>
         </w:rPr>
+        <w:t>Nodemon</w:t>
+      </w:r>
+      <w:proofErr w:type="spellEnd"/>
+      <w:r>
+        <w:rPr>
+          <w:rFonts w:ascii="Menlo" w:hAnsi="Menlo" w:cs="Menlo"/>
+          <w:sz w:val="18"/>
+          <w:szCs w:val="18"/>
+          <w:lang w:val="ro-RO"/>
+        </w:rPr>
+        <w:t xml:space="preserve"> </w:t>
+      </w:r>
+      <w:r>
+        <w:t>pentru a monitoriza modificările din index.js si a face refresh la server;</w:t>
+      </w:r>
+    </w:p>
+    <w:p>
+      <w:pPr>
+        <w:rPr>
+          <w:rFonts w:ascii="Menlo" w:hAnsi="Menlo" w:cs="Menlo"/>
+          <w:sz w:val="18"/>
+          <w:szCs w:val="18"/>
+          <w:lang w:val="ro-RO"/>
+        </w:rPr>
+      </w:pPr>
+      <w:proofErr w:type="spellStart"/>
+      <w:r>
+        <w:rPr>
+          <w:rFonts w:ascii="Menlo" w:hAnsi="Menlo" w:cs="Menlo"/>
+          <w:sz w:val="18"/>
+          <w:szCs w:val="18"/>
+          <w:lang w:val="ro-RO"/>
+        </w:rPr>
+        <w:t>Install</w:t>
+      </w:r>
+      <w:proofErr w:type="spellEnd"/>
+      <w:r>
+        <w:rPr>
+          <w:rFonts w:ascii="Menlo" w:hAnsi="Menlo" w:cs="Menlo"/>
+          <w:sz w:val="18"/>
+          <w:szCs w:val="18"/>
+          <w:lang w:val="ro-RO"/>
+        </w:rPr>
+        <w:t xml:space="preserve"> </w:t>
+      </w:r>
+      <w:proofErr w:type="spellStart"/>
+      <w:r>
+        <w:rPr>
+          <w:rFonts w:ascii="Menlo" w:hAnsi="Menlo" w:cs="Menlo"/>
+          <w:sz w:val="18"/>
+          <w:szCs w:val="18"/>
+          <w:lang w:val="ro-RO"/>
+        </w:rPr>
         <w:t>Cors</w:t>
       </w:r>
       <w:proofErr w:type="spellEnd"/>
-    </w:p>
-    <w:p>
-      <w:pPr>
-        <w:rPr>
-          <w:rFonts w:ascii="Menlo" w:hAnsi="Menlo" w:cs="Menlo"/>
-          <w:sz w:val="18"/>
-          <w:szCs w:val="18"/>
+      <w:r>
+        <w:rPr>
+          <w:rFonts w:ascii="Menlo" w:hAnsi="Menlo" w:cs="Menlo"/>
+          <w:sz w:val="18"/>
+          <w:szCs w:val="18"/>
+          <w:lang w:val="ro-RO"/>
+        </w:rPr>
+        <w:t xml:space="preserve"> </w:t>
+      </w:r>
+      <w:r>
+        <w:t>pentru a permite requesturile de tip ”cross-origin” făcute către server;</w:t>
+      </w:r>
+    </w:p>
+    <w:p>
+      <w:pPr>
+        <w:rPr>
           <w:lang w:val="ro-RO"/>
         </w:rPr>
       </w:pPr>
@@ -21797,137 +21906,132 @@
         <w:t>mysql</w:t>
       </w:r>
       <w:proofErr w:type="spellEnd"/>
-    </w:p>
-    <w:p>
-      <w:pPr>
-        <w:rPr>
-          <w:rFonts w:ascii="Menlo" w:hAnsi="Menlo" w:cs="Menlo"/>
-          <w:sz w:val="18"/>
-          <w:szCs w:val="18"/>
-          <w:lang w:val="ro-RO"/>
-        </w:rPr>
-      </w:pPr>
-    </w:p>
-    <w:p>
-      <w:pPr>
-        <w:rPr>
-          <w:rStyle w:val="Code"/>
-          <w:rFonts w:ascii="Consolas" w:hAnsi="Consolas" w:cs="Consolas"/>
-        </w:rPr>
-      </w:pPr>
-      <w:r>
-        <w:rPr>
-          <w:rStyle w:val="Code"/>
-        </w:rPr>
+      <w:r>
         <w:t xml:space="preserve"> </w:t>
       </w:r>
-      <w:proofErr w:type="spellStart"/>
-      <w:r>
-        <w:rPr>
-          <w:rStyle w:val="Code"/>
-        </w:rPr>
-        <w:t>Yedt</w:t>
-      </w:r>
-      <w:proofErr w:type="spellEnd"/>
-      <w:r>
-        <w:rPr>
-          <w:rStyle w:val="Code"/>
-        </w:rPr>
-        <w:t xml:space="preserve">. </w:t>
-      </w:r>
-      <w:proofErr w:type="spellStart"/>
-      <w:r>
-        <w:rPr>
-          <w:rStyle w:val="Code"/>
-        </w:rPr>
-        <w:t>Uysd</w:t>
-      </w:r>
-      <w:proofErr w:type="spellEnd"/>
-      <w:r>
-        <w:rPr>
-          <w:rStyle w:val="Code"/>
+      <w:r>
+        <w:t xml:space="preserve">pentru </w:t>
+      </w:r>
+      <w:r>
+        <w:rPr>
+          <w:lang w:val="ro-RO"/>
+        </w:rPr>
+        <w:t xml:space="preserve">a facilita legătura cu baza de date de tip </w:t>
+      </w:r>
+      <w:proofErr w:type="spellStart"/>
+      <w:r>
+        <w:rPr>
+          <w:lang w:val="ro-RO"/>
+        </w:rPr>
+        <w:t>MySQL</w:t>
+      </w:r>
+      <w:proofErr w:type="spellEnd"/>
+      <w:r>
+        <w:rPr>
+          <w:lang w:val="ro-RO"/>
+        </w:rPr>
+        <w:t>;</w:t>
+      </w:r>
+    </w:p>
+    <w:p>
+      <w:pPr>
+        <w:rPr>
+          <w:lang w:val="ro-RO"/>
+        </w:rPr>
+      </w:pPr>
+      <w:proofErr w:type="spellStart"/>
+      <w:r>
+        <w:rPr>
+          <w:rFonts w:ascii="Menlo" w:hAnsi="Menlo" w:cs="Menlo"/>
+          <w:sz w:val="18"/>
+          <w:szCs w:val="18"/>
+          <w:lang w:val="ro-RO"/>
+        </w:rPr>
+        <w:t>Install</w:t>
+      </w:r>
+      <w:proofErr w:type="spellEnd"/>
+      <w:r>
+        <w:rPr>
+          <w:rFonts w:ascii="Menlo" w:hAnsi="Menlo" w:cs="Menlo"/>
+          <w:sz w:val="18"/>
+          <w:szCs w:val="18"/>
+          <w:lang w:val="ro-RO"/>
         </w:rPr>
         <w:t xml:space="preserve"> </w:t>
       </w:r>
-      <w:proofErr w:type="spellStart"/>
-      <w:r>
-        <w:rPr>
-          <w:rStyle w:val="Code"/>
-        </w:rPr>
-        <w:t>uygsd</w:t>
-      </w:r>
-      <w:proofErr w:type="spellEnd"/>
-    </w:p>
-    <w:p>
-      <w:pPr>
-        <w:rPr>
-          <w:rStyle w:val="Code"/>
-        </w:rPr>
-      </w:pPr>
-      <w:proofErr w:type="spellStart"/>
-      <w:r>
-        <w:rPr>
-          <w:rStyle w:val="Code"/>
-        </w:rPr>
-        <w:t>Iuwf</w:t>
-      </w:r>
-      <w:proofErr w:type="spellEnd"/>
-      <w:r>
-        <w:rPr>
-          <w:rStyle w:val="Code"/>
-        </w:rPr>
-        <w:t xml:space="preserve"> </w:t>
-      </w:r>
-      <w:proofErr w:type="spellStart"/>
-      <w:r>
-        <w:rPr>
-          <w:rStyle w:val="Code"/>
-        </w:rPr>
-        <w:t>kjg</w:t>
-      </w:r>
-      <w:proofErr w:type="spellEnd"/>
-    </w:p>
-    <w:p>
-      <w:pPr>
-        <w:rPr>
-          <w:rStyle w:val="Code"/>
-        </w:rPr>
-      </w:pPr>
-      <w:proofErr w:type="spellStart"/>
-      <w:r>
-        <w:rPr>
-          <w:rStyle w:val="Code"/>
-        </w:rPr>
-        <w:t>Ihwf</w:t>
-      </w:r>
-      <w:proofErr w:type="spellEnd"/>
-      <w:r>
-        <w:rPr>
-          <w:rStyle w:val="Code"/>
-        </w:rPr>
-        <w:t xml:space="preserve"> </w:t>
-      </w:r>
-    </w:p>
-    <w:p>
-      <w:pPr>
-        <w:rPr>
-          <w:rStyle w:val="Code"/>
-        </w:rPr>
-      </w:pPr>
-      <w:proofErr w:type="spellStart"/>
-      <w:r>
-        <w:rPr>
-          <w:rStyle w:val="Code"/>
-        </w:rPr>
-        <w:t>Ija</w:t>
-      </w:r>
-      <w:proofErr w:type="spellEnd"/>
-      <w:r>
-        <w:rPr>
-          <w:rStyle w:val="Code"/>
-        </w:rPr>
-        <w:t xml:space="preserve">. </w:t>
-      </w:r>
+      <w:r>
+        <w:rPr>
+          <w:rFonts w:ascii="Menlo" w:hAnsi="Menlo" w:cs="Menlo"/>
+          <w:sz w:val="18"/>
+          <w:szCs w:val="18"/>
+          <w:lang w:val="ro-RO"/>
+        </w:rPr>
+        <w:t>body-</w:t>
+      </w:r>
+      <w:proofErr w:type="spellStart"/>
+      <w:r>
+        <w:rPr>
+          <w:rFonts w:ascii="Menlo" w:hAnsi="Menlo" w:cs="Menlo"/>
+          <w:sz w:val="18"/>
+          <w:szCs w:val="18"/>
+          <w:lang w:val="ro-RO"/>
+        </w:rPr>
+        <w:t>parser</w:t>
+      </w:r>
+      <w:proofErr w:type="spellEnd"/>
+      <w:r>
+        <w:t xml:space="preserve"> pentru </w:t>
+      </w:r>
+      <w:r>
+        <w:rPr>
+          <w:lang w:val="ro-RO"/>
+        </w:rPr>
+        <w:t xml:space="preserve">a </w:t>
+      </w:r>
+      <w:r>
+        <w:rPr>
+          <w:lang w:val="ro-RO"/>
+        </w:rPr>
+        <w:t xml:space="preserve">facilita </w:t>
+      </w:r>
+      <w:r>
+        <w:rPr>
+          <w:lang w:val="ro-RO"/>
+        </w:rPr>
+        <w:t xml:space="preserve">efectuarea </w:t>
+      </w:r>
+      <w:proofErr w:type="spellStart"/>
+      <w:r>
+        <w:rPr>
+          <w:lang w:val="ro-RO"/>
+        </w:rPr>
+        <w:t>request</w:t>
+      </w:r>
+      <w:proofErr w:type="spellEnd"/>
+      <w:r>
+        <w:rPr>
+          <w:lang w:val="ro-RO"/>
+        </w:rPr>
+        <w:t xml:space="preserve">-urilor de tip POST: </w:t>
+      </w:r>
+      <w:r>
+        <w:rPr>
+          <w:rFonts w:ascii="Monaco" w:hAnsi="Monaco"/>
+          <w:color w:val="F8F8F8"/>
+          <w:shd w:val="clear" w:color="auto" w:fill="141414"/>
+        </w:rPr>
+        <w:t>sudo npm install --save body-parser</w:t>
+      </w:r>
+    </w:p>
+    <w:p>
+      <w:pPr>
+        <w:rPr>
+          <w:rFonts w:ascii="Menlo" w:hAnsi="Menlo" w:cs="Menlo"/>
+          <w:sz w:val="18"/>
+          <w:szCs w:val="18"/>
+          <w:lang w:val="ro-RO"/>
+        </w:rPr>
+      </w:pPr>
     </w:p>
     <w:p>
       <w:pPr>
@@ -22242,6 +22346,7 @@
           <w:color w:val="FF0000"/>
           <w:lang w:val="ro-RO"/>
         </w:rPr>
+        <w:lastRenderedPageBreak/>
         <w:t xml:space="preserve">Folosirea </w:t>
       </w:r>
       <w:proofErr w:type="spellStart"/>
@@ -25848,9 +25953,10 @@
   <w:style w:type="paragraph" w:default="1" w:styleId="Normal">
     <w:name w:val="Normal"/>
     <w:qFormat/>
-    <w:rsid w:val="000D193D"/>
+    <w:rsid w:val="006A785E"/>
     <w:pPr>
       <w:spacing w:line="360" w:lineRule="auto"/>
+      <w:jc w:val="both"/>
     </w:pPr>
     <w:rPr>
       <w:rFonts w:ascii="Times New Roman" w:eastAsia="Times New Roman" w:hAnsi="Times New Roman" w:cs="Times New Roman"/>
@@ -25908,7 +26014,7 @@
     <w:uiPriority w:val="9"/>
     <w:unhideWhenUsed/>
     <w:qFormat/>
-    <w:rsid w:val="00BA603F"/>
+    <w:rsid w:val="00FD3D2A"/>
     <w:pPr>
       <w:keepNext/>
       <w:keepLines/>
@@ -26296,7 +26402,7 @@
     <w:name w:val="No Spacing"/>
     <w:uiPriority w:val="1"/>
     <w:qFormat/>
-    <w:rsid w:val="00F4403E"/>
+    <w:rsid w:val="006A785E"/>
     <w:pPr>
       <w:jc w:val="both"/>
     </w:pPr>
@@ -26310,7 +26416,7 @@
     <w:basedOn w:val="DefaultParagraphFont"/>
     <w:link w:val="Heading3"/>
     <w:uiPriority w:val="9"/>
-    <w:rsid w:val="00BA603F"/>
+    <w:rsid w:val="00FD3D2A"/>
     <w:rPr>
       <w:rFonts w:ascii="Times New Roman" w:eastAsiaTheme="majorEastAsia" w:hAnsi="Times New Roman" w:cstheme="majorBidi"/>
       <w:b/>

</xml_diff>